<commit_message>
changes in section 1.2 project scope and section 1.1
</commit_message>
<xml_diff>
--- a/SDS v1.0.docx
+++ b/SDS v1.0.docx
@@ -1,6 +1,6 @@
 
 <file path=word/document.xml><?xml version="1.0" encoding="utf-8"?>
-<w:document xmlns:wpc="http://schemas.microsoft.com/office/word/2010/wordprocessingCanvas" xmlns:mc="http://schemas.openxmlformats.org/markup-compatibility/2006" xmlns:o="urn:schemas-microsoft-com:office:office" xmlns:r="http://schemas.openxmlformats.org/officeDocument/2006/relationships" xmlns:m="http://schemas.openxmlformats.org/officeDocument/2006/math" xmlns:v="urn:schemas-microsoft-com:vml" xmlns:wp14="http://schemas.microsoft.com/office/word/2010/wordprocessingDrawing" xmlns:wp="http://schemas.openxmlformats.org/drawingml/2006/wordprocessingDrawing" xmlns:w10="urn:schemas-microsoft-com:office:word" xmlns:w="http://schemas.openxmlformats.org/wordprocessingml/2006/main" xmlns:w14="http://schemas.microsoft.com/office/word/2010/wordml" xmlns:w15="http://schemas.microsoft.com/office/word/2012/wordml" xmlns:wpg="http://schemas.microsoft.com/office/word/2010/wordprocessingGroup" xmlns:wpi="http://schemas.microsoft.com/office/word/2010/wordprocessingInk" xmlns:wne="http://schemas.microsoft.com/office/word/2006/wordml" xmlns:wps="http://schemas.microsoft.com/office/word/2010/wordprocessingShape" mc:Ignorable="w14 w15 wp14">
+<w:document xmlns:wpc="http://schemas.microsoft.com/office/word/2010/wordprocessingCanvas" xmlns:mc="http://schemas.openxmlformats.org/markup-compatibility/2006" xmlns:o="urn:schemas-microsoft-com:office:office" xmlns:r="http://schemas.openxmlformats.org/officeDocument/2006/relationships" xmlns:m="http://schemas.openxmlformats.org/officeDocument/2006/math" xmlns:v="urn:schemas-microsoft-com:vml" xmlns:wp14="http://schemas.microsoft.com/office/word/2010/wordprocessingDrawing" xmlns:wp="http://schemas.openxmlformats.org/drawingml/2006/wordprocessingDrawing" xmlns:w10="urn:schemas-microsoft-com:office:word" xmlns:w="http://schemas.openxmlformats.org/wordprocessingml/2006/main" xmlns:w14="http://schemas.microsoft.com/office/word/2010/wordml" xmlns:wpg="http://schemas.microsoft.com/office/word/2010/wordprocessingGroup" xmlns:wpi="http://schemas.microsoft.com/office/word/2010/wordprocessingInk" xmlns:wne="http://schemas.microsoft.com/office/word/2006/wordml" xmlns:wps="http://schemas.microsoft.com/office/word/2010/wordprocessingShape" mc:Ignorable="w14 wp14">
   <w:body>
     <w:sdt>
       <w:sdtPr>
@@ -4249,7 +4249,7 @@
           <w:sz w:val="24"/>
           <w:szCs w:val="24"/>
         </w:rPr>
-        <w:t>To present our work we have decomposed the project into different components and this document will dive into detail to explain them.</w:t>
+        <w:t xml:space="preserve">To present our work we have decomposed the project into </w:t>
       </w:r>
       <w:r>
         <w:rPr>
@@ -4259,7 +4259,7 @@
           <w:sz w:val="24"/>
           <w:szCs w:val="24"/>
         </w:rPr>
-        <w:t xml:space="preserve"> We have the top level architecture of the system to give a higher level overview,  </w:t>
+        <w:t>numerous</w:t>
       </w:r>
       <w:r>
         <w:rPr>
@@ -4269,7 +4269,87 @@
           <w:sz w:val="24"/>
           <w:szCs w:val="24"/>
         </w:rPr>
-        <w:t>design strategies, detailed system design, various design views, UML diagrams and deployment architecture is described in this document.</w:t>
+        <w:t xml:space="preserve"> components and this document will dive into detail to explain them</w:t>
+      </w:r>
+      <w:r>
+        <w:rPr>
+          <w:rFonts w:asciiTheme="majorBidi" w:hAnsiTheme="majorBidi" w:cstheme="majorBidi"/>
+          <w:i w:val="0"/>
+          <w:iCs/>
+          <w:sz w:val="24"/>
+          <w:szCs w:val="24"/>
+        </w:rPr>
+        <w:t>. The</w:t>
+      </w:r>
+      <w:r>
+        <w:rPr>
+          <w:rFonts w:asciiTheme="majorBidi" w:hAnsiTheme="majorBidi" w:cstheme="majorBidi"/>
+          <w:i w:val="0"/>
+          <w:iCs/>
+          <w:sz w:val="24"/>
+          <w:szCs w:val="24"/>
+        </w:rPr>
+        <w:t xml:space="preserve"> top level architecture of the system </w:t>
+      </w:r>
+      <w:r>
+        <w:rPr>
+          <w:rFonts w:asciiTheme="majorBidi" w:hAnsiTheme="majorBidi" w:cstheme="majorBidi"/>
+          <w:i w:val="0"/>
+          <w:iCs/>
+          <w:sz w:val="24"/>
+          <w:szCs w:val="24"/>
+        </w:rPr>
+        <w:t>gives</w:t>
+      </w:r>
+      <w:r>
+        <w:rPr>
+          <w:rFonts w:asciiTheme="majorBidi" w:hAnsiTheme="majorBidi" w:cstheme="majorBidi"/>
+          <w:i w:val="0"/>
+          <w:iCs/>
+          <w:sz w:val="24"/>
+          <w:szCs w:val="24"/>
+        </w:rPr>
+        <w:t xml:space="preserve"> a higher level overview</w:t>
+      </w:r>
+      <w:r>
+        <w:rPr>
+          <w:rFonts w:asciiTheme="majorBidi" w:hAnsiTheme="majorBidi" w:cstheme="majorBidi"/>
+          <w:i w:val="0"/>
+          <w:iCs/>
+          <w:sz w:val="24"/>
+          <w:szCs w:val="24"/>
+        </w:rPr>
+        <w:t>, design</w:t>
+      </w:r>
+      <w:r>
+        <w:rPr>
+          <w:rFonts w:asciiTheme="majorBidi" w:hAnsiTheme="majorBidi" w:cstheme="majorBidi"/>
+          <w:i w:val="0"/>
+          <w:iCs/>
+          <w:sz w:val="24"/>
+          <w:szCs w:val="24"/>
+        </w:rPr>
+        <w:t xml:space="preserve"> strategies, detailed system design, various design views, UML diagrams and deployment architecture </w:t>
+      </w:r>
+      <w:r>
+        <w:rPr>
+          <w:rFonts w:asciiTheme="majorBidi" w:hAnsiTheme="majorBidi" w:cstheme="majorBidi"/>
+          <w:i w:val="0"/>
+          <w:iCs/>
+          <w:sz w:val="24"/>
+          <w:szCs w:val="24"/>
+        </w:rPr>
+        <w:t>that will be described in this document</w:t>
+      </w:r>
+      <w:r>
+        <w:rPr>
+          <w:rFonts w:asciiTheme="majorBidi" w:hAnsiTheme="majorBidi" w:cstheme="majorBidi"/>
+          <w:i w:val="0"/>
+          <w:iCs/>
+          <w:sz w:val="24"/>
+          <w:szCs w:val="24"/>
+        </w:rPr>
+        <w:t>.</w:t>
       </w:r>
     </w:p>
     <w:p>
@@ -4316,469 +4396,54 @@
       <w:pPr>
         <w:ind w:left="630" w:firstLine="0"/>
         <w:jc w:val="both"/>
+      </w:pPr>
+      <w:r>
+        <w:t>The ‘</w:t>
+      </w:r>
+      <w:proofErr w:type="spellStart"/>
+      <w:r>
+        <w:rPr>
+          <w:i/>
+        </w:rPr>
+        <w:t>Rabt</w:t>
+      </w:r>
+      <w:proofErr w:type="spellEnd"/>
+      <w:r>
+        <w:rPr>
+          <w:i/>
+        </w:rPr>
+        <w:t>’</w:t>
+      </w:r>
+      <w:r>
+        <w:t xml:space="preserve"> Website Application will extend its use to those users who are excessively involved in project development. They will be able to find experts and people with experience in the project field that they are currently working on. These experts can then help the project developers in many ways. The web application is developed to assist the students in universities and the freelancer community, which are mostly in need of guidance and abstract help in the start of the project. When these guys dive in their questions and their problems become very much bespoke and specific they require people who have previously done such projects for help. Our web app plays a critical role in finding such experts for the users. The website application also provides the user an interface where when a user is done with his project, they can also promote his status as an expert in that project ensuring the return of the help he received from the site.</w:t>
+      </w:r>
+    </w:p>
+    <w:p>
+      <w:pPr>
+        <w:ind w:left="630" w:firstLine="0"/>
+        <w:jc w:val="both"/>
+      </w:pPr>
+      <w:r>
+        <w:t>The application will assist user by giving them accounts and working space where they can organize and optimize their work. It also includes module which will allow users to set deadlines for their work, upload pr</w:t>
+      </w:r>
+      <w:r>
+        <w:t>oject files to share and a news</w:t>
+      </w:r>
+      <w:r>
+        <w:t xml:space="preserve">feed area to communicate with multiple people. </w:t>
+      </w:r>
+      <w:bookmarkStart w:id="4" w:name="_GoBack"/>
+      <w:bookmarkEnd w:id="4"/>
+    </w:p>
+    <w:p>
+      <w:pPr>
+        <w:ind w:left="630" w:firstLine="0"/>
+        <w:jc w:val="both"/>
         <w:rPr>
           <w:i/>
           <w:color w:val="0F243E" w:themeColor="text2" w:themeShade="80"/>
         </w:rPr>
       </w:pPr>
-      <w:r>
-        <w:t xml:space="preserve">The </w:t>
-      </w:r>
-      <w:r>
-        <w:t xml:space="preserve">scope of this </w:t>
-      </w:r>
-      <w:r>
-        <w:t>framework</w:t>
-      </w:r>
-      <w:r>
-        <w:t xml:space="preserve"> is to provide </w:t>
-      </w:r>
-      <w:r>
-        <w:rPr>
-          <w:i/>
-        </w:rPr>
-        <w:t>“Access Control as a Service” (</w:t>
-      </w:r>
-      <w:proofErr w:type="spellStart"/>
-      <w:r>
-        <w:rPr>
-          <w:i/>
-        </w:rPr>
-        <w:t>ACaaS</w:t>
-      </w:r>
-      <w:proofErr w:type="spellEnd"/>
-      <w:r>
-        <w:rPr>
-          <w:i/>
-        </w:rPr>
-        <w:t xml:space="preserve">) </w:t>
-      </w:r>
-      <w:r>
-        <w:t>for Cloud based services and applications. This fr</w:t>
-      </w:r>
-      <w:r>
-        <w:t>amework will ensure authorized s</w:t>
-      </w:r>
-      <w:r>
-        <w:t>ervice provisioning to Cloud Service C</w:t>
-      </w:r>
-      <w:r>
-        <w:t>onsumers</w:t>
-      </w:r>
-      <w:r>
-        <w:t xml:space="preserve"> (CSCs) and Cloud Service Providers (CSPs)</w:t>
-      </w:r>
-      <w:r>
-        <w:t xml:space="preserve">. </w:t>
-      </w:r>
-      <w:proofErr w:type="spellStart"/>
-      <w:r>
-        <w:t>ACaaS</w:t>
-      </w:r>
-      <w:proofErr w:type="spellEnd"/>
-      <w:r>
-        <w:t xml:space="preserve"> </w:t>
-      </w:r>
-      <w:r>
-        <w:t>is designed to</w:t>
-      </w:r>
-      <w:r>
-        <w:t xml:space="preserve"> facilitate the </w:t>
-      </w:r>
-      <w:r>
-        <w:t>CSCs</w:t>
-      </w:r>
-      <w:r>
-        <w:t xml:space="preserve"> and CSPs in securing</w:t>
-      </w:r>
-      <w:r>
-        <w:t xml:space="preserve"> their applications at </w:t>
-      </w:r>
-      <w:r>
-        <w:t xml:space="preserve">Cloud’s </w:t>
-      </w:r>
-      <w:proofErr w:type="spellStart"/>
-      <w:r>
-        <w:t>SaaS</w:t>
-      </w:r>
-      <w:proofErr w:type="spellEnd"/>
-      <w:r>
-        <w:t xml:space="preserve"> layer </w:t>
-      </w:r>
-      <w:r>
-        <w:t xml:space="preserve">where the management and evaluation of access control decisions is </w:t>
-      </w:r>
-      <w:r>
-        <w:t>out sourced</w:t>
-      </w:r>
-      <w:r>
-        <w:t xml:space="preserve"> </w:t>
-      </w:r>
-      <w:r>
-        <w:t>to be</w:t>
-      </w:r>
-      <w:r>
-        <w:t xml:space="preserve"> </w:t>
-      </w:r>
-      <w:r>
-        <w:t xml:space="preserve">managed </w:t>
-      </w:r>
-      <w:r>
-        <w:t>by the framework</w:t>
-      </w:r>
-      <w:r>
-        <w:t xml:space="preserve">. </w:t>
-      </w:r>
-      <w:r>
-        <w:t xml:space="preserve">The frameworks </w:t>
-      </w:r>
-      <w:r>
-        <w:t xml:space="preserve">broadly </w:t>
-      </w:r>
-      <w:r>
-        <w:t>aims to provide three main access control mode</w:t>
-      </w:r>
-      <w:r>
-        <w:t>l</w:t>
-      </w:r>
-      <w:r>
-        <w:t xml:space="preserve">s which are </w:t>
-      </w:r>
-      <w:r>
-        <w:rPr>
-          <w:i/>
-        </w:rPr>
-        <w:t>Attribute based</w:t>
-      </w:r>
-      <w:r>
-        <w:rPr>
-          <w:i/>
-        </w:rPr>
-        <w:t xml:space="preserve"> access control (ABAC)</w:t>
-      </w:r>
-      <w:r>
-        <w:rPr>
-          <w:i/>
-        </w:rPr>
-        <w:t>, Fine grained</w:t>
-      </w:r>
-      <w:r>
-        <w:rPr>
-          <w:i/>
-        </w:rPr>
-        <w:t xml:space="preserve"> access control (FGAC) </w:t>
-      </w:r>
-      <w:r>
-        <w:t>and</w:t>
-      </w:r>
-      <w:r>
-        <w:rPr>
-          <w:i/>
-        </w:rPr>
-        <w:t xml:space="preserve"> </w:t>
-      </w:r>
-      <w:r>
-        <w:rPr>
-          <w:i/>
-        </w:rPr>
-        <w:t>Usage based</w:t>
-      </w:r>
-      <w:r>
-        <w:rPr>
-          <w:i/>
-        </w:rPr>
-        <w:t xml:space="preserve"> access control</w:t>
-      </w:r>
-      <w:r>
-        <w:rPr>
-          <w:i/>
-        </w:rPr>
-        <w:t xml:space="preserve"> </w:t>
-      </w:r>
-      <w:r>
-        <w:rPr>
-          <w:i/>
-        </w:rPr>
-        <w:t>(UCON)</w:t>
-      </w:r>
-      <w:r>
-        <w:rPr>
-          <w:i/>
-        </w:rPr>
-        <w:t>.</w:t>
-      </w:r>
-      <w:r>
-        <w:rPr>
-          <w:i/>
-        </w:rPr>
-        <w:t xml:space="preserve"> </w:t>
-      </w:r>
-      <w:r>
-        <w:t>It will allow v</w:t>
-      </w:r>
-      <w:r>
-        <w:t>arious small and medium</w:t>
-      </w:r>
-      <w:r>
-        <w:t>-sized</w:t>
-      </w:r>
-      <w:r>
-        <w:t xml:space="preserve"> </w:t>
-      </w:r>
-      <w:r>
-        <w:t>business</w:t>
-      </w:r>
-      <w:r>
-        <w:t xml:space="preserve"> </w:t>
-      </w:r>
-      <w:r>
-        <w:t>organizations</w:t>
-      </w:r>
-      <w:r>
-        <w:t xml:space="preserve"> </w:t>
-      </w:r>
-      <w:r>
-        <w:t>to secure</w:t>
-      </w:r>
-      <w:r>
-        <w:t xml:space="preserve"> their critical data</w:t>
-      </w:r>
-      <w:r>
-        <w:t xml:space="preserve"> on Cloud</w:t>
-      </w:r>
-      <w:r>
-        <w:t>.</w:t>
-      </w:r>
-      <w:r>
-        <w:t xml:space="preserve"> </w:t>
-      </w:r>
-      <w:r>
-        <w:rPr>
-          <w:i/>
-        </w:rPr>
-        <w:t xml:space="preserve"> </w:t>
-      </w:r>
-      <w:r>
-        <w:t>In addition to this</w:t>
-      </w:r>
-      <w:r>
-        <w:t xml:space="preserve">, the framework </w:t>
-      </w:r>
-      <w:r>
-        <w:t>will be</w:t>
-      </w:r>
-      <w:r>
-        <w:t xml:space="preserve"> provided </w:t>
-      </w:r>
-      <w:r>
-        <w:t xml:space="preserve">as a plug-in </w:t>
-      </w:r>
-      <w:r>
-        <w:t xml:space="preserve">to facilitate easy integration with other </w:t>
-      </w:r>
-      <w:proofErr w:type="spellStart"/>
-      <w:r>
-        <w:t>SaaS</w:t>
-      </w:r>
-      <w:proofErr w:type="spellEnd"/>
-      <w:r>
-        <w:t xml:space="preserve"> layer applications and services. </w:t>
-      </w:r>
-      <w:r>
-        <w:t>T</w:t>
-      </w:r>
-      <w:r>
-        <w:rPr>
-          <w:color w:val="000000"/>
-        </w:rPr>
-        <w:t xml:space="preserve">he </w:t>
-      </w:r>
-      <w:r>
-        <w:rPr>
-          <w:color w:val="000000"/>
-        </w:rPr>
-        <w:t xml:space="preserve">framework </w:t>
-      </w:r>
-      <w:r>
-        <w:rPr>
-          <w:color w:val="000000"/>
-        </w:rPr>
-        <w:t>will further empower the IT organizations and CSCs to design and implement new access control models that best satisfies their security and authorization requirements. Later, CSCs can easily integrate their customized access control models with the proposed framework via</w:t>
-      </w:r>
-      <w:r>
-        <w:rPr>
-          <w:color w:val="000000"/>
-        </w:rPr>
-        <w:t xml:space="preserve"> </w:t>
-      </w:r>
-      <w:r>
-        <w:rPr>
-          <w:color w:val="000000"/>
-        </w:rPr>
-        <w:t xml:space="preserve">its </w:t>
-      </w:r>
-      <w:r>
-        <w:rPr>
-          <w:color w:val="000000"/>
-        </w:rPr>
-        <w:t>exte</w:t>
-      </w:r>
-      <w:r>
-        <w:rPr>
-          <w:color w:val="000000"/>
-        </w:rPr>
-        <w:t xml:space="preserve">nsibility feature. </w:t>
-      </w:r>
-      <w:r>
-        <w:t>The</w:t>
-      </w:r>
-      <w:r>
-        <w:t xml:space="preserve"> framework will be</w:t>
-      </w:r>
-      <w:r>
-        <w:t xml:space="preserve"> </w:t>
-      </w:r>
-      <w:r>
-        <w:t xml:space="preserve">compliant with the standard </w:t>
-      </w:r>
-      <w:r>
-        <w:t xml:space="preserve">common policy language for all the access control </w:t>
-      </w:r>
-      <w:r>
-        <w:t xml:space="preserve">models </w:t>
-      </w:r>
-      <w:r>
-        <w:rPr>
-          <w:i/>
-        </w:rPr>
-        <w:t xml:space="preserve">including </w:t>
-      </w:r>
-      <w:r>
-        <w:rPr>
-          <w:i/>
-        </w:rPr>
-        <w:t>ABAC, FGAC</w:t>
-      </w:r>
-      <w:r>
-        <w:rPr>
-          <w:i/>
-        </w:rPr>
-        <w:t xml:space="preserve"> and</w:t>
-      </w:r>
-      <w:r>
-        <w:rPr>
-          <w:i/>
-        </w:rPr>
-        <w:t xml:space="preserve"> UCON</w:t>
-      </w:r>
-      <w:r>
-        <w:t xml:space="preserve">. </w:t>
-      </w:r>
-      <w:r>
-        <w:t>Ano</w:t>
-      </w:r>
-      <w:r>
-        <w:t>ther novel contribution of this framework will be</w:t>
-      </w:r>
-      <w:r>
-        <w:t>,</w:t>
-      </w:r>
-      <w:r>
-        <w:t xml:space="preserve"> </w:t>
-      </w:r>
-      <w:r>
-        <w:t>that it offers all the</w:t>
-      </w:r>
-      <w:r>
-        <w:t xml:space="preserve"> major </w:t>
-      </w:r>
-      <w:r>
-        <w:t xml:space="preserve">framework </w:t>
-      </w:r>
-      <w:r>
-        <w:t xml:space="preserve">components </w:t>
-      </w:r>
-      <w:r>
-        <w:t xml:space="preserve">as a service on Cloud, these components </w:t>
-      </w:r>
-      <w:r>
-        <w:t>include</w:t>
-      </w:r>
-      <w:r>
-        <w:t xml:space="preserve"> </w:t>
-      </w:r>
-      <w:r>
-        <w:rPr>
-          <w:i/>
-        </w:rPr>
-        <w:t>Policy Decision Point (</w:t>
-      </w:r>
-      <w:proofErr w:type="spellStart"/>
-      <w:r>
-        <w:rPr>
-          <w:i/>
-        </w:rPr>
-        <w:t>PDPaaS</w:t>
-      </w:r>
-      <w:proofErr w:type="spellEnd"/>
-      <w:r>
-        <w:rPr>
-          <w:i/>
-        </w:rPr>
-        <w:t>)</w:t>
-      </w:r>
-      <w:r>
-        <w:t xml:space="preserve">, </w:t>
-      </w:r>
-      <w:r>
-        <w:rPr>
-          <w:i/>
-        </w:rPr>
-        <w:t>Policy Enforcement Point (</w:t>
-      </w:r>
-      <w:proofErr w:type="spellStart"/>
-      <w:r>
-        <w:rPr>
-          <w:i/>
-        </w:rPr>
-        <w:t>PEPaaS</w:t>
-      </w:r>
-      <w:proofErr w:type="spellEnd"/>
-      <w:r>
-        <w:t xml:space="preserve">), </w:t>
-      </w:r>
-      <w:r>
-        <w:rPr>
-          <w:i/>
-        </w:rPr>
-        <w:t>Policy Administrator Point (</w:t>
-      </w:r>
-      <w:proofErr w:type="spellStart"/>
-      <w:r>
-        <w:rPr>
-          <w:i/>
-        </w:rPr>
-        <w:t>PAPaaS</w:t>
-      </w:r>
-      <w:proofErr w:type="spellEnd"/>
-      <w:r>
-        <w:t xml:space="preserve">) and </w:t>
-      </w:r>
-      <w:r>
-        <w:rPr>
-          <w:i/>
-        </w:rPr>
-        <w:t>Policy Information Point (PIP</w:t>
-      </w:r>
-      <w:r>
-        <w:t>)</w:t>
-      </w:r>
-      <w:r>
-        <w:t>.</w:t>
-      </w:r>
-      <w:r>
-        <w:t xml:space="preserve"> </w:t>
-      </w:r>
       <w:r>
         <w:t xml:space="preserve">This </w:t>
       </w:r>
@@ -4835,7 +4500,7 @@
           <w:i w:val="0"/>
         </w:rPr>
       </w:pPr>
-      <w:bookmarkStart w:id="4" w:name="_Toc469909919"/>
+      <w:bookmarkStart w:id="5" w:name="_Toc469909919"/>
       <w:r>
         <w:rPr>
           <w:rFonts w:ascii="Times New Roman" w:eastAsiaTheme="minorHAnsi" w:hAnsi="Times New Roman" w:cs="Times New Roman"/>
@@ -4850,7 +4515,7 @@
         </w:rPr>
         <w:t>nd Abbreviations</w:t>
       </w:r>
-      <w:bookmarkEnd w:id="4"/>
+      <w:bookmarkEnd w:id="5"/>
     </w:p>
     <w:tbl>
       <w:tblPr>
@@ -4921,7 +4586,6 @@
                 <w:sz w:val="20"/>
                 <w:szCs w:val="20"/>
               </w:rPr>
-              <w:lastRenderedPageBreak/>
               <w:t>Attribute Based Access Control</w:t>
             </w:r>
           </w:p>
@@ -4959,7 +4623,6 @@
                 <w:sz w:val="20"/>
                 <w:szCs w:val="20"/>
               </w:rPr>
-              <w:lastRenderedPageBreak/>
               <w:t>ACaaS</w:t>
             </w:r>
             <w:proofErr w:type="spellEnd"/>
@@ -5075,6 +4738,7 @@
                 <w:sz w:val="20"/>
                 <w:szCs w:val="20"/>
               </w:rPr>
+              <w:lastRenderedPageBreak/>
               <w:t>CSP</w:t>
             </w:r>
           </w:p>
@@ -5508,7 +5172,6 @@
                 <w:szCs w:val="20"/>
               </w:rPr>
             </w:pPr>
-            <w:proofErr w:type="spellStart"/>
             <w:r>
               <w:rPr>
                 <w:b/>
@@ -5517,7 +5180,6 @@
               </w:rPr>
               <w:t>SaaS</w:t>
             </w:r>
-            <w:proofErr w:type="spellEnd"/>
           </w:p>
           <w:p>
             <w:pPr>
@@ -5756,9 +5418,9 @@
           <w:sz w:val="40"/>
         </w:rPr>
       </w:pPr>
-      <w:bookmarkStart w:id="5" w:name="_Toc166397667"/>
-      <w:bookmarkStart w:id="6" w:name="_Toc166398924"/>
-      <w:bookmarkStart w:id="7" w:name="_Toc469909920"/>
+      <w:bookmarkStart w:id="6" w:name="_Toc166397667"/>
+      <w:bookmarkStart w:id="7" w:name="_Toc166398924"/>
+      <w:bookmarkStart w:id="8" w:name="_Toc469909920"/>
       <w:r>
         <w:rPr>
           <w:rFonts w:ascii="Times New Roman" w:hAnsi="Times New Roman" w:cs="Times New Roman"/>
@@ -5766,9 +5428,9 @@
         </w:rPr>
         <w:t>System Overview</w:t>
       </w:r>
-      <w:bookmarkEnd w:id="5"/>
       <w:bookmarkEnd w:id="6"/>
       <w:bookmarkEnd w:id="7"/>
+      <w:bookmarkEnd w:id="8"/>
     </w:p>
     <w:p>
       <w:pPr>
@@ -5784,15 +5446,7 @@
         <w:jc w:val="both"/>
       </w:pPr>
       <w:r>
-        <w:t xml:space="preserve">The final product is implemented as an API with deployment of components as web services on Cloud. </w:t>
-      </w:r>
-      <w:proofErr w:type="spellStart"/>
-      <w:r>
-        <w:t>SaaS</w:t>
-      </w:r>
-      <w:proofErr w:type="spellEnd"/>
-      <w:r>
-        <w:t xml:space="preserve"> layer where Cloud consumers can access the authorization services. The major components of the framework are Policy Administration Point (</w:t>
+        <w:t>The final product is implemented as an API with deployment of components as web services on Cloud. SaaS layer where Cloud consumers can access the authorization services. The major components of the framework are Policy Administration Point (</w:t>
       </w:r>
       <w:proofErr w:type="spellStart"/>
       <w:r>
@@ -5937,16 +5591,15 @@
           <w:sz w:val="40"/>
         </w:rPr>
       </w:pPr>
-      <w:bookmarkStart w:id="8" w:name="_Toc469909921"/>
+      <w:bookmarkStart w:id="9" w:name="_Toc469909921"/>
       <w:r>
         <w:rPr>
           <w:rFonts w:ascii="Times New Roman" w:hAnsi="Times New Roman" w:cs="Times New Roman"/>
           <w:sz w:val="40"/>
         </w:rPr>
-        <w:lastRenderedPageBreak/>
         <w:t>Analysis Model</w:t>
       </w:r>
-      <w:bookmarkEnd w:id="8"/>
+      <w:bookmarkEnd w:id="9"/>
     </w:p>
     <w:p>
       <w:pPr>
@@ -5969,31 +5622,30 @@
           <w:szCs w:val="28"/>
         </w:rPr>
       </w:pPr>
-      <w:bookmarkStart w:id="9" w:name="_Toc372020872"/>
-      <w:bookmarkStart w:id="10" w:name="_Toc372020905"/>
-      <w:bookmarkStart w:id="11" w:name="_Toc372020931"/>
-      <w:bookmarkStart w:id="12" w:name="_Toc372025355"/>
-      <w:bookmarkStart w:id="13" w:name="_Toc372139846"/>
-      <w:bookmarkStart w:id="14" w:name="_Toc372139988"/>
-      <w:bookmarkStart w:id="15" w:name="_Toc372141700"/>
-      <w:bookmarkStart w:id="16" w:name="_Toc372141819"/>
-      <w:bookmarkStart w:id="17" w:name="_Toc372141906"/>
-      <w:bookmarkStart w:id="18" w:name="_Toc372145051"/>
-      <w:bookmarkStart w:id="19" w:name="_Toc372145330"/>
-      <w:bookmarkStart w:id="20" w:name="_Toc372147963"/>
-      <w:bookmarkStart w:id="21" w:name="_Toc372233579"/>
-      <w:bookmarkStart w:id="22" w:name="_Toc372233795"/>
-      <w:bookmarkStart w:id="23" w:name="_Toc372234011"/>
-      <w:bookmarkStart w:id="24" w:name="_Toc372296568"/>
-      <w:bookmarkStart w:id="25" w:name="_Toc372296619"/>
-      <w:bookmarkStart w:id="26" w:name="_Toc372296906"/>
-      <w:bookmarkStart w:id="27" w:name="_Toc372297129"/>
-      <w:bookmarkStart w:id="28" w:name="_Toc373492600"/>
-      <w:bookmarkStart w:id="29" w:name="_Toc373492797"/>
-      <w:bookmarkStart w:id="30" w:name="_Toc373493778"/>
-      <w:bookmarkStart w:id="31" w:name="_Toc469909869"/>
-      <w:bookmarkStart w:id="32" w:name="_Toc469909922"/>
-      <w:bookmarkEnd w:id="9"/>
+      <w:bookmarkStart w:id="10" w:name="_Toc372020872"/>
+      <w:bookmarkStart w:id="11" w:name="_Toc372020905"/>
+      <w:bookmarkStart w:id="12" w:name="_Toc372020931"/>
+      <w:bookmarkStart w:id="13" w:name="_Toc372025355"/>
+      <w:bookmarkStart w:id="14" w:name="_Toc372139846"/>
+      <w:bookmarkStart w:id="15" w:name="_Toc372139988"/>
+      <w:bookmarkStart w:id="16" w:name="_Toc372141700"/>
+      <w:bookmarkStart w:id="17" w:name="_Toc372141819"/>
+      <w:bookmarkStart w:id="18" w:name="_Toc372141906"/>
+      <w:bookmarkStart w:id="19" w:name="_Toc372145051"/>
+      <w:bookmarkStart w:id="20" w:name="_Toc372145330"/>
+      <w:bookmarkStart w:id="21" w:name="_Toc372147963"/>
+      <w:bookmarkStart w:id="22" w:name="_Toc372233579"/>
+      <w:bookmarkStart w:id="23" w:name="_Toc372233795"/>
+      <w:bookmarkStart w:id="24" w:name="_Toc372234011"/>
+      <w:bookmarkStart w:id="25" w:name="_Toc372296568"/>
+      <w:bookmarkStart w:id="26" w:name="_Toc372296619"/>
+      <w:bookmarkStart w:id="27" w:name="_Toc372296906"/>
+      <w:bookmarkStart w:id="28" w:name="_Toc372297129"/>
+      <w:bookmarkStart w:id="29" w:name="_Toc373492600"/>
+      <w:bookmarkStart w:id="30" w:name="_Toc373492797"/>
+      <w:bookmarkStart w:id="31" w:name="_Toc373493778"/>
+      <w:bookmarkStart w:id="32" w:name="_Toc469909869"/>
+      <w:bookmarkStart w:id="33" w:name="_Toc469909922"/>
       <w:bookmarkEnd w:id="10"/>
       <w:bookmarkEnd w:id="11"/>
       <w:bookmarkEnd w:id="12"/>
@@ -6017,6 +5669,7 @@
       <w:bookmarkEnd w:id="30"/>
       <w:bookmarkEnd w:id="31"/>
       <w:bookmarkEnd w:id="32"/>
+      <w:bookmarkEnd w:id="33"/>
     </w:p>
     <w:p>
       <w:pPr>
@@ -6039,31 +5692,30 @@
           <w:szCs w:val="28"/>
         </w:rPr>
       </w:pPr>
-      <w:bookmarkStart w:id="33" w:name="_Toc372020873"/>
-      <w:bookmarkStart w:id="34" w:name="_Toc372020906"/>
-      <w:bookmarkStart w:id="35" w:name="_Toc372020932"/>
-      <w:bookmarkStart w:id="36" w:name="_Toc372025356"/>
-      <w:bookmarkStart w:id="37" w:name="_Toc372139847"/>
-      <w:bookmarkStart w:id="38" w:name="_Toc372139989"/>
-      <w:bookmarkStart w:id="39" w:name="_Toc372141701"/>
-      <w:bookmarkStart w:id="40" w:name="_Toc372141820"/>
-      <w:bookmarkStart w:id="41" w:name="_Toc372141907"/>
-      <w:bookmarkStart w:id="42" w:name="_Toc372145052"/>
-      <w:bookmarkStart w:id="43" w:name="_Toc372145331"/>
-      <w:bookmarkStart w:id="44" w:name="_Toc372147964"/>
-      <w:bookmarkStart w:id="45" w:name="_Toc372233580"/>
-      <w:bookmarkStart w:id="46" w:name="_Toc372233796"/>
-      <w:bookmarkStart w:id="47" w:name="_Toc372234012"/>
-      <w:bookmarkStart w:id="48" w:name="_Toc372296569"/>
-      <w:bookmarkStart w:id="49" w:name="_Toc372296620"/>
-      <w:bookmarkStart w:id="50" w:name="_Toc372296907"/>
-      <w:bookmarkStart w:id="51" w:name="_Toc372297130"/>
-      <w:bookmarkStart w:id="52" w:name="_Toc373492601"/>
-      <w:bookmarkStart w:id="53" w:name="_Toc373492798"/>
-      <w:bookmarkStart w:id="54" w:name="_Toc373493779"/>
-      <w:bookmarkStart w:id="55" w:name="_Toc469909870"/>
-      <w:bookmarkStart w:id="56" w:name="_Toc469909923"/>
-      <w:bookmarkEnd w:id="33"/>
+      <w:bookmarkStart w:id="34" w:name="_Toc372020873"/>
+      <w:bookmarkStart w:id="35" w:name="_Toc372020906"/>
+      <w:bookmarkStart w:id="36" w:name="_Toc372020932"/>
+      <w:bookmarkStart w:id="37" w:name="_Toc372025356"/>
+      <w:bookmarkStart w:id="38" w:name="_Toc372139847"/>
+      <w:bookmarkStart w:id="39" w:name="_Toc372139989"/>
+      <w:bookmarkStart w:id="40" w:name="_Toc372141701"/>
+      <w:bookmarkStart w:id="41" w:name="_Toc372141820"/>
+      <w:bookmarkStart w:id="42" w:name="_Toc372141907"/>
+      <w:bookmarkStart w:id="43" w:name="_Toc372145052"/>
+      <w:bookmarkStart w:id="44" w:name="_Toc372145331"/>
+      <w:bookmarkStart w:id="45" w:name="_Toc372147964"/>
+      <w:bookmarkStart w:id="46" w:name="_Toc372233580"/>
+      <w:bookmarkStart w:id="47" w:name="_Toc372233796"/>
+      <w:bookmarkStart w:id="48" w:name="_Toc372234012"/>
+      <w:bookmarkStart w:id="49" w:name="_Toc372296569"/>
+      <w:bookmarkStart w:id="50" w:name="_Toc372296620"/>
+      <w:bookmarkStart w:id="51" w:name="_Toc372296907"/>
+      <w:bookmarkStart w:id="52" w:name="_Toc372297130"/>
+      <w:bookmarkStart w:id="53" w:name="_Toc373492601"/>
+      <w:bookmarkStart w:id="54" w:name="_Toc373492798"/>
+      <w:bookmarkStart w:id="55" w:name="_Toc373493779"/>
+      <w:bookmarkStart w:id="56" w:name="_Toc469909870"/>
+      <w:bookmarkStart w:id="57" w:name="_Toc469909923"/>
       <w:bookmarkEnd w:id="34"/>
       <w:bookmarkEnd w:id="35"/>
       <w:bookmarkEnd w:id="36"/>
@@ -6087,6 +5739,7 @@
       <w:bookmarkEnd w:id="54"/>
       <w:bookmarkEnd w:id="55"/>
       <w:bookmarkEnd w:id="56"/>
+      <w:bookmarkEnd w:id="57"/>
     </w:p>
     <w:p>
       <w:pPr>
@@ -6109,31 +5762,30 @@
           <w:szCs w:val="28"/>
         </w:rPr>
       </w:pPr>
-      <w:bookmarkStart w:id="57" w:name="_Toc372020874"/>
-      <w:bookmarkStart w:id="58" w:name="_Toc372020907"/>
-      <w:bookmarkStart w:id="59" w:name="_Toc372020933"/>
-      <w:bookmarkStart w:id="60" w:name="_Toc372025357"/>
-      <w:bookmarkStart w:id="61" w:name="_Toc372139848"/>
-      <w:bookmarkStart w:id="62" w:name="_Toc372139990"/>
-      <w:bookmarkStart w:id="63" w:name="_Toc372141702"/>
-      <w:bookmarkStart w:id="64" w:name="_Toc372141821"/>
-      <w:bookmarkStart w:id="65" w:name="_Toc372141908"/>
-      <w:bookmarkStart w:id="66" w:name="_Toc372145053"/>
-      <w:bookmarkStart w:id="67" w:name="_Toc372145332"/>
-      <w:bookmarkStart w:id="68" w:name="_Toc372147965"/>
-      <w:bookmarkStart w:id="69" w:name="_Toc372233581"/>
-      <w:bookmarkStart w:id="70" w:name="_Toc372233797"/>
-      <w:bookmarkStart w:id="71" w:name="_Toc372234013"/>
-      <w:bookmarkStart w:id="72" w:name="_Toc372296570"/>
-      <w:bookmarkStart w:id="73" w:name="_Toc372296621"/>
-      <w:bookmarkStart w:id="74" w:name="_Toc372296908"/>
-      <w:bookmarkStart w:id="75" w:name="_Toc372297131"/>
-      <w:bookmarkStart w:id="76" w:name="_Toc373492602"/>
-      <w:bookmarkStart w:id="77" w:name="_Toc373492799"/>
-      <w:bookmarkStart w:id="78" w:name="_Toc373493780"/>
-      <w:bookmarkStart w:id="79" w:name="_Toc469909871"/>
-      <w:bookmarkStart w:id="80" w:name="_Toc469909924"/>
-      <w:bookmarkEnd w:id="57"/>
+      <w:bookmarkStart w:id="58" w:name="_Toc372020874"/>
+      <w:bookmarkStart w:id="59" w:name="_Toc372020907"/>
+      <w:bookmarkStart w:id="60" w:name="_Toc372020933"/>
+      <w:bookmarkStart w:id="61" w:name="_Toc372025357"/>
+      <w:bookmarkStart w:id="62" w:name="_Toc372139848"/>
+      <w:bookmarkStart w:id="63" w:name="_Toc372139990"/>
+      <w:bookmarkStart w:id="64" w:name="_Toc372141702"/>
+      <w:bookmarkStart w:id="65" w:name="_Toc372141821"/>
+      <w:bookmarkStart w:id="66" w:name="_Toc372141908"/>
+      <w:bookmarkStart w:id="67" w:name="_Toc372145053"/>
+      <w:bookmarkStart w:id="68" w:name="_Toc372145332"/>
+      <w:bookmarkStart w:id="69" w:name="_Toc372147965"/>
+      <w:bookmarkStart w:id="70" w:name="_Toc372233581"/>
+      <w:bookmarkStart w:id="71" w:name="_Toc372233797"/>
+      <w:bookmarkStart w:id="72" w:name="_Toc372234013"/>
+      <w:bookmarkStart w:id="73" w:name="_Toc372296570"/>
+      <w:bookmarkStart w:id="74" w:name="_Toc372296621"/>
+      <w:bookmarkStart w:id="75" w:name="_Toc372296908"/>
+      <w:bookmarkStart w:id="76" w:name="_Toc372297131"/>
+      <w:bookmarkStart w:id="77" w:name="_Toc373492602"/>
+      <w:bookmarkStart w:id="78" w:name="_Toc373492799"/>
+      <w:bookmarkStart w:id="79" w:name="_Toc373493780"/>
+      <w:bookmarkStart w:id="80" w:name="_Toc469909871"/>
+      <w:bookmarkStart w:id="81" w:name="_Toc469909924"/>
       <w:bookmarkEnd w:id="58"/>
       <w:bookmarkEnd w:id="59"/>
       <w:bookmarkEnd w:id="60"/>
@@ -6157,6 +5809,7 @@
       <w:bookmarkEnd w:id="78"/>
       <w:bookmarkEnd w:id="79"/>
       <w:bookmarkEnd w:id="80"/>
+      <w:bookmarkEnd w:id="81"/>
     </w:p>
     <w:p>
       <w:pPr>
@@ -6171,8 +5824,8 @@
           <w:i w:val="0"/>
         </w:rPr>
       </w:pPr>
-      <w:bookmarkStart w:id="81" w:name="_Toc372141552"/>
-      <w:bookmarkStart w:id="82" w:name="_Toc469909925"/>
+      <w:bookmarkStart w:id="82" w:name="_Toc372141552"/>
+      <w:bookmarkStart w:id="83" w:name="_Toc469909925"/>
       <w:r>
         <w:rPr>
           <w:rFonts w:ascii="Times New Roman" w:eastAsiaTheme="minorHAnsi" w:hAnsi="Times New Roman" w:cs="Times New Roman"/>
@@ -6180,8 +5833,8 @@
         </w:rPr>
         <w:t>Interface Objects</w:t>
       </w:r>
-      <w:bookmarkEnd w:id="81"/>
       <w:bookmarkEnd w:id="82"/>
+      <w:bookmarkEnd w:id="83"/>
     </w:p>
     <w:p>
       <w:pPr>
@@ -6211,6 +5864,7 @@
         <w:rPr>
           <w:bCs/>
         </w:rPr>
+        <w:lastRenderedPageBreak/>
         <w:t xml:space="preserve">The interface objects represent the main interfaces of the system. Given below is the list of different interface objects used in our system. </w:t>
       </w:r>
     </w:p>
@@ -6277,7 +5931,7 @@
                     </pic:cNvPicPr>
                   </pic:nvPicPr>
                   <pic:blipFill>
-                    <a:blip r:embed="rId9">
+                    <a:blip r:embed="rId10">
                       <a:extLst>
                         <a:ext uri="{28A0092B-C50C-407E-A947-70E740481C1C}">
                           <a14:useLocalDpi xmlns:a14="http://schemas.microsoft.com/office/drawing/2010/main" val="0"/>
@@ -6381,7 +6035,7 @@
                     </pic:cNvPicPr>
                   </pic:nvPicPr>
                   <pic:blipFill>
-                    <a:blip r:embed="rId10">
+                    <a:blip r:embed="rId11">
                       <a:extLst>
                         <a:ext uri="{28A0092B-C50C-407E-A947-70E740481C1C}">
                           <a14:useLocalDpi xmlns:a14="http://schemas.microsoft.com/office/drawing/2010/main" val="0"/>
@@ -6429,7 +6083,7 @@
         <w:spacing w:after="200" w:line="276" w:lineRule="auto"/>
         <w:ind w:firstLine="0"/>
         <w:sectPr>
-          <w:footerReference w:type="default" r:id="rId11"/>
+          <w:footerReference w:type="default" r:id="rId12"/>
           <w:type w:val="continuous"/>
           <w:pgSz w:w="12240" w:h="15840"/>
           <w:pgMar w:top="1440" w:right="1440" w:bottom="1440" w:left="1440" w:header="720" w:footer="720" w:gutter="0"/>
@@ -6450,8 +6104,8 @@
         <w:spacing w:after="200" w:line="276" w:lineRule="auto"/>
         <w:ind w:firstLine="0"/>
         <w:sectPr>
-          <w:headerReference w:type="first" r:id="rId12"/>
-          <w:footerReference w:type="first" r:id="rId13"/>
+          <w:headerReference w:type="first" r:id="rId13"/>
+          <w:footerReference w:type="first" r:id="rId14"/>
           <w:type w:val="continuous"/>
           <w:pgSz w:w="12240" w:h="15840"/>
           <w:pgMar w:top="1440" w:right="1440" w:bottom="1440" w:left="1440" w:header="720" w:footer="720" w:gutter="0"/>
@@ -6478,8 +6132,8 @@
           <w:rFonts w:ascii="Times New Roman" w:hAnsi="Times New Roman" w:cs="Times New Roman"/>
         </w:rPr>
       </w:pPr>
-      <w:bookmarkStart w:id="83" w:name="_Toc469909926"/>
-      <w:bookmarkStart w:id="84" w:name="_Toc372141554"/>
+      <w:bookmarkStart w:id="84" w:name="_Toc469909926"/>
+      <w:bookmarkStart w:id="85" w:name="_Toc372141554"/>
       <w:r>
         <w:rPr>
           <w:rFonts w:ascii="Times New Roman" w:hAnsi="Times New Roman" w:cs="Times New Roman"/>
@@ -6487,7 +6141,7 @@
         <w:lastRenderedPageBreak/>
         <w:t>Acquaintance Association interface objects</w:t>
       </w:r>
-      <w:bookmarkEnd w:id="83"/>
+      <w:bookmarkEnd w:id="84"/>
     </w:p>
     <w:p>
       <w:pPr>
@@ -6583,19 +6237,19 @@
           <w:rFonts w:ascii="Times New Roman" w:hAnsi="Times New Roman" w:cs="Times New Roman"/>
         </w:rPr>
       </w:pPr>
-      <w:bookmarkStart w:id="85" w:name="_Toc469909927"/>
-      <w:bookmarkStart w:id="86" w:name="_Toc372141559"/>
-      <w:bookmarkStart w:id="87" w:name="_Toc372233590"/>
-      <w:bookmarkStart w:id="88" w:name="_Toc372233806"/>
-      <w:bookmarkStart w:id="89" w:name="_Toc372234022"/>
-      <w:bookmarkEnd w:id="84"/>
+      <w:bookmarkStart w:id="86" w:name="_Toc469909927"/>
+      <w:bookmarkStart w:id="87" w:name="_Toc372141559"/>
+      <w:bookmarkStart w:id="88" w:name="_Toc372233590"/>
+      <w:bookmarkStart w:id="89" w:name="_Toc372233806"/>
+      <w:bookmarkStart w:id="90" w:name="_Toc372234022"/>
+      <w:bookmarkEnd w:id="85"/>
       <w:r>
         <w:rPr>
           <w:rFonts w:ascii="Times New Roman" w:hAnsi="Times New Roman" w:cs="Times New Roman"/>
         </w:rPr>
         <w:t>Containership</w:t>
       </w:r>
-      <w:bookmarkEnd w:id="85"/>
+      <w:bookmarkEnd w:id="86"/>
     </w:p>
     <w:p>
       <w:pPr>
@@ -6634,7 +6288,7 @@
                     <pic:cNvPicPr/>
                   </pic:nvPicPr>
                   <pic:blipFill>
-                    <a:blip r:embed="rId14">
+                    <a:blip r:embed="rId15">
                       <a:extLst>
                         <a:ext uri="{28A0092B-C50C-407E-A947-70E740481C1C}">
                           <a14:useLocalDpi xmlns:a14="http://schemas.microsoft.com/office/drawing/2010/main" val="0"/>
@@ -6680,16 +6334,16 @@
           <w:szCs w:val="24"/>
         </w:rPr>
       </w:pPr>
-      <w:bookmarkStart w:id="90" w:name="_Toc372141555"/>
-      <w:bookmarkStart w:id="91" w:name="_Toc372145336"/>
-      <w:bookmarkStart w:id="92" w:name="_Toc372147969"/>
-      <w:bookmarkStart w:id="93" w:name="_Toc372296626"/>
-      <w:bookmarkStart w:id="94" w:name="_Toc372296913"/>
-      <w:bookmarkStart w:id="95" w:name="_Toc372297136"/>
-      <w:bookmarkStart w:id="96" w:name="_Toc373492607"/>
-      <w:bookmarkStart w:id="97" w:name="_Toc373492804"/>
-      <w:bookmarkStart w:id="98" w:name="_Toc373493785"/>
-      <w:bookmarkStart w:id="99" w:name="_Toc469909928"/>
+      <w:bookmarkStart w:id="91" w:name="_Toc372141555"/>
+      <w:bookmarkStart w:id="92" w:name="_Toc372145336"/>
+      <w:bookmarkStart w:id="93" w:name="_Toc372147969"/>
+      <w:bookmarkStart w:id="94" w:name="_Toc372296626"/>
+      <w:bookmarkStart w:id="95" w:name="_Toc372296913"/>
+      <w:bookmarkStart w:id="96" w:name="_Toc372297136"/>
+      <w:bookmarkStart w:id="97" w:name="_Toc373492607"/>
+      <w:bookmarkStart w:id="98" w:name="_Toc373492804"/>
+      <w:bookmarkStart w:id="99" w:name="_Toc373493785"/>
+      <w:bookmarkStart w:id="100" w:name="_Toc469909928"/>
       <w:r>
         <w:rPr>
           <w:rFonts w:ascii="Times New Roman" w:hAnsi="Times New Roman" w:cs="Times New Roman"/>
@@ -6701,7 +6355,6 @@
         </w:rPr>
         <w:t>Add Interface</w:t>
       </w:r>
-      <w:bookmarkEnd w:id="90"/>
       <w:bookmarkEnd w:id="91"/>
       <w:bookmarkEnd w:id="92"/>
       <w:bookmarkEnd w:id="93"/>
@@ -6711,6 +6364,7 @@
       <w:bookmarkEnd w:id="97"/>
       <w:bookmarkEnd w:id="98"/>
       <w:bookmarkEnd w:id="99"/>
+      <w:bookmarkEnd w:id="100"/>
     </w:p>
     <w:p/>
     <w:p>
@@ -6737,7 +6391,7 @@
                     <pic:cNvPicPr/>
                   </pic:nvPicPr>
                   <pic:blipFill>
-                    <a:blip r:embed="rId15">
+                    <a:blip r:embed="rId16">
                       <a:extLst>
                         <a:ext uri="{28A0092B-C50C-407E-A947-70E740481C1C}">
                           <a14:useLocalDpi xmlns:a14="http://schemas.microsoft.com/office/drawing/2010/main" val="0"/>
@@ -6783,16 +6437,16 @@
           <w:szCs w:val="24"/>
         </w:rPr>
       </w:pPr>
-      <w:bookmarkStart w:id="100" w:name="_Toc372141556"/>
-      <w:bookmarkStart w:id="101" w:name="_Toc372145337"/>
-      <w:bookmarkStart w:id="102" w:name="_Toc372147970"/>
-      <w:bookmarkStart w:id="103" w:name="_Toc372296627"/>
-      <w:bookmarkStart w:id="104" w:name="_Toc372296914"/>
-      <w:bookmarkStart w:id="105" w:name="_Toc372297137"/>
-      <w:bookmarkStart w:id="106" w:name="_Toc373492608"/>
-      <w:bookmarkStart w:id="107" w:name="_Toc373492805"/>
-      <w:bookmarkStart w:id="108" w:name="_Toc373493786"/>
-      <w:bookmarkStart w:id="109" w:name="_Toc469909929"/>
+      <w:bookmarkStart w:id="101" w:name="_Toc372141556"/>
+      <w:bookmarkStart w:id="102" w:name="_Toc372145337"/>
+      <w:bookmarkStart w:id="103" w:name="_Toc372147970"/>
+      <w:bookmarkStart w:id="104" w:name="_Toc372296627"/>
+      <w:bookmarkStart w:id="105" w:name="_Toc372296914"/>
+      <w:bookmarkStart w:id="106" w:name="_Toc372297137"/>
+      <w:bookmarkStart w:id="107" w:name="_Toc373492608"/>
+      <w:bookmarkStart w:id="108" w:name="_Toc373492805"/>
+      <w:bookmarkStart w:id="109" w:name="_Toc373493786"/>
+      <w:bookmarkStart w:id="110" w:name="_Toc469909929"/>
       <w:r>
         <w:rPr>
           <w:rFonts w:ascii="Times New Roman" w:hAnsi="Times New Roman" w:cs="Times New Roman"/>
@@ -6804,7 +6458,6 @@
         </w:rPr>
         <w:t>Update Interface</w:t>
       </w:r>
-      <w:bookmarkEnd w:id="100"/>
       <w:bookmarkEnd w:id="101"/>
       <w:bookmarkEnd w:id="102"/>
       <w:bookmarkEnd w:id="103"/>
@@ -6814,6 +6467,7 @@
       <w:bookmarkEnd w:id="107"/>
       <w:bookmarkEnd w:id="108"/>
       <w:bookmarkEnd w:id="109"/>
+      <w:bookmarkEnd w:id="110"/>
     </w:p>
     <w:p/>
     <w:p>
@@ -6841,7 +6495,7 @@
                     <pic:cNvPicPr/>
                   </pic:nvPicPr>
                   <pic:blipFill>
-                    <a:blip r:embed="rId16">
+                    <a:blip r:embed="rId17">
                       <a:extLst>
                         <a:ext uri="{28A0092B-C50C-407E-A947-70E740481C1C}">
                           <a14:useLocalDpi xmlns:a14="http://schemas.microsoft.com/office/drawing/2010/main" val="0"/>
@@ -6887,16 +6541,16 @@
           <w:szCs w:val="24"/>
         </w:rPr>
       </w:pPr>
-      <w:bookmarkStart w:id="110" w:name="_Toc372141557"/>
-      <w:bookmarkStart w:id="111" w:name="_Toc372145338"/>
-      <w:bookmarkStart w:id="112" w:name="_Toc372147971"/>
-      <w:bookmarkStart w:id="113" w:name="_Toc372296628"/>
-      <w:bookmarkStart w:id="114" w:name="_Toc372296915"/>
-      <w:bookmarkStart w:id="115" w:name="_Toc372297138"/>
-      <w:bookmarkStart w:id="116" w:name="_Toc373492609"/>
-      <w:bookmarkStart w:id="117" w:name="_Toc373492806"/>
-      <w:bookmarkStart w:id="118" w:name="_Toc373493787"/>
-      <w:bookmarkStart w:id="119" w:name="_Toc469909930"/>
+      <w:bookmarkStart w:id="111" w:name="_Toc372141557"/>
+      <w:bookmarkStart w:id="112" w:name="_Toc372145338"/>
+      <w:bookmarkStart w:id="113" w:name="_Toc372147971"/>
+      <w:bookmarkStart w:id="114" w:name="_Toc372296628"/>
+      <w:bookmarkStart w:id="115" w:name="_Toc372296915"/>
+      <w:bookmarkStart w:id="116" w:name="_Toc372297138"/>
+      <w:bookmarkStart w:id="117" w:name="_Toc373492609"/>
+      <w:bookmarkStart w:id="118" w:name="_Toc373492806"/>
+      <w:bookmarkStart w:id="119" w:name="_Toc373493787"/>
+      <w:bookmarkStart w:id="120" w:name="_Toc469909930"/>
       <w:r>
         <w:rPr>
           <w:rFonts w:ascii="Times New Roman" w:hAnsi="Times New Roman" w:cs="Times New Roman"/>
@@ -6908,7 +6562,6 @@
         </w:rPr>
         <w:t>Delete Interface</w:t>
       </w:r>
-      <w:bookmarkEnd w:id="110"/>
       <w:bookmarkEnd w:id="111"/>
       <w:bookmarkEnd w:id="112"/>
       <w:bookmarkEnd w:id="113"/>
@@ -6918,6 +6571,7 @@
       <w:bookmarkEnd w:id="117"/>
       <w:bookmarkEnd w:id="118"/>
       <w:bookmarkEnd w:id="119"/>
+      <w:bookmarkEnd w:id="120"/>
     </w:p>
     <w:p>
       <w:pPr>
@@ -6932,16 +6586,16 @@
         <w:ind w:left="720"/>
         <w:jc w:val="center"/>
       </w:pPr>
-      <w:bookmarkStart w:id="120" w:name="_Toc372141558"/>
-      <w:bookmarkStart w:id="121" w:name="_Toc372145339"/>
-      <w:bookmarkStart w:id="122" w:name="_Toc372147972"/>
-      <w:bookmarkStart w:id="123" w:name="_Toc372296629"/>
-      <w:bookmarkStart w:id="124" w:name="_Toc372296916"/>
-      <w:bookmarkStart w:id="125" w:name="_Toc372297139"/>
-      <w:bookmarkStart w:id="126" w:name="_Toc373492610"/>
-      <w:bookmarkStart w:id="127" w:name="_Toc373492807"/>
-      <w:bookmarkStart w:id="128" w:name="_Toc373493788"/>
-      <w:bookmarkStart w:id="129" w:name="_Toc469909931"/>
+      <w:bookmarkStart w:id="121" w:name="_Toc372141558"/>
+      <w:bookmarkStart w:id="122" w:name="_Toc372145339"/>
+      <w:bookmarkStart w:id="123" w:name="_Toc372147972"/>
+      <w:bookmarkStart w:id="124" w:name="_Toc372296629"/>
+      <w:bookmarkStart w:id="125" w:name="_Toc372296916"/>
+      <w:bookmarkStart w:id="126" w:name="_Toc372297139"/>
+      <w:bookmarkStart w:id="127" w:name="_Toc373492610"/>
+      <w:bookmarkStart w:id="128" w:name="_Toc373492807"/>
+      <w:bookmarkStart w:id="129" w:name="_Toc373493788"/>
+      <w:bookmarkStart w:id="130" w:name="_Toc469909931"/>
       <w:r>
         <w:rPr>
           <w:noProof/>
@@ -6962,7 +6616,7 @@
                     <pic:cNvPicPr/>
                   </pic:nvPicPr>
                   <pic:blipFill>
-                    <a:blip r:embed="rId17">
+                    <a:blip r:embed="rId18">
                       <a:extLst>
                         <a:ext uri="{28A0092B-C50C-407E-A947-70E740481C1C}">
                           <a14:useLocalDpi xmlns:a14="http://schemas.microsoft.com/office/drawing/2010/main" val="0"/>
@@ -6988,7 +6642,6 @@
           </wp:inline>
         </w:drawing>
       </w:r>
-      <w:bookmarkEnd w:id="120"/>
       <w:bookmarkEnd w:id="121"/>
       <w:bookmarkEnd w:id="122"/>
       <w:bookmarkEnd w:id="123"/>
@@ -6998,11 +6651,12 @@
       <w:bookmarkEnd w:id="127"/>
       <w:bookmarkEnd w:id="128"/>
       <w:bookmarkEnd w:id="129"/>
-    </w:p>
-    <w:bookmarkEnd w:id="86"/>
+      <w:bookmarkEnd w:id="130"/>
+    </w:p>
     <w:bookmarkEnd w:id="87"/>
     <w:bookmarkEnd w:id="88"/>
     <w:bookmarkEnd w:id="89"/>
+    <w:bookmarkEnd w:id="90"/>
     <w:p>
       <w:pPr>
         <w:spacing w:after="200" w:line="276" w:lineRule="auto"/>
@@ -7089,7 +6743,7 @@
                     <pic:cNvPicPr/>
                   </pic:nvPicPr>
                   <pic:blipFill>
-                    <a:blip r:embed="rId18">
+                    <a:blip r:embed="rId19">
                       <a:extLst>
                         <a:ext uri="{28A0092B-C50C-407E-A947-70E740481C1C}">
                           <a14:useLocalDpi xmlns:a14="http://schemas.microsoft.com/office/drawing/2010/main" val="0"/>
@@ -7148,8 +6802,8 @@
           <w:i w:val="0"/>
         </w:rPr>
       </w:pPr>
-      <w:bookmarkStart w:id="130" w:name="_Toc372141560"/>
-      <w:bookmarkStart w:id="131" w:name="_Toc469909932"/>
+      <w:bookmarkStart w:id="131" w:name="_Toc372141560"/>
+      <w:bookmarkStart w:id="132" w:name="_Toc469909932"/>
       <w:r>
         <w:rPr>
           <w:rFonts w:ascii="Times New Roman" w:eastAsiaTheme="minorHAnsi" w:hAnsi="Times New Roman" w:cs="Times New Roman"/>
@@ -7157,8 +6811,8 @@
         </w:rPr>
         <w:t>Sub System Diagram</w:t>
       </w:r>
-      <w:bookmarkEnd w:id="130"/>
       <w:bookmarkEnd w:id="131"/>
+      <w:bookmarkEnd w:id="132"/>
     </w:p>
     <w:p/>
     <w:p/>
@@ -7195,7 +6849,7 @@
                     <pic:cNvPicPr/>
                   </pic:nvPicPr>
                   <pic:blipFill>
-                    <a:blip r:embed="rId19">
+                    <a:blip r:embed="rId20">
                       <a:extLst>
                         <a:ext uri="{28A0092B-C50C-407E-A947-70E740481C1C}">
                           <a14:useLocalDpi xmlns:a14="http://schemas.microsoft.com/office/drawing/2010/main" val="0"/>
@@ -7247,7 +6901,7 @@
     <w:p>
       <w:pPr>
         <w:sectPr>
-          <w:footerReference w:type="default" r:id="rId20"/>
+          <w:footerReference w:type="default" r:id="rId21"/>
           <w:type w:val="continuous"/>
           <w:pgSz w:w="12240" w:h="15840"/>
           <w:pgMar w:top="1440" w:right="1440" w:bottom="1440" w:left="1440" w:header="720" w:footer="720" w:gutter="0"/>
@@ -7276,7 +6930,7 @@
           <w:i w:val="0"/>
         </w:rPr>
       </w:pPr>
-      <w:bookmarkStart w:id="132" w:name="_Toc469909933"/>
+      <w:bookmarkStart w:id="133" w:name="_Toc469909933"/>
       <w:r>
         <w:rPr>
           <w:rFonts w:ascii="Times New Roman" w:eastAsiaTheme="minorHAnsi" w:hAnsi="Times New Roman" w:cs="Times New Roman"/>
@@ -7285,7 +6939,7 @@
         <w:lastRenderedPageBreak/>
         <w:t>Class Diagram</w:t>
       </w:r>
-      <w:bookmarkEnd w:id="132"/>
+      <w:bookmarkEnd w:id="133"/>
       <w:r>
         <w:rPr>
           <w:rFonts w:ascii="Times New Roman" w:eastAsiaTheme="minorHAnsi" w:hAnsi="Times New Roman" w:cs="Times New Roman"/>
@@ -7293,8 +6947,6 @@
         </w:rPr>
         <w:t xml:space="preserve"> </w:t>
       </w:r>
-      <w:bookmarkStart w:id="133" w:name="_GoBack"/>
-      <w:bookmarkEnd w:id="133"/>
     </w:p>
     <w:p>
       <w:pPr>
@@ -7306,7 +6958,7 @@
     <w:p>
       <w:pPr>
         <w:sectPr>
-          <w:footerReference w:type="default" r:id="rId21"/>
+          <w:footerReference w:type="default" r:id="rId22"/>
           <w:type w:val="continuous"/>
           <w:pgSz w:w="15840" w:h="12240" w:orient="landscape"/>
           <w:pgMar w:top="1440" w:right="1440" w:bottom="1440" w:left="1440" w:header="720" w:footer="720" w:gutter="0"/>
@@ -7341,7 +6993,7 @@
                     <pic:cNvPicPr/>
                   </pic:nvPicPr>
                   <pic:blipFill>
-                    <a:blip r:embed="rId22">
+                    <a:blip r:embed="rId23">
                       <a:extLst>
                         <a:ext uri="{28A0092B-C50C-407E-A947-70E740481C1C}">
                           <a14:useLocalDpi xmlns:a14="http://schemas.microsoft.com/office/drawing/2010/main" val="0"/>
@@ -7434,7 +7086,7 @@
                     <pic:cNvPicPr/>
                   </pic:nvPicPr>
                   <pic:blipFill>
-                    <a:blip r:embed="rId23">
+                    <a:blip r:embed="rId24">
                       <a:extLst>
                         <a:ext uri="{28A0092B-C50C-407E-A947-70E740481C1C}">
                           <a14:useLocalDpi xmlns:a14="http://schemas.microsoft.com/office/drawing/2010/main" val="0"/>
@@ -7660,7 +7312,7 @@
               </wp:anchor>
             </w:drawing>
           </mc:Choice>
-          <mc:Fallback>
+          <mc:Fallback xmlns:w15="http://schemas.microsoft.com/office/word/2012/wordml">
             <w:pict>
               <v:group w14:anchorId="53681903" id="Group 1" o:spid="_x0000_s1026" style="position:absolute;margin-left:207.6pt;margin-top:9.4pt;width:27pt;height:27pt;z-index:251660288" coordorigin="5580,3720" coordsize="540,540" o:gfxdata="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">
                 <v:oval id="Oval 3" o:spid="_x0000_s1027" style="position:absolute;left:5580;top:3720;width:540;height:540;visibility:visible;mso-wrap-style:square;v-text-anchor:top" o:gfxdata="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"/>
@@ -7756,6 +7408,8 @@
         </w:rPr>
       </w:pPr>
     </w:p>
+    <w:bookmarkStart w:id="137" w:name="_Toc372139858"/>
+    <w:bookmarkStart w:id="138" w:name="_Toc372140000"/>
     <w:p>
       <w:pPr>
         <w:pStyle w:val="ListParagraph"/>
@@ -7769,8 +7423,6 @@
           <w:b/>
         </w:rPr>
       </w:pPr>
-      <w:bookmarkStart w:id="137" w:name="_Toc372139858"/>
-      <w:bookmarkStart w:id="138" w:name="_Toc372140000"/>
       <w:r>
         <w:rPr>
           <w:rFonts w:eastAsiaTheme="minorHAnsi"/>
@@ -7910,7 +7562,7 @@
               </wp:anchor>
             </w:drawing>
           </mc:Choice>
-          <mc:Fallback>
+          <mc:Fallback xmlns:w15="http://schemas.microsoft.com/office/word/2012/wordml">
             <w:pict>
               <v:group w14:anchorId="02919C29" id="Group 5" o:spid="_x0000_s1026" style="position:absolute;margin-left:206.05pt;margin-top:-11.2pt;width:27pt;height:27pt;z-index:251662336" coordorigin="5580,3720" coordsize="540,540" o:gfxdata="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">
                 <v:oval id="Oval 3" o:spid="_x0000_s1027" style="position:absolute;left:5580;top:3720;width:540;height:540;visibility:visible;mso-wrap-style:square;v-text-anchor:top" o:gfxdata="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"/>
@@ -8027,6 +7679,8 @@
         </w:rPr>
       </w:pPr>
     </w:p>
+    <w:bookmarkStart w:id="139" w:name="_Toc372139859"/>
+    <w:bookmarkStart w:id="140" w:name="_Toc372140001"/>
     <w:p>
       <w:pPr>
         <w:pStyle w:val="ListParagraph"/>
@@ -8040,8 +7694,6 @@
           <w:b/>
         </w:rPr>
       </w:pPr>
-      <w:bookmarkStart w:id="139" w:name="_Toc372139859"/>
-      <w:bookmarkStart w:id="140" w:name="_Toc372140001"/>
       <w:r>
         <w:rPr>
           <w:rFonts w:eastAsiaTheme="minorHAnsi"/>
@@ -8181,7 +7833,7 @@
               </wp:anchor>
             </w:drawing>
           </mc:Choice>
-          <mc:Fallback>
+          <mc:Fallback xmlns:w15="http://schemas.microsoft.com/office/word/2012/wordml">
             <w:pict>
               <v:group w14:anchorId="4A4FBB4C" id="Group 9" o:spid="_x0000_s1026" style="position:absolute;margin-left:207.3pt;margin-top:-10.7pt;width:27pt;height:27pt;z-index:251664384" coordorigin="5580,3720" coordsize="540,540" o:gfxdata="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">
                 <v:oval id="Oval 3" o:spid="_x0000_s1027" style="position:absolute;left:5580;top:3720;width:540;height:540;visibility:visible;mso-wrap-style:square;v-text-anchor:top" o:gfxdata="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"/>
@@ -8430,7 +8082,7 @@
               </wp:anchor>
             </w:drawing>
           </mc:Choice>
-          <mc:Fallback>
+          <mc:Fallback xmlns:w15="http://schemas.microsoft.com/office/word/2012/wordml">
             <w:pict>
               <v:group w14:anchorId="2530BE89" id="Group 13" o:spid="_x0000_s1026" style="position:absolute;margin-left:203.05pt;margin-top:5.5pt;width:27pt;height:27pt;z-index:251666432" coordorigin="5580,3720" coordsize="540,540" o:gfxdata="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">
                 <v:oval id="Oval 3" o:spid="_x0000_s1027" style="position:absolute;left:5580;top:3720;width:540;height:540;visibility:visible;mso-wrap-style:square;v-text-anchor:top" o:gfxdata="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"/>
@@ -8695,7 +8347,7 @@
               </wp:anchor>
             </w:drawing>
           </mc:Choice>
-          <mc:Fallback>
+          <mc:Fallback xmlns:w15="http://schemas.microsoft.com/office/word/2012/wordml">
             <w:pict>
               <v:group w14:anchorId="72A3E503" id="Group 98" o:spid="_x0000_s1026" style="position:absolute;margin-left:202.3pt;margin-top:7pt;width:27pt;height:27pt;z-index:251726848" coordorigin="5580,3720" coordsize="540,540" o:gfxdata="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">
                 <v:oval id="Oval 3" o:spid="_x0000_s1027" style="position:absolute;left:5580;top:3720;width:540;height:540;visibility:visible;mso-wrap-style:square;v-text-anchor:top" o:gfxdata="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"/>
@@ -8949,7 +8601,7 @@
               </wp:anchor>
             </w:drawing>
           </mc:Choice>
-          <mc:Fallback>
+          <mc:Fallback xmlns:w15="http://schemas.microsoft.com/office/word/2012/wordml">
             <w:pict>
               <v:group w14:anchorId="015B5209" id="Group 106" o:spid="_x0000_s1026" style="position:absolute;margin-left:203.05pt;margin-top:5.5pt;width:27pt;height:27pt;z-index:251727872" coordorigin="5580,3720" coordsize="540,540" o:gfxdata="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">
                 <v:oval id="Oval 3" o:spid="_x0000_s1027" style="position:absolute;left:5580;top:3720;width:540;height:540;visibility:visible;mso-wrap-style:square;v-text-anchor:top" o:gfxdata="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"/>
@@ -9203,7 +8855,7 @@
               </wp:anchor>
             </w:drawing>
           </mc:Choice>
-          <mc:Fallback>
+          <mc:Fallback xmlns:w15="http://schemas.microsoft.com/office/word/2012/wordml">
             <w:pict>
               <v:group w14:anchorId="174398FC" id="Group 110" o:spid="_x0000_s1026" style="position:absolute;margin-left:203.05pt;margin-top:5.5pt;width:27pt;height:27pt;z-index:251729920" coordorigin="5580,3720" coordsize="540,540" o:gfxdata="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">
                 <v:oval id="Oval 3" o:spid="_x0000_s1027" style="position:absolute;left:5580;top:3720;width:540;height:540;visibility:visible;mso-wrap-style:square;v-text-anchor:top" o:gfxdata="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"/>
@@ -9464,7 +9116,7 @@
               </wp:anchor>
             </w:drawing>
           </mc:Choice>
-          <mc:Fallback>
+          <mc:Fallback xmlns:w15="http://schemas.microsoft.com/office/word/2012/wordml">
             <w:pict>
               <v:group w14:anchorId="6B2FF950" id="Group 114" o:spid="_x0000_s1026" style="position:absolute;margin-left:202.3pt;margin-top:7pt;width:27pt;height:27pt;z-index:251730944" coordorigin="5580,3720" coordsize="540,540" o:gfxdata="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">
                 <v:oval id="Oval 3" o:spid="_x0000_s1027" style="position:absolute;left:5580;top:3720;width:540;height:540;visibility:visible;mso-wrap-style:square;v-text-anchor:top" o:gfxdata="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"/>
@@ -9829,7 +9481,7 @@
               </wp:anchor>
             </w:drawing>
           </mc:Choice>
-          <mc:Fallback>
+          <mc:Fallback xmlns:w15="http://schemas.microsoft.com/office/word/2012/wordml">
             <w:pict>
               <v:group w14:anchorId="3582416A" id="Group 120" o:spid="_x0000_s1026" style="position:absolute;margin-left:203.05pt;margin-top:5.5pt;width:27pt;height:27pt;z-index:251731968" coordorigin="5580,3720" coordsize="540,540" o:gfxdata="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">
                 <v:oval id="Oval 3" o:spid="_x0000_s1027" style="position:absolute;left:5580;top:3720;width:540;height:540;visibility:visible;mso-wrap-style:square;v-text-anchor:top" o:gfxdata="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"/>
@@ -10085,7 +9737,7 @@
               </wp:anchor>
             </w:drawing>
           </mc:Choice>
-          <mc:Fallback>
+          <mc:Fallback xmlns:w15="http://schemas.microsoft.com/office/word/2012/wordml">
             <w:pict>
               <v:group w14:anchorId="4481F8A2" id="Group 124" o:spid="_x0000_s1026" style="position:absolute;margin-left:203.05pt;margin-top:5.5pt;width:27pt;height:27pt;z-index:251734016" coordorigin="5580,3720" coordsize="540,540" o:gfxdata="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">
                 <v:oval id="Oval 3" o:spid="_x0000_s1027" style="position:absolute;left:5580;top:3720;width:540;height:540;visibility:visible;mso-wrap-style:square;v-text-anchor:top" o:gfxdata="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"/>
@@ -10219,6 +9871,8 @@
         </w:rPr>
       </w:pPr>
     </w:p>
+    <w:bookmarkStart w:id="143" w:name="_Toc372139861"/>
+    <w:bookmarkStart w:id="144" w:name="_Toc372140003"/>
     <w:p>
       <w:pPr>
         <w:pStyle w:val="ListParagraph"/>
@@ -10232,8 +9886,6 @@
           <w:b/>
         </w:rPr>
       </w:pPr>
-      <w:bookmarkStart w:id="143" w:name="_Toc372139861"/>
-      <w:bookmarkStart w:id="144" w:name="_Toc372140003"/>
       <w:r>
         <w:rPr>
           <w:rFonts w:eastAsiaTheme="minorHAnsi"/>
@@ -10373,7 +10025,7 @@
               </wp:anchor>
             </w:drawing>
           </mc:Choice>
-          <mc:Fallback>
+          <mc:Fallback xmlns:w15="http://schemas.microsoft.com/office/word/2012/wordml">
             <w:pict>
               <v:group w14:anchorId="5523F309" id="Group 18" o:spid="_x0000_s1026" style="position:absolute;margin-left:207.45pt;margin-top:-10.65pt;width:27pt;height:27pt;z-index:251668480" coordorigin="5580,3720" coordsize="540,540" o:gfxdata="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">
                 <v:oval id="Oval 3" o:spid="_x0000_s1027" style="position:absolute;left:5580;top:3720;width:540;height:540;visibility:visible;mso-wrap-style:square;v-text-anchor:top" o:gfxdata="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"/>
@@ -10614,7 +10266,7 @@
               </wp:anchor>
             </w:drawing>
           </mc:Choice>
-          <mc:Fallback>
+          <mc:Fallback xmlns:w15="http://schemas.microsoft.com/office/word/2012/wordml">
             <w:pict>
               <v:group w14:anchorId="595FAF14" id="Group 38" o:spid="_x0000_s1026" style="position:absolute;margin-left:207.45pt;margin-top:.55pt;width:27pt;height:27pt;z-index:251676672" coordorigin="5580,3720" coordsize="540,540" o:gfxdata="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">
                 <v:oval id="Oval 3" o:spid="_x0000_s1027" style="position:absolute;left:5580;top:3720;width:540;height:540;visibility:visible;mso-wrap-style:square;v-text-anchor:top" o:gfxdata="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"/>
@@ -10891,7 +10543,7 @@
               </wp:anchor>
             </w:drawing>
           </mc:Choice>
-          <mc:Fallback>
+          <mc:Fallback xmlns:w15="http://schemas.microsoft.com/office/word/2012/wordml">
             <w:pict>
               <v:group w14:anchorId="2DE2764D" id="Group 26" o:spid="_x0000_s1026" style="position:absolute;margin-left:209.7pt;margin-top:6.2pt;width:27pt;height:27pt;z-index:251670528" coordorigin="5580,3720" coordsize="540,540" o:gfxdata="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">
                 <v:oval id="Oval 3" o:spid="_x0000_s1027" style="position:absolute;left:5580;top:3720;width:540;height:540;visibility:visible;mso-wrap-style:square;v-text-anchor:top" o:gfxdata="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"/>
@@ -11156,7 +10808,7 @@
               </wp:anchor>
             </w:drawing>
           </mc:Choice>
-          <mc:Fallback>
+          <mc:Fallback xmlns:w15="http://schemas.microsoft.com/office/word/2012/wordml">
             <w:pict>
               <v:group w14:anchorId="621E683D" id="Group 46" o:spid="_x0000_s1026" style="position:absolute;margin-left:209.75pt;margin-top:8.85pt;width:27pt;height:27pt;z-index:251678720" coordorigin="5580,3720" coordsize="540,540" o:gfxdata="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">
                 <v:oval id="Oval 3" o:spid="_x0000_s1027" style="position:absolute;left:5580;top:3720;width:540;height:540;visibility:visible;mso-wrap-style:square;v-text-anchor:top" o:gfxdata="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"/>
@@ -11286,6 +10938,8 @@
         </w:rPr>
       </w:pPr>
     </w:p>
+    <w:bookmarkStart w:id="151" w:name="_Toc372139865"/>
+    <w:bookmarkStart w:id="152" w:name="_Toc372140007"/>
     <w:p>
       <w:pPr>
         <w:pStyle w:val="ListParagraph"/>
@@ -11299,8 +10953,6 @@
           <w:b/>
         </w:rPr>
       </w:pPr>
-      <w:bookmarkStart w:id="151" w:name="_Toc372139865"/>
-      <w:bookmarkStart w:id="152" w:name="_Toc372140007"/>
       <w:r>
         <w:rPr>
           <w:rFonts w:eastAsiaTheme="minorHAnsi"/>
@@ -11440,7 +11092,7 @@
               </wp:anchor>
             </w:drawing>
           </mc:Choice>
-          <mc:Fallback>
+          <mc:Fallback xmlns:w15="http://schemas.microsoft.com/office/word/2012/wordml">
             <w:pict>
               <v:group w14:anchorId="223195BA" id="Group 30" o:spid="_x0000_s1026" style="position:absolute;margin-left:211.1pt;margin-top:-9.35pt;width:27pt;height:27pt;z-index:251672576" coordorigin="5580,3720" coordsize="540,540" o:gfxdata="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">
                 <v:oval id="Oval 3" o:spid="_x0000_s1027" style="position:absolute;left:5580;top:3720;width:540;height:540;visibility:visible;mso-wrap-style:square;v-text-anchor:top" o:gfxdata="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"/>
@@ -11679,7 +11331,7 @@
               </wp:anchor>
             </w:drawing>
           </mc:Choice>
-          <mc:Fallback>
+          <mc:Fallback xmlns:w15="http://schemas.microsoft.com/office/word/2012/wordml">
             <w:pict>
               <v:group w14:anchorId="0B9C3963" id="Group 34" o:spid="_x0000_s1026" style="position:absolute;margin-left:211.45pt;margin-top:10.35pt;width:27pt;height:27pt;z-index:251674624" coordorigin="5580,3720" coordsize="540,540" o:gfxdata="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">
                 <v:oval id="Oval 3" o:spid="_x0000_s1027" style="position:absolute;left:5580;top:3720;width:540;height:540;visibility:visible;mso-wrap-style:square;v-text-anchor:top" o:gfxdata="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"/>
@@ -11939,7 +11591,7 @@
               </wp:anchor>
             </w:drawing>
           </mc:Choice>
-          <mc:Fallback>
+          <mc:Fallback xmlns:w15="http://schemas.microsoft.com/office/word/2012/wordml">
             <w:pict>
               <v:group w14:anchorId="4E7D633D" id="Group 25" o:spid="_x0000_s1026" style="position:absolute;margin-left:215.9pt;margin-top:1.05pt;width:27pt;height:27pt;z-index:251746304" coordorigin="5580,3720" coordsize="540,540" o:gfxdata="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">
                 <v:oval id="Oval 3" o:spid="_x0000_s1027" style="position:absolute;left:5580;top:3720;width:540;height:540;visibility:visible;mso-wrap-style:square;v-text-anchor:top" o:gfxdata="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"/>
@@ -12170,7 +11822,7 @@
               </wp:anchor>
             </w:drawing>
           </mc:Choice>
-          <mc:Fallback>
+          <mc:Fallback xmlns:w15="http://schemas.microsoft.com/office/word/2012/wordml">
             <w:pict>
               <v:group w14:anchorId="4DE1E320" id="Group 55" o:spid="_x0000_s1026" style="position:absolute;margin-left:211.9pt;margin-top:7.4pt;width:27pt;height:27pt;z-index:251748352" coordorigin="5580,3720" coordsize="540,540" o:gfxdata="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">
                 <v:oval id="Oval 3" o:spid="_x0000_s1027" style="position:absolute;left:5580;top:3720;width:540;height:540;visibility:visible;mso-wrap-style:square;v-text-anchor:top" o:gfxdata="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"/>
@@ -12387,7 +12039,7 @@
               </wp:anchor>
             </w:drawing>
           </mc:Choice>
-          <mc:Fallback>
+          <mc:Fallback xmlns:w15="http://schemas.microsoft.com/office/word/2012/wordml">
             <w:pict>
               <v:group w14:anchorId="047D6C23" id="Group 62" o:spid="_x0000_s1026" style="position:absolute;margin-left:211.9pt;margin-top:5.35pt;width:27pt;height:27pt;z-index:251750400" coordorigin="5580,3720" coordsize="540,540" o:gfxdata="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">
                 <v:oval id="Oval 3" o:spid="_x0000_s1027" style="position:absolute;left:5580;top:3720;width:540;height:540;visibility:visible;mso-wrap-style:square;v-text-anchor:top" o:gfxdata="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"/>
@@ -12618,7 +12270,7 @@
               </wp:anchor>
             </w:drawing>
           </mc:Choice>
-          <mc:Fallback>
+          <mc:Fallback xmlns:w15="http://schemas.microsoft.com/office/word/2012/wordml">
             <w:pict>
               <v:group w14:anchorId="0AD162AF" id="Group 137" o:spid="_x0000_s1026" style="position:absolute;margin-left:214.6pt;margin-top:6.5pt;width:27pt;height:27pt;z-index:251756544" coordorigin="5580,3720" coordsize="540,540" o:gfxdata="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">
                 <v:oval id="Oval 3" o:spid="_x0000_s1027" style="position:absolute;left:5580;top:3720;width:540;height:540;visibility:visible;mso-wrap-style:square;v-text-anchor:top" o:gfxdata="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"/>
@@ -12689,7 +12341,7 @@
       <w:pPr>
         <w:ind w:firstLine="0"/>
         <w:sectPr>
-          <w:footerReference w:type="first" r:id="rId24"/>
+          <w:footerReference w:type="first" r:id="rId25"/>
           <w:type w:val="continuous"/>
           <w:pgSz w:w="12240" w:h="15840"/>
           <w:pgMar w:top="1440" w:right="1440" w:bottom="1440" w:left="1440" w:header="720" w:footer="720" w:gutter="0"/>
@@ -13006,7 +12658,7 @@
                     <pic:cNvPicPr/>
                   </pic:nvPicPr>
                   <pic:blipFill>
-                    <a:blip r:embed="rId25">
+                    <a:blip r:embed="rId26">
                       <a:extLst>
                         <a:ext uri="{28A0092B-C50C-407E-A947-70E740481C1C}">
                           <a14:useLocalDpi xmlns:a14="http://schemas.microsoft.com/office/drawing/2010/main" val="0"/>
@@ -13089,7 +12741,7 @@
                     <pic:cNvPicPr/>
                   </pic:nvPicPr>
                   <pic:blipFill>
-                    <a:blip r:embed="rId26">
+                    <a:blip r:embed="rId27">
                       <a:extLst>
                         <a:ext uri="{28A0092B-C50C-407E-A947-70E740481C1C}">
                           <a14:useLocalDpi xmlns:a14="http://schemas.microsoft.com/office/drawing/2010/main" val="0"/>
@@ -13181,7 +12833,7 @@
                     <pic:cNvPicPr/>
                   </pic:nvPicPr>
                   <pic:blipFill>
-                    <a:blip r:embed="rId27">
+                    <a:blip r:embed="rId28">
                       <a:extLst>
                         <a:ext uri="{28A0092B-C50C-407E-A947-70E740481C1C}">
                           <a14:useLocalDpi xmlns:a14="http://schemas.microsoft.com/office/drawing/2010/main" val="0"/>
@@ -13444,7 +13096,7 @@
                     <pic:cNvPicPr/>
                   </pic:nvPicPr>
                   <pic:blipFill>
-                    <a:blip r:embed="rId28">
+                    <a:blip r:embed="rId29">
                       <a:extLst>
                         <a:ext uri="{28A0092B-C50C-407E-A947-70E740481C1C}">
                           <a14:useLocalDpi xmlns:a14="http://schemas.microsoft.com/office/drawing/2010/main" val="0"/>
@@ -13585,7 +13237,7 @@
                     <pic:cNvPicPr/>
                   </pic:nvPicPr>
                   <pic:blipFill>
-                    <a:blip r:embed="rId29">
+                    <a:blip r:embed="rId30">
                       <a:extLst>
                         <a:ext uri="{28A0092B-C50C-407E-A947-70E740481C1C}">
                           <a14:useLocalDpi xmlns:a14="http://schemas.microsoft.com/office/drawing/2010/main" val="0"/>
@@ -13686,7 +13338,7 @@
                     <pic:cNvPicPr/>
                   </pic:nvPicPr>
                   <pic:blipFill>
-                    <a:blip r:embed="rId30">
+                    <a:blip r:embed="rId31">
                       <a:extLst>
                         <a:ext uri="{28A0092B-C50C-407E-A947-70E740481C1C}">
                           <a14:useLocalDpi xmlns:a14="http://schemas.microsoft.com/office/drawing/2010/main" val="0"/>
@@ -13828,7 +13480,7 @@
                     <pic:cNvPicPr/>
                   </pic:nvPicPr>
                   <pic:blipFill>
-                    <a:blip r:embed="rId31">
+                    <a:blip r:embed="rId32">
                       <a:extLst>
                         <a:ext uri="{28A0092B-C50C-407E-A947-70E740481C1C}">
                           <a14:useLocalDpi xmlns:a14="http://schemas.microsoft.com/office/drawing/2010/main" val="0"/>
@@ -13949,7 +13601,7 @@
                     <pic:cNvPicPr/>
                   </pic:nvPicPr>
                   <pic:blipFill>
-                    <a:blip r:embed="rId32">
+                    <a:blip r:embed="rId33">
                       <a:extLst>
                         <a:ext uri="{28A0092B-C50C-407E-A947-70E740481C1C}">
                           <a14:useLocalDpi xmlns:a14="http://schemas.microsoft.com/office/drawing/2010/main" val="0"/>
@@ -14064,7 +13716,7 @@
                     <pic:cNvPicPr/>
                   </pic:nvPicPr>
                   <pic:blipFill>
-                    <a:blip r:embed="rId33">
+                    <a:blip r:embed="rId34">
                       <a:extLst>
                         <a:ext uri="{28A0092B-C50C-407E-A947-70E740481C1C}">
                           <a14:useLocalDpi xmlns:a14="http://schemas.microsoft.com/office/drawing/2010/main" val="0"/>
@@ -14166,7 +13818,7 @@
                     <pic:cNvPicPr/>
                   </pic:nvPicPr>
                   <pic:blipFill>
-                    <a:blip r:embed="rId34">
+                    <a:blip r:embed="rId35">
                       <a:extLst>
                         <a:ext uri="{28A0092B-C50C-407E-A947-70E740481C1C}">
                           <a14:useLocalDpi xmlns:a14="http://schemas.microsoft.com/office/drawing/2010/main" val="0"/>
@@ -14284,7 +13936,7 @@
                     <pic:cNvPicPr/>
                   </pic:nvPicPr>
                   <pic:blipFill>
-                    <a:blip r:embed="rId35">
+                    <a:blip r:embed="rId36">
                       <a:extLst>
                         <a:ext uri="{28A0092B-C50C-407E-A947-70E740481C1C}">
                           <a14:useLocalDpi xmlns:a14="http://schemas.microsoft.com/office/drawing/2010/main" val="0"/>
@@ -14451,7 +14103,7 @@
                     <pic:cNvPicPr/>
                   </pic:nvPicPr>
                   <pic:blipFill>
-                    <a:blip r:embed="rId36">
+                    <a:blip r:embed="rId37">
                       <a:extLst>
                         <a:ext uri="{28A0092B-C50C-407E-A947-70E740481C1C}">
                           <a14:useLocalDpi xmlns:a14="http://schemas.microsoft.com/office/drawing/2010/main" val="0"/>
@@ -14545,7 +14197,7 @@
                     <pic:cNvPicPr/>
                   </pic:nvPicPr>
                   <pic:blipFill>
-                    <a:blip r:embed="rId37">
+                    <a:blip r:embed="rId38">
                       <a:extLst>
                         <a:ext uri="{28A0092B-C50C-407E-A947-70E740481C1C}">
                           <a14:useLocalDpi xmlns:a14="http://schemas.microsoft.com/office/drawing/2010/main" val="0"/>
@@ -14676,7 +14328,7 @@
                     <pic:cNvPicPr/>
                   </pic:nvPicPr>
                   <pic:blipFill>
-                    <a:blip r:embed="rId38">
+                    <a:blip r:embed="rId39">
                       <a:extLst>
                         <a:ext uri="{28A0092B-C50C-407E-A947-70E740481C1C}">
                           <a14:useLocalDpi xmlns:a14="http://schemas.microsoft.com/office/drawing/2010/main" val="0"/>
@@ -14754,7 +14406,7 @@
                     <pic:cNvPicPr/>
                   </pic:nvPicPr>
                   <pic:blipFill>
-                    <a:blip r:embed="rId39">
+                    <a:blip r:embed="rId40">
                       <a:extLst>
                         <a:ext uri="{28A0092B-C50C-407E-A947-70E740481C1C}">
                           <a14:useLocalDpi xmlns:a14="http://schemas.microsoft.com/office/drawing/2010/main" val="0"/>
@@ -14855,7 +14507,7 @@
                     <pic:cNvPicPr/>
                   </pic:nvPicPr>
                   <pic:blipFill>
-                    <a:blip r:embed="rId40">
+                    <a:blip r:embed="rId41">
                       <a:extLst>
                         <a:ext uri="{28A0092B-C50C-407E-A947-70E740481C1C}">
                           <a14:useLocalDpi xmlns:a14="http://schemas.microsoft.com/office/drawing/2010/main" val="0"/>
@@ -15096,7 +14748,7 @@
                     <pic:cNvPicPr/>
                   </pic:nvPicPr>
                   <pic:blipFill>
-                    <a:blip r:embed="rId41">
+                    <a:blip r:embed="rId42">
                       <a:extLst>
                         <a:ext uri="{28A0092B-C50C-407E-A947-70E740481C1C}">
                           <a14:useLocalDpi xmlns:a14="http://schemas.microsoft.com/office/drawing/2010/main" val="0"/>
@@ -15181,7 +14833,7 @@
                     <pic:cNvPicPr/>
                   </pic:nvPicPr>
                   <pic:blipFill>
-                    <a:blip r:embed="rId42">
+                    <a:blip r:embed="rId43">
                       <a:extLst>
                         <a:ext uri="{28A0092B-C50C-407E-A947-70E740481C1C}">
                           <a14:useLocalDpi xmlns:a14="http://schemas.microsoft.com/office/drawing/2010/main" val="0"/>
@@ -15402,7 +15054,7 @@
                     <pic:cNvPicPr/>
                   </pic:nvPicPr>
                   <pic:blipFill>
-                    <a:blip r:embed="rId43">
+                    <a:blip r:embed="rId44">
                       <a:extLst>
                         <a:ext uri="{28A0092B-C50C-407E-A947-70E740481C1C}">
                           <a14:useLocalDpi xmlns:a14="http://schemas.microsoft.com/office/drawing/2010/main" val="0"/>
@@ -15601,7 +15253,7 @@
                     <pic:cNvPicPr/>
                   </pic:nvPicPr>
                   <pic:blipFill>
-                    <a:blip r:embed="rId44">
+                    <a:blip r:embed="rId45">
                       <a:extLst>
                         <a:ext uri="{28A0092B-C50C-407E-A947-70E740481C1C}">
                           <a14:useLocalDpi xmlns:a14="http://schemas.microsoft.com/office/drawing/2010/main" val="0"/>
@@ -15883,7 +15535,7 @@
                     </pic:cNvPicPr>
                   </pic:nvPicPr>
                   <pic:blipFill>
-                    <a:blip r:embed="rId45">
+                    <a:blip r:embed="rId46">
                       <a:extLst>
                         <a:ext uri="{28A0092B-C50C-407E-A947-70E740481C1C}">
                           <a14:useLocalDpi xmlns:a14="http://schemas.microsoft.com/office/drawing/2010/main" val="0"/>
@@ -15987,7 +15639,7 @@
                     </pic:cNvPicPr>
                   </pic:nvPicPr>
                   <pic:blipFill>
-                    <a:blip r:embed="rId46">
+                    <a:blip r:embed="rId47">
                       <a:extLst>
                         <a:ext uri="{28A0092B-C50C-407E-A947-70E740481C1C}">
                           <a14:useLocalDpi xmlns:a14="http://schemas.microsoft.com/office/drawing/2010/main" val="0"/>
@@ -16113,7 +15765,7 @@
                     </pic:cNvPicPr>
                   </pic:nvPicPr>
                   <pic:blipFill>
-                    <a:blip r:embed="rId47">
+                    <a:blip r:embed="rId48">
                       <a:extLst>
                         <a:ext uri="{28A0092B-C50C-407E-A947-70E740481C1C}">
                           <a14:useLocalDpi xmlns:a14="http://schemas.microsoft.com/office/drawing/2010/main" val="0"/>
@@ -16413,7 +16065,7 @@
                     </pic:cNvPicPr>
                   </pic:nvPicPr>
                   <pic:blipFill>
-                    <a:blip r:embed="rId48">
+                    <a:blip r:embed="rId49">
                       <a:extLst>
                         <a:ext uri="{28A0092B-C50C-407E-A947-70E740481C1C}">
                           <a14:useLocalDpi xmlns:a14="http://schemas.microsoft.com/office/drawing/2010/main" val="0"/>
@@ -16680,7 +16332,7 @@
                     </pic:cNvPicPr>
                   </pic:nvPicPr>
                   <pic:blipFill>
-                    <a:blip r:embed="rId49">
+                    <a:blip r:embed="rId50">
                       <a:extLst>
                         <a:ext uri="{28A0092B-C50C-407E-A947-70E740481C1C}">
                           <a14:useLocalDpi xmlns:a14="http://schemas.microsoft.com/office/drawing/2010/main" val="0"/>
@@ -16785,7 +16437,7 @@
                     </pic:cNvPicPr>
                   </pic:nvPicPr>
                   <pic:blipFill>
-                    <a:blip r:embed="rId50">
+                    <a:blip r:embed="rId51">
                       <a:extLst>
                         <a:ext uri="{28A0092B-C50C-407E-A947-70E740481C1C}">
                           <a14:useLocalDpi xmlns:a14="http://schemas.microsoft.com/office/drawing/2010/main" val="0"/>
@@ -16907,7 +16559,7 @@
                     </pic:cNvPicPr>
                   </pic:nvPicPr>
                   <pic:blipFill>
-                    <a:blip r:embed="rId51">
+                    <a:blip r:embed="rId52">
                       <a:extLst>
                         <a:ext uri="{28A0092B-C50C-407E-A947-70E740481C1C}">
                           <a14:useLocalDpi xmlns:a14="http://schemas.microsoft.com/office/drawing/2010/main" val="0"/>
@@ -17145,7 +16797,7 @@
                     </pic:cNvPicPr>
                   </pic:nvPicPr>
                   <pic:blipFill>
-                    <a:blip r:embed="rId52">
+                    <a:blip r:embed="rId53">
                       <a:extLst>
                         <a:ext uri="{28A0092B-C50C-407E-A947-70E740481C1C}">
                           <a14:useLocalDpi xmlns:a14="http://schemas.microsoft.com/office/drawing/2010/main" val="0"/>
@@ -17252,7 +16904,7 @@
                     <pic:cNvPicPr/>
                   </pic:nvPicPr>
                   <pic:blipFill>
-                    <a:blip r:embed="rId53">
+                    <a:blip r:embed="rId54">
                       <a:extLst>
                         <a:ext uri="{28A0092B-C50C-407E-A947-70E740481C1C}">
                           <a14:useLocalDpi xmlns:a14="http://schemas.microsoft.com/office/drawing/2010/main" val="0"/>
@@ -17328,7 +16980,7 @@
                     </pic:cNvPicPr>
                   </pic:nvPicPr>
                   <pic:blipFill>
-                    <a:blip r:embed="rId54">
+                    <a:blip r:embed="rId55">
                       <a:extLst>
                         <a:ext uri="{28A0092B-C50C-407E-A947-70E740481C1C}">
                           <a14:useLocalDpi xmlns:a14="http://schemas.microsoft.com/office/drawing/2010/main" val="0"/>
@@ -17435,7 +17087,7 @@
                     </pic:cNvPicPr>
                   </pic:nvPicPr>
                   <pic:blipFill>
-                    <a:blip r:embed="rId55">
+                    <a:blip r:embed="rId56">
                       <a:extLst>
                         <a:ext uri="{28A0092B-C50C-407E-A947-70E740481C1C}">
                           <a14:useLocalDpi xmlns:a14="http://schemas.microsoft.com/office/drawing/2010/main" val="0"/>
@@ -17540,7 +17192,7 @@
                     </pic:cNvPicPr>
                   </pic:nvPicPr>
                   <pic:blipFill>
-                    <a:blip r:embed="rId56">
+                    <a:blip r:embed="rId57">
                       <a:extLst>
                         <a:ext uri="{28A0092B-C50C-407E-A947-70E740481C1C}">
                           <a14:useLocalDpi xmlns:a14="http://schemas.microsoft.com/office/drawing/2010/main" val="0"/>
@@ -17651,7 +17303,7 @@
                     </pic:cNvPicPr>
                   </pic:nvPicPr>
                   <pic:blipFill>
-                    <a:blip r:embed="rId57">
+                    <a:blip r:embed="rId58">
                       <a:extLst>
                         <a:ext uri="{28A0092B-C50C-407E-A947-70E740481C1C}">
                           <a14:useLocalDpi xmlns:a14="http://schemas.microsoft.com/office/drawing/2010/main" val="0"/>
@@ -17784,7 +17436,7 @@
                     <pic:cNvPicPr/>
                   </pic:nvPicPr>
                   <pic:blipFill>
-                    <a:blip r:embed="rId58">
+                    <a:blip r:embed="rId59">
                       <a:extLst>
                         <a:ext uri="{28A0092B-C50C-407E-A947-70E740481C1C}">
                           <a14:useLocalDpi xmlns:a14="http://schemas.microsoft.com/office/drawing/2010/main" val="0"/>
@@ -18048,7 +17700,7 @@
                     <pic:cNvPicPr/>
                   </pic:nvPicPr>
                   <pic:blipFill>
-                    <a:blip r:embed="rId59">
+                    <a:blip r:embed="rId60">
                       <a:extLst>
                         <a:ext uri="{28A0092B-C50C-407E-A947-70E740481C1C}">
                           <a14:useLocalDpi xmlns:a14="http://schemas.microsoft.com/office/drawing/2010/main" val="0"/>
@@ -18279,7 +17931,7 @@
                     <pic:cNvPicPr/>
                   </pic:nvPicPr>
                   <pic:blipFill>
-                    <a:blip r:embed="rId60">
+                    <a:blip r:embed="rId61">
                       <a:extLst>
                         <a:ext uri="{28A0092B-C50C-407E-A947-70E740481C1C}">
                           <a14:useLocalDpi xmlns:a14="http://schemas.microsoft.com/office/drawing/2010/main" val="0"/>
@@ -18675,7 +18327,7 @@
 </file>
 
 <file path=word/endnotes.xml><?xml version="1.0" encoding="utf-8"?>
-<w:endnotes xmlns:wpc="http://schemas.microsoft.com/office/word/2010/wordprocessingCanvas" xmlns:mc="http://schemas.openxmlformats.org/markup-compatibility/2006" xmlns:o="urn:schemas-microsoft-com:office:office" xmlns:r="http://schemas.openxmlformats.org/officeDocument/2006/relationships" xmlns:m="http://schemas.openxmlformats.org/officeDocument/2006/math" xmlns:v="urn:schemas-microsoft-com:vml" xmlns:wp14="http://schemas.microsoft.com/office/word/2010/wordprocessingDrawing" xmlns:wp="http://schemas.openxmlformats.org/drawingml/2006/wordprocessingDrawing" xmlns:w10="urn:schemas-microsoft-com:office:word" xmlns:w="http://schemas.openxmlformats.org/wordprocessingml/2006/main" xmlns:w14="http://schemas.microsoft.com/office/word/2010/wordml" xmlns:w15="http://schemas.microsoft.com/office/word/2012/wordml" xmlns:wpg="http://schemas.microsoft.com/office/word/2010/wordprocessingGroup" xmlns:wpi="http://schemas.microsoft.com/office/word/2010/wordprocessingInk" xmlns:wne="http://schemas.microsoft.com/office/word/2006/wordml" xmlns:wps="http://schemas.microsoft.com/office/word/2010/wordprocessingShape" mc:Ignorable="w14 w15 wp14">
+<w:endnotes xmlns:wpc="http://schemas.microsoft.com/office/word/2010/wordprocessingCanvas" xmlns:mc="http://schemas.openxmlformats.org/markup-compatibility/2006" xmlns:o="urn:schemas-microsoft-com:office:office" xmlns:r="http://schemas.openxmlformats.org/officeDocument/2006/relationships" xmlns:m="http://schemas.openxmlformats.org/officeDocument/2006/math" xmlns:v="urn:schemas-microsoft-com:vml" xmlns:wp14="http://schemas.microsoft.com/office/word/2010/wordprocessingDrawing" xmlns:wp="http://schemas.openxmlformats.org/drawingml/2006/wordprocessingDrawing" xmlns:w10="urn:schemas-microsoft-com:office:word" xmlns:w="http://schemas.openxmlformats.org/wordprocessingml/2006/main" xmlns:w14="http://schemas.microsoft.com/office/word/2010/wordml" xmlns:wpg="http://schemas.microsoft.com/office/word/2010/wordprocessingGroup" xmlns:wpi="http://schemas.microsoft.com/office/word/2010/wordprocessingInk" xmlns:wne="http://schemas.microsoft.com/office/word/2006/wordml" xmlns:wps="http://schemas.microsoft.com/office/word/2010/wordprocessingShape" mc:Ignorable="w14 wp14">
   <w:endnote w:type="separator" w:id="-1">
     <w:p>
       <w:r>
@@ -18697,7 +18349,7 @@
 </file>
 
 <file path=word/footer1.xml><?xml version="1.0" encoding="utf-8"?>
-<w:ftr xmlns:wpc="http://schemas.microsoft.com/office/word/2010/wordprocessingCanvas" xmlns:mc="http://schemas.openxmlformats.org/markup-compatibility/2006" xmlns:o="urn:schemas-microsoft-com:office:office" xmlns:r="http://schemas.openxmlformats.org/officeDocument/2006/relationships" xmlns:m="http://schemas.openxmlformats.org/officeDocument/2006/math" xmlns:v="urn:schemas-microsoft-com:vml" xmlns:wp14="http://schemas.microsoft.com/office/word/2010/wordprocessingDrawing" xmlns:wp="http://schemas.openxmlformats.org/drawingml/2006/wordprocessingDrawing" xmlns:w10="urn:schemas-microsoft-com:office:word" xmlns:w="http://schemas.openxmlformats.org/wordprocessingml/2006/main" xmlns:w14="http://schemas.microsoft.com/office/word/2010/wordml" xmlns:w15="http://schemas.microsoft.com/office/word/2012/wordml" xmlns:wpg="http://schemas.microsoft.com/office/word/2010/wordprocessingGroup" xmlns:wpi="http://schemas.microsoft.com/office/word/2010/wordprocessingInk" xmlns:wne="http://schemas.microsoft.com/office/word/2006/wordml" xmlns:wps="http://schemas.microsoft.com/office/word/2010/wordprocessingShape" mc:Ignorable="w14 w15 wp14">
+<w:ftr xmlns:wpc="http://schemas.microsoft.com/office/word/2010/wordprocessingCanvas" xmlns:mc="http://schemas.openxmlformats.org/markup-compatibility/2006" xmlns:o="urn:schemas-microsoft-com:office:office" xmlns:r="http://schemas.openxmlformats.org/officeDocument/2006/relationships" xmlns:m="http://schemas.openxmlformats.org/officeDocument/2006/math" xmlns:v="urn:schemas-microsoft-com:vml" xmlns:wp14="http://schemas.microsoft.com/office/word/2010/wordprocessingDrawing" xmlns:wp="http://schemas.openxmlformats.org/drawingml/2006/wordprocessingDrawing" xmlns:w10="urn:schemas-microsoft-com:office:word" xmlns:w="http://schemas.openxmlformats.org/wordprocessingml/2006/main" xmlns:w14="http://schemas.microsoft.com/office/word/2010/wordml" xmlns:wpg="http://schemas.microsoft.com/office/word/2010/wordprocessingGroup" xmlns:wpi="http://schemas.microsoft.com/office/word/2010/wordprocessingInk" xmlns:wne="http://schemas.microsoft.com/office/word/2006/wordml" xmlns:wps="http://schemas.microsoft.com/office/word/2010/wordprocessingShape" mc:Ignorable="w14 wp14">
   <w:p>
     <w:pPr>
       <w:pStyle w:val="Footer"/>
@@ -18708,7 +18360,7 @@
 </file>
 
 <file path=word/footer2.xml><?xml version="1.0" encoding="utf-8"?>
-<w:ftr xmlns:wpc="http://schemas.microsoft.com/office/word/2010/wordprocessingCanvas" xmlns:mc="http://schemas.openxmlformats.org/markup-compatibility/2006" xmlns:o="urn:schemas-microsoft-com:office:office" xmlns:r="http://schemas.openxmlformats.org/officeDocument/2006/relationships" xmlns:m="http://schemas.openxmlformats.org/officeDocument/2006/math" xmlns:v="urn:schemas-microsoft-com:vml" xmlns:wp14="http://schemas.microsoft.com/office/word/2010/wordprocessingDrawing" xmlns:wp="http://schemas.openxmlformats.org/drawingml/2006/wordprocessingDrawing" xmlns:w10="urn:schemas-microsoft-com:office:word" xmlns:w="http://schemas.openxmlformats.org/wordprocessingml/2006/main" xmlns:w14="http://schemas.microsoft.com/office/word/2010/wordml" xmlns:w15="http://schemas.microsoft.com/office/word/2012/wordml" xmlns:wpg="http://schemas.microsoft.com/office/word/2010/wordprocessingGroup" xmlns:wpi="http://schemas.microsoft.com/office/word/2010/wordprocessingInk" xmlns:wne="http://schemas.microsoft.com/office/word/2006/wordml" xmlns:wps="http://schemas.microsoft.com/office/word/2010/wordprocessingShape" mc:Ignorable="w14 w15 wp14">
+<w:ftr xmlns:wpc="http://schemas.microsoft.com/office/word/2010/wordprocessingCanvas" xmlns:mc="http://schemas.openxmlformats.org/markup-compatibility/2006" xmlns:o="urn:schemas-microsoft-com:office:office" xmlns:r="http://schemas.openxmlformats.org/officeDocument/2006/relationships" xmlns:m="http://schemas.openxmlformats.org/officeDocument/2006/math" xmlns:v="urn:schemas-microsoft-com:vml" xmlns:wp14="http://schemas.microsoft.com/office/word/2010/wordprocessingDrawing" xmlns:wp="http://schemas.openxmlformats.org/drawingml/2006/wordprocessingDrawing" xmlns:w10="urn:schemas-microsoft-com:office:word" xmlns:w="http://schemas.openxmlformats.org/wordprocessingml/2006/main" xmlns:w14="http://schemas.microsoft.com/office/word/2010/wordml" xmlns:wpg="http://schemas.microsoft.com/office/word/2010/wordprocessingGroup" xmlns:wpi="http://schemas.microsoft.com/office/word/2010/wordprocessingInk" xmlns:wne="http://schemas.microsoft.com/office/word/2006/wordml" xmlns:wps="http://schemas.microsoft.com/office/word/2010/wordprocessingShape" mc:Ignorable="w14 wp14">
   <w:p>
     <w:pPr>
       <w:pStyle w:val="Footer"/>
@@ -18730,7 +18382,7 @@
 </file>
 
 <file path=word/footer3.xml><?xml version="1.0" encoding="utf-8"?>
-<w:ftr xmlns:wpc="http://schemas.microsoft.com/office/word/2010/wordprocessingCanvas" xmlns:mc="http://schemas.openxmlformats.org/markup-compatibility/2006" xmlns:o="urn:schemas-microsoft-com:office:office" xmlns:r="http://schemas.openxmlformats.org/officeDocument/2006/relationships" xmlns:m="http://schemas.openxmlformats.org/officeDocument/2006/math" xmlns:v="urn:schemas-microsoft-com:vml" xmlns:wp14="http://schemas.microsoft.com/office/word/2010/wordprocessingDrawing" xmlns:wp="http://schemas.openxmlformats.org/drawingml/2006/wordprocessingDrawing" xmlns:w10="urn:schemas-microsoft-com:office:word" xmlns:w="http://schemas.openxmlformats.org/wordprocessingml/2006/main" xmlns:w14="http://schemas.microsoft.com/office/word/2010/wordml" xmlns:w15="http://schemas.microsoft.com/office/word/2012/wordml" xmlns:wpg="http://schemas.microsoft.com/office/word/2010/wordprocessingGroup" xmlns:wpi="http://schemas.microsoft.com/office/word/2010/wordprocessingInk" xmlns:wne="http://schemas.microsoft.com/office/word/2006/wordml" xmlns:wps="http://schemas.microsoft.com/office/word/2010/wordprocessingShape" mc:Ignorable="w14 w15 wp14">
+<w:ftr xmlns:wpc="http://schemas.microsoft.com/office/word/2010/wordprocessingCanvas" xmlns:mc="http://schemas.openxmlformats.org/markup-compatibility/2006" xmlns:o="urn:schemas-microsoft-com:office:office" xmlns:r="http://schemas.openxmlformats.org/officeDocument/2006/relationships" xmlns:m="http://schemas.openxmlformats.org/officeDocument/2006/math" xmlns:v="urn:schemas-microsoft-com:vml" xmlns:wp14="http://schemas.microsoft.com/office/word/2010/wordprocessingDrawing" xmlns:wp="http://schemas.openxmlformats.org/drawingml/2006/wordprocessingDrawing" xmlns:w10="urn:schemas-microsoft-com:office:word" xmlns:w="http://schemas.openxmlformats.org/wordprocessingml/2006/main" xmlns:w14="http://schemas.microsoft.com/office/word/2010/wordml" xmlns:wpg="http://schemas.microsoft.com/office/word/2010/wordprocessingGroup" xmlns:wpi="http://schemas.microsoft.com/office/word/2010/wordprocessingInk" xmlns:wne="http://schemas.microsoft.com/office/word/2006/wordml" xmlns:wps="http://schemas.microsoft.com/office/word/2010/wordprocessingShape" mc:Ignorable="w14 wp14">
   <w:p>
     <w:pPr>
       <w:pStyle w:val="Footer"/>
@@ -18741,7 +18393,7 @@
 </file>
 
 <file path=word/footer4.xml><?xml version="1.0" encoding="utf-8"?>
-<w:ftr xmlns:wpc="http://schemas.microsoft.com/office/word/2010/wordprocessingCanvas" xmlns:mc="http://schemas.openxmlformats.org/markup-compatibility/2006" xmlns:o="urn:schemas-microsoft-com:office:office" xmlns:r="http://schemas.openxmlformats.org/officeDocument/2006/relationships" xmlns:m="http://schemas.openxmlformats.org/officeDocument/2006/math" xmlns:v="urn:schemas-microsoft-com:vml" xmlns:wp14="http://schemas.microsoft.com/office/word/2010/wordprocessingDrawing" xmlns:wp="http://schemas.openxmlformats.org/drawingml/2006/wordprocessingDrawing" xmlns:w10="urn:schemas-microsoft-com:office:word" xmlns:w="http://schemas.openxmlformats.org/wordprocessingml/2006/main" xmlns:w14="http://schemas.microsoft.com/office/word/2010/wordml" xmlns:w15="http://schemas.microsoft.com/office/word/2012/wordml" xmlns:wpg="http://schemas.microsoft.com/office/word/2010/wordprocessingGroup" xmlns:wpi="http://schemas.microsoft.com/office/word/2010/wordprocessingInk" xmlns:wne="http://schemas.microsoft.com/office/word/2006/wordml" xmlns:wps="http://schemas.microsoft.com/office/word/2010/wordprocessingShape" mc:Ignorable="w14 w15 wp14">
+<w:ftr xmlns:wpc="http://schemas.microsoft.com/office/word/2010/wordprocessingCanvas" xmlns:mc="http://schemas.openxmlformats.org/markup-compatibility/2006" xmlns:o="urn:schemas-microsoft-com:office:office" xmlns:r="http://schemas.openxmlformats.org/officeDocument/2006/relationships" xmlns:m="http://schemas.openxmlformats.org/officeDocument/2006/math" xmlns:v="urn:schemas-microsoft-com:vml" xmlns:wp14="http://schemas.microsoft.com/office/word/2010/wordprocessingDrawing" xmlns:wp="http://schemas.openxmlformats.org/drawingml/2006/wordprocessingDrawing" xmlns:w10="urn:schemas-microsoft-com:office:word" xmlns:w="http://schemas.openxmlformats.org/wordprocessingml/2006/main" xmlns:w14="http://schemas.microsoft.com/office/word/2010/wordml" xmlns:wpg="http://schemas.microsoft.com/office/word/2010/wordprocessingGroup" xmlns:wpi="http://schemas.microsoft.com/office/word/2010/wordprocessingInk" xmlns:wne="http://schemas.microsoft.com/office/word/2006/wordml" xmlns:wps="http://schemas.microsoft.com/office/word/2010/wordprocessingShape" mc:Ignorable="w14 wp14">
   <w:p>
     <w:pPr>
       <w:pStyle w:val="Footer"/>
@@ -18752,7 +18404,7 @@
 </file>
 
 <file path=word/footer5.xml><?xml version="1.0" encoding="utf-8"?>
-<w:ftr xmlns:wpc="http://schemas.microsoft.com/office/word/2010/wordprocessingCanvas" xmlns:mc="http://schemas.openxmlformats.org/markup-compatibility/2006" xmlns:o="urn:schemas-microsoft-com:office:office" xmlns:r="http://schemas.openxmlformats.org/officeDocument/2006/relationships" xmlns:m="http://schemas.openxmlformats.org/officeDocument/2006/math" xmlns:v="urn:schemas-microsoft-com:vml" xmlns:wp14="http://schemas.microsoft.com/office/word/2010/wordprocessingDrawing" xmlns:wp="http://schemas.openxmlformats.org/drawingml/2006/wordprocessingDrawing" xmlns:w10="urn:schemas-microsoft-com:office:word" xmlns:w="http://schemas.openxmlformats.org/wordprocessingml/2006/main" xmlns:w14="http://schemas.microsoft.com/office/word/2010/wordml" xmlns:w15="http://schemas.microsoft.com/office/word/2012/wordml" xmlns:wpg="http://schemas.microsoft.com/office/word/2010/wordprocessingGroup" xmlns:wpi="http://schemas.microsoft.com/office/word/2010/wordprocessingInk" xmlns:wne="http://schemas.microsoft.com/office/word/2006/wordml" xmlns:wps="http://schemas.microsoft.com/office/word/2010/wordprocessingShape" mc:Ignorable="w14 w15 wp14">
+<w:ftr xmlns:wpc="http://schemas.microsoft.com/office/word/2010/wordprocessingCanvas" xmlns:mc="http://schemas.openxmlformats.org/markup-compatibility/2006" xmlns:o="urn:schemas-microsoft-com:office:office" xmlns:r="http://schemas.openxmlformats.org/officeDocument/2006/relationships" xmlns:m="http://schemas.openxmlformats.org/officeDocument/2006/math" xmlns:v="urn:schemas-microsoft-com:vml" xmlns:wp14="http://schemas.microsoft.com/office/word/2010/wordprocessingDrawing" xmlns:wp="http://schemas.openxmlformats.org/drawingml/2006/wordprocessingDrawing" xmlns:w10="urn:schemas-microsoft-com:office:word" xmlns:w="http://schemas.openxmlformats.org/wordprocessingml/2006/main" xmlns:w14="http://schemas.microsoft.com/office/word/2010/wordml" xmlns:wpg="http://schemas.microsoft.com/office/word/2010/wordprocessingGroup" xmlns:wpi="http://schemas.microsoft.com/office/word/2010/wordprocessingInk" xmlns:wne="http://schemas.microsoft.com/office/word/2006/wordml" xmlns:wps="http://schemas.microsoft.com/office/word/2010/wordprocessingShape" mc:Ignorable="w14 wp14">
   <w:p>
     <w:pPr>
       <w:pStyle w:val="Footer"/>
@@ -18762,7 +18414,7 @@
 </file>
 
 <file path=word/footnotes.xml><?xml version="1.0" encoding="utf-8"?>
-<w:footnotes xmlns:wpc="http://schemas.microsoft.com/office/word/2010/wordprocessingCanvas" xmlns:mc="http://schemas.openxmlformats.org/markup-compatibility/2006" xmlns:o="urn:schemas-microsoft-com:office:office" xmlns:r="http://schemas.openxmlformats.org/officeDocument/2006/relationships" xmlns:m="http://schemas.openxmlformats.org/officeDocument/2006/math" xmlns:v="urn:schemas-microsoft-com:vml" xmlns:wp14="http://schemas.microsoft.com/office/word/2010/wordprocessingDrawing" xmlns:wp="http://schemas.openxmlformats.org/drawingml/2006/wordprocessingDrawing" xmlns:w10="urn:schemas-microsoft-com:office:word" xmlns:w="http://schemas.openxmlformats.org/wordprocessingml/2006/main" xmlns:w14="http://schemas.microsoft.com/office/word/2010/wordml" xmlns:w15="http://schemas.microsoft.com/office/word/2012/wordml" xmlns:wpg="http://schemas.microsoft.com/office/word/2010/wordprocessingGroup" xmlns:wpi="http://schemas.microsoft.com/office/word/2010/wordprocessingInk" xmlns:wne="http://schemas.microsoft.com/office/word/2006/wordml" xmlns:wps="http://schemas.microsoft.com/office/word/2010/wordprocessingShape" mc:Ignorable="w14 w15 wp14">
+<w:footnotes xmlns:wpc="http://schemas.microsoft.com/office/word/2010/wordprocessingCanvas" xmlns:mc="http://schemas.openxmlformats.org/markup-compatibility/2006" xmlns:o="urn:schemas-microsoft-com:office:office" xmlns:r="http://schemas.openxmlformats.org/officeDocument/2006/relationships" xmlns:m="http://schemas.openxmlformats.org/officeDocument/2006/math" xmlns:v="urn:schemas-microsoft-com:vml" xmlns:wp14="http://schemas.microsoft.com/office/word/2010/wordprocessingDrawing" xmlns:wp="http://schemas.openxmlformats.org/drawingml/2006/wordprocessingDrawing" xmlns:w10="urn:schemas-microsoft-com:office:word" xmlns:w="http://schemas.openxmlformats.org/wordprocessingml/2006/main" xmlns:w14="http://schemas.microsoft.com/office/word/2010/wordml" xmlns:wpg="http://schemas.microsoft.com/office/word/2010/wordprocessingGroup" xmlns:wpi="http://schemas.microsoft.com/office/word/2010/wordprocessingInk" xmlns:wne="http://schemas.microsoft.com/office/word/2006/wordml" xmlns:wps="http://schemas.microsoft.com/office/word/2010/wordprocessingShape" mc:Ignorable="w14 wp14">
   <w:footnote w:type="separator" w:id="-1">
     <w:p>
       <w:r>
@@ -18784,7 +18436,7 @@
 </file>
 
 <file path=word/header1.xml><?xml version="1.0" encoding="utf-8"?>
-<w:hdr xmlns:wpc="http://schemas.microsoft.com/office/word/2010/wordprocessingCanvas" xmlns:mc="http://schemas.openxmlformats.org/markup-compatibility/2006" xmlns:o="urn:schemas-microsoft-com:office:office" xmlns:r="http://schemas.openxmlformats.org/officeDocument/2006/relationships" xmlns:m="http://schemas.openxmlformats.org/officeDocument/2006/math" xmlns:v="urn:schemas-microsoft-com:vml" xmlns:wp14="http://schemas.microsoft.com/office/word/2010/wordprocessingDrawing" xmlns:wp="http://schemas.openxmlformats.org/drawingml/2006/wordprocessingDrawing" xmlns:w10="urn:schemas-microsoft-com:office:word" xmlns:w="http://schemas.openxmlformats.org/wordprocessingml/2006/main" xmlns:w14="http://schemas.microsoft.com/office/word/2010/wordml" xmlns:w15="http://schemas.microsoft.com/office/word/2012/wordml" xmlns:wpg="http://schemas.microsoft.com/office/word/2010/wordprocessingGroup" xmlns:wpi="http://schemas.microsoft.com/office/word/2010/wordprocessingInk" xmlns:wne="http://schemas.microsoft.com/office/word/2006/wordml" xmlns:wps="http://schemas.microsoft.com/office/word/2010/wordprocessingShape" mc:Ignorable="w14 w15 wp14">
+<w:hdr xmlns:wpc="http://schemas.microsoft.com/office/word/2010/wordprocessingCanvas" xmlns:mc="http://schemas.openxmlformats.org/markup-compatibility/2006" xmlns:o="urn:schemas-microsoft-com:office:office" xmlns:r="http://schemas.openxmlformats.org/officeDocument/2006/relationships" xmlns:m="http://schemas.openxmlformats.org/officeDocument/2006/math" xmlns:v="urn:schemas-microsoft-com:vml" xmlns:wp14="http://schemas.microsoft.com/office/word/2010/wordprocessingDrawing" xmlns:wp="http://schemas.openxmlformats.org/drawingml/2006/wordprocessingDrawing" xmlns:w10="urn:schemas-microsoft-com:office:word" xmlns:w="http://schemas.openxmlformats.org/wordprocessingml/2006/main" xmlns:w14="http://schemas.microsoft.com/office/word/2010/wordml" xmlns:wpg="http://schemas.microsoft.com/office/word/2010/wordprocessingGroup" xmlns:wpi="http://schemas.microsoft.com/office/word/2010/wordprocessingInk" xmlns:wne="http://schemas.microsoft.com/office/word/2006/wordml" xmlns:wps="http://schemas.microsoft.com/office/word/2010/wordprocessingShape" mc:Ignorable="w14 wp14">
   <w:p>
     <w:pPr>
       <w:pStyle w:val="Header"/>
@@ -18794,7 +18446,7 @@
 </file>
 
 <file path=word/numbering.xml><?xml version="1.0" encoding="utf-8"?>
-<w:numbering xmlns:wpc="http://schemas.microsoft.com/office/word/2010/wordprocessingCanvas" xmlns:mc="http://schemas.openxmlformats.org/markup-compatibility/2006" xmlns:o="urn:schemas-microsoft-com:office:office" xmlns:r="http://schemas.openxmlformats.org/officeDocument/2006/relationships" xmlns:m="http://schemas.openxmlformats.org/officeDocument/2006/math" xmlns:v="urn:schemas-microsoft-com:vml" xmlns:wp14="http://schemas.microsoft.com/office/word/2010/wordprocessingDrawing" xmlns:wp="http://schemas.openxmlformats.org/drawingml/2006/wordprocessingDrawing" xmlns:w10="urn:schemas-microsoft-com:office:word" xmlns:w="http://schemas.openxmlformats.org/wordprocessingml/2006/main" xmlns:w14="http://schemas.microsoft.com/office/word/2010/wordml" xmlns:w15="http://schemas.microsoft.com/office/word/2012/wordml" xmlns:wpg="http://schemas.microsoft.com/office/word/2010/wordprocessingGroup" xmlns:wpi="http://schemas.microsoft.com/office/word/2010/wordprocessingInk" xmlns:wne="http://schemas.microsoft.com/office/word/2006/wordml" xmlns:wps="http://schemas.microsoft.com/office/word/2010/wordprocessingShape" mc:Ignorable="w14 w15 wp14">
+<w:numbering xmlns:wpc="http://schemas.microsoft.com/office/word/2010/wordprocessingCanvas" xmlns:mc="http://schemas.openxmlformats.org/markup-compatibility/2006" xmlns:o="urn:schemas-microsoft-com:office:office" xmlns:r="http://schemas.openxmlformats.org/officeDocument/2006/relationships" xmlns:m="http://schemas.openxmlformats.org/officeDocument/2006/math" xmlns:v="urn:schemas-microsoft-com:vml" xmlns:wp14="http://schemas.microsoft.com/office/word/2010/wordprocessingDrawing" xmlns:wp="http://schemas.openxmlformats.org/drawingml/2006/wordprocessingDrawing" xmlns:w10="urn:schemas-microsoft-com:office:word" xmlns:w="http://schemas.openxmlformats.org/wordprocessingml/2006/main" xmlns:w14="http://schemas.microsoft.com/office/word/2010/wordml" xmlns:wpg="http://schemas.microsoft.com/office/word/2010/wordprocessingGroup" xmlns:wpi="http://schemas.microsoft.com/office/word/2010/wordprocessingInk" xmlns:wne="http://schemas.microsoft.com/office/word/2006/wordml" xmlns:wps="http://schemas.microsoft.com/office/word/2010/wordprocessingShape" mc:Ignorable="w14 wp14">
   <w:abstractNum w:abstractNumId="0">
     <w:nsid w:val="00000001"/>
     <w:multiLevelType w:val="multilevel"/>
@@ -20480,7 +20132,7 @@
 </file>
 
 <file path=word/styles.xml><?xml version="1.0" encoding="utf-8"?>
-<w:styles xmlns:mc="http://schemas.openxmlformats.org/markup-compatibility/2006" xmlns:r="http://schemas.openxmlformats.org/officeDocument/2006/relationships" xmlns:w="http://schemas.openxmlformats.org/wordprocessingml/2006/main" xmlns:w14="http://schemas.microsoft.com/office/word/2010/wordml" xmlns:w15="http://schemas.microsoft.com/office/word/2012/wordml" mc:Ignorable="w14 w15">
+<w:styles xmlns:mc="http://schemas.openxmlformats.org/markup-compatibility/2006" xmlns:r="http://schemas.openxmlformats.org/officeDocument/2006/relationships" xmlns:w="http://schemas.openxmlformats.org/wordprocessingml/2006/main" xmlns:w14="http://schemas.microsoft.com/office/word/2010/wordml" mc:Ignorable="w14">
   <w:docDefaults>
     <w:rPrDefault>
       <w:rPr>
@@ -20496,378 +20148,147 @@
       </w:pPr>
     </w:pPrDefault>
   </w:docDefaults>
-  <w:latentStyles w:defLockedState="0" w:defUIPriority="99" w:defSemiHidden="0" w:defUnhideWhenUsed="0" w:defQFormat="0" w:count="371">
-    <w:lsdException w:name="Normal" w:uiPriority="0" w:qFormat="1"/>
-    <w:lsdException w:name="heading 1" w:uiPriority="0" w:qFormat="1"/>
-    <w:lsdException w:name="heading 2" w:semiHidden="1" w:uiPriority="0" w:unhideWhenUsed="1" w:qFormat="1"/>
-    <w:lsdException w:name="heading 3" w:semiHidden="1" w:uiPriority="0" w:unhideWhenUsed="1" w:qFormat="1"/>
-    <w:lsdException w:name="heading 4" w:semiHidden="1" w:uiPriority="0" w:unhideWhenUsed="1" w:qFormat="1"/>
-    <w:lsdException w:name="heading 5" w:semiHidden="1" w:uiPriority="0" w:unhideWhenUsed="1" w:qFormat="1"/>
-    <w:lsdException w:name="heading 6" w:semiHidden="1" w:uiPriority="9" w:unhideWhenUsed="1" w:qFormat="1"/>
-    <w:lsdException w:name="heading 7" w:semiHidden="1" w:uiPriority="0" w:unhideWhenUsed="1" w:qFormat="1"/>
-    <w:lsdException w:name="heading 8" w:semiHidden="1" w:uiPriority="9" w:unhideWhenUsed="1" w:qFormat="1"/>
-    <w:lsdException w:name="heading 9" w:semiHidden="1" w:uiPriority="9" w:unhideWhenUsed="1" w:qFormat="1"/>
-    <w:lsdException w:name="index 1" w:semiHidden="1" w:unhideWhenUsed="1"/>
-    <w:lsdException w:name="index 2" w:semiHidden="1" w:unhideWhenUsed="1"/>
-    <w:lsdException w:name="index 3" w:semiHidden="1" w:unhideWhenUsed="1"/>
-    <w:lsdException w:name="index 4" w:semiHidden="1" w:unhideWhenUsed="1"/>
-    <w:lsdException w:name="index 5" w:semiHidden="1" w:unhideWhenUsed="1"/>
-    <w:lsdException w:name="index 6" w:semiHidden="1" w:unhideWhenUsed="1"/>
-    <w:lsdException w:name="index 7" w:semiHidden="1" w:unhideWhenUsed="1"/>
-    <w:lsdException w:name="index 8" w:semiHidden="1" w:unhideWhenUsed="1"/>
-    <w:lsdException w:name="index 9" w:semiHidden="1" w:unhideWhenUsed="1"/>
-    <w:lsdException w:name="toc 1" w:semiHidden="1" w:uiPriority="39" w:unhideWhenUsed="1"/>
-    <w:lsdException w:name="toc 2" w:semiHidden="1" w:uiPriority="39" w:unhideWhenUsed="1"/>
-    <w:lsdException w:name="toc 3" w:semiHidden="1" w:uiPriority="39" w:unhideWhenUsed="1"/>
-    <w:lsdException w:name="toc 4" w:semiHidden="1" w:uiPriority="39" w:unhideWhenUsed="1"/>
-    <w:lsdException w:name="toc 5" w:semiHidden="1" w:uiPriority="39" w:unhideWhenUsed="1"/>
-    <w:lsdException w:name="toc 6" w:semiHidden="1" w:uiPriority="39" w:unhideWhenUsed="1"/>
-    <w:lsdException w:name="toc 7" w:semiHidden="1" w:uiPriority="39" w:unhideWhenUsed="1"/>
-    <w:lsdException w:name="toc 8" w:semiHidden="1" w:uiPriority="39" w:unhideWhenUsed="1"/>
-    <w:lsdException w:name="toc 9" w:semiHidden="1" w:uiPriority="39" w:unhideWhenUsed="1"/>
-    <w:lsdException w:name="Normal Indent" w:semiHidden="1" w:unhideWhenUsed="1"/>
-    <w:lsdException w:name="footnote text" w:semiHidden="1" w:uiPriority="0" w:unhideWhenUsed="1"/>
-    <w:lsdException w:name="annotation text" w:semiHidden="1" w:unhideWhenUsed="1"/>
-    <w:lsdException w:name="header" w:semiHidden="1" w:unhideWhenUsed="1"/>
-    <w:lsdException w:name="footer" w:semiHidden="1" w:unhideWhenUsed="1"/>
-    <w:lsdException w:name="index heading" w:semiHidden="1" w:unhideWhenUsed="1"/>
-    <w:lsdException w:name="caption" w:semiHidden="1" w:uiPriority="35" w:unhideWhenUsed="1" w:qFormat="1"/>
-    <w:lsdException w:name="table of figures" w:semiHidden="1" w:unhideWhenUsed="1"/>
-    <w:lsdException w:name="envelope address" w:semiHidden="1" w:unhideWhenUsed="1"/>
-    <w:lsdException w:name="envelope return" w:semiHidden="1" w:unhideWhenUsed="1"/>
-    <w:lsdException w:name="footnote reference" w:semiHidden="1" w:uiPriority="0" w:unhideWhenUsed="1"/>
-    <w:lsdException w:name="annotation reference" w:semiHidden="1" w:unhideWhenUsed="1"/>
-    <w:lsdException w:name="line number" w:semiHidden="1" w:unhideWhenUsed="1"/>
-    <w:lsdException w:name="page number" w:semiHidden="1" w:unhideWhenUsed="1"/>
-    <w:lsdException w:name="endnote reference" w:semiHidden="1" w:unhideWhenUsed="1"/>
-    <w:lsdException w:name="endnote text" w:semiHidden="1" w:unhideWhenUsed="1"/>
-    <w:lsdException w:name="table of authorities" w:semiHidden="1" w:unhideWhenUsed="1"/>
-    <w:lsdException w:name="macro" w:semiHidden="1" w:unhideWhenUsed="1"/>
-    <w:lsdException w:name="toa heading" w:semiHidden="1" w:unhideWhenUsed="1"/>
-    <w:lsdException w:name="List" w:semiHidden="1" w:unhideWhenUsed="1"/>
-    <w:lsdException w:name="List Bullet" w:semiHidden="1" w:unhideWhenUsed="1"/>
-    <w:lsdException w:name="List Number" w:semiHidden="1" w:unhideWhenUsed="1"/>
-    <w:lsdException w:name="List 2" w:semiHidden="1" w:unhideWhenUsed="1"/>
-    <w:lsdException w:name="List 3" w:semiHidden="1" w:unhideWhenUsed="1"/>
-    <w:lsdException w:name="List 4" w:semiHidden="1" w:unhideWhenUsed="1"/>
-    <w:lsdException w:name="List 5" w:semiHidden="1" w:unhideWhenUsed="1"/>
-    <w:lsdException w:name="List Bullet 2" w:semiHidden="1" w:unhideWhenUsed="1"/>
-    <w:lsdException w:name="List Bullet 3" w:semiHidden="1" w:unhideWhenUsed="1"/>
-    <w:lsdException w:name="List Bullet 4" w:semiHidden="1" w:unhideWhenUsed="1"/>
-    <w:lsdException w:name="List Bullet 5" w:semiHidden="1" w:unhideWhenUsed="1"/>
-    <w:lsdException w:name="List Number 2" w:semiHidden="1" w:unhideWhenUsed="1"/>
-    <w:lsdException w:name="List Number 3" w:semiHidden="1" w:unhideWhenUsed="1"/>
-    <w:lsdException w:name="List Number 4" w:semiHidden="1" w:unhideWhenUsed="1"/>
-    <w:lsdException w:name="List Number 5" w:semiHidden="1" w:unhideWhenUsed="1"/>
-    <w:lsdException w:name="Title" w:uiPriority="0" w:qFormat="1"/>
-    <w:lsdException w:name="Closing" w:semiHidden="1" w:unhideWhenUsed="1"/>
-    <w:lsdException w:name="Signature" w:semiHidden="1" w:unhideWhenUsed="1"/>
-    <w:lsdException w:name="Default Paragraph Font" w:semiHidden="1" w:uiPriority="1" w:unhideWhenUsed="1"/>
-    <w:lsdException w:name="Body Text" w:semiHidden="1" w:uiPriority="0" w:unhideWhenUsed="1"/>
-    <w:lsdException w:name="Body Text Indent" w:semiHidden="1" w:unhideWhenUsed="1"/>
-    <w:lsdException w:name="List Continue" w:semiHidden="1" w:unhideWhenUsed="1"/>
-    <w:lsdException w:name="List Continue 2" w:semiHidden="1" w:unhideWhenUsed="1"/>
-    <w:lsdException w:name="List Continue 3" w:semiHidden="1" w:unhideWhenUsed="1"/>
-    <w:lsdException w:name="List Continue 4" w:semiHidden="1" w:unhideWhenUsed="1"/>
-    <w:lsdException w:name="List Continue 5" w:semiHidden="1" w:unhideWhenUsed="1"/>
-    <w:lsdException w:name="Message Header" w:semiHidden="1" w:unhideWhenUsed="1"/>
-    <w:lsdException w:name="Subtitle" w:uiPriority="11" w:qFormat="1"/>
-    <w:lsdException w:name="Salutation" w:semiHidden="1" w:unhideWhenUsed="1"/>
-    <w:lsdException w:name="Date" w:semiHidden="1" w:unhideWhenUsed="1"/>
-    <w:lsdException w:name="Body Text First Indent" w:semiHidden="1" w:unhideWhenUsed="1"/>
-    <w:lsdException w:name="Body Text First Indent 2" w:semiHidden="1" w:unhideWhenUsed="1"/>
-    <w:lsdException w:name="Note Heading" w:semiHidden="1" w:unhideWhenUsed="1"/>
-    <w:lsdException w:name="Body Text 2" w:semiHidden="1" w:unhideWhenUsed="1"/>
-    <w:lsdException w:name="Body Text 3" w:semiHidden="1" w:unhideWhenUsed="1"/>
-    <w:lsdException w:name="Body Text Indent 2" w:semiHidden="1" w:unhideWhenUsed="1"/>
-    <w:lsdException w:name="Body Text Indent 3" w:semiHidden="1" w:unhideWhenUsed="1"/>
-    <w:lsdException w:name="Block Text" w:semiHidden="1" w:unhideWhenUsed="1"/>
-    <w:lsdException w:name="Hyperlink" w:semiHidden="1" w:unhideWhenUsed="1"/>
-    <w:lsdException w:name="FollowedHyperlink" w:semiHidden="1" w:unhideWhenUsed="1"/>
-    <w:lsdException w:name="Strong" w:uiPriority="22" w:qFormat="1"/>
-    <w:lsdException w:name="Emphasis" w:uiPriority="0" w:qFormat="1"/>
-    <w:lsdException w:name="Document Map" w:semiHidden="1" w:unhideWhenUsed="1"/>
-    <w:lsdException w:name="Plain Text" w:semiHidden="1" w:unhideWhenUsed="1"/>
-    <w:lsdException w:name="E-mail Signature" w:semiHidden="1" w:unhideWhenUsed="1"/>
-    <w:lsdException w:name="HTML Top of Form" w:semiHidden="1" w:unhideWhenUsed="1"/>
-    <w:lsdException w:name="HTML Bottom of Form" w:semiHidden="1" w:unhideWhenUsed="1"/>
-    <w:lsdException w:name="Normal (Web)" w:semiHidden="1" w:unhideWhenUsed="1"/>
-    <w:lsdException w:name="HTML Acronym" w:semiHidden="1" w:unhideWhenUsed="1"/>
-    <w:lsdException w:name="HTML Address" w:semiHidden="1" w:unhideWhenUsed="1"/>
-    <w:lsdException w:name="HTML Cite" w:semiHidden="1" w:unhideWhenUsed="1"/>
-    <w:lsdException w:name="HTML Code" w:semiHidden="1" w:unhideWhenUsed="1"/>
-    <w:lsdException w:name="HTML Definition" w:semiHidden="1" w:unhideWhenUsed="1"/>
-    <w:lsdException w:name="HTML Keyboard" w:semiHidden="1" w:unhideWhenUsed="1"/>
-    <w:lsdException w:name="HTML Preformatted" w:semiHidden="1" w:unhideWhenUsed="1"/>
-    <w:lsdException w:name="HTML Sample" w:semiHidden="1" w:unhideWhenUsed="1"/>
-    <w:lsdException w:name="HTML Typewriter" w:semiHidden="1" w:unhideWhenUsed="1"/>
-    <w:lsdException w:name="HTML Variable" w:semiHidden="1" w:unhideWhenUsed="1"/>
-    <w:lsdException w:name="Normal Table" w:semiHidden="1" w:unhideWhenUsed="1"/>
-    <w:lsdException w:name="annotation subject" w:semiHidden="1" w:unhideWhenUsed="1"/>
-    <w:lsdException w:name="No List" w:semiHidden="1" w:unhideWhenUsed="1"/>
-    <w:lsdException w:name="Outline List 1" w:semiHidden="1" w:unhideWhenUsed="1"/>
-    <w:lsdException w:name="Outline List 2" w:semiHidden="1" w:unhideWhenUsed="1"/>
-    <w:lsdException w:name="Outline List 3" w:semiHidden="1" w:unhideWhenUsed="1"/>
-    <w:lsdException w:name="Table Simple 1" w:semiHidden="1" w:unhideWhenUsed="1"/>
-    <w:lsdException w:name="Table Simple 2" w:semiHidden="1" w:unhideWhenUsed="1"/>
-    <w:lsdException w:name="Table Simple 3" w:semiHidden="1" w:unhideWhenUsed="1"/>
-    <w:lsdException w:name="Table Classic 1" w:semiHidden="1" w:unhideWhenUsed="1"/>
-    <w:lsdException w:name="Table Classic 2" w:semiHidden="1" w:unhideWhenUsed="1"/>
-    <w:lsdException w:name="Table Classic 3" w:semiHidden="1" w:unhideWhenUsed="1"/>
-    <w:lsdException w:name="Table Classic 4" w:semiHidden="1" w:unhideWhenUsed="1"/>
-    <w:lsdException w:name="Table Colorful 1" w:semiHidden="1" w:unhideWhenUsed="1"/>
-    <w:lsdException w:name="Table Colorful 2" w:semiHidden="1" w:unhideWhenUsed="1"/>
-    <w:lsdException w:name="Table Colorful 3" w:semiHidden="1" w:unhideWhenUsed="1"/>
-    <w:lsdException w:name="Table Columns 1" w:semiHidden="1" w:unhideWhenUsed="1"/>
-    <w:lsdException w:name="Table Columns 2" w:semiHidden="1" w:unhideWhenUsed="1"/>
-    <w:lsdException w:name="Table Columns 3" w:semiHidden="1" w:unhideWhenUsed="1"/>
-    <w:lsdException w:name="Table Columns 4" w:semiHidden="1" w:unhideWhenUsed="1"/>
-    <w:lsdException w:name="Table Columns 5" w:semiHidden="1" w:unhideWhenUsed="1"/>
-    <w:lsdException w:name="Table Grid 1" w:semiHidden="1" w:unhideWhenUsed="1"/>
-    <w:lsdException w:name="Table Grid 2" w:semiHidden="1" w:unhideWhenUsed="1"/>
-    <w:lsdException w:name="Table Grid 3" w:semiHidden="1" w:unhideWhenUsed="1"/>
-    <w:lsdException w:name="Table Grid 4" w:semiHidden="1" w:unhideWhenUsed="1"/>
-    <w:lsdException w:name="Table Grid 5" w:semiHidden="1" w:unhideWhenUsed="1"/>
-    <w:lsdException w:name="Table Grid 6" w:semiHidden="1" w:unhideWhenUsed="1"/>
-    <w:lsdException w:name="Table Grid 7" w:semiHidden="1" w:unhideWhenUsed="1"/>
-    <w:lsdException w:name="Table Grid 8" w:semiHidden="1" w:unhideWhenUsed="1"/>
-    <w:lsdException w:name="Table List 1" w:semiHidden="1" w:unhideWhenUsed="1"/>
-    <w:lsdException w:name="Table List 2" w:semiHidden="1" w:unhideWhenUsed="1"/>
-    <w:lsdException w:name="Table List 3" w:semiHidden="1" w:unhideWhenUsed="1"/>
-    <w:lsdException w:name="Table List 4" w:semiHidden="1" w:unhideWhenUsed="1"/>
-    <w:lsdException w:name="Table List 5" w:semiHidden="1" w:unhideWhenUsed="1"/>
-    <w:lsdException w:name="Table List 6" w:semiHidden="1" w:unhideWhenUsed="1"/>
-    <w:lsdException w:name="Table List 7" w:semiHidden="1" w:unhideWhenUsed="1"/>
-    <w:lsdException w:name="Table List 8" w:semiHidden="1" w:unhideWhenUsed="1"/>
-    <w:lsdException w:name="Table 3D effects 1" w:semiHidden="1" w:unhideWhenUsed="1"/>
-    <w:lsdException w:name="Table 3D effects 2" w:semiHidden="1" w:unhideWhenUsed="1"/>
-    <w:lsdException w:name="Table 3D effects 3" w:semiHidden="1" w:unhideWhenUsed="1"/>
-    <w:lsdException w:name="Table Contemporary" w:semiHidden="1" w:unhideWhenUsed="1"/>
-    <w:lsdException w:name="Table Elegant" w:semiHidden="1" w:unhideWhenUsed="1"/>
-    <w:lsdException w:name="Table Professional" w:semiHidden="1" w:unhideWhenUsed="1"/>
-    <w:lsdException w:name="Table Subtle 1" w:semiHidden="1" w:unhideWhenUsed="1"/>
-    <w:lsdException w:name="Table Subtle 2" w:semiHidden="1" w:unhideWhenUsed="1"/>
-    <w:lsdException w:name="Table Web 1" w:semiHidden="1" w:unhideWhenUsed="1"/>
-    <w:lsdException w:name="Table Web 2" w:semiHidden="1" w:unhideWhenUsed="1"/>
-    <w:lsdException w:name="Table Web 3" w:semiHidden="1" w:unhideWhenUsed="1"/>
-    <w:lsdException w:name="Balloon Text" w:semiHidden="1" w:unhideWhenUsed="1"/>
-    <w:lsdException w:name="Table Grid" w:uiPriority="59"/>
-    <w:lsdException w:name="Table Theme" w:semiHidden="1" w:unhideWhenUsed="1"/>
-    <w:lsdException w:name="Placeholder Text" w:semiHidden="1"/>
-    <w:lsdException w:name="No Spacing" w:uiPriority="1" w:qFormat="1"/>
-    <w:lsdException w:name="Light Shading" w:uiPriority="60"/>
-    <w:lsdException w:name="Light List" w:uiPriority="61"/>
-    <w:lsdException w:name="Light Grid" w:uiPriority="62"/>
-    <w:lsdException w:name="Medium Shading 1" w:uiPriority="63"/>
-    <w:lsdException w:name="Medium Shading 2" w:uiPriority="64"/>
-    <w:lsdException w:name="Medium List 1" w:uiPriority="65"/>
-    <w:lsdException w:name="Medium List 2" w:uiPriority="66"/>
-    <w:lsdException w:name="Medium Grid 1" w:uiPriority="67"/>
-    <w:lsdException w:name="Medium Grid 2" w:uiPriority="68"/>
-    <w:lsdException w:name="Medium Grid 3" w:uiPriority="69"/>
-    <w:lsdException w:name="Dark List" w:uiPriority="70"/>
-    <w:lsdException w:name="Colorful Shading" w:uiPriority="71"/>
-    <w:lsdException w:name="Colorful List" w:uiPriority="72"/>
-    <w:lsdException w:name="Colorful Grid" w:uiPriority="73"/>
-    <w:lsdException w:name="Light Shading Accent 1" w:uiPriority="60"/>
-    <w:lsdException w:name="Light List Accent 1" w:uiPriority="61"/>
-    <w:lsdException w:name="Light Grid Accent 1" w:uiPriority="62"/>
-    <w:lsdException w:name="Medium Shading 1 Accent 1" w:uiPriority="63"/>
-    <w:lsdException w:name="Medium Shading 2 Accent 1" w:uiPriority="64"/>
-    <w:lsdException w:name="Medium List 1 Accent 1" w:uiPriority="65"/>
-    <w:lsdException w:name="Revision" w:semiHidden="1"/>
-    <w:lsdException w:name="List Paragraph" w:uiPriority="34" w:qFormat="1"/>
-    <w:lsdException w:name="Quote" w:uiPriority="29" w:qFormat="1"/>
-    <w:lsdException w:name="Intense Quote" w:uiPriority="30" w:qFormat="1"/>
-    <w:lsdException w:name="Medium List 2 Accent 1" w:uiPriority="66"/>
-    <w:lsdException w:name="Medium Grid 1 Accent 1" w:uiPriority="67"/>
-    <w:lsdException w:name="Medium Grid 2 Accent 1" w:uiPriority="68"/>
-    <w:lsdException w:name="Medium Grid 3 Accent 1" w:uiPriority="69"/>
-    <w:lsdException w:name="Dark List Accent 1" w:uiPriority="70"/>
-    <w:lsdException w:name="Colorful Shading Accent 1" w:uiPriority="71"/>
-    <w:lsdException w:name="Colorful List Accent 1" w:uiPriority="72"/>
-    <w:lsdException w:name="Colorful Grid Accent 1" w:uiPriority="73"/>
-    <w:lsdException w:name="Light Shading Accent 2" w:uiPriority="60"/>
-    <w:lsdException w:name="Light List Accent 2" w:uiPriority="61"/>
-    <w:lsdException w:name="Light Grid Accent 2" w:uiPriority="62"/>
-    <w:lsdException w:name="Medium Shading 1 Accent 2" w:uiPriority="63"/>
-    <w:lsdException w:name="Medium Shading 2 Accent 2" w:uiPriority="64"/>
-    <w:lsdException w:name="Medium List 1 Accent 2" w:uiPriority="65"/>
-    <w:lsdException w:name="Medium List 2 Accent 2" w:uiPriority="66"/>
-    <w:lsdException w:name="Medium Grid 1 Accent 2" w:uiPriority="67"/>
-    <w:lsdException w:name="Medium Grid 2 Accent 2" w:uiPriority="68"/>
-    <w:lsdException w:name="Medium Grid 3 Accent 2" w:uiPriority="69"/>
-    <w:lsdException w:name="Dark List Accent 2" w:uiPriority="70"/>
-    <w:lsdException w:name="Colorful Shading Accent 2" w:uiPriority="71"/>
-    <w:lsdException w:name="Colorful List Accent 2" w:uiPriority="72"/>
-    <w:lsdException w:name="Colorful Grid Accent 2" w:uiPriority="73"/>
-    <w:lsdException w:name="Light Shading Accent 3" w:uiPriority="60"/>
-    <w:lsdException w:name="Light List Accent 3" w:uiPriority="61"/>
-    <w:lsdException w:name="Light Grid Accent 3" w:uiPriority="62"/>
-    <w:lsdException w:name="Medium Shading 1 Accent 3" w:uiPriority="63"/>
-    <w:lsdException w:name="Medium Shading 2 Accent 3" w:uiPriority="64"/>
-    <w:lsdException w:name="Medium List 1 Accent 3" w:uiPriority="65"/>
-    <w:lsdException w:name="Medium List 2 Accent 3" w:uiPriority="66"/>
-    <w:lsdException w:name="Medium Grid 1 Accent 3" w:uiPriority="67"/>
-    <w:lsdException w:name="Medium Grid 2 Accent 3" w:uiPriority="68"/>
-    <w:lsdException w:name="Medium Grid 3 Accent 3" w:uiPriority="69"/>
-    <w:lsdException w:name="Dark List Accent 3" w:uiPriority="70"/>
-    <w:lsdException w:name="Colorful Shading Accent 3" w:uiPriority="71"/>
-    <w:lsdException w:name="Colorful List Accent 3" w:uiPriority="72"/>
-    <w:lsdException w:name="Colorful Grid Accent 3" w:uiPriority="73"/>
-    <w:lsdException w:name="Light Shading Accent 4" w:uiPriority="60"/>
-    <w:lsdException w:name="Light List Accent 4" w:uiPriority="61"/>
-    <w:lsdException w:name="Light Grid Accent 4" w:uiPriority="62"/>
-    <w:lsdException w:name="Medium Shading 1 Accent 4" w:uiPriority="63"/>
-    <w:lsdException w:name="Medium Shading 2 Accent 4" w:uiPriority="64"/>
-    <w:lsdException w:name="Medium List 1 Accent 4" w:uiPriority="65"/>
-    <w:lsdException w:name="Medium List 2 Accent 4" w:uiPriority="66"/>
-    <w:lsdException w:name="Medium Grid 1 Accent 4" w:uiPriority="67"/>
-    <w:lsdException w:name="Medium Grid 2 Accent 4" w:uiPriority="68"/>
-    <w:lsdException w:name="Medium Grid 3 Accent 4" w:uiPriority="69"/>
-    <w:lsdException w:name="Dark List Accent 4" w:uiPriority="70"/>
-    <w:lsdException w:name="Colorful Shading Accent 4" w:uiPriority="71"/>
-    <w:lsdException w:name="Colorful List Accent 4" w:uiPriority="72"/>
-    <w:lsdException w:name="Colorful Grid Accent 4" w:uiPriority="73"/>
-    <w:lsdException w:name="Light Shading Accent 5" w:uiPriority="60"/>
-    <w:lsdException w:name="Light List Accent 5" w:uiPriority="61"/>
-    <w:lsdException w:name="Light Grid Accent 5" w:uiPriority="62"/>
-    <w:lsdException w:name="Medium Shading 1 Accent 5" w:uiPriority="63"/>
-    <w:lsdException w:name="Medium Shading 2 Accent 5" w:uiPriority="64"/>
-    <w:lsdException w:name="Medium List 1 Accent 5" w:uiPriority="65"/>
-    <w:lsdException w:name="Medium List 2 Accent 5" w:uiPriority="66"/>
-    <w:lsdException w:name="Medium Grid 1 Accent 5" w:uiPriority="67"/>
-    <w:lsdException w:name="Medium Grid 2 Accent 5" w:uiPriority="68"/>
-    <w:lsdException w:name="Medium Grid 3 Accent 5" w:uiPriority="69"/>
-    <w:lsdException w:name="Dark List Accent 5" w:uiPriority="70"/>
-    <w:lsdException w:name="Colorful Shading Accent 5" w:uiPriority="71"/>
-    <w:lsdException w:name="Colorful List Accent 5" w:uiPriority="72"/>
-    <w:lsdException w:name="Colorful Grid Accent 5" w:uiPriority="73"/>
-    <w:lsdException w:name="Light Shading Accent 6" w:uiPriority="60"/>
-    <w:lsdException w:name="Light List Accent 6" w:uiPriority="61"/>
-    <w:lsdException w:name="Light Grid Accent 6" w:uiPriority="62"/>
-    <w:lsdException w:name="Medium Shading 1 Accent 6" w:uiPriority="63"/>
-    <w:lsdException w:name="Medium Shading 2 Accent 6" w:uiPriority="64"/>
-    <w:lsdException w:name="Medium List 1 Accent 6" w:uiPriority="65"/>
-    <w:lsdException w:name="Medium List 2 Accent 6" w:uiPriority="66"/>
-    <w:lsdException w:name="Medium Grid 1 Accent 6" w:uiPriority="67"/>
-    <w:lsdException w:name="Medium Grid 2 Accent 6" w:uiPriority="68"/>
-    <w:lsdException w:name="Medium Grid 3 Accent 6" w:uiPriority="69"/>
-    <w:lsdException w:name="Dark List Accent 6" w:uiPriority="70"/>
-    <w:lsdException w:name="Colorful Shading Accent 6" w:uiPriority="71"/>
-    <w:lsdException w:name="Colorful List Accent 6" w:uiPriority="72"/>
-    <w:lsdException w:name="Colorful Grid Accent 6" w:uiPriority="73"/>
-    <w:lsdException w:name="Subtle Emphasis" w:uiPriority="19" w:qFormat="1"/>
-    <w:lsdException w:name="Intense Emphasis" w:uiPriority="21" w:qFormat="1"/>
-    <w:lsdException w:name="Subtle Reference" w:uiPriority="31" w:qFormat="1"/>
-    <w:lsdException w:name="Intense Reference" w:uiPriority="32" w:qFormat="1"/>
-    <w:lsdException w:name="Book Title" w:uiPriority="33" w:qFormat="1"/>
-    <w:lsdException w:name="Bibliography" w:semiHidden="1" w:uiPriority="37" w:unhideWhenUsed="1"/>
-    <w:lsdException w:name="TOC Heading" w:semiHidden="1" w:uiPriority="39" w:unhideWhenUsed="1" w:qFormat="1"/>
-    <w:lsdException w:name="Plain Table 1" w:uiPriority="41"/>
-    <w:lsdException w:name="Plain Table 2" w:uiPriority="42"/>
-    <w:lsdException w:name="Plain Table 3" w:uiPriority="43"/>
-    <w:lsdException w:name="Plain Table 4" w:uiPriority="44"/>
-    <w:lsdException w:name="Plain Table 5" w:uiPriority="45"/>
-    <w:lsdException w:name="Grid Table Light" w:uiPriority="40"/>
-    <w:lsdException w:name="Grid Table 1 Light" w:uiPriority="46"/>
-    <w:lsdException w:name="Grid Table 2" w:uiPriority="47"/>
-    <w:lsdException w:name="Grid Table 3" w:uiPriority="48"/>
-    <w:lsdException w:name="Grid Table 4" w:uiPriority="49"/>
-    <w:lsdException w:name="Grid Table 5 Dark" w:uiPriority="50"/>
-    <w:lsdException w:name="Grid Table 6 Colorful" w:uiPriority="51"/>
-    <w:lsdException w:name="Grid Table 7 Colorful" w:uiPriority="52"/>
-    <w:lsdException w:name="Grid Table 1 Light Accent 1" w:uiPriority="46"/>
-    <w:lsdException w:name="Grid Table 2 Accent 1" w:uiPriority="47"/>
-    <w:lsdException w:name="Grid Table 3 Accent 1" w:uiPriority="48"/>
-    <w:lsdException w:name="Grid Table 4 Accent 1" w:uiPriority="49"/>
-    <w:lsdException w:name="Grid Table 5 Dark Accent 1" w:uiPriority="50"/>
-    <w:lsdException w:name="Grid Table 6 Colorful Accent 1" w:uiPriority="51"/>
-    <w:lsdException w:name="Grid Table 7 Colorful Accent 1" w:uiPriority="52"/>
-    <w:lsdException w:name="Grid Table 1 Light Accent 2" w:uiPriority="46"/>
-    <w:lsdException w:name="Grid Table 2 Accent 2" w:uiPriority="47"/>
-    <w:lsdException w:name="Grid Table 3 Accent 2" w:uiPriority="48"/>
-    <w:lsdException w:name="Grid Table 4 Accent 2" w:uiPriority="49"/>
-    <w:lsdException w:name="Grid Table 5 Dark Accent 2" w:uiPriority="50"/>
-    <w:lsdException w:name="Grid Table 6 Colorful Accent 2" w:uiPriority="51"/>
-    <w:lsdException w:name="Grid Table 7 Colorful Accent 2" w:uiPriority="52"/>
-    <w:lsdException w:name="Grid Table 1 Light Accent 3" w:uiPriority="46"/>
-    <w:lsdException w:name="Grid Table 2 Accent 3" w:uiPriority="47"/>
-    <w:lsdException w:name="Grid Table 3 Accent 3" w:uiPriority="48"/>
-    <w:lsdException w:name="Grid Table 4 Accent 3" w:uiPriority="49"/>
-    <w:lsdException w:name="Grid Table 5 Dark Accent 3" w:uiPriority="50"/>
-    <w:lsdException w:name="Grid Table 6 Colorful Accent 3" w:uiPriority="51"/>
-    <w:lsdException w:name="Grid Table 7 Colorful Accent 3" w:uiPriority="52"/>
-    <w:lsdException w:name="Grid Table 1 Light Accent 4" w:uiPriority="46"/>
-    <w:lsdException w:name="Grid Table 2 Accent 4" w:uiPriority="47"/>
-    <w:lsdException w:name="Grid Table 3 Accent 4" w:uiPriority="48"/>
-    <w:lsdException w:name="Grid Table 4 Accent 4" w:uiPriority="49"/>
-    <w:lsdException w:name="Grid Table 5 Dark Accent 4" w:uiPriority="50"/>
-    <w:lsdException w:name="Grid Table 6 Colorful Accent 4" w:uiPriority="51"/>
-    <w:lsdException w:name="Grid Table 7 Colorful Accent 4" w:uiPriority="52"/>
-    <w:lsdException w:name="Grid Table 1 Light Accent 5" w:uiPriority="46"/>
-    <w:lsdException w:name="Grid Table 2 Accent 5" w:uiPriority="47"/>
-    <w:lsdException w:name="Grid Table 3 Accent 5" w:uiPriority="48"/>
-    <w:lsdException w:name="Grid Table 4 Accent 5" w:uiPriority="49"/>
-    <w:lsdException w:name="Grid Table 5 Dark Accent 5" w:uiPriority="50"/>
-    <w:lsdException w:name="Grid Table 6 Colorful Accent 5" w:uiPriority="51"/>
-    <w:lsdException w:name="Grid Table 7 Colorful Accent 5" w:uiPriority="52"/>
-    <w:lsdException w:name="Grid Table 1 Light Accent 6" w:uiPriority="46"/>
-    <w:lsdException w:name="Grid Table 2 Accent 6" w:uiPriority="47"/>
-    <w:lsdException w:name="Grid Table 3 Accent 6" w:uiPriority="48"/>
-    <w:lsdException w:name="Grid Table 4 Accent 6" w:uiPriority="49"/>
-    <w:lsdException w:name="Grid Table 5 Dark Accent 6" w:uiPriority="50"/>
-    <w:lsdException w:name="Grid Table 6 Colorful Accent 6" w:uiPriority="51"/>
-    <w:lsdException w:name="Grid Table 7 Colorful Accent 6" w:uiPriority="52"/>
-    <w:lsdException w:name="List Table 1 Light" w:uiPriority="46"/>
-    <w:lsdException w:name="List Table 2" w:uiPriority="47"/>
-    <w:lsdException w:name="List Table 3" w:uiPriority="48"/>
-    <w:lsdException w:name="List Table 4" w:uiPriority="49"/>
-    <w:lsdException w:name="List Table 5 Dark" w:uiPriority="50"/>
-    <w:lsdException w:name="List Table 6 Colorful" w:uiPriority="51"/>
-    <w:lsdException w:name="List Table 7 Colorful" w:uiPriority="52"/>
-    <w:lsdException w:name="List Table 1 Light Accent 1" w:uiPriority="46"/>
-    <w:lsdException w:name="List Table 2 Accent 1" w:uiPriority="47"/>
-    <w:lsdException w:name="List Table 3 Accent 1" w:uiPriority="48"/>
-    <w:lsdException w:name="List Table 4 Accent 1" w:uiPriority="49"/>
-    <w:lsdException w:name="List Table 5 Dark Accent 1" w:uiPriority="50"/>
-    <w:lsdException w:name="List Table 6 Colorful Accent 1" w:uiPriority="51"/>
-    <w:lsdException w:name="List Table 7 Colorful Accent 1" w:uiPriority="52"/>
-    <w:lsdException w:name="List Table 1 Light Accent 2" w:uiPriority="46"/>
-    <w:lsdException w:name="List Table 2 Accent 2" w:uiPriority="47"/>
-    <w:lsdException w:name="List Table 3 Accent 2" w:uiPriority="48"/>
-    <w:lsdException w:name="List Table 4 Accent 2" w:uiPriority="49"/>
-    <w:lsdException w:name="List Table 5 Dark Accent 2" w:uiPriority="50"/>
-    <w:lsdException w:name="List Table 6 Colorful Accent 2" w:uiPriority="51"/>
-    <w:lsdException w:name="List Table 7 Colorful Accent 2" w:uiPriority="52"/>
-    <w:lsdException w:name="List Table 1 Light Accent 3" w:uiPriority="46"/>
-    <w:lsdException w:name="List Table 2 Accent 3" w:uiPriority="47"/>
-    <w:lsdException w:name="List Table 3 Accent 3" w:uiPriority="48"/>
-    <w:lsdException w:name="List Table 4 Accent 3" w:uiPriority="49"/>
-    <w:lsdException w:name="List Table 5 Dark Accent 3" w:uiPriority="50"/>
-    <w:lsdException w:name="List Table 6 Colorful Accent 3" w:uiPriority="51"/>
-    <w:lsdException w:name="List Table 7 Colorful Accent 3" w:uiPriority="52"/>
-    <w:lsdException w:name="List Table 1 Light Accent 4" w:uiPriority="46"/>
-    <w:lsdException w:name="List Table 2 Accent 4" w:uiPriority="47"/>
-    <w:lsdException w:name="List Table 3 Accent 4" w:uiPriority="48"/>
-    <w:lsdException w:name="List Table 4 Accent 4" w:uiPriority="49"/>
-    <w:lsdException w:name="List Table 5 Dark Accent 4" w:uiPriority="50"/>
-    <w:lsdException w:name="List Table 6 Colorful Accent 4" w:uiPriority="51"/>
-    <w:lsdException w:name="List Table 7 Colorful Accent 4" w:uiPriority="52"/>
-    <w:lsdException w:name="List Table 1 Light Accent 5" w:uiPriority="46"/>
-    <w:lsdException w:name="List Table 2 Accent 5" w:uiPriority="47"/>
-    <w:lsdException w:name="List Table 3 Accent 5" w:uiPriority="48"/>
-    <w:lsdException w:name="List Table 4 Accent 5" w:uiPriority="49"/>
-    <w:lsdException w:name="List Table 5 Dark Accent 5" w:uiPriority="50"/>
-    <w:lsdException w:name="List Table 6 Colorful Accent 5" w:uiPriority="51"/>
-    <w:lsdException w:name="List Table 7 Colorful Accent 5" w:uiPriority="52"/>
-    <w:lsdException w:name="List Table 1 Light Accent 6" w:uiPriority="46"/>
-    <w:lsdException w:name="List Table 2 Accent 6" w:uiPriority="47"/>
-    <w:lsdException w:name="List Table 3 Accent 6" w:uiPriority="48"/>
-    <w:lsdException w:name="List Table 4 Accent 6" w:uiPriority="49"/>
-    <w:lsdException w:name="List Table 5 Dark Accent 6" w:uiPriority="50"/>
-    <w:lsdException w:name="List Table 6 Colorful Accent 6" w:uiPriority="51"/>
-    <w:lsdException w:name="List Table 7 Colorful Accent 6" w:uiPriority="52"/>
+  <w:latentStyles w:defLockedState="0" w:defUIPriority="99" w:defSemiHidden="1" w:defUnhideWhenUsed="1" w:defQFormat="0" w:count="267">
+    <w:lsdException w:name="Normal" w:semiHidden="0" w:uiPriority="0" w:unhideWhenUsed="0" w:qFormat="1"/>
+    <w:lsdException w:name="heading 1" w:semiHidden="0" w:uiPriority="0" w:unhideWhenUsed="0" w:qFormat="1"/>
+    <w:lsdException w:name="heading 2" w:uiPriority="0" w:qFormat="1"/>
+    <w:lsdException w:name="heading 3" w:uiPriority="0" w:qFormat="1"/>
+    <w:lsdException w:name="heading 4" w:uiPriority="0" w:qFormat="1"/>
+    <w:lsdException w:name="heading 5" w:uiPriority="0" w:qFormat="1"/>
+    <w:lsdException w:name="heading 6" w:uiPriority="9" w:qFormat="1"/>
+    <w:lsdException w:name="heading 7" w:uiPriority="0" w:qFormat="1"/>
+    <w:lsdException w:name="heading 8" w:uiPriority="9" w:qFormat="1"/>
+    <w:lsdException w:name="heading 9" w:uiPriority="9" w:qFormat="1"/>
+    <w:lsdException w:name="toc 1" w:uiPriority="39"/>
+    <w:lsdException w:name="toc 2" w:uiPriority="39"/>
+    <w:lsdException w:name="toc 3" w:uiPriority="39"/>
+    <w:lsdException w:name="toc 4" w:uiPriority="39"/>
+    <w:lsdException w:name="toc 5" w:uiPriority="39"/>
+    <w:lsdException w:name="toc 6" w:uiPriority="39"/>
+    <w:lsdException w:name="toc 7" w:uiPriority="39"/>
+    <w:lsdException w:name="toc 8" w:uiPriority="39"/>
+    <w:lsdException w:name="toc 9" w:uiPriority="39"/>
+    <w:lsdException w:name="footnote text" w:uiPriority="0"/>
+    <w:lsdException w:name="caption" w:uiPriority="35" w:qFormat="1"/>
+    <w:lsdException w:name="footnote reference" w:uiPriority="0"/>
+    <w:lsdException w:name="Title" w:semiHidden="0" w:uiPriority="0" w:unhideWhenUsed="0" w:qFormat="1"/>
+    <w:lsdException w:name="Default Paragraph Font" w:uiPriority="1"/>
+    <w:lsdException w:name="Body Text" w:uiPriority="0"/>
+    <w:lsdException w:name="Subtitle" w:semiHidden="0" w:uiPriority="11" w:unhideWhenUsed="0" w:qFormat="1"/>
+    <w:lsdException w:name="Strong" w:semiHidden="0" w:uiPriority="22" w:unhideWhenUsed="0" w:qFormat="1"/>
+    <w:lsdException w:name="Emphasis" w:semiHidden="0" w:uiPriority="0" w:unhideWhenUsed="0" w:qFormat="1"/>
+    <w:lsdException w:name="Table Grid" w:semiHidden="0" w:uiPriority="59" w:unhideWhenUsed="0"/>
+    <w:lsdException w:name="Placeholder Text" w:unhideWhenUsed="0"/>
+    <w:lsdException w:name="No Spacing" w:semiHidden="0" w:uiPriority="1" w:unhideWhenUsed="0" w:qFormat="1"/>
+    <w:lsdException w:name="Light Shading" w:semiHidden="0" w:uiPriority="60" w:unhideWhenUsed="0"/>
+    <w:lsdException w:name="Light List" w:semiHidden="0" w:uiPriority="61" w:unhideWhenUsed="0"/>
+    <w:lsdException w:name="Light Grid" w:semiHidden="0" w:uiPriority="62" w:unhideWhenUsed="0"/>
+    <w:lsdException w:name="Medium Shading 1" w:semiHidden="0" w:uiPriority="63" w:unhideWhenUsed="0"/>
+    <w:lsdException w:name="Medium Shading 2" w:semiHidden="0" w:uiPriority="64" w:unhideWhenUsed="0"/>
+    <w:lsdException w:name="Medium List 1" w:semiHidden="0" w:uiPriority="65" w:unhideWhenUsed="0"/>
+    <w:lsdException w:name="Medium List 2" w:semiHidden="0" w:uiPriority="66" w:unhideWhenUsed="0"/>
+    <w:lsdException w:name="Medium Grid 1" w:semiHidden="0" w:uiPriority="67" w:unhideWhenUsed="0"/>
+    <w:lsdException w:name="Medium Grid 2" w:semiHidden="0" w:uiPriority="68" w:unhideWhenUsed="0"/>
+    <w:lsdException w:name="Medium Grid 3" w:semiHidden="0" w:uiPriority="69" w:unhideWhenUsed="0"/>
+    <w:lsdException w:name="Dark List" w:semiHidden="0" w:uiPriority="70" w:unhideWhenUsed="0"/>
+    <w:lsdException w:name="Colorful Shading" w:semiHidden="0" w:uiPriority="71" w:unhideWhenUsed="0"/>
+    <w:lsdException w:name="Colorful List" w:semiHidden="0" w:uiPriority="72" w:unhideWhenUsed="0"/>
+    <w:lsdException w:name="Colorful Grid" w:semiHidden="0" w:uiPriority="73" w:unhideWhenUsed="0"/>
+    <w:lsdException w:name="Light Shading Accent 1" w:semiHidden="0" w:uiPriority="60" w:unhideWhenUsed="0"/>
+    <w:lsdException w:name="Light List Accent 1" w:semiHidden="0" w:uiPriority="61" w:unhideWhenUsed="0"/>
+    <w:lsdException w:name="Light Grid Accent 1" w:semiHidden="0" w:uiPriority="62" w:unhideWhenUsed="0"/>
+    <w:lsdException w:name="Medium Shading 1 Accent 1" w:semiHidden="0" w:uiPriority="63" w:unhideWhenUsed="0"/>
+    <w:lsdException w:name="Medium Shading 2 Accent 1" w:semiHidden="0" w:uiPriority="64" w:unhideWhenUsed="0"/>
+    <w:lsdException w:name="Medium List 1 Accent 1" w:semiHidden="0" w:uiPriority="65" w:unhideWhenUsed="0"/>
+    <w:lsdException w:name="Revision" w:unhideWhenUsed="0"/>
+    <w:lsdException w:name="List Paragraph" w:semiHidden="0" w:uiPriority="34" w:unhideWhenUsed="0" w:qFormat="1"/>
+    <w:lsdException w:name="Quote" w:semiHidden="0" w:uiPriority="29" w:unhideWhenUsed="0" w:qFormat="1"/>
+    <w:lsdException w:name="Intense Quote" w:semiHidden="0" w:uiPriority="30" w:unhideWhenUsed="0" w:qFormat="1"/>
+    <w:lsdException w:name="Medium List 2 Accent 1" w:semiHidden="0" w:uiPriority="66" w:unhideWhenUsed="0"/>
+    <w:lsdException w:name="Medium Grid 1 Accent 1" w:semiHidden="0" w:uiPriority="67" w:unhideWhenUsed="0"/>
+    <w:lsdException w:name="Medium Grid 2 Accent 1" w:semiHidden="0" w:uiPriority="68" w:unhideWhenUsed="0"/>
+    <w:lsdException w:name="Medium Grid 3 Accent 1" w:semiHidden="0" w:uiPriority="69" w:unhideWhenUsed="0"/>
+    <w:lsdException w:name="Dark List Accent 1" w:semiHidden="0" w:uiPriority="70" w:unhideWhenUsed="0"/>
+    <w:lsdException w:name="Colorful Shading Accent 1" w:semiHidden="0" w:uiPriority="71" w:unhideWhenUsed="0"/>
+    <w:lsdException w:name="Colorful List Accent 1" w:semiHidden="0" w:uiPriority="72" w:unhideWhenUsed="0"/>
+    <w:lsdException w:name="Colorful Grid Accent 1" w:semiHidden="0" w:uiPriority="73" w:unhideWhenUsed="0"/>
+    <w:lsdException w:name="Light Shading Accent 2" w:semiHidden="0" w:uiPriority="60" w:unhideWhenUsed="0"/>
+    <w:lsdException w:name="Light List Accent 2" w:semiHidden="0" w:uiPriority="61" w:unhideWhenUsed="0"/>
+    <w:lsdException w:name="Light Grid Accent 2" w:semiHidden="0" w:uiPriority="62" w:unhideWhenUsed="0"/>
+    <w:lsdException w:name="Medium Shading 1 Accent 2" w:semiHidden="0" w:uiPriority="63" w:unhideWhenUsed="0"/>
+    <w:lsdException w:name="Medium Shading 2 Accent 2" w:semiHidden="0" w:uiPriority="64" w:unhideWhenUsed="0"/>
+    <w:lsdException w:name="Medium List 1 Accent 2" w:semiHidden="0" w:uiPriority="65" w:unhideWhenUsed="0"/>
+    <w:lsdException w:name="Medium List 2 Accent 2" w:semiHidden="0" w:uiPriority="66" w:unhideWhenUsed="0"/>
+    <w:lsdException w:name="Medium Grid 1 Accent 2" w:semiHidden="0" w:uiPriority="67" w:unhideWhenUsed="0"/>
+    <w:lsdException w:name="Medium Grid 2 Accent 2" w:semiHidden="0" w:uiPriority="68" w:unhideWhenUsed="0"/>
+    <w:lsdException w:name="Medium Grid 3 Accent 2" w:semiHidden="0" w:uiPriority="69" w:unhideWhenUsed="0"/>
+    <w:lsdException w:name="Dark List Accent 2" w:semiHidden="0" w:uiPriority="70" w:unhideWhenUsed="0"/>
+    <w:lsdException w:name="Colorful Shading Accent 2" w:semiHidden="0" w:uiPriority="71" w:unhideWhenUsed="0"/>
+    <w:lsdException w:name="Colorful List Accent 2" w:semiHidden="0" w:uiPriority="72" w:unhideWhenUsed="0"/>
+    <w:lsdException w:name="Colorful Grid Accent 2" w:semiHidden="0" w:uiPriority="73" w:unhideWhenUsed="0"/>
+    <w:lsdException w:name="Light Shading Accent 3" w:semiHidden="0" w:uiPriority="60" w:unhideWhenUsed="0"/>
+    <w:lsdException w:name="Light List Accent 3" w:semiHidden="0" w:uiPriority="61" w:unhideWhenUsed="0"/>
+    <w:lsdException w:name="Light Grid Accent 3" w:semiHidden="0" w:uiPriority="62" w:unhideWhenUsed="0"/>
+    <w:lsdException w:name="Medium Shading 1 Accent 3" w:semiHidden="0" w:uiPriority="63" w:unhideWhenUsed="0"/>
+    <w:lsdException w:name="Medium Shading 2 Accent 3" w:semiHidden="0" w:uiPriority="64" w:unhideWhenUsed="0"/>
+    <w:lsdException w:name="Medium List 1 Accent 3" w:semiHidden="0" w:uiPriority="65" w:unhideWhenUsed="0"/>
+    <w:lsdException w:name="Medium List 2 Accent 3" w:semiHidden="0" w:uiPriority="66" w:unhideWhenUsed="0"/>
+    <w:lsdException w:name="Medium Grid 1 Accent 3" w:semiHidden="0" w:uiPriority="67" w:unhideWhenUsed="0"/>
+    <w:lsdException w:name="Medium Grid 2 Accent 3" w:semiHidden="0" w:uiPriority="68" w:unhideWhenUsed="0"/>
+    <w:lsdException w:name="Medium Grid 3 Accent 3" w:semiHidden="0" w:uiPriority="69" w:unhideWhenUsed="0"/>
+    <w:lsdException w:name="Dark List Accent 3" w:semiHidden="0" w:uiPriority="70" w:unhideWhenUsed="0"/>
+    <w:lsdException w:name="Colorful Shading Accent 3" w:semiHidden="0" w:uiPriority="71" w:unhideWhenUsed="0"/>
+    <w:lsdException w:name="Colorful List Accent 3" w:semiHidden="0" w:uiPriority="72" w:unhideWhenUsed="0"/>
+    <w:lsdException w:name="Colorful Grid Accent 3" w:semiHidden="0" w:uiPriority="73" w:unhideWhenUsed="0"/>
+    <w:lsdException w:name="Light Shading Accent 4" w:semiHidden="0" w:uiPriority="60" w:unhideWhenUsed="0"/>
+    <w:lsdException w:name="Light List Accent 4" w:semiHidden="0" w:uiPriority="61" w:unhideWhenUsed="0"/>
+    <w:lsdException w:name="Light Grid Accent 4" w:semiHidden="0" w:uiPriority="62" w:unhideWhenUsed="0"/>
+    <w:lsdException w:name="Medium Shading 1 Accent 4" w:semiHidden="0" w:uiPriority="63" w:unhideWhenUsed="0"/>
+    <w:lsdException w:name="Medium Shading 2 Accent 4" w:semiHidden="0" w:uiPriority="64" w:unhideWhenUsed="0"/>
+    <w:lsdException w:name="Medium List 1 Accent 4" w:semiHidden="0" w:uiPriority="65" w:unhideWhenUsed="0"/>
+    <w:lsdException w:name="Medium List 2 Accent 4" w:semiHidden="0" w:uiPriority="66" w:unhideWhenUsed="0"/>
+    <w:lsdException w:name="Medium Grid 1 Accent 4" w:semiHidden="0" w:uiPriority="67" w:unhideWhenUsed="0"/>
+    <w:lsdException w:name="Medium Grid 2 Accent 4" w:semiHidden="0" w:uiPriority="68" w:unhideWhenUsed="0"/>
+    <w:lsdException w:name="Medium Grid 3 Accent 4" w:semiHidden="0" w:uiPriority="69" w:unhideWhenUsed="0"/>
+    <w:lsdException w:name="Dark List Accent 4" w:semiHidden="0" w:uiPriority="70" w:unhideWhenUsed="0"/>
+    <w:lsdException w:name="Colorful Shading Accent 4" w:semiHidden="0" w:uiPriority="71" w:unhideWhenUsed="0"/>
+    <w:lsdException w:name="Colorful List Accent 4" w:semiHidden="0" w:uiPriority="72" w:unhideWhenUsed="0"/>
+    <w:lsdException w:name="Colorful Grid Accent 4" w:semiHidden="0" w:uiPriority="73" w:unhideWhenUsed="0"/>
+    <w:lsdException w:name="Light Shading Accent 5" w:semiHidden="0" w:uiPriority="60" w:unhideWhenUsed="0"/>
+    <w:lsdException w:name="Light List Accent 5" w:semiHidden="0" w:uiPriority="61" w:unhideWhenUsed="0"/>
+    <w:lsdException w:name="Light Grid Accent 5" w:semiHidden="0" w:uiPriority="62" w:unhideWhenUsed="0"/>
+    <w:lsdException w:name="Medium Shading 1 Accent 5" w:semiHidden="0" w:uiPriority="63" w:unhideWhenUsed="0"/>
+    <w:lsdException w:name="Medium Shading 2 Accent 5" w:semiHidden="0" w:uiPriority="64" w:unhideWhenUsed="0"/>
+    <w:lsdException w:name="Medium List 1 Accent 5" w:semiHidden="0" w:uiPriority="65" w:unhideWhenUsed="0"/>
+    <w:lsdException w:name="Medium List 2 Accent 5" w:semiHidden="0" w:uiPriority="66" w:unhideWhenUsed="0"/>
+    <w:lsdException w:name="Medium Grid 1 Accent 5" w:semiHidden="0" w:uiPriority="67" w:unhideWhenUsed="0"/>
+    <w:lsdException w:name="Medium Grid 2 Accent 5" w:semiHidden="0" w:uiPriority="68" w:unhideWhenUsed="0"/>
+    <w:lsdException w:name="Medium Grid 3 Accent 5" w:semiHidden="0" w:uiPriority="69" w:unhideWhenUsed="0"/>
+    <w:lsdException w:name="Dark List Accent 5" w:semiHidden="0" w:uiPriority="70" w:unhideWhenUsed="0"/>
+    <w:lsdException w:name="Colorful Shading Accent 5" w:semiHidden="0" w:uiPriority="71" w:unhideWhenUsed="0"/>
+    <w:lsdException w:name="Colorful List Accent 5" w:semiHidden="0" w:uiPriority="72" w:unhideWhenUsed="0"/>
+    <w:lsdException w:name="Colorful Grid Accent 5" w:semiHidden="0" w:uiPriority="73" w:unhideWhenUsed="0"/>
+    <w:lsdException w:name="Light Shading Accent 6" w:semiHidden="0" w:uiPriority="60" w:unhideWhenUsed="0"/>
+    <w:lsdException w:name="Light List Accent 6" w:semiHidden="0" w:uiPriority="61" w:unhideWhenUsed="0"/>
+    <w:lsdException w:name="Light Grid Accent 6" w:semiHidden="0" w:uiPriority="62" w:unhideWhenUsed="0"/>
+    <w:lsdException w:name="Medium Shading 1 Accent 6" w:semiHidden="0" w:uiPriority="63" w:unhideWhenUsed="0"/>
+    <w:lsdException w:name="Medium Shading 2 Accent 6" w:semiHidden="0" w:uiPriority="64" w:unhideWhenUsed="0"/>
+    <w:lsdException w:name="Medium List 1 Accent 6" w:semiHidden="0" w:uiPriority="65" w:unhideWhenUsed="0"/>
+    <w:lsdException w:name="Medium List 2 Accent 6" w:semiHidden="0" w:uiPriority="66" w:unhideWhenUsed="0"/>
+    <w:lsdException w:name="Medium Grid 1 Accent 6" w:semiHidden="0" w:uiPriority="67" w:unhideWhenUsed="0"/>
+    <w:lsdException w:name="Medium Grid 2 Accent 6" w:semiHidden="0" w:uiPriority="68" w:unhideWhenUsed="0"/>
+    <w:lsdException w:name="Medium Grid 3 Accent 6" w:semiHidden="0" w:uiPriority="69" w:unhideWhenUsed="0"/>
+    <w:lsdException w:name="Dark List Accent 6" w:semiHidden="0" w:uiPriority="70" w:unhideWhenUsed="0"/>
+    <w:lsdException w:name="Colorful Shading Accent 6" w:semiHidden="0" w:uiPriority="71" w:unhideWhenUsed="0"/>
+    <w:lsdException w:name="Colorful List Accent 6" w:semiHidden="0" w:uiPriority="72" w:unhideWhenUsed="0"/>
+    <w:lsdException w:name="Colorful Grid Accent 6" w:semiHidden="0" w:uiPriority="73" w:unhideWhenUsed="0"/>
+    <w:lsdException w:name="Subtle Emphasis" w:semiHidden="0" w:uiPriority="19" w:unhideWhenUsed="0" w:qFormat="1"/>
+    <w:lsdException w:name="Intense Emphasis" w:semiHidden="0" w:uiPriority="21" w:unhideWhenUsed="0" w:qFormat="1"/>
+    <w:lsdException w:name="Subtle Reference" w:semiHidden="0" w:uiPriority="31" w:unhideWhenUsed="0" w:qFormat="1"/>
+    <w:lsdException w:name="Intense Reference" w:semiHidden="0" w:uiPriority="32" w:unhideWhenUsed="0" w:qFormat="1"/>
+    <w:lsdException w:name="Book Title" w:semiHidden="0" w:uiPriority="33" w:unhideWhenUsed="0" w:qFormat="1"/>
+    <w:lsdException w:name="Bibliography" w:uiPriority="37"/>
+    <w:lsdException w:name="TOC Heading" w:uiPriority="39" w:qFormat="1"/>
   </w:latentStyles>
   <w:style w:type="paragraph" w:default="1" w:styleId="Normal">
     <w:name w:val="Normal"/>
@@ -21053,7 +20474,6 @@
   <w:style w:type="character" w:default="1" w:styleId="DefaultParagraphFont">
     <w:name w:val="Default Paragraph Font"/>
     <w:uiPriority w:val="1"/>
-    <w:semiHidden/>
     <w:unhideWhenUsed/>
   </w:style>
   <w:style w:type="table" w:default="1" w:styleId="TableNormal">
@@ -21570,7 +20990,6 @@
       <w:spacing w:after="0" w:line="240" w:lineRule="auto"/>
     </w:pPr>
     <w:tblPr>
-      <w:tblInd w:w="0" w:type="dxa"/>
       <w:tblBorders>
         <w:top w:val="single" w:sz="4" w:space="0" w:color="auto"/>
         <w:left w:val="single" w:sz="4" w:space="0" w:color="auto"/>
@@ -21579,12 +20998,995 @@
         <w:insideH w:val="single" w:sz="4" w:space="0" w:color="auto"/>
         <w:insideV w:val="single" w:sz="4" w:space="0" w:color="auto"/>
       </w:tblBorders>
+    </w:tblPr>
+  </w:style>
+  <w:style w:type="paragraph" w:styleId="Revision">
+    <w:name w:val="Revision"/>
+    <w:hidden/>
+    <w:uiPriority w:val="99"/>
+    <w:semiHidden/>
+    <w:rsid w:val="0001514C"/>
+    <w:pPr>
+      <w:spacing w:after="0" w:line="240" w:lineRule="auto"/>
+    </w:pPr>
+    <w:rPr>
+      <w:rFonts w:ascii="Times New Roman" w:eastAsia="Times New Roman" w:hAnsi="Times New Roman" w:cs="Times New Roman"/>
+      <w:sz w:val="24"/>
+      <w:szCs w:val="24"/>
+    </w:rPr>
+  </w:style>
+  <w:style w:type="paragraph" w:customStyle="1" w:styleId="FooterEven">
+    <w:name w:val="Footer Even"/>
+    <w:basedOn w:val="Normal"/>
+    <w:qFormat/>
+    <w:rsid w:val="00CA2607"/>
+    <w:pPr>
+      <w:pBdr>
+        <w:top w:val="single" w:sz="4" w:space="1" w:color="4F81BD" w:themeColor="accent1"/>
+      </w:pBdr>
+      <w:spacing w:after="180" w:line="264" w:lineRule="auto"/>
+      <w:ind w:firstLine="0"/>
+    </w:pPr>
+    <w:rPr>
+      <w:rFonts w:asciiTheme="minorHAnsi" w:eastAsiaTheme="minorHAnsi" w:hAnsiTheme="minorHAnsi"/>
+      <w:color w:val="1F497D" w:themeColor="text2"/>
+      <w:sz w:val="20"/>
+      <w:szCs w:val="20"/>
+      <w:lang w:eastAsia="ja-JP"/>
+    </w:rPr>
+  </w:style>
+  <w:style w:type="character" w:styleId="CommentReference">
+    <w:name w:val="annotation reference"/>
+    <w:basedOn w:val="DefaultParagraphFont"/>
+    <w:uiPriority w:val="99"/>
+    <w:semiHidden/>
+    <w:unhideWhenUsed/>
+    <w:rsid w:val="008D564A"/>
+    <w:rPr>
+      <w:sz w:val="16"/>
+      <w:szCs w:val="16"/>
+    </w:rPr>
+  </w:style>
+  <w:style w:type="paragraph" w:styleId="CommentText">
+    <w:name w:val="annotation text"/>
+    <w:basedOn w:val="Normal"/>
+    <w:link w:val="CommentTextChar"/>
+    <w:uiPriority w:val="99"/>
+    <w:semiHidden/>
+    <w:unhideWhenUsed/>
+    <w:rsid w:val="008D564A"/>
+    <w:rPr>
+      <w:sz w:val="20"/>
+      <w:szCs w:val="20"/>
+    </w:rPr>
+  </w:style>
+  <w:style w:type="character" w:customStyle="1" w:styleId="CommentTextChar">
+    <w:name w:val="Comment Text Char"/>
+    <w:basedOn w:val="DefaultParagraphFont"/>
+    <w:link w:val="CommentText"/>
+    <w:uiPriority w:val="99"/>
+    <w:semiHidden/>
+    <w:rsid w:val="008D564A"/>
+    <w:rPr>
+      <w:rFonts w:ascii="Times New Roman" w:eastAsia="Times New Roman" w:hAnsi="Times New Roman" w:cs="Times New Roman"/>
+      <w:sz w:val="20"/>
+      <w:szCs w:val="20"/>
+    </w:rPr>
+  </w:style>
+  <w:style w:type="paragraph" w:styleId="CommentSubject">
+    <w:name w:val="annotation subject"/>
+    <w:basedOn w:val="CommentText"/>
+    <w:next w:val="CommentText"/>
+    <w:link w:val="CommentSubjectChar"/>
+    <w:uiPriority w:val="99"/>
+    <w:semiHidden/>
+    <w:unhideWhenUsed/>
+    <w:rsid w:val="008D564A"/>
+    <w:rPr>
+      <w:b/>
+      <w:bCs/>
+    </w:rPr>
+  </w:style>
+  <w:style w:type="character" w:customStyle="1" w:styleId="CommentSubjectChar">
+    <w:name w:val="Comment Subject Char"/>
+    <w:basedOn w:val="CommentTextChar"/>
+    <w:link w:val="CommentSubject"/>
+    <w:uiPriority w:val="99"/>
+    <w:semiHidden/>
+    <w:rsid w:val="008D564A"/>
+    <w:rPr>
+      <w:rFonts w:ascii="Times New Roman" w:eastAsia="Times New Roman" w:hAnsi="Times New Roman" w:cs="Times New Roman"/>
+      <w:b/>
+      <w:bCs/>
+      <w:sz w:val="20"/>
+      <w:szCs w:val="20"/>
+    </w:rPr>
+  </w:style>
+  <w:style w:type="paragraph" w:customStyle="1" w:styleId="template">
+    <w:name w:val="template"/>
+    <w:basedOn w:val="Normal"/>
+    <w:rsid w:val="006F3265"/>
+    <w:pPr>
+      <w:spacing w:line="240" w:lineRule="exact"/>
+      <w:ind w:firstLine="0"/>
+    </w:pPr>
+    <w:rPr>
+      <w:rFonts w:ascii="Arial" w:hAnsi="Arial"/>
+      <w:i/>
+      <w:sz w:val="22"/>
+      <w:szCs w:val="20"/>
+    </w:rPr>
+  </w:style>
+</w:styles>
+</file>
+
+<file path=word/stylesWithEffects.xml><?xml version="1.0" encoding="utf-8"?>
+<w:styles xmlns:wpc="http://schemas.microsoft.com/office/word/2010/wordprocessingCanvas" xmlns:mc="http://schemas.openxmlformats.org/markup-compatibility/2006" xmlns:o="urn:schemas-microsoft-com:office:office" xmlns:r="http://schemas.openxmlformats.org/officeDocument/2006/relationships" xmlns:m="http://schemas.openxmlformats.org/officeDocument/2006/math" xmlns:v="urn:schemas-microsoft-com:vml" xmlns:wp14="http://schemas.microsoft.com/office/word/2010/wordprocessingDrawing" xmlns:wp="http://schemas.openxmlformats.org/drawingml/2006/wordprocessingDrawing" xmlns:w10="urn:schemas-microsoft-com:office:word" xmlns:w="http://schemas.openxmlformats.org/wordprocessingml/2006/main" xmlns:w14="http://schemas.microsoft.com/office/word/2010/wordml" xmlns:wpg="http://schemas.microsoft.com/office/word/2010/wordprocessingGroup" xmlns:wpi="http://schemas.microsoft.com/office/word/2010/wordprocessingInk" xmlns:wne="http://schemas.microsoft.com/office/word/2006/wordml" xmlns:wps="http://schemas.microsoft.com/office/word/2010/wordprocessingShape" mc:Ignorable="w14 wp14">
+  <w:docDefaults>
+    <w:rPrDefault>
+      <w:rPr>
+        <w:rFonts w:asciiTheme="minorHAnsi" w:eastAsiaTheme="minorHAnsi" w:hAnsiTheme="minorHAnsi" w:cstheme="minorBidi"/>
+        <w:sz w:val="22"/>
+        <w:szCs w:val="22"/>
+        <w:lang w:val="en-US" w:eastAsia="en-US" w:bidi="ar-SA"/>
+      </w:rPr>
+    </w:rPrDefault>
+    <w:pPrDefault>
+      <w:pPr>
+        <w:spacing w:after="200" w:line="276" w:lineRule="auto"/>
+      </w:pPr>
+    </w:pPrDefault>
+  </w:docDefaults>
+  <w:latentStyles w:defLockedState="0" w:defUIPriority="99" w:defSemiHidden="1" w:defUnhideWhenUsed="1" w:defQFormat="0" w:count="267">
+    <w:lsdException w:name="Normal" w:semiHidden="0" w:uiPriority="0" w:unhideWhenUsed="0" w:qFormat="1"/>
+    <w:lsdException w:name="heading 1" w:semiHidden="0" w:uiPriority="0" w:unhideWhenUsed="0" w:qFormat="1"/>
+    <w:lsdException w:name="heading 2" w:uiPriority="0" w:qFormat="1"/>
+    <w:lsdException w:name="heading 3" w:uiPriority="0" w:qFormat="1"/>
+    <w:lsdException w:name="heading 4" w:uiPriority="0" w:qFormat="1"/>
+    <w:lsdException w:name="heading 5" w:uiPriority="0" w:qFormat="1"/>
+    <w:lsdException w:name="heading 6" w:uiPriority="9" w:qFormat="1"/>
+    <w:lsdException w:name="heading 7" w:uiPriority="0" w:qFormat="1"/>
+    <w:lsdException w:name="heading 8" w:uiPriority="9" w:qFormat="1"/>
+    <w:lsdException w:name="heading 9" w:uiPriority="9" w:qFormat="1"/>
+    <w:lsdException w:name="toc 1" w:uiPriority="39"/>
+    <w:lsdException w:name="toc 2" w:uiPriority="39"/>
+    <w:lsdException w:name="toc 3" w:uiPriority="39"/>
+    <w:lsdException w:name="toc 4" w:uiPriority="39"/>
+    <w:lsdException w:name="toc 5" w:uiPriority="39"/>
+    <w:lsdException w:name="toc 6" w:uiPriority="39"/>
+    <w:lsdException w:name="toc 7" w:uiPriority="39"/>
+    <w:lsdException w:name="toc 8" w:uiPriority="39"/>
+    <w:lsdException w:name="toc 9" w:uiPriority="39"/>
+    <w:lsdException w:name="footnote text" w:uiPriority="0"/>
+    <w:lsdException w:name="caption" w:uiPriority="35" w:qFormat="1"/>
+    <w:lsdException w:name="footnote reference" w:uiPriority="0"/>
+    <w:lsdException w:name="Title" w:semiHidden="0" w:uiPriority="0" w:unhideWhenUsed="0" w:qFormat="1"/>
+    <w:lsdException w:name="Default Paragraph Font" w:uiPriority="1"/>
+    <w:lsdException w:name="Body Text" w:uiPriority="0"/>
+    <w:lsdException w:name="Subtitle" w:semiHidden="0" w:uiPriority="11" w:unhideWhenUsed="0" w:qFormat="1"/>
+    <w:lsdException w:name="Strong" w:semiHidden="0" w:uiPriority="22" w:unhideWhenUsed="0" w:qFormat="1"/>
+    <w:lsdException w:name="Emphasis" w:semiHidden="0" w:uiPriority="0" w:unhideWhenUsed="0" w:qFormat="1"/>
+    <w:lsdException w:name="Table Grid" w:semiHidden="0" w:uiPriority="59" w:unhideWhenUsed="0"/>
+    <w:lsdException w:name="Placeholder Text" w:unhideWhenUsed="0"/>
+    <w:lsdException w:name="No Spacing" w:semiHidden="0" w:uiPriority="1" w:unhideWhenUsed="0" w:qFormat="1"/>
+    <w:lsdException w:name="Light Shading" w:semiHidden="0" w:uiPriority="60" w:unhideWhenUsed="0"/>
+    <w:lsdException w:name="Light List" w:semiHidden="0" w:uiPriority="61" w:unhideWhenUsed="0"/>
+    <w:lsdException w:name="Light Grid" w:semiHidden="0" w:uiPriority="62" w:unhideWhenUsed="0"/>
+    <w:lsdException w:name="Medium Shading 1" w:semiHidden="0" w:uiPriority="63" w:unhideWhenUsed="0"/>
+    <w:lsdException w:name="Medium Shading 2" w:semiHidden="0" w:uiPriority="64" w:unhideWhenUsed="0"/>
+    <w:lsdException w:name="Medium List 1" w:semiHidden="0" w:uiPriority="65" w:unhideWhenUsed="0"/>
+    <w:lsdException w:name="Medium List 2" w:semiHidden="0" w:uiPriority="66" w:unhideWhenUsed="0"/>
+    <w:lsdException w:name="Medium Grid 1" w:semiHidden="0" w:uiPriority="67" w:unhideWhenUsed="0"/>
+    <w:lsdException w:name="Medium Grid 2" w:semiHidden="0" w:uiPriority="68" w:unhideWhenUsed="0"/>
+    <w:lsdException w:name="Medium Grid 3" w:semiHidden="0" w:uiPriority="69" w:unhideWhenUsed="0"/>
+    <w:lsdException w:name="Dark List" w:semiHidden="0" w:uiPriority="70" w:unhideWhenUsed="0"/>
+    <w:lsdException w:name="Colorful Shading" w:semiHidden="0" w:uiPriority="71" w:unhideWhenUsed="0"/>
+    <w:lsdException w:name="Colorful List" w:semiHidden="0" w:uiPriority="72" w:unhideWhenUsed="0"/>
+    <w:lsdException w:name="Colorful Grid" w:semiHidden="0" w:uiPriority="73" w:unhideWhenUsed="0"/>
+    <w:lsdException w:name="Light Shading Accent 1" w:semiHidden="0" w:uiPriority="60" w:unhideWhenUsed="0"/>
+    <w:lsdException w:name="Light List Accent 1" w:semiHidden="0" w:uiPriority="61" w:unhideWhenUsed="0"/>
+    <w:lsdException w:name="Light Grid Accent 1" w:semiHidden="0" w:uiPriority="62" w:unhideWhenUsed="0"/>
+    <w:lsdException w:name="Medium Shading 1 Accent 1" w:semiHidden="0" w:uiPriority="63" w:unhideWhenUsed="0"/>
+    <w:lsdException w:name="Medium Shading 2 Accent 1" w:semiHidden="0" w:uiPriority="64" w:unhideWhenUsed="0"/>
+    <w:lsdException w:name="Medium List 1 Accent 1" w:semiHidden="0" w:uiPriority="65" w:unhideWhenUsed="0"/>
+    <w:lsdException w:name="Revision" w:unhideWhenUsed="0"/>
+    <w:lsdException w:name="List Paragraph" w:semiHidden="0" w:uiPriority="34" w:unhideWhenUsed="0" w:qFormat="1"/>
+    <w:lsdException w:name="Quote" w:semiHidden="0" w:uiPriority="29" w:unhideWhenUsed="0" w:qFormat="1"/>
+    <w:lsdException w:name="Intense Quote" w:semiHidden="0" w:uiPriority="30" w:unhideWhenUsed="0" w:qFormat="1"/>
+    <w:lsdException w:name="Medium List 2 Accent 1" w:semiHidden="0" w:uiPriority="66" w:unhideWhenUsed="0"/>
+    <w:lsdException w:name="Medium Grid 1 Accent 1" w:semiHidden="0" w:uiPriority="67" w:unhideWhenUsed="0"/>
+    <w:lsdException w:name="Medium Grid 2 Accent 1" w:semiHidden="0" w:uiPriority="68" w:unhideWhenUsed="0"/>
+    <w:lsdException w:name="Medium Grid 3 Accent 1" w:semiHidden="0" w:uiPriority="69" w:unhideWhenUsed="0"/>
+    <w:lsdException w:name="Dark List Accent 1" w:semiHidden="0" w:uiPriority="70" w:unhideWhenUsed="0"/>
+    <w:lsdException w:name="Colorful Shading Accent 1" w:semiHidden="0" w:uiPriority="71" w:unhideWhenUsed="0"/>
+    <w:lsdException w:name="Colorful List Accent 1" w:semiHidden="0" w:uiPriority="72" w:unhideWhenUsed="0"/>
+    <w:lsdException w:name="Colorful Grid Accent 1" w:semiHidden="0" w:uiPriority="73" w:unhideWhenUsed="0"/>
+    <w:lsdException w:name="Light Shading Accent 2" w:semiHidden="0" w:uiPriority="60" w:unhideWhenUsed="0"/>
+    <w:lsdException w:name="Light List Accent 2" w:semiHidden="0" w:uiPriority="61" w:unhideWhenUsed="0"/>
+    <w:lsdException w:name="Light Grid Accent 2" w:semiHidden="0" w:uiPriority="62" w:unhideWhenUsed="0"/>
+    <w:lsdException w:name="Medium Shading 1 Accent 2" w:semiHidden="0" w:uiPriority="63" w:unhideWhenUsed="0"/>
+    <w:lsdException w:name="Medium Shading 2 Accent 2" w:semiHidden="0" w:uiPriority="64" w:unhideWhenUsed="0"/>
+    <w:lsdException w:name="Medium List 1 Accent 2" w:semiHidden="0" w:uiPriority="65" w:unhideWhenUsed="0"/>
+    <w:lsdException w:name="Medium List 2 Accent 2" w:semiHidden="0" w:uiPriority="66" w:unhideWhenUsed="0"/>
+    <w:lsdException w:name="Medium Grid 1 Accent 2" w:semiHidden="0" w:uiPriority="67" w:unhideWhenUsed="0"/>
+    <w:lsdException w:name="Medium Grid 2 Accent 2" w:semiHidden="0" w:uiPriority="68" w:unhideWhenUsed="0"/>
+    <w:lsdException w:name="Medium Grid 3 Accent 2" w:semiHidden="0" w:uiPriority="69" w:unhideWhenUsed="0"/>
+    <w:lsdException w:name="Dark List Accent 2" w:semiHidden="0" w:uiPriority="70" w:unhideWhenUsed="0"/>
+    <w:lsdException w:name="Colorful Shading Accent 2" w:semiHidden="0" w:uiPriority="71" w:unhideWhenUsed="0"/>
+    <w:lsdException w:name="Colorful List Accent 2" w:semiHidden="0" w:uiPriority="72" w:unhideWhenUsed="0"/>
+    <w:lsdException w:name="Colorful Grid Accent 2" w:semiHidden="0" w:uiPriority="73" w:unhideWhenUsed="0"/>
+    <w:lsdException w:name="Light Shading Accent 3" w:semiHidden="0" w:uiPriority="60" w:unhideWhenUsed="0"/>
+    <w:lsdException w:name="Light List Accent 3" w:semiHidden="0" w:uiPriority="61" w:unhideWhenUsed="0"/>
+    <w:lsdException w:name="Light Grid Accent 3" w:semiHidden="0" w:uiPriority="62" w:unhideWhenUsed="0"/>
+    <w:lsdException w:name="Medium Shading 1 Accent 3" w:semiHidden="0" w:uiPriority="63" w:unhideWhenUsed="0"/>
+    <w:lsdException w:name="Medium Shading 2 Accent 3" w:semiHidden="0" w:uiPriority="64" w:unhideWhenUsed="0"/>
+    <w:lsdException w:name="Medium List 1 Accent 3" w:semiHidden="0" w:uiPriority="65" w:unhideWhenUsed="0"/>
+    <w:lsdException w:name="Medium List 2 Accent 3" w:semiHidden="0" w:uiPriority="66" w:unhideWhenUsed="0"/>
+    <w:lsdException w:name="Medium Grid 1 Accent 3" w:semiHidden="0" w:uiPriority="67" w:unhideWhenUsed="0"/>
+    <w:lsdException w:name="Medium Grid 2 Accent 3" w:semiHidden="0" w:uiPriority="68" w:unhideWhenUsed="0"/>
+    <w:lsdException w:name="Medium Grid 3 Accent 3" w:semiHidden="0" w:uiPriority="69" w:unhideWhenUsed="0"/>
+    <w:lsdException w:name="Dark List Accent 3" w:semiHidden="0" w:uiPriority="70" w:unhideWhenUsed="0"/>
+    <w:lsdException w:name="Colorful Shading Accent 3" w:semiHidden="0" w:uiPriority="71" w:unhideWhenUsed="0"/>
+    <w:lsdException w:name="Colorful List Accent 3" w:semiHidden="0" w:uiPriority="72" w:unhideWhenUsed="0"/>
+    <w:lsdException w:name="Colorful Grid Accent 3" w:semiHidden="0" w:uiPriority="73" w:unhideWhenUsed="0"/>
+    <w:lsdException w:name="Light Shading Accent 4" w:semiHidden="0" w:uiPriority="60" w:unhideWhenUsed="0"/>
+    <w:lsdException w:name="Light List Accent 4" w:semiHidden="0" w:uiPriority="61" w:unhideWhenUsed="0"/>
+    <w:lsdException w:name="Light Grid Accent 4" w:semiHidden="0" w:uiPriority="62" w:unhideWhenUsed="0"/>
+    <w:lsdException w:name="Medium Shading 1 Accent 4" w:semiHidden="0" w:uiPriority="63" w:unhideWhenUsed="0"/>
+    <w:lsdException w:name="Medium Shading 2 Accent 4" w:semiHidden="0" w:uiPriority="64" w:unhideWhenUsed="0"/>
+    <w:lsdException w:name="Medium List 1 Accent 4" w:semiHidden="0" w:uiPriority="65" w:unhideWhenUsed="0"/>
+    <w:lsdException w:name="Medium List 2 Accent 4" w:semiHidden="0" w:uiPriority="66" w:unhideWhenUsed="0"/>
+    <w:lsdException w:name="Medium Grid 1 Accent 4" w:semiHidden="0" w:uiPriority="67" w:unhideWhenUsed="0"/>
+    <w:lsdException w:name="Medium Grid 2 Accent 4" w:semiHidden="0" w:uiPriority="68" w:unhideWhenUsed="0"/>
+    <w:lsdException w:name="Medium Grid 3 Accent 4" w:semiHidden="0" w:uiPriority="69" w:unhideWhenUsed="0"/>
+    <w:lsdException w:name="Dark List Accent 4" w:semiHidden="0" w:uiPriority="70" w:unhideWhenUsed="0"/>
+    <w:lsdException w:name="Colorful Shading Accent 4" w:semiHidden="0" w:uiPriority="71" w:unhideWhenUsed="0"/>
+    <w:lsdException w:name="Colorful List Accent 4" w:semiHidden="0" w:uiPriority="72" w:unhideWhenUsed="0"/>
+    <w:lsdException w:name="Colorful Grid Accent 4" w:semiHidden="0" w:uiPriority="73" w:unhideWhenUsed="0"/>
+    <w:lsdException w:name="Light Shading Accent 5" w:semiHidden="0" w:uiPriority="60" w:unhideWhenUsed="0"/>
+    <w:lsdException w:name="Light List Accent 5" w:semiHidden="0" w:uiPriority="61" w:unhideWhenUsed="0"/>
+    <w:lsdException w:name="Light Grid Accent 5" w:semiHidden="0" w:uiPriority="62" w:unhideWhenUsed="0"/>
+    <w:lsdException w:name="Medium Shading 1 Accent 5" w:semiHidden="0" w:uiPriority="63" w:unhideWhenUsed="0"/>
+    <w:lsdException w:name="Medium Shading 2 Accent 5" w:semiHidden="0" w:uiPriority="64" w:unhideWhenUsed="0"/>
+    <w:lsdException w:name="Medium List 1 Accent 5" w:semiHidden="0" w:uiPriority="65" w:unhideWhenUsed="0"/>
+    <w:lsdException w:name="Medium List 2 Accent 5" w:semiHidden="0" w:uiPriority="66" w:unhideWhenUsed="0"/>
+    <w:lsdException w:name="Medium Grid 1 Accent 5" w:semiHidden="0" w:uiPriority="67" w:unhideWhenUsed="0"/>
+    <w:lsdException w:name="Medium Grid 2 Accent 5" w:semiHidden="0" w:uiPriority="68" w:unhideWhenUsed="0"/>
+    <w:lsdException w:name="Medium Grid 3 Accent 5" w:semiHidden="0" w:uiPriority="69" w:unhideWhenUsed="0"/>
+    <w:lsdException w:name="Dark List Accent 5" w:semiHidden="0" w:uiPriority="70" w:unhideWhenUsed="0"/>
+    <w:lsdException w:name="Colorful Shading Accent 5" w:semiHidden="0" w:uiPriority="71" w:unhideWhenUsed="0"/>
+    <w:lsdException w:name="Colorful List Accent 5" w:semiHidden="0" w:uiPriority="72" w:unhideWhenUsed="0"/>
+    <w:lsdException w:name="Colorful Grid Accent 5" w:semiHidden="0" w:uiPriority="73" w:unhideWhenUsed="0"/>
+    <w:lsdException w:name="Light Shading Accent 6" w:semiHidden="0" w:uiPriority="60" w:unhideWhenUsed="0"/>
+    <w:lsdException w:name="Light List Accent 6" w:semiHidden="0" w:uiPriority="61" w:unhideWhenUsed="0"/>
+    <w:lsdException w:name="Light Grid Accent 6" w:semiHidden="0" w:uiPriority="62" w:unhideWhenUsed="0"/>
+    <w:lsdException w:name="Medium Shading 1 Accent 6" w:semiHidden="0" w:uiPriority="63" w:unhideWhenUsed="0"/>
+    <w:lsdException w:name="Medium Shading 2 Accent 6" w:semiHidden="0" w:uiPriority="64" w:unhideWhenUsed="0"/>
+    <w:lsdException w:name="Medium List 1 Accent 6" w:semiHidden="0" w:uiPriority="65" w:unhideWhenUsed="0"/>
+    <w:lsdException w:name="Medium List 2 Accent 6" w:semiHidden="0" w:uiPriority="66" w:unhideWhenUsed="0"/>
+    <w:lsdException w:name="Medium Grid 1 Accent 6" w:semiHidden="0" w:uiPriority="67" w:unhideWhenUsed="0"/>
+    <w:lsdException w:name="Medium Grid 2 Accent 6" w:semiHidden="0" w:uiPriority="68" w:unhideWhenUsed="0"/>
+    <w:lsdException w:name="Medium Grid 3 Accent 6" w:semiHidden="0" w:uiPriority="69" w:unhideWhenUsed="0"/>
+    <w:lsdException w:name="Dark List Accent 6" w:semiHidden="0" w:uiPriority="70" w:unhideWhenUsed="0"/>
+    <w:lsdException w:name="Colorful Shading Accent 6" w:semiHidden="0" w:uiPriority="71" w:unhideWhenUsed="0"/>
+    <w:lsdException w:name="Colorful List Accent 6" w:semiHidden="0" w:uiPriority="72" w:unhideWhenUsed="0"/>
+    <w:lsdException w:name="Colorful Grid Accent 6" w:semiHidden="0" w:uiPriority="73" w:unhideWhenUsed="0"/>
+    <w:lsdException w:name="Subtle Emphasis" w:semiHidden="0" w:uiPriority="19" w:unhideWhenUsed="0" w:qFormat="1"/>
+    <w:lsdException w:name="Intense Emphasis" w:semiHidden="0" w:uiPriority="21" w:unhideWhenUsed="0" w:qFormat="1"/>
+    <w:lsdException w:name="Subtle Reference" w:semiHidden="0" w:uiPriority="31" w:unhideWhenUsed="0" w:qFormat="1"/>
+    <w:lsdException w:name="Intense Reference" w:semiHidden="0" w:uiPriority="32" w:unhideWhenUsed="0" w:qFormat="1"/>
+    <w:lsdException w:name="Book Title" w:semiHidden="0" w:uiPriority="33" w:unhideWhenUsed="0" w:qFormat="1"/>
+    <w:lsdException w:name="Bibliography" w:uiPriority="37"/>
+    <w:lsdException w:name="TOC Heading" w:uiPriority="39" w:qFormat="1"/>
+  </w:latentStyles>
+  <w:style w:type="paragraph" w:default="1" w:styleId="Normal">
+    <w:name w:val="Normal"/>
+    <w:qFormat/>
+    <w:rsid w:val="00541808"/>
+    <w:pPr>
+      <w:spacing w:after="0" w:line="240" w:lineRule="auto"/>
+      <w:ind w:firstLine="720"/>
+    </w:pPr>
+    <w:rPr>
+      <w:rFonts w:ascii="Times New Roman" w:eastAsia="Times New Roman" w:hAnsi="Times New Roman" w:cs="Times New Roman"/>
+      <w:sz w:val="24"/>
+      <w:szCs w:val="24"/>
+    </w:rPr>
+  </w:style>
+  <w:style w:type="paragraph" w:styleId="Heading1">
+    <w:name w:val="heading 1"/>
+    <w:basedOn w:val="Normal"/>
+    <w:next w:val="Normal"/>
+    <w:link w:val="Heading1Char"/>
+    <w:qFormat/>
+    <w:rsid w:val="00541808"/>
+    <w:pPr>
+      <w:keepNext/>
+      <w:numPr>
+        <w:numId w:val="3"/>
+      </w:numPr>
+      <w:spacing w:before="240" w:after="60"/>
+      <w:outlineLvl w:val="0"/>
+    </w:pPr>
+    <w:rPr>
+      <w:rFonts w:ascii="Arial" w:hAnsi="Arial" w:cs="Arial"/>
+      <w:b/>
+      <w:bCs/>
+      <w:kern w:val="32"/>
+      <w:sz w:val="32"/>
+      <w:szCs w:val="32"/>
+    </w:rPr>
+  </w:style>
+  <w:style w:type="paragraph" w:styleId="Heading2">
+    <w:name w:val="heading 2"/>
+    <w:basedOn w:val="Normal"/>
+    <w:next w:val="Normal"/>
+    <w:link w:val="Heading2Char"/>
+    <w:qFormat/>
+    <w:rsid w:val="00541808"/>
+    <w:pPr>
+      <w:keepNext/>
+      <w:numPr>
+        <w:ilvl w:val="1"/>
+        <w:numId w:val="3"/>
+      </w:numPr>
+      <w:spacing w:before="240" w:after="60"/>
+      <w:outlineLvl w:val="1"/>
+    </w:pPr>
+    <w:rPr>
+      <w:rFonts w:ascii="Arial" w:hAnsi="Arial" w:cs="Arial"/>
+      <w:b/>
+      <w:bCs/>
+      <w:i/>
+      <w:iCs/>
+      <w:sz w:val="28"/>
+      <w:szCs w:val="28"/>
+    </w:rPr>
+  </w:style>
+  <w:style w:type="paragraph" w:styleId="Heading3">
+    <w:name w:val="heading 3"/>
+    <w:basedOn w:val="Normal"/>
+    <w:next w:val="Normal"/>
+    <w:link w:val="Heading3Char"/>
+    <w:qFormat/>
+    <w:rsid w:val="00541808"/>
+    <w:pPr>
+      <w:keepNext/>
+      <w:numPr>
+        <w:ilvl w:val="2"/>
+        <w:numId w:val="3"/>
+      </w:numPr>
+      <w:spacing w:before="240" w:after="60"/>
+      <w:outlineLvl w:val="2"/>
+    </w:pPr>
+    <w:rPr>
+      <w:rFonts w:ascii="Arial" w:hAnsi="Arial" w:cs="Arial"/>
+      <w:b/>
+      <w:bCs/>
+      <w:sz w:val="26"/>
+      <w:szCs w:val="26"/>
+    </w:rPr>
+  </w:style>
+  <w:style w:type="paragraph" w:styleId="Heading4">
+    <w:name w:val="heading 4"/>
+    <w:basedOn w:val="Normal"/>
+    <w:next w:val="Heading5"/>
+    <w:link w:val="Heading4Char"/>
+    <w:qFormat/>
+    <w:rsid w:val="000D49E5"/>
+    <w:pPr>
+      <w:keepNext/>
+      <w:tabs>
+        <w:tab w:val="num" w:pos="1080"/>
+      </w:tabs>
+      <w:spacing w:before="280"/>
+      <w:ind w:left="720" w:hanging="720"/>
+      <w:outlineLvl w:val="3"/>
+    </w:pPr>
+    <w:rPr>
+      <w:rFonts w:ascii="Arial" w:hAnsi="Arial"/>
+      <w:szCs w:val="20"/>
+      <w:lang w:val="en-GB" w:eastAsia="en-GB"/>
+    </w:rPr>
+  </w:style>
+  <w:style w:type="paragraph" w:styleId="Heading5">
+    <w:name w:val="heading 5"/>
+    <w:basedOn w:val="Normal"/>
+    <w:link w:val="Heading5Char"/>
+    <w:qFormat/>
+    <w:rsid w:val="000D49E5"/>
+    <w:pPr>
+      <w:keepLines/>
+      <w:suppressLineNumbers/>
+      <w:tabs>
+        <w:tab w:val="num" w:pos="720"/>
+      </w:tabs>
+      <w:spacing w:before="160"/>
+      <w:ind w:left="720" w:hanging="720"/>
+      <w:jc w:val="both"/>
+      <w:outlineLvl w:val="4"/>
+    </w:pPr>
+    <w:rPr>
+      <w:szCs w:val="20"/>
+      <w:lang w:val="en-GB" w:eastAsia="en-GB"/>
+    </w:rPr>
+  </w:style>
+  <w:style w:type="paragraph" w:styleId="Heading6">
+    <w:name w:val="heading 6"/>
+    <w:basedOn w:val="Normal"/>
+    <w:next w:val="Normal"/>
+    <w:link w:val="Heading6Char"/>
+    <w:uiPriority w:val="9"/>
+    <w:semiHidden/>
+    <w:unhideWhenUsed/>
+    <w:qFormat/>
+    <w:rsid w:val="000D49E5"/>
+    <w:pPr>
+      <w:keepNext/>
+      <w:keepLines/>
+      <w:spacing w:before="200"/>
+      <w:outlineLvl w:val="5"/>
+    </w:pPr>
+    <w:rPr>
+      <w:rFonts w:asciiTheme="majorHAnsi" w:eastAsiaTheme="majorEastAsia" w:hAnsiTheme="majorHAnsi" w:cstheme="majorBidi"/>
+      <w:i/>
+      <w:iCs/>
+      <w:color w:val="243F60" w:themeColor="accent1" w:themeShade="7F"/>
+    </w:rPr>
+  </w:style>
+  <w:style w:type="paragraph" w:styleId="Heading7">
+    <w:name w:val="heading 7"/>
+    <w:basedOn w:val="Heading6"/>
+    <w:link w:val="Heading7Char"/>
+    <w:qFormat/>
+    <w:rsid w:val="000D49E5"/>
+    <w:pPr>
+      <w:keepNext w:val="0"/>
+      <w:suppressLineNumbers/>
+      <w:tabs>
+        <w:tab w:val="num" w:pos="1151"/>
+      </w:tabs>
+      <w:spacing w:before="120"/>
+      <w:ind w:left="1151" w:hanging="431"/>
+      <w:jc w:val="both"/>
+      <w:outlineLvl w:val="6"/>
+    </w:pPr>
+    <w:rPr>
+      <w:rFonts w:ascii="Times New Roman" w:eastAsia="Times New Roman" w:hAnsi="Times New Roman" w:cs="Times New Roman"/>
+      <w:i w:val="0"/>
+      <w:iCs w:val="0"/>
+      <w:color w:val="auto"/>
+      <w:szCs w:val="20"/>
+      <w:lang w:val="en-GB" w:eastAsia="en-GB"/>
+    </w:rPr>
+  </w:style>
+  <w:style w:type="character" w:default="1" w:styleId="DefaultParagraphFont">
+    <w:name w:val="Default Paragraph Font"/>
+    <w:uiPriority w:val="1"/>
+    <w:unhideWhenUsed/>
+  </w:style>
+  <w:style w:type="table" w:default="1" w:styleId="TableNormal">
+    <w:name w:val="Normal Table"/>
+    <w:uiPriority w:val="99"/>
+    <w:semiHidden/>
+    <w:unhideWhenUsed/>
+    <w:tblPr>
+      <w:tblInd w:w="0" w:type="dxa"/>
       <w:tblCellMar>
         <w:top w:w="0" w:type="dxa"/>
         <w:left w:w="108" w:type="dxa"/>
         <w:bottom w:w="0" w:type="dxa"/>
         <w:right w:w="108" w:type="dxa"/>
       </w:tblCellMar>
+    </w:tblPr>
+  </w:style>
+  <w:style w:type="numbering" w:default="1" w:styleId="NoList">
+    <w:name w:val="No List"/>
+    <w:uiPriority w:val="99"/>
+    <w:semiHidden/>
+    <w:unhideWhenUsed/>
+  </w:style>
+  <w:style w:type="character" w:customStyle="1" w:styleId="Heading1Char">
+    <w:name w:val="Heading 1 Char"/>
+    <w:basedOn w:val="DefaultParagraphFont"/>
+    <w:link w:val="Heading1"/>
+    <w:rsid w:val="00541808"/>
+    <w:rPr>
+      <w:rFonts w:ascii="Arial" w:eastAsia="Times New Roman" w:hAnsi="Arial" w:cs="Arial"/>
+      <w:b/>
+      <w:bCs/>
+      <w:kern w:val="32"/>
+      <w:sz w:val="32"/>
+      <w:szCs w:val="32"/>
+    </w:rPr>
+  </w:style>
+  <w:style w:type="character" w:customStyle="1" w:styleId="Heading2Char">
+    <w:name w:val="Heading 2 Char"/>
+    <w:basedOn w:val="DefaultParagraphFont"/>
+    <w:link w:val="Heading2"/>
+    <w:rsid w:val="00541808"/>
+    <w:rPr>
+      <w:rFonts w:ascii="Arial" w:eastAsia="Times New Roman" w:hAnsi="Arial" w:cs="Arial"/>
+      <w:b/>
+      <w:bCs/>
+      <w:i/>
+      <w:iCs/>
+      <w:sz w:val="28"/>
+      <w:szCs w:val="28"/>
+    </w:rPr>
+  </w:style>
+  <w:style w:type="character" w:customStyle="1" w:styleId="Heading3Char">
+    <w:name w:val="Heading 3 Char"/>
+    <w:basedOn w:val="DefaultParagraphFont"/>
+    <w:link w:val="Heading3"/>
+    <w:rsid w:val="00541808"/>
+    <w:rPr>
+      <w:rFonts w:ascii="Arial" w:eastAsia="Times New Roman" w:hAnsi="Arial" w:cs="Arial"/>
+      <w:b/>
+      <w:bCs/>
+      <w:sz w:val="26"/>
+      <w:szCs w:val="26"/>
+    </w:rPr>
+  </w:style>
+  <w:style w:type="character" w:styleId="Hyperlink">
+    <w:name w:val="Hyperlink"/>
+    <w:uiPriority w:val="99"/>
+    <w:rsid w:val="00541808"/>
+    <w:rPr>
+      <w:color w:val="0000FF"/>
+      <w:u w:val="single"/>
+    </w:rPr>
+  </w:style>
+  <w:style w:type="character" w:customStyle="1" w:styleId="Heading4Char">
+    <w:name w:val="Heading 4 Char"/>
+    <w:basedOn w:val="DefaultParagraphFont"/>
+    <w:link w:val="Heading4"/>
+    <w:rsid w:val="000D49E5"/>
+    <w:rPr>
+      <w:rFonts w:ascii="Arial" w:eastAsia="Times New Roman" w:hAnsi="Arial" w:cs="Times New Roman"/>
+      <w:sz w:val="24"/>
+      <w:szCs w:val="20"/>
+      <w:lang w:val="en-GB" w:eastAsia="en-GB"/>
+    </w:rPr>
+  </w:style>
+  <w:style w:type="character" w:customStyle="1" w:styleId="Heading5Char">
+    <w:name w:val="Heading 5 Char"/>
+    <w:basedOn w:val="DefaultParagraphFont"/>
+    <w:link w:val="Heading5"/>
+    <w:rsid w:val="000D49E5"/>
+    <w:rPr>
+      <w:rFonts w:ascii="Times New Roman" w:eastAsia="Times New Roman" w:hAnsi="Times New Roman" w:cs="Times New Roman"/>
+      <w:sz w:val="24"/>
+      <w:szCs w:val="20"/>
+      <w:lang w:val="en-GB" w:eastAsia="en-GB"/>
+    </w:rPr>
+  </w:style>
+  <w:style w:type="character" w:customStyle="1" w:styleId="Heading7Char">
+    <w:name w:val="Heading 7 Char"/>
+    <w:basedOn w:val="DefaultParagraphFont"/>
+    <w:link w:val="Heading7"/>
+    <w:rsid w:val="000D49E5"/>
+    <w:rPr>
+      <w:rFonts w:ascii="Times New Roman" w:eastAsia="Times New Roman" w:hAnsi="Times New Roman" w:cs="Times New Roman"/>
+      <w:sz w:val="24"/>
+      <w:szCs w:val="20"/>
+      <w:lang w:val="en-GB" w:eastAsia="en-GB"/>
+    </w:rPr>
+  </w:style>
+  <w:style w:type="paragraph" w:styleId="FootnoteText">
+    <w:name w:val="footnote text"/>
+    <w:basedOn w:val="Normal"/>
+    <w:link w:val="FootnoteTextChar"/>
+    <w:semiHidden/>
+    <w:rsid w:val="000D49E5"/>
+    <w:pPr>
+      <w:ind w:firstLine="0"/>
+    </w:pPr>
+    <w:rPr>
+      <w:sz w:val="20"/>
+      <w:szCs w:val="20"/>
+      <w:lang w:eastAsia="en-GB"/>
+    </w:rPr>
+  </w:style>
+  <w:style w:type="character" w:customStyle="1" w:styleId="FootnoteTextChar">
+    <w:name w:val="Footnote Text Char"/>
+    <w:basedOn w:val="DefaultParagraphFont"/>
+    <w:link w:val="FootnoteText"/>
+    <w:semiHidden/>
+    <w:rsid w:val="000D49E5"/>
+    <w:rPr>
+      <w:rFonts w:ascii="Times New Roman" w:eastAsia="Times New Roman" w:hAnsi="Times New Roman" w:cs="Times New Roman"/>
+      <w:sz w:val="20"/>
+      <w:szCs w:val="20"/>
+      <w:lang w:eastAsia="en-GB"/>
+    </w:rPr>
+  </w:style>
+  <w:style w:type="character" w:styleId="FootnoteReference">
+    <w:name w:val="footnote reference"/>
+    <w:semiHidden/>
+    <w:rsid w:val="000D49E5"/>
+    <w:rPr>
+      <w:vertAlign w:val="superscript"/>
+    </w:rPr>
+  </w:style>
+  <w:style w:type="paragraph" w:customStyle="1" w:styleId="Preface5">
+    <w:name w:val="Preface 5"/>
+    <w:rsid w:val="000D49E5"/>
+    <w:pPr>
+      <w:numPr>
+        <w:numId w:val="2"/>
+      </w:numPr>
+      <w:spacing w:before="160" w:after="0" w:line="240" w:lineRule="auto"/>
+    </w:pPr>
+    <w:rPr>
+      <w:rFonts w:ascii="Times New Roman" w:eastAsia="Times New Roman" w:hAnsi="Times New Roman" w:cs="Times New Roman"/>
+      <w:i/>
+      <w:sz w:val="24"/>
+      <w:szCs w:val="20"/>
+      <w:lang w:val="en-GB" w:eastAsia="en-GB"/>
+    </w:rPr>
+  </w:style>
+  <w:style w:type="paragraph" w:customStyle="1" w:styleId="preface6">
+    <w:name w:val="preface 6"/>
+    <w:basedOn w:val="Heading6"/>
+    <w:rsid w:val="000D49E5"/>
+    <w:pPr>
+      <w:keepNext w:val="0"/>
+      <w:suppressLineNumbers/>
+      <w:tabs>
+        <w:tab w:val="num" w:pos="360"/>
+      </w:tabs>
+      <w:spacing w:before="120"/>
+      <w:jc w:val="both"/>
+    </w:pPr>
+    <w:rPr>
+      <w:rFonts w:ascii="Times New Roman" w:eastAsia="Times New Roman" w:hAnsi="Times New Roman" w:cs="Times New Roman"/>
+      <w:iCs w:val="0"/>
+      <w:color w:val="auto"/>
+      <w:szCs w:val="20"/>
+      <w:lang w:val="en-GB" w:eastAsia="en-GB"/>
+    </w:rPr>
+  </w:style>
+  <w:style w:type="character" w:customStyle="1" w:styleId="Heading6Char">
+    <w:name w:val="Heading 6 Char"/>
+    <w:basedOn w:val="DefaultParagraphFont"/>
+    <w:link w:val="Heading6"/>
+    <w:uiPriority w:val="9"/>
+    <w:semiHidden/>
+    <w:rsid w:val="000D49E5"/>
+    <w:rPr>
+      <w:rFonts w:asciiTheme="majorHAnsi" w:eastAsiaTheme="majorEastAsia" w:hAnsiTheme="majorHAnsi" w:cstheme="majorBidi"/>
+      <w:i/>
+      <w:iCs/>
+      <w:color w:val="243F60" w:themeColor="accent1" w:themeShade="7F"/>
+      <w:sz w:val="24"/>
+      <w:szCs w:val="24"/>
+    </w:rPr>
+  </w:style>
+  <w:style w:type="paragraph" w:customStyle="1" w:styleId="Doccontrolfirst">
+    <w:name w:val="Doc control first"/>
+    <w:basedOn w:val="Heading1"/>
+    <w:rsid w:val="00850A92"/>
+    <w:pPr>
+      <w:pageBreakBefore/>
+      <w:tabs>
+        <w:tab w:val="left" w:pos="1440"/>
+      </w:tabs>
+      <w:spacing w:before="280" w:after="160"/>
+      <w:outlineLvl w:val="9"/>
+    </w:pPr>
+    <w:rPr>
+      <w:rFonts w:cs="Times New Roman"/>
+      <w:bCs w:val="0"/>
+      <w:caps/>
+      <w:kern w:val="0"/>
+      <w:sz w:val="28"/>
+      <w:szCs w:val="20"/>
+      <w:lang w:val="en-GB" w:eastAsia="en-GB"/>
+    </w:rPr>
+  </w:style>
+  <w:style w:type="paragraph" w:styleId="BodyText">
+    <w:name w:val="Body Text"/>
+    <w:basedOn w:val="Normal"/>
+    <w:link w:val="BodyTextChar"/>
+    <w:rsid w:val="00850A92"/>
+    <w:pPr>
+      <w:widowControl w:val="0"/>
+      <w:spacing w:after="120" w:line="240" w:lineRule="atLeast"/>
+      <w:ind w:firstLine="0"/>
+    </w:pPr>
+    <w:rPr>
+      <w:sz w:val="20"/>
+      <w:szCs w:val="20"/>
+    </w:rPr>
+  </w:style>
+  <w:style w:type="character" w:customStyle="1" w:styleId="BodyTextChar">
+    <w:name w:val="Body Text Char"/>
+    <w:basedOn w:val="DefaultParagraphFont"/>
+    <w:link w:val="BodyText"/>
+    <w:rsid w:val="00850A92"/>
+    <w:rPr>
+      <w:rFonts w:ascii="Times New Roman" w:eastAsia="Times New Roman" w:hAnsi="Times New Roman" w:cs="Times New Roman"/>
+      <w:sz w:val="20"/>
+      <w:szCs w:val="20"/>
+    </w:rPr>
+  </w:style>
+  <w:style w:type="paragraph" w:styleId="BalloonText">
+    <w:name w:val="Balloon Text"/>
+    <w:basedOn w:val="Normal"/>
+    <w:link w:val="BalloonTextChar"/>
+    <w:uiPriority w:val="99"/>
+    <w:semiHidden/>
+    <w:unhideWhenUsed/>
+    <w:rsid w:val="00850A92"/>
+    <w:rPr>
+      <w:rFonts w:ascii="Tahoma" w:hAnsi="Tahoma" w:cs="Tahoma"/>
+      <w:sz w:val="16"/>
+      <w:szCs w:val="16"/>
+    </w:rPr>
+  </w:style>
+  <w:style w:type="character" w:customStyle="1" w:styleId="BalloonTextChar">
+    <w:name w:val="Balloon Text Char"/>
+    <w:basedOn w:val="DefaultParagraphFont"/>
+    <w:link w:val="BalloonText"/>
+    <w:uiPriority w:val="99"/>
+    <w:semiHidden/>
+    <w:rsid w:val="00850A92"/>
+    <w:rPr>
+      <w:rFonts w:ascii="Tahoma" w:eastAsia="Times New Roman" w:hAnsi="Tahoma" w:cs="Tahoma"/>
+      <w:sz w:val="16"/>
+      <w:szCs w:val="16"/>
+    </w:rPr>
+  </w:style>
+  <w:style w:type="paragraph" w:styleId="ListParagraph">
+    <w:name w:val="List Paragraph"/>
+    <w:basedOn w:val="Normal"/>
+    <w:uiPriority w:val="34"/>
+    <w:qFormat/>
+    <w:rsid w:val="00725947"/>
+    <w:pPr>
+      <w:ind w:left="720"/>
+      <w:contextualSpacing/>
+    </w:pPr>
+  </w:style>
+  <w:style w:type="paragraph" w:styleId="TOCHeading">
+    <w:name w:val="TOC Heading"/>
+    <w:basedOn w:val="Heading1"/>
+    <w:next w:val="Normal"/>
+    <w:uiPriority w:val="39"/>
+    <w:semiHidden/>
+    <w:unhideWhenUsed/>
+    <w:qFormat/>
+    <w:rsid w:val="00D739EA"/>
+    <w:pPr>
+      <w:keepLines/>
+      <w:numPr>
+        <w:numId w:val="0"/>
+      </w:numPr>
+      <w:spacing w:before="480" w:after="0" w:line="276" w:lineRule="auto"/>
+      <w:outlineLvl w:val="9"/>
+    </w:pPr>
+    <w:rPr>
+      <w:rFonts w:asciiTheme="majorHAnsi" w:eastAsiaTheme="majorEastAsia" w:hAnsiTheme="majorHAnsi" w:cstheme="majorBidi"/>
+      <w:color w:val="365F91" w:themeColor="accent1" w:themeShade="BF"/>
+      <w:kern w:val="0"/>
+      <w:sz w:val="28"/>
+      <w:szCs w:val="28"/>
+      <w:lang w:eastAsia="ja-JP"/>
+    </w:rPr>
+  </w:style>
+  <w:style w:type="paragraph" w:styleId="TOC1">
+    <w:name w:val="toc 1"/>
+    <w:basedOn w:val="Normal"/>
+    <w:next w:val="Normal"/>
+    <w:autoRedefine/>
+    <w:uiPriority w:val="39"/>
+    <w:unhideWhenUsed/>
+    <w:rsid w:val="00D739EA"/>
+    <w:pPr>
+      <w:spacing w:after="100"/>
+    </w:pPr>
+  </w:style>
+  <w:style w:type="paragraph" w:styleId="TOC2">
+    <w:name w:val="toc 2"/>
+    <w:basedOn w:val="Normal"/>
+    <w:next w:val="Normal"/>
+    <w:autoRedefine/>
+    <w:uiPriority w:val="39"/>
+    <w:unhideWhenUsed/>
+    <w:rsid w:val="00D739EA"/>
+    <w:pPr>
+      <w:spacing w:after="100"/>
+      <w:ind w:left="240"/>
+    </w:pPr>
+  </w:style>
+  <w:style w:type="paragraph" w:styleId="TOC3">
+    <w:name w:val="toc 3"/>
+    <w:basedOn w:val="Normal"/>
+    <w:next w:val="Normal"/>
+    <w:autoRedefine/>
+    <w:uiPriority w:val="39"/>
+    <w:unhideWhenUsed/>
+    <w:rsid w:val="00D739EA"/>
+    <w:pPr>
+      <w:spacing w:after="100"/>
+      <w:ind w:left="480"/>
+    </w:pPr>
+  </w:style>
+  <w:style w:type="paragraph" w:styleId="Header">
+    <w:name w:val="header"/>
+    <w:basedOn w:val="Normal"/>
+    <w:link w:val="HeaderChar"/>
+    <w:uiPriority w:val="99"/>
+    <w:unhideWhenUsed/>
+    <w:rsid w:val="00784B9D"/>
+    <w:pPr>
+      <w:tabs>
+        <w:tab w:val="center" w:pos="4680"/>
+        <w:tab w:val="right" w:pos="9360"/>
+      </w:tabs>
+    </w:pPr>
+  </w:style>
+  <w:style w:type="character" w:customStyle="1" w:styleId="HeaderChar">
+    <w:name w:val="Header Char"/>
+    <w:basedOn w:val="DefaultParagraphFont"/>
+    <w:link w:val="Header"/>
+    <w:uiPriority w:val="99"/>
+    <w:rsid w:val="00784B9D"/>
+    <w:rPr>
+      <w:rFonts w:ascii="Times New Roman" w:eastAsia="Times New Roman" w:hAnsi="Times New Roman" w:cs="Times New Roman"/>
+      <w:sz w:val="24"/>
+      <w:szCs w:val="24"/>
+    </w:rPr>
+  </w:style>
+  <w:style w:type="paragraph" w:styleId="Footer">
+    <w:name w:val="footer"/>
+    <w:basedOn w:val="Normal"/>
+    <w:link w:val="FooterChar"/>
+    <w:uiPriority w:val="99"/>
+    <w:unhideWhenUsed/>
+    <w:rsid w:val="00784B9D"/>
+    <w:pPr>
+      <w:tabs>
+        <w:tab w:val="center" w:pos="4680"/>
+        <w:tab w:val="right" w:pos="9360"/>
+      </w:tabs>
+    </w:pPr>
+  </w:style>
+  <w:style w:type="character" w:customStyle="1" w:styleId="FooterChar">
+    <w:name w:val="Footer Char"/>
+    <w:basedOn w:val="DefaultParagraphFont"/>
+    <w:link w:val="Footer"/>
+    <w:uiPriority w:val="99"/>
+    <w:rsid w:val="00784B9D"/>
+    <w:rPr>
+      <w:rFonts w:ascii="Times New Roman" w:eastAsia="Times New Roman" w:hAnsi="Times New Roman" w:cs="Times New Roman"/>
+      <w:sz w:val="24"/>
+      <w:szCs w:val="24"/>
+    </w:rPr>
+  </w:style>
+  <w:style w:type="paragraph" w:styleId="NoSpacing">
+    <w:name w:val="No Spacing"/>
+    <w:link w:val="NoSpacingChar"/>
+    <w:uiPriority w:val="1"/>
+    <w:qFormat/>
+    <w:rsid w:val="00784B9D"/>
+    <w:pPr>
+      <w:spacing w:after="0" w:line="240" w:lineRule="auto"/>
+    </w:pPr>
+    <w:rPr>
+      <w:rFonts w:eastAsiaTheme="minorEastAsia"/>
+      <w:lang w:eastAsia="ja-JP"/>
+    </w:rPr>
+  </w:style>
+  <w:style w:type="character" w:customStyle="1" w:styleId="NoSpacingChar">
+    <w:name w:val="No Spacing Char"/>
+    <w:basedOn w:val="DefaultParagraphFont"/>
+    <w:link w:val="NoSpacing"/>
+    <w:uiPriority w:val="1"/>
+    <w:rsid w:val="00784B9D"/>
+    <w:rPr>
+      <w:rFonts w:eastAsiaTheme="minorEastAsia"/>
+      <w:lang w:eastAsia="ja-JP"/>
+    </w:rPr>
+  </w:style>
+  <w:style w:type="paragraph" w:styleId="Title">
+    <w:name w:val="Title"/>
+    <w:basedOn w:val="Normal"/>
+    <w:link w:val="TitleChar"/>
+    <w:qFormat/>
+    <w:rsid w:val="00784B9D"/>
+    <w:pPr>
+      <w:spacing w:before="240" w:after="720"/>
+      <w:ind w:firstLine="0"/>
+      <w:jc w:val="right"/>
+    </w:pPr>
+    <w:rPr>
+      <w:rFonts w:ascii="Arial" w:hAnsi="Arial"/>
+      <w:b/>
+      <w:kern w:val="28"/>
+      <w:sz w:val="64"/>
+      <w:szCs w:val="20"/>
+    </w:rPr>
+  </w:style>
+  <w:style w:type="character" w:customStyle="1" w:styleId="TitleChar">
+    <w:name w:val="Title Char"/>
+    <w:basedOn w:val="DefaultParagraphFont"/>
+    <w:link w:val="Title"/>
+    <w:rsid w:val="00784B9D"/>
+    <w:rPr>
+      <w:rFonts w:ascii="Arial" w:eastAsia="Times New Roman" w:hAnsi="Arial" w:cs="Times New Roman"/>
+      <w:b/>
+      <w:kern w:val="28"/>
+      <w:sz w:val="64"/>
+      <w:szCs w:val="20"/>
+    </w:rPr>
+  </w:style>
+  <w:style w:type="paragraph" w:customStyle="1" w:styleId="ByLine">
+    <w:name w:val="ByLine"/>
+    <w:basedOn w:val="Title"/>
+    <w:rsid w:val="00784B9D"/>
+    <w:rPr>
+      <w:sz w:val="28"/>
+    </w:rPr>
+  </w:style>
+  <w:style w:type="paragraph" w:customStyle="1" w:styleId="ChangeHistoryTitle">
+    <w:name w:val="ChangeHistory Title"/>
+    <w:basedOn w:val="Normal"/>
+    <w:rsid w:val="00784B9D"/>
+    <w:pPr>
+      <w:keepNext/>
+      <w:spacing w:before="60" w:after="60"/>
+      <w:ind w:firstLine="0"/>
+      <w:jc w:val="center"/>
+    </w:pPr>
+    <w:rPr>
+      <w:rFonts w:ascii="Arial" w:hAnsi="Arial"/>
+      <w:b/>
+      <w:sz w:val="36"/>
+      <w:szCs w:val="20"/>
+    </w:rPr>
+  </w:style>
+  <w:style w:type="paragraph" w:customStyle="1" w:styleId="line">
+    <w:name w:val="line"/>
+    <w:basedOn w:val="Title"/>
+    <w:rsid w:val="00784B9D"/>
+    <w:pPr>
+      <w:pBdr>
+        <w:top w:val="single" w:sz="36" w:space="1" w:color="auto"/>
+      </w:pBdr>
+      <w:spacing w:after="0"/>
+    </w:pPr>
+    <w:rPr>
+      <w:sz w:val="40"/>
+    </w:rPr>
+  </w:style>
+  <w:style w:type="character" w:styleId="Emphasis">
+    <w:name w:val="Emphasis"/>
+    <w:qFormat/>
+    <w:rsid w:val="00784B9D"/>
+    <w:rPr>
+      <w:i/>
+      <w:iCs/>
+    </w:rPr>
+  </w:style>
+  <w:style w:type="table" w:styleId="TableGrid">
+    <w:name w:val="Table Grid"/>
+    <w:basedOn w:val="TableNormal"/>
+    <w:uiPriority w:val="59"/>
+    <w:rsid w:val="00F427AC"/>
+    <w:pPr>
+      <w:spacing w:after="0" w:line="240" w:lineRule="auto"/>
+    </w:pPr>
+    <w:tblPr>
+      <w:tblBorders>
+        <w:top w:val="single" w:sz="4" w:space="0" w:color="auto"/>
+        <w:left w:val="single" w:sz="4" w:space="0" w:color="auto"/>
+        <w:bottom w:val="single" w:sz="4" w:space="0" w:color="auto"/>
+        <w:right w:val="single" w:sz="4" w:space="0" w:color="auto"/>
+        <w:insideH w:val="single" w:sz="4" w:space="0" w:color="auto"/>
+        <w:insideV w:val="single" w:sz="4" w:space="0" w:color="auto"/>
+      </w:tblBorders>
     </w:tblPr>
   </w:style>
   <w:style w:type="paragraph" w:styleId="Revision">
@@ -22001,7 +22403,7 @@
 </file>
 
 <file path=customXml/itemProps1.xml><?xml version="1.0" encoding="utf-8"?>
-<ds:datastoreItem xmlns:ds="http://schemas.openxmlformats.org/officeDocument/2006/customXml" ds:itemID="{3FBEE34E-E380-44D4-8243-743EA31B9D94}">
+<ds:datastoreItem xmlns:ds="http://schemas.openxmlformats.org/officeDocument/2006/customXml" ds:itemID="{6CFE6405-FDE2-4E1C-9679-9DDE5096A286}">
   <ds:schemaRefs>
     <ds:schemaRef ds:uri="http://schemas.openxmlformats.org/officeDocument/2006/bibliography"/>
   </ds:schemaRefs>
@@ -22009,7 +22411,7 @@
 </file>
 
 <file path=customXml/itemProps2.xml><?xml version="1.0" encoding="utf-8"?>
-<ds:datastoreItem xmlns:ds="http://schemas.openxmlformats.org/officeDocument/2006/customXml" ds:itemID="{705A8BA9-F646-4532-B0A4-106AEB4ADD39}">
+<ds:datastoreItem xmlns:ds="http://schemas.openxmlformats.org/officeDocument/2006/customXml" ds:itemID="{DB6BC1E0-6B65-46C7-ACF3-3532EA135098}">
   <ds:schemaRefs>
     <ds:schemaRef ds:uri="http://schemas.openxmlformats.org/officeDocument/2006/bibliography"/>
   </ds:schemaRefs>

</xml_diff>

<commit_message>
some changes in sds
</commit_message>
<xml_diff>
--- a/SDS v1.0.docx
+++ b/SDS v1.0.docx
@@ -220,10 +220,7 @@
             <w:pStyle w:val="ByLine"/>
           </w:pPr>
           <w:r>
-            <w:t>20</w:t>
-          </w:r>
-          <w:r>
-            <w:t xml:space="preserve"> Nov 2016</w:t>
+            <w:t>1 Jab 2017</w:t>
           </w:r>
         </w:p>
         <w:sdt>
@@ -4458,15 +4455,7 @@
         <w:t xml:space="preserve"> describes the details of the </w:t>
       </w:r>
       <w:r>
-        <w:t xml:space="preserve">system design </w:t>
-      </w:r>
-      <w:proofErr w:type="gramStart"/>
-      <w:r>
-        <w:t>decisions</w:t>
-      </w:r>
-      <w:proofErr w:type="gramEnd"/>
-      <w:r>
-        <w:t>.</w:t>
+        <w:t>system design decisions.</w:t>
       </w:r>
       <w:r>
         <w:t xml:space="preserve"> The </w:t>
@@ -4588,13 +4577,53 @@
               </w:rPr>
               <w:t>Application Programming I</w:t>
             </w:r>
-            <w:bookmarkStart w:id="5" w:name="_GoBack"/>
-            <w:bookmarkEnd w:id="5"/>
             <w:r>
               <w:rPr>
                 <w:rFonts w:eastAsiaTheme="minorHAnsi"/>
               </w:rPr>
               <w:t>nterface</w:t>
+            </w:r>
+          </w:p>
+        </w:tc>
+      </w:tr>
+      <w:tr>
+        <w:tc>
+          <w:tcPr>
+            <w:tcW w:w="4140" w:type="dxa"/>
+          </w:tcPr>
+          <w:p>
+            <w:pPr>
+              <w:ind w:firstLine="0"/>
+              <w:rPr>
+                <w:rFonts w:eastAsiaTheme="minorHAnsi"/>
+                <w:b/>
+              </w:rPr>
+            </w:pPr>
+            <w:r>
+              <w:rPr>
+                <w:rFonts w:eastAsiaTheme="minorHAnsi"/>
+                <w:b/>
+              </w:rPr>
+              <w:t>JDBC</w:t>
+            </w:r>
+          </w:p>
+        </w:tc>
+        <w:tc>
+          <w:tcPr>
+            <w:tcW w:w="4590" w:type="dxa"/>
+          </w:tcPr>
+          <w:p>
+            <w:pPr>
+              <w:ind w:firstLine="0"/>
+              <w:rPr>
+                <w:rFonts w:eastAsiaTheme="minorHAnsi"/>
+              </w:rPr>
+            </w:pPr>
+            <w:r>
+              <w:rPr>
+                <w:rFonts w:eastAsiaTheme="minorHAnsi"/>
+              </w:rPr>
+              <w:t xml:space="preserve">Java Database Connectivity </w:t>
             </w:r>
           </w:p>
         </w:tc>
@@ -4659,6 +4688,49 @@
                 <w:rFonts w:eastAsiaTheme="minorHAnsi"/>
                 <w:b/>
               </w:rPr>
+              <w:t>SQL</w:t>
+            </w:r>
+          </w:p>
+        </w:tc>
+        <w:tc>
+          <w:tcPr>
+            <w:tcW w:w="4590" w:type="dxa"/>
+          </w:tcPr>
+          <w:p>
+            <w:pPr>
+              <w:ind w:firstLine="0"/>
+              <w:rPr>
+                <w:rFonts w:eastAsiaTheme="minorHAnsi"/>
+              </w:rPr>
+            </w:pPr>
+            <w:r>
+              <w:rPr>
+                <w:rFonts w:eastAsiaTheme="minorHAnsi"/>
+              </w:rPr>
+              <w:t>Structured Query Language</w:t>
+            </w:r>
+          </w:p>
+        </w:tc>
+      </w:tr>
+      <w:tr>
+        <w:tc>
+          <w:tcPr>
+            <w:tcW w:w="4140" w:type="dxa"/>
+          </w:tcPr>
+          <w:p>
+            <w:pPr>
+              <w:ind w:firstLine="0"/>
+              <w:rPr>
+                <w:rFonts w:eastAsiaTheme="minorHAnsi"/>
+                <w:b/>
+              </w:rPr>
+            </w:pPr>
+            <w:r>
+              <w:rPr>
+                <w:rFonts w:eastAsiaTheme="minorHAnsi"/>
+                <w:b/>
+              </w:rPr>
+              <w:lastRenderedPageBreak/>
               <w:t>SRS</w:t>
             </w:r>
           </w:p>
@@ -4693,34 +4765,7 @@
               <w:ind w:firstLine="0"/>
               <w:rPr>
                 <w:rFonts w:eastAsiaTheme="minorHAnsi"/>
-              </w:rPr>
-            </w:pPr>
-          </w:p>
-        </w:tc>
-        <w:tc>
-          <w:tcPr>
-            <w:tcW w:w="4590" w:type="dxa"/>
-          </w:tcPr>
-          <w:p>
-            <w:pPr>
-              <w:ind w:firstLine="0"/>
-              <w:rPr>
-                <w:rFonts w:eastAsiaTheme="minorHAnsi"/>
-              </w:rPr>
-            </w:pPr>
-          </w:p>
-        </w:tc>
-      </w:tr>
-      <w:tr>
-        <w:tc>
-          <w:tcPr>
-            <w:tcW w:w="4140" w:type="dxa"/>
-          </w:tcPr>
-          <w:p>
-            <w:pPr>
-              <w:ind w:firstLine="0"/>
-              <w:rPr>
-                <w:rFonts w:eastAsiaTheme="minorHAnsi"/>
+                <w:b/>
               </w:rPr>
             </w:pPr>
           </w:p>
@@ -4742,6 +4787,7 @@
     </w:tbl>
     <w:p>
       <w:pPr>
+        <w:ind w:firstLine="0"/>
         <w:rPr>
           <w:rFonts w:eastAsiaTheme="minorHAnsi"/>
         </w:rPr>
@@ -4755,9 +4801,9 @@
           <w:sz w:val="40"/>
         </w:rPr>
       </w:pPr>
-      <w:bookmarkStart w:id="6" w:name="_Toc166397667"/>
-      <w:bookmarkStart w:id="7" w:name="_Toc166398924"/>
-      <w:bookmarkStart w:id="8" w:name="_Toc469909920"/>
+      <w:bookmarkStart w:id="5" w:name="_Toc166397667"/>
+      <w:bookmarkStart w:id="6" w:name="_Toc166398924"/>
+      <w:bookmarkStart w:id="7" w:name="_Toc469909920"/>
       <w:r>
         <w:rPr>
           <w:rFonts w:ascii="Times New Roman" w:hAnsi="Times New Roman" w:cs="Times New Roman"/>
@@ -4765,9 +4811,9 @@
         </w:rPr>
         <w:t>System Overview</w:t>
       </w:r>
+      <w:bookmarkEnd w:id="5"/>
       <w:bookmarkEnd w:id="6"/>
       <w:bookmarkEnd w:id="7"/>
-      <w:bookmarkEnd w:id="8"/>
     </w:p>
     <w:p>
       <w:pPr>
@@ -4783,132 +4829,23 @@
         <w:jc w:val="both"/>
       </w:pPr>
       <w:r>
-        <w:t>The final product is implemented as an API with deployment of components as web services on Cloud. SaaS layer where Cloud consumers can access the authorization services. The major components of the framework are Policy Administration Point (</w:t>
+        <w:t>‘</w:t>
       </w:r>
       <w:proofErr w:type="spellStart"/>
       <w:r>
-        <w:t>PAPaaS</w:t>
+        <w:t>Rabt</w:t>
       </w:r>
       <w:proofErr w:type="spellEnd"/>
       <w:r>
-        <w:t>), Policy Enforcement Point (</w:t>
+        <w:t>’ website will be launched as a Web Application that will work on a single server with clients scattered around. The client will only require a working web browser on the working device. The application will make use of JDBC driver for the connection to the MySQL database. For access to the resources the client will require an internet connection. The ‘</w:t>
       </w:r>
       <w:proofErr w:type="spellStart"/>
       <w:r>
-        <w:t>PEPaaS</w:t>
+        <w:t>Rabt</w:t>
       </w:r>
       <w:proofErr w:type="spellEnd"/>
       <w:r>
-        <w:t>) and Policy Decision Point (</w:t>
-      </w:r>
-      <w:proofErr w:type="spellStart"/>
-      <w:r>
-        <w:t>PDPaaS</w:t>
-      </w:r>
-      <w:proofErr w:type="spellEnd"/>
-      <w:r>
-        <w:t xml:space="preserve">) which are deployed as a service on Cloud platform.  First major component of the framework is </w:t>
-      </w:r>
-      <w:proofErr w:type="spellStart"/>
-      <w:r>
-        <w:t>PAPaaS</w:t>
-      </w:r>
-      <w:proofErr w:type="spellEnd"/>
-      <w:r>
-        <w:t xml:space="preserve">, which provides a web based flexible and user-friendly graphical interface for policy creation and management. The </w:t>
-      </w:r>
-      <w:proofErr w:type="spellStart"/>
-      <w:r>
-        <w:t>PAPaaS</w:t>
-      </w:r>
-      <w:proofErr w:type="spellEnd"/>
-      <w:r>
-        <w:t xml:space="preserve"> provides interfaces to add or remove policies and update various policy related parameters and attributes. In addition to policy creation, a mechanism is provided for storing these policies in a policy repository. Another important component is </w:t>
-      </w:r>
-      <w:proofErr w:type="spellStart"/>
-      <w:r>
-        <w:t>PDPaaS</w:t>
-      </w:r>
-      <w:proofErr w:type="spellEnd"/>
-      <w:r>
-        <w:t xml:space="preserve">, which is responsible for evaluating the access control policies and making the access decisions accordingly. </w:t>
-      </w:r>
-      <w:proofErr w:type="spellStart"/>
-      <w:r>
-        <w:t>PEPaaS</w:t>
-      </w:r>
-      <w:proofErr w:type="spellEnd"/>
-      <w:r>
-        <w:t xml:space="preserve"> is provided as a web service that acts as a gateway for all the authorization requests send to the framework. When an end user wants to access the application’s resources, an access request is sent to the </w:t>
-      </w:r>
-      <w:proofErr w:type="spellStart"/>
-      <w:r>
-        <w:t>PEPaaS</w:t>
-      </w:r>
-      <w:proofErr w:type="spellEnd"/>
-      <w:r>
-        <w:t xml:space="preserve"> for policy enforcement. The </w:t>
-      </w:r>
-      <w:proofErr w:type="spellStart"/>
-      <w:r>
-        <w:t>PEPaaS</w:t>
-      </w:r>
-      <w:proofErr w:type="spellEnd"/>
-      <w:r>
-        <w:t xml:space="preserve"> forwards the access request towards </w:t>
-      </w:r>
-      <w:proofErr w:type="spellStart"/>
-      <w:r>
-        <w:t>PDPaaS</w:t>
-      </w:r>
-      <w:proofErr w:type="spellEnd"/>
-      <w:r>
-        <w:t xml:space="preserve"> of the framework. The </w:t>
-      </w:r>
-      <w:proofErr w:type="spellStart"/>
-      <w:r>
-        <w:t>PDPaaS</w:t>
-      </w:r>
-      <w:proofErr w:type="spellEnd"/>
-      <w:r>
-        <w:t xml:space="preserve"> retrieves the applicable policy for evaluation of authorization request received from </w:t>
-      </w:r>
-      <w:proofErr w:type="spellStart"/>
-      <w:r>
-        <w:t>PEPaaS</w:t>
-      </w:r>
-      <w:proofErr w:type="spellEnd"/>
-      <w:r>
-        <w:t xml:space="preserve">. After the policy evaluation, the final authorization decision is returned </w:t>
-      </w:r>
-      <w:proofErr w:type="gramStart"/>
-      <w:r>
-        <w:t xml:space="preserve">to  </w:t>
-      </w:r>
-      <w:proofErr w:type="spellStart"/>
-      <w:r>
-        <w:t>PEPaaS</w:t>
-      </w:r>
-      <w:proofErr w:type="spellEnd"/>
-      <w:proofErr w:type="gramEnd"/>
-      <w:r>
-        <w:t xml:space="preserve"> for the enforcement of access control and obligations. On the basis of the </w:t>
-      </w:r>
-      <w:proofErr w:type="spellStart"/>
-      <w:r>
-        <w:t>PDPaaS’s</w:t>
-      </w:r>
-      <w:proofErr w:type="spellEnd"/>
-      <w:r>
-        <w:t xml:space="preserve"> decision which is either permit or deny, </w:t>
-      </w:r>
-      <w:proofErr w:type="spellStart"/>
-      <w:r>
-        <w:t>PEPaaS</w:t>
-      </w:r>
-      <w:proofErr w:type="spellEnd"/>
-      <w:r>
-        <w:t xml:space="preserve"> enforces the access control on application.</w:t>
+        <w:t xml:space="preserve">’ server will be required to be connected to the internet for the transactions. </w:t>
       </w:r>
     </w:p>
     <w:p>
@@ -4928,7 +4865,7 @@
           <w:sz w:val="40"/>
         </w:rPr>
       </w:pPr>
-      <w:bookmarkStart w:id="9" w:name="_Toc469909921"/>
+      <w:bookmarkStart w:id="8" w:name="_Toc469909921"/>
       <w:r>
         <w:rPr>
           <w:rFonts w:ascii="Times New Roman" w:hAnsi="Times New Roman" w:cs="Times New Roman"/>
@@ -4936,7 +4873,7 @@
         </w:rPr>
         <w:t>Analysis Model</w:t>
       </w:r>
-      <w:bookmarkEnd w:id="9"/>
+      <w:bookmarkEnd w:id="8"/>
     </w:p>
     <w:p>
       <w:pPr>
@@ -4959,30 +4896,31 @@
           <w:szCs w:val="28"/>
         </w:rPr>
       </w:pPr>
-      <w:bookmarkStart w:id="10" w:name="_Toc372020872"/>
-      <w:bookmarkStart w:id="11" w:name="_Toc372020905"/>
-      <w:bookmarkStart w:id="12" w:name="_Toc372020931"/>
-      <w:bookmarkStart w:id="13" w:name="_Toc372025355"/>
-      <w:bookmarkStart w:id="14" w:name="_Toc372139846"/>
-      <w:bookmarkStart w:id="15" w:name="_Toc372139988"/>
-      <w:bookmarkStart w:id="16" w:name="_Toc372141700"/>
-      <w:bookmarkStart w:id="17" w:name="_Toc372141819"/>
-      <w:bookmarkStart w:id="18" w:name="_Toc372141906"/>
-      <w:bookmarkStart w:id="19" w:name="_Toc372145051"/>
-      <w:bookmarkStart w:id="20" w:name="_Toc372145330"/>
-      <w:bookmarkStart w:id="21" w:name="_Toc372147963"/>
-      <w:bookmarkStart w:id="22" w:name="_Toc372233579"/>
-      <w:bookmarkStart w:id="23" w:name="_Toc372233795"/>
-      <w:bookmarkStart w:id="24" w:name="_Toc372234011"/>
-      <w:bookmarkStart w:id="25" w:name="_Toc372296568"/>
-      <w:bookmarkStart w:id="26" w:name="_Toc372296619"/>
-      <w:bookmarkStart w:id="27" w:name="_Toc372296906"/>
-      <w:bookmarkStart w:id="28" w:name="_Toc372297129"/>
-      <w:bookmarkStart w:id="29" w:name="_Toc373492600"/>
-      <w:bookmarkStart w:id="30" w:name="_Toc373492797"/>
-      <w:bookmarkStart w:id="31" w:name="_Toc373493778"/>
-      <w:bookmarkStart w:id="32" w:name="_Toc469909869"/>
-      <w:bookmarkStart w:id="33" w:name="_Toc469909922"/>
+      <w:bookmarkStart w:id="9" w:name="_Toc372020872"/>
+      <w:bookmarkStart w:id="10" w:name="_Toc372020905"/>
+      <w:bookmarkStart w:id="11" w:name="_Toc372020931"/>
+      <w:bookmarkStart w:id="12" w:name="_Toc372025355"/>
+      <w:bookmarkStart w:id="13" w:name="_Toc372139846"/>
+      <w:bookmarkStart w:id="14" w:name="_Toc372139988"/>
+      <w:bookmarkStart w:id="15" w:name="_Toc372141700"/>
+      <w:bookmarkStart w:id="16" w:name="_Toc372141819"/>
+      <w:bookmarkStart w:id="17" w:name="_Toc372141906"/>
+      <w:bookmarkStart w:id="18" w:name="_Toc372145051"/>
+      <w:bookmarkStart w:id="19" w:name="_Toc372145330"/>
+      <w:bookmarkStart w:id="20" w:name="_Toc372147963"/>
+      <w:bookmarkStart w:id="21" w:name="_Toc372233579"/>
+      <w:bookmarkStart w:id="22" w:name="_Toc372233795"/>
+      <w:bookmarkStart w:id="23" w:name="_Toc372234011"/>
+      <w:bookmarkStart w:id="24" w:name="_Toc372296568"/>
+      <w:bookmarkStart w:id="25" w:name="_Toc372296619"/>
+      <w:bookmarkStart w:id="26" w:name="_Toc372296906"/>
+      <w:bookmarkStart w:id="27" w:name="_Toc372297129"/>
+      <w:bookmarkStart w:id="28" w:name="_Toc373492600"/>
+      <w:bookmarkStart w:id="29" w:name="_Toc373492797"/>
+      <w:bookmarkStart w:id="30" w:name="_Toc373493778"/>
+      <w:bookmarkStart w:id="31" w:name="_Toc469909869"/>
+      <w:bookmarkStart w:id="32" w:name="_Toc469909922"/>
+      <w:bookmarkEnd w:id="9"/>
       <w:bookmarkEnd w:id="10"/>
       <w:bookmarkEnd w:id="11"/>
       <w:bookmarkEnd w:id="12"/>
@@ -5006,7 +4944,6 @@
       <w:bookmarkEnd w:id="30"/>
       <w:bookmarkEnd w:id="31"/>
       <w:bookmarkEnd w:id="32"/>
-      <w:bookmarkEnd w:id="33"/>
     </w:p>
     <w:p>
       <w:pPr>
@@ -5029,30 +4966,31 @@
           <w:szCs w:val="28"/>
         </w:rPr>
       </w:pPr>
-      <w:bookmarkStart w:id="34" w:name="_Toc372020873"/>
-      <w:bookmarkStart w:id="35" w:name="_Toc372020906"/>
-      <w:bookmarkStart w:id="36" w:name="_Toc372020932"/>
-      <w:bookmarkStart w:id="37" w:name="_Toc372025356"/>
-      <w:bookmarkStart w:id="38" w:name="_Toc372139847"/>
-      <w:bookmarkStart w:id="39" w:name="_Toc372139989"/>
-      <w:bookmarkStart w:id="40" w:name="_Toc372141701"/>
-      <w:bookmarkStart w:id="41" w:name="_Toc372141820"/>
-      <w:bookmarkStart w:id="42" w:name="_Toc372141907"/>
-      <w:bookmarkStart w:id="43" w:name="_Toc372145052"/>
-      <w:bookmarkStart w:id="44" w:name="_Toc372145331"/>
-      <w:bookmarkStart w:id="45" w:name="_Toc372147964"/>
-      <w:bookmarkStart w:id="46" w:name="_Toc372233580"/>
-      <w:bookmarkStart w:id="47" w:name="_Toc372233796"/>
-      <w:bookmarkStart w:id="48" w:name="_Toc372234012"/>
-      <w:bookmarkStart w:id="49" w:name="_Toc372296569"/>
-      <w:bookmarkStart w:id="50" w:name="_Toc372296620"/>
-      <w:bookmarkStart w:id="51" w:name="_Toc372296907"/>
-      <w:bookmarkStart w:id="52" w:name="_Toc372297130"/>
-      <w:bookmarkStart w:id="53" w:name="_Toc373492601"/>
-      <w:bookmarkStart w:id="54" w:name="_Toc373492798"/>
-      <w:bookmarkStart w:id="55" w:name="_Toc373493779"/>
-      <w:bookmarkStart w:id="56" w:name="_Toc469909870"/>
-      <w:bookmarkStart w:id="57" w:name="_Toc469909923"/>
+      <w:bookmarkStart w:id="33" w:name="_Toc372020873"/>
+      <w:bookmarkStart w:id="34" w:name="_Toc372020906"/>
+      <w:bookmarkStart w:id="35" w:name="_Toc372020932"/>
+      <w:bookmarkStart w:id="36" w:name="_Toc372025356"/>
+      <w:bookmarkStart w:id="37" w:name="_Toc372139847"/>
+      <w:bookmarkStart w:id="38" w:name="_Toc372139989"/>
+      <w:bookmarkStart w:id="39" w:name="_Toc372141701"/>
+      <w:bookmarkStart w:id="40" w:name="_Toc372141820"/>
+      <w:bookmarkStart w:id="41" w:name="_Toc372141907"/>
+      <w:bookmarkStart w:id="42" w:name="_Toc372145052"/>
+      <w:bookmarkStart w:id="43" w:name="_Toc372145331"/>
+      <w:bookmarkStart w:id="44" w:name="_Toc372147964"/>
+      <w:bookmarkStart w:id="45" w:name="_Toc372233580"/>
+      <w:bookmarkStart w:id="46" w:name="_Toc372233796"/>
+      <w:bookmarkStart w:id="47" w:name="_Toc372234012"/>
+      <w:bookmarkStart w:id="48" w:name="_Toc372296569"/>
+      <w:bookmarkStart w:id="49" w:name="_Toc372296620"/>
+      <w:bookmarkStart w:id="50" w:name="_Toc372296907"/>
+      <w:bookmarkStart w:id="51" w:name="_Toc372297130"/>
+      <w:bookmarkStart w:id="52" w:name="_Toc373492601"/>
+      <w:bookmarkStart w:id="53" w:name="_Toc373492798"/>
+      <w:bookmarkStart w:id="54" w:name="_Toc373493779"/>
+      <w:bookmarkStart w:id="55" w:name="_Toc469909870"/>
+      <w:bookmarkStart w:id="56" w:name="_Toc469909923"/>
+      <w:bookmarkEnd w:id="33"/>
       <w:bookmarkEnd w:id="34"/>
       <w:bookmarkEnd w:id="35"/>
       <w:bookmarkEnd w:id="36"/>
@@ -5076,7 +5014,6 @@
       <w:bookmarkEnd w:id="54"/>
       <w:bookmarkEnd w:id="55"/>
       <w:bookmarkEnd w:id="56"/>
-      <w:bookmarkEnd w:id="57"/>
     </w:p>
     <w:p>
       <w:pPr>
@@ -5099,30 +5036,31 @@
           <w:szCs w:val="28"/>
         </w:rPr>
       </w:pPr>
-      <w:bookmarkStart w:id="58" w:name="_Toc372020874"/>
-      <w:bookmarkStart w:id="59" w:name="_Toc372020907"/>
-      <w:bookmarkStart w:id="60" w:name="_Toc372020933"/>
-      <w:bookmarkStart w:id="61" w:name="_Toc372025357"/>
-      <w:bookmarkStart w:id="62" w:name="_Toc372139848"/>
-      <w:bookmarkStart w:id="63" w:name="_Toc372139990"/>
-      <w:bookmarkStart w:id="64" w:name="_Toc372141702"/>
-      <w:bookmarkStart w:id="65" w:name="_Toc372141821"/>
-      <w:bookmarkStart w:id="66" w:name="_Toc372141908"/>
-      <w:bookmarkStart w:id="67" w:name="_Toc372145053"/>
-      <w:bookmarkStart w:id="68" w:name="_Toc372145332"/>
-      <w:bookmarkStart w:id="69" w:name="_Toc372147965"/>
-      <w:bookmarkStart w:id="70" w:name="_Toc372233581"/>
-      <w:bookmarkStart w:id="71" w:name="_Toc372233797"/>
-      <w:bookmarkStart w:id="72" w:name="_Toc372234013"/>
-      <w:bookmarkStart w:id="73" w:name="_Toc372296570"/>
-      <w:bookmarkStart w:id="74" w:name="_Toc372296621"/>
-      <w:bookmarkStart w:id="75" w:name="_Toc372296908"/>
-      <w:bookmarkStart w:id="76" w:name="_Toc372297131"/>
-      <w:bookmarkStart w:id="77" w:name="_Toc373492602"/>
-      <w:bookmarkStart w:id="78" w:name="_Toc373492799"/>
-      <w:bookmarkStart w:id="79" w:name="_Toc373493780"/>
-      <w:bookmarkStart w:id="80" w:name="_Toc469909871"/>
-      <w:bookmarkStart w:id="81" w:name="_Toc469909924"/>
+      <w:bookmarkStart w:id="57" w:name="_Toc372020874"/>
+      <w:bookmarkStart w:id="58" w:name="_Toc372020907"/>
+      <w:bookmarkStart w:id="59" w:name="_Toc372020933"/>
+      <w:bookmarkStart w:id="60" w:name="_Toc372025357"/>
+      <w:bookmarkStart w:id="61" w:name="_Toc372139848"/>
+      <w:bookmarkStart w:id="62" w:name="_Toc372139990"/>
+      <w:bookmarkStart w:id="63" w:name="_Toc372141702"/>
+      <w:bookmarkStart w:id="64" w:name="_Toc372141821"/>
+      <w:bookmarkStart w:id="65" w:name="_Toc372141908"/>
+      <w:bookmarkStart w:id="66" w:name="_Toc372145053"/>
+      <w:bookmarkStart w:id="67" w:name="_Toc372145332"/>
+      <w:bookmarkStart w:id="68" w:name="_Toc372147965"/>
+      <w:bookmarkStart w:id="69" w:name="_Toc372233581"/>
+      <w:bookmarkStart w:id="70" w:name="_Toc372233797"/>
+      <w:bookmarkStart w:id="71" w:name="_Toc372234013"/>
+      <w:bookmarkStart w:id="72" w:name="_Toc372296570"/>
+      <w:bookmarkStart w:id="73" w:name="_Toc372296621"/>
+      <w:bookmarkStart w:id="74" w:name="_Toc372296908"/>
+      <w:bookmarkStart w:id="75" w:name="_Toc372297131"/>
+      <w:bookmarkStart w:id="76" w:name="_Toc373492602"/>
+      <w:bookmarkStart w:id="77" w:name="_Toc373492799"/>
+      <w:bookmarkStart w:id="78" w:name="_Toc373493780"/>
+      <w:bookmarkStart w:id="79" w:name="_Toc469909871"/>
+      <w:bookmarkStart w:id="80" w:name="_Toc469909924"/>
+      <w:bookmarkEnd w:id="57"/>
       <w:bookmarkEnd w:id="58"/>
       <w:bookmarkEnd w:id="59"/>
       <w:bookmarkEnd w:id="60"/>
@@ -5146,7 +5084,6 @@
       <w:bookmarkEnd w:id="78"/>
       <w:bookmarkEnd w:id="79"/>
       <w:bookmarkEnd w:id="80"/>
-      <w:bookmarkEnd w:id="81"/>
     </w:p>
     <w:p>
       <w:pPr>
@@ -5161,8 +5098,8 @@
           <w:i w:val="0"/>
         </w:rPr>
       </w:pPr>
-      <w:bookmarkStart w:id="82" w:name="_Toc372141552"/>
-      <w:bookmarkStart w:id="83" w:name="_Toc469909925"/>
+      <w:bookmarkStart w:id="81" w:name="_Toc372141552"/>
+      <w:bookmarkStart w:id="82" w:name="_Toc469909925"/>
       <w:r>
         <w:rPr>
           <w:rFonts w:ascii="Times New Roman" w:eastAsiaTheme="minorHAnsi" w:hAnsi="Times New Roman" w:cs="Times New Roman"/>
@@ -5170,8 +5107,8 @@
         </w:rPr>
         <w:t>Interface Objects</w:t>
       </w:r>
+      <w:bookmarkEnd w:id="81"/>
       <w:bookmarkEnd w:id="82"/>
-      <w:bookmarkEnd w:id="83"/>
     </w:p>
     <w:p>
       <w:pPr>
@@ -5211,6 +5148,7 @@
           <w:tab w:val="left" w:pos="720"/>
         </w:tabs>
         <w:ind w:left="375" w:firstLine="0"/>
+        <w:jc w:val="both"/>
         <w:rPr>
           <w:bCs/>
         </w:rPr>
@@ -5218,209 +5156,10 @@
     </w:p>
     <w:p>
       <w:pPr>
-        <w:pStyle w:val="ListParagraph"/>
-        <w:tabs>
-          <w:tab w:val="left" w:pos="720"/>
-        </w:tabs>
-        <w:ind w:left="375" w:firstLine="0"/>
-        <w:rPr>
-          <w:bCs/>
-        </w:rPr>
-      </w:pPr>
-    </w:p>
-    <w:p>
-      <w:pPr>
-        <w:jc w:val="both"/>
-        <w:rPr>
-          <w:rFonts w:eastAsiaTheme="minorHAnsi"/>
-        </w:rPr>
-      </w:pPr>
-    </w:p>
-    <w:p>
-      <w:pPr>
-        <w:ind w:left="-630" w:firstLine="0"/>
-        <w:jc w:val="both"/>
-        <w:rPr>
-          <w:rFonts w:eastAsiaTheme="minorHAnsi"/>
-        </w:rPr>
-      </w:pPr>
-      <w:r>
-        <w:rPr>
-          <w:rFonts w:eastAsiaTheme="minorHAnsi"/>
-          <w:noProof/>
-        </w:rPr>
-        <w:lastRenderedPageBreak/>
-        <w:drawing>
-          <wp:inline distT="0" distB="0" distL="0" distR="0">
-            <wp:extent cx="6751674" cy="4742121"/>
-            <wp:effectExtent l="0" t="0" r="0" b="1905"/>
-            <wp:docPr id="80" name="Picture 80"/>
-            <wp:cNvGraphicFramePr>
-              <a:graphicFrameLocks xmlns:a="http://schemas.openxmlformats.org/drawingml/2006/main" noChangeAspect="1"/>
-            </wp:cNvGraphicFramePr>
-            <a:graphic xmlns:a="http://schemas.openxmlformats.org/drawingml/2006/main">
-              <a:graphicData uri="http://schemas.openxmlformats.org/drawingml/2006/picture">
-                <pic:pic xmlns:pic="http://schemas.openxmlformats.org/drawingml/2006/picture">
-                  <pic:nvPicPr>
-                    <pic:cNvPr id="0" name="Picture 2"/>
-                    <pic:cNvPicPr>
-                      <a:picLocks noChangeAspect="1" noChangeArrowheads="1"/>
-                    </pic:cNvPicPr>
-                  </pic:nvPicPr>
-                  <pic:blipFill>
-                    <a:blip r:embed="rId10">
-                      <a:extLst>
-                        <a:ext uri="{28A0092B-C50C-407E-A947-70E740481C1C}">
-                          <a14:useLocalDpi xmlns:a14="http://schemas.microsoft.com/office/drawing/2010/main" val="0"/>
-                        </a:ext>
-                      </a:extLst>
-                    </a:blip>
-                    <a:srcRect/>
-                    <a:stretch>
-                      <a:fillRect/>
-                    </a:stretch>
-                  </pic:blipFill>
-                  <pic:spPr bwMode="auto">
-                    <a:xfrm>
-                      <a:off x="0" y="0"/>
-                      <a:ext cx="6751674" cy="4742121"/>
-                    </a:xfrm>
-                    <a:prstGeom prst="rect">
-                      <a:avLst/>
-                    </a:prstGeom>
-                    <a:noFill/>
-                    <a:ln>
-                      <a:noFill/>
-                    </a:ln>
-                  </pic:spPr>
-                </pic:pic>
-              </a:graphicData>
-            </a:graphic>
-          </wp:inline>
-        </w:drawing>
-      </w:r>
-    </w:p>
-    <w:p>
-      <w:pPr>
-        <w:jc w:val="both"/>
-        <w:rPr>
-          <w:rFonts w:eastAsiaTheme="minorHAnsi"/>
-        </w:rPr>
-      </w:pPr>
-    </w:p>
-    <w:p>
-      <w:pPr>
-        <w:jc w:val="both"/>
-        <w:rPr>
-          <w:rFonts w:eastAsiaTheme="minorHAnsi"/>
-        </w:rPr>
-      </w:pPr>
-    </w:p>
-    <w:p>
-      <w:pPr>
-        <w:jc w:val="both"/>
-        <w:rPr>
-          <w:rFonts w:eastAsiaTheme="minorHAnsi"/>
-        </w:rPr>
-      </w:pPr>
-    </w:p>
-    <w:p>
-      <w:pPr>
-        <w:jc w:val="both"/>
-        <w:rPr>
-          <w:rFonts w:eastAsiaTheme="minorHAnsi"/>
-        </w:rPr>
-      </w:pPr>
-    </w:p>
-    <w:p>
-      <w:pPr>
-        <w:jc w:val="both"/>
-        <w:rPr>
-          <w:rFonts w:eastAsiaTheme="minorHAnsi"/>
-        </w:rPr>
-      </w:pPr>
-    </w:p>
-    <w:p>
-      <w:pPr>
-        <w:ind w:hanging="450"/>
-        <w:jc w:val="both"/>
-        <w:rPr>
-          <w:rFonts w:eastAsiaTheme="minorHAnsi"/>
-        </w:rPr>
-      </w:pPr>
-      <w:r>
-        <w:rPr>
-          <w:rFonts w:eastAsiaTheme="minorHAnsi"/>
-          <w:noProof/>
-        </w:rPr>
-        <w:lastRenderedPageBreak/>
-        <w:drawing>
-          <wp:inline distT="0" distB="0" distL="0" distR="0">
-            <wp:extent cx="6560289" cy="2668773"/>
-            <wp:effectExtent l="0" t="0" r="0" b="0"/>
-            <wp:docPr id="81" name="Picture 81"/>
-            <wp:cNvGraphicFramePr>
-              <a:graphicFrameLocks xmlns:a="http://schemas.openxmlformats.org/drawingml/2006/main" noChangeAspect="1"/>
-            </wp:cNvGraphicFramePr>
-            <a:graphic xmlns:a="http://schemas.openxmlformats.org/drawingml/2006/main">
-              <a:graphicData uri="http://schemas.openxmlformats.org/drawingml/2006/picture">
-                <pic:pic xmlns:pic="http://schemas.openxmlformats.org/drawingml/2006/picture">
-                  <pic:nvPicPr>
-                    <pic:cNvPr id="0" name="Picture 3"/>
-                    <pic:cNvPicPr>
-                      <a:picLocks noChangeAspect="1" noChangeArrowheads="1"/>
-                    </pic:cNvPicPr>
-                  </pic:nvPicPr>
-                  <pic:blipFill>
-                    <a:blip r:embed="rId11">
-                      <a:extLst>
-                        <a:ext uri="{28A0092B-C50C-407E-A947-70E740481C1C}">
-                          <a14:useLocalDpi xmlns:a14="http://schemas.microsoft.com/office/drawing/2010/main" val="0"/>
-                        </a:ext>
-                      </a:extLst>
-                    </a:blip>
-                    <a:srcRect/>
-                    <a:stretch>
-                      <a:fillRect/>
-                    </a:stretch>
-                  </pic:blipFill>
-                  <pic:spPr bwMode="auto">
-                    <a:xfrm>
-                      <a:off x="0" y="0"/>
-                      <a:ext cx="6560751" cy="2668961"/>
-                    </a:xfrm>
-                    <a:prstGeom prst="rect">
-                      <a:avLst/>
-                    </a:prstGeom>
-                    <a:noFill/>
-                    <a:ln>
-                      <a:noFill/>
-                    </a:ln>
-                  </pic:spPr>
-                </pic:pic>
-              </a:graphicData>
-            </a:graphic>
-          </wp:inline>
-        </w:drawing>
-      </w:r>
-    </w:p>
-    <w:p>
-      <w:pPr>
-        <w:ind w:firstLine="0"/>
-        <w:rPr>
-          <w:rFonts w:eastAsiaTheme="minorHAnsi"/>
-        </w:rPr>
-      </w:pPr>
-    </w:p>
-    <w:p/>
-    <w:p/>
-    <w:p/>
-    <w:p>
-      <w:pPr>
-        <w:spacing w:after="200" w:line="276" w:lineRule="auto"/>
-        <w:ind w:firstLine="0"/>
+        <w:pStyle w:val="Heading2"/>
         <w:sectPr>
-          <w:footerReference w:type="default" r:id="rId12"/>
+          <w:headerReference w:type="first" r:id="rId10"/>
+          <w:footerReference w:type="first" r:id="rId11"/>
           <w:type w:val="continuous"/>
           <w:pgSz w:w="12240" w:h="15840"/>
           <w:pgMar w:top="1440" w:right="1440" w:bottom="1440" w:left="1440" w:header="720" w:footer="720" w:gutter="0"/>
@@ -5434,570 +5173,6 @@
           <w:titlePg/>
           <w:docGrid w:linePitch="360"/>
         </w:sectPr>
-      </w:pPr>
-    </w:p>
-    <w:p>
-      <w:pPr>
-        <w:spacing w:after="200" w:line="276" w:lineRule="auto"/>
-        <w:ind w:firstLine="0"/>
-        <w:sectPr>
-          <w:headerReference w:type="first" r:id="rId13"/>
-          <w:footerReference w:type="first" r:id="rId14"/>
-          <w:type w:val="continuous"/>
-          <w:pgSz w:w="12240" w:h="15840"/>
-          <w:pgMar w:top="1440" w:right="1440" w:bottom="1440" w:left="1440" w:header="720" w:footer="720" w:gutter="0"/>
-          <w:pgBorders w:offsetFrom="page">
-            <w:top w:val="single" w:sz="24" w:space="24" w:color="auto"/>
-            <w:left w:val="single" w:sz="24" w:space="24" w:color="auto"/>
-            <w:bottom w:val="single" w:sz="24" w:space="24" w:color="auto"/>
-            <w:right w:val="single" w:sz="24" w:space="24" w:color="auto"/>
-          </w:pgBorders>
-          <w:cols w:space="720"/>
-          <w:titlePg/>
-          <w:docGrid w:linePitch="360"/>
-        </w:sectPr>
-      </w:pPr>
-    </w:p>
-    <w:p>
-      <w:pPr>
-        <w:pStyle w:val="Heading3"/>
-        <w:numPr>
-          <w:ilvl w:val="2"/>
-          <w:numId w:val="8"/>
-        </w:numPr>
-        <w:rPr>
-          <w:rFonts w:ascii="Times New Roman" w:hAnsi="Times New Roman" w:cs="Times New Roman"/>
-        </w:rPr>
-      </w:pPr>
-      <w:bookmarkStart w:id="84" w:name="_Toc469909926"/>
-      <w:bookmarkStart w:id="85" w:name="_Toc372141554"/>
-      <w:r>
-        <w:rPr>
-          <w:rFonts w:ascii="Times New Roman" w:hAnsi="Times New Roman" w:cs="Times New Roman"/>
-        </w:rPr>
-        <w:lastRenderedPageBreak/>
-        <w:t>Acquaintance Association interface objects</w:t>
-      </w:r>
-      <w:bookmarkEnd w:id="84"/>
-    </w:p>
-    <w:p>
-      <w:pPr>
-        <w:pStyle w:val="ListParagraph"/>
-        <w:ind w:left="660" w:firstLine="0"/>
-        <w:rPr>
-          <w:b/>
-        </w:rPr>
-      </w:pPr>
-    </w:p>
-    <w:p>
-      <w:pPr>
-        <w:pStyle w:val="ListParagraph"/>
-        <w:ind w:left="1170" w:firstLine="0"/>
-      </w:pPr>
-      <w:r>
-        <w:rPr>
-          <w:b/>
-        </w:rPr>
-        <w:t>System Learning</w:t>
-      </w:r>
-      <w:r>
-        <w:t xml:space="preserve">: In Add-X-interface, Delete-X-interface and Update-X-Interface, X can be Subject, Action, Resource or Environment. </w:t>
-      </w:r>
-    </w:p>
-    <w:p>
-      <w:pPr>
-        <w:pStyle w:val="ListParagraph"/>
-        <w:ind w:left="1170" w:firstLine="0"/>
-      </w:pPr>
-    </w:p>
-    <w:p>
-      <w:pPr>
-        <w:pStyle w:val="ListParagraph"/>
-        <w:ind w:left="1170" w:firstLine="0"/>
-      </w:pPr>
-      <w:r>
-        <w:rPr>
-          <w:b/>
-        </w:rPr>
-        <w:t>Policy Creation:</w:t>
-      </w:r>
-      <w:r>
-        <w:t xml:space="preserve"> In Add-Y-Interface, Delete-Y-Interface and Update-Y-Interface, Y represents Target, Condition, Rule, Obligation, Policy, and </w:t>
-      </w:r>
-      <w:proofErr w:type="spellStart"/>
-      <w:r>
-        <w:t>PolicySet</w:t>
-      </w:r>
-      <w:proofErr w:type="spellEnd"/>
-      <w:r>
-        <w:t xml:space="preserve">.  </w:t>
-      </w:r>
-    </w:p>
-    <w:p>
-      <w:pPr>
-        <w:pStyle w:val="ListParagraph"/>
-        <w:ind w:left="1170" w:firstLine="0"/>
-      </w:pPr>
-    </w:p>
-    <w:p>
-      <w:pPr>
-        <w:pStyle w:val="ListParagraph"/>
-        <w:spacing w:after="200" w:line="276" w:lineRule="auto"/>
-        <w:ind w:left="1170" w:firstLine="0"/>
-      </w:pPr>
-      <w:r>
-        <w:rPr>
-          <w:b/>
-        </w:rPr>
-        <w:t>Policy Generation:</w:t>
-      </w:r>
-      <w:r>
-        <w:t xml:space="preserve"> In Generate-Z-Interface, the Z represents Policy and </w:t>
-      </w:r>
-      <w:proofErr w:type="spellStart"/>
-      <w:r>
-        <w:t>PolicySet</w:t>
-      </w:r>
-      <w:proofErr w:type="spellEnd"/>
-      <w:r>
-        <w:t xml:space="preserve"> </w:t>
-      </w:r>
-    </w:p>
-    <w:p>
-      <w:pPr>
-        <w:pStyle w:val="Heading3"/>
-        <w:numPr>
-          <w:ilvl w:val="2"/>
-          <w:numId w:val="8"/>
-        </w:numPr>
-        <w:rPr>
-          <w:rFonts w:ascii="Times New Roman" w:hAnsi="Times New Roman" w:cs="Times New Roman"/>
-        </w:rPr>
-      </w:pPr>
-      <w:bookmarkStart w:id="86" w:name="_Toc469909927"/>
-      <w:bookmarkStart w:id="87" w:name="_Toc372141559"/>
-      <w:bookmarkStart w:id="88" w:name="_Toc372233590"/>
-      <w:bookmarkStart w:id="89" w:name="_Toc372233806"/>
-      <w:bookmarkStart w:id="90" w:name="_Toc372234022"/>
-      <w:bookmarkEnd w:id="85"/>
-      <w:r>
-        <w:rPr>
-          <w:rFonts w:ascii="Times New Roman" w:hAnsi="Times New Roman" w:cs="Times New Roman"/>
-        </w:rPr>
-        <w:t>Containership</w:t>
-      </w:r>
-      <w:bookmarkEnd w:id="86"/>
-    </w:p>
-    <w:p>
-      <w:pPr>
-        <w:pStyle w:val="ListParagraph"/>
-        <w:numPr>
-          <w:ilvl w:val="3"/>
-          <w:numId w:val="8"/>
-        </w:numPr>
-      </w:pPr>
-      <w:r>
-        <w:t xml:space="preserve"> Initial Interface </w:t>
-      </w:r>
-    </w:p>
-    <w:p>
-      <w:pPr>
-        <w:jc w:val="center"/>
-      </w:pPr>
-      <w:r>
-        <w:rPr>
-          <w:noProof/>
-        </w:rPr>
-        <w:lastRenderedPageBreak/>
-        <w:drawing>
-          <wp:inline distT="0" distB="0" distL="0" distR="0" wp14:anchorId="3811BCA6" wp14:editId="1B7EF510">
-            <wp:extent cx="3849189" cy="2826851"/>
-            <wp:effectExtent l="0" t="0" r="0" b="0"/>
-            <wp:docPr id="74" name="Picture 74"/>
-            <wp:cNvGraphicFramePr>
-              <a:graphicFrameLocks xmlns:a="http://schemas.openxmlformats.org/drawingml/2006/main" noChangeAspect="1"/>
-            </wp:cNvGraphicFramePr>
-            <a:graphic xmlns:a="http://schemas.openxmlformats.org/drawingml/2006/main">
-              <a:graphicData uri="http://schemas.openxmlformats.org/drawingml/2006/picture">
-                <pic:pic xmlns:pic="http://schemas.openxmlformats.org/drawingml/2006/picture">
-                  <pic:nvPicPr>
-                    <pic:cNvPr id="0" name="X-interface.PNG"/>
-                    <pic:cNvPicPr/>
-                  </pic:nvPicPr>
-                  <pic:blipFill>
-                    <a:blip r:embed="rId15">
-                      <a:extLst>
-                        <a:ext uri="{28A0092B-C50C-407E-A947-70E740481C1C}">
-                          <a14:useLocalDpi xmlns:a14="http://schemas.microsoft.com/office/drawing/2010/main" val="0"/>
-                        </a:ext>
-                      </a:extLst>
-                    </a:blip>
-                    <a:stretch>
-                      <a:fillRect/>
-                    </a:stretch>
-                  </pic:blipFill>
-                  <pic:spPr>
-                    <a:xfrm>
-                      <a:off x="0" y="0"/>
-                      <a:ext cx="3849189" cy="2826851"/>
-                    </a:xfrm>
-                    <a:prstGeom prst="rect">
-                      <a:avLst/>
-                    </a:prstGeom>
-                  </pic:spPr>
-                </pic:pic>
-              </a:graphicData>
-            </a:graphic>
-          </wp:inline>
-        </w:drawing>
-      </w:r>
-    </w:p>
-    <w:p>
-      <w:pPr>
-        <w:pStyle w:val="Heading1"/>
-        <w:numPr>
-          <w:ilvl w:val="3"/>
-          <w:numId w:val="8"/>
-        </w:numPr>
-        <w:tabs>
-          <w:tab w:val="left" w:pos="1530"/>
-        </w:tabs>
-        <w:rPr>
-          <w:rFonts w:ascii="Times New Roman" w:hAnsi="Times New Roman" w:cs="Times New Roman"/>
-          <w:b w:val="0"/>
-          <w:bCs w:val="0"/>
-          <w:kern w:val="0"/>
-          <w:sz w:val="24"/>
-          <w:szCs w:val="24"/>
-        </w:rPr>
-      </w:pPr>
-      <w:bookmarkStart w:id="91" w:name="_Toc372141555"/>
-      <w:bookmarkStart w:id="92" w:name="_Toc372145336"/>
-      <w:bookmarkStart w:id="93" w:name="_Toc372147969"/>
-      <w:bookmarkStart w:id="94" w:name="_Toc372296626"/>
-      <w:bookmarkStart w:id="95" w:name="_Toc372296913"/>
-      <w:bookmarkStart w:id="96" w:name="_Toc372297136"/>
-      <w:bookmarkStart w:id="97" w:name="_Toc373492607"/>
-      <w:bookmarkStart w:id="98" w:name="_Toc373492804"/>
-      <w:bookmarkStart w:id="99" w:name="_Toc373493785"/>
-      <w:bookmarkStart w:id="100" w:name="_Toc469909928"/>
-      <w:r>
-        <w:rPr>
-          <w:rFonts w:ascii="Times New Roman" w:hAnsi="Times New Roman" w:cs="Times New Roman"/>
-          <w:b w:val="0"/>
-          <w:bCs w:val="0"/>
-          <w:kern w:val="0"/>
-          <w:sz w:val="24"/>
-          <w:szCs w:val="24"/>
-        </w:rPr>
-        <w:t>Add Interface</w:t>
-      </w:r>
-      <w:bookmarkEnd w:id="91"/>
-      <w:bookmarkEnd w:id="92"/>
-      <w:bookmarkEnd w:id="93"/>
-      <w:bookmarkEnd w:id="94"/>
-      <w:bookmarkEnd w:id="95"/>
-      <w:bookmarkEnd w:id="96"/>
-      <w:bookmarkEnd w:id="97"/>
-      <w:bookmarkEnd w:id="98"/>
-      <w:bookmarkEnd w:id="99"/>
-      <w:bookmarkEnd w:id="100"/>
-    </w:p>
-    <w:p/>
-    <w:p>
-      <w:pPr>
-        <w:jc w:val="center"/>
-      </w:pPr>
-      <w:r>
-        <w:rPr>
-          <w:noProof/>
-        </w:rPr>
-        <w:drawing>
-          <wp:inline distT="0" distB="0" distL="0" distR="0" wp14:anchorId="708C2899" wp14:editId="4BFE61DA">
-            <wp:extent cx="3910149" cy="3469369"/>
-            <wp:effectExtent l="0" t="0" r="0" b="0"/>
-            <wp:docPr id="75" name="Picture 75"/>
-            <wp:cNvGraphicFramePr>
-              <a:graphicFrameLocks xmlns:a="http://schemas.openxmlformats.org/drawingml/2006/main" noChangeAspect="1"/>
-            </wp:cNvGraphicFramePr>
-            <a:graphic xmlns:a="http://schemas.openxmlformats.org/drawingml/2006/main">
-              <a:graphicData uri="http://schemas.openxmlformats.org/drawingml/2006/picture">
-                <pic:pic xmlns:pic="http://schemas.openxmlformats.org/drawingml/2006/picture">
-                  <pic:nvPicPr>
-                    <pic:cNvPr id="0" name="x-add interface.PNG"/>
-                    <pic:cNvPicPr/>
-                  </pic:nvPicPr>
-                  <pic:blipFill>
-                    <a:blip r:embed="rId16">
-                      <a:extLst>
-                        <a:ext uri="{28A0092B-C50C-407E-A947-70E740481C1C}">
-                          <a14:useLocalDpi xmlns:a14="http://schemas.microsoft.com/office/drawing/2010/main" val="0"/>
-                        </a:ext>
-                      </a:extLst>
-                    </a:blip>
-                    <a:stretch>
-                      <a:fillRect/>
-                    </a:stretch>
-                  </pic:blipFill>
-                  <pic:spPr>
-                    <a:xfrm>
-                      <a:off x="0" y="0"/>
-                      <a:ext cx="3910811" cy="3469956"/>
-                    </a:xfrm>
-                    <a:prstGeom prst="rect">
-                      <a:avLst/>
-                    </a:prstGeom>
-                  </pic:spPr>
-                </pic:pic>
-              </a:graphicData>
-            </a:graphic>
-          </wp:inline>
-        </w:drawing>
-      </w:r>
-    </w:p>
-    <w:p>
-      <w:pPr>
-        <w:pStyle w:val="Heading1"/>
-        <w:numPr>
-          <w:ilvl w:val="3"/>
-          <w:numId w:val="8"/>
-        </w:numPr>
-        <w:tabs>
-          <w:tab w:val="left" w:pos="1530"/>
-        </w:tabs>
-        <w:rPr>
-          <w:rFonts w:ascii="Times New Roman" w:hAnsi="Times New Roman" w:cs="Times New Roman"/>
-          <w:b w:val="0"/>
-          <w:bCs w:val="0"/>
-          <w:kern w:val="0"/>
-          <w:sz w:val="24"/>
-          <w:szCs w:val="24"/>
-        </w:rPr>
-      </w:pPr>
-      <w:bookmarkStart w:id="101" w:name="_Toc372141556"/>
-      <w:bookmarkStart w:id="102" w:name="_Toc372145337"/>
-      <w:bookmarkStart w:id="103" w:name="_Toc372147970"/>
-      <w:bookmarkStart w:id="104" w:name="_Toc372296627"/>
-      <w:bookmarkStart w:id="105" w:name="_Toc372296914"/>
-      <w:bookmarkStart w:id="106" w:name="_Toc372297137"/>
-      <w:bookmarkStart w:id="107" w:name="_Toc373492608"/>
-      <w:bookmarkStart w:id="108" w:name="_Toc373492805"/>
-      <w:bookmarkStart w:id="109" w:name="_Toc373493786"/>
-      <w:bookmarkStart w:id="110" w:name="_Toc469909929"/>
-      <w:r>
-        <w:rPr>
-          <w:rFonts w:ascii="Times New Roman" w:hAnsi="Times New Roman" w:cs="Times New Roman"/>
-          <w:b w:val="0"/>
-          <w:bCs w:val="0"/>
-          <w:kern w:val="0"/>
-          <w:sz w:val="24"/>
-          <w:szCs w:val="24"/>
-        </w:rPr>
-        <w:t>Update Interface</w:t>
-      </w:r>
-      <w:bookmarkEnd w:id="101"/>
-      <w:bookmarkEnd w:id="102"/>
-      <w:bookmarkEnd w:id="103"/>
-      <w:bookmarkEnd w:id="104"/>
-      <w:bookmarkEnd w:id="105"/>
-      <w:bookmarkEnd w:id="106"/>
-      <w:bookmarkEnd w:id="107"/>
-      <w:bookmarkEnd w:id="108"/>
-      <w:bookmarkEnd w:id="109"/>
-      <w:bookmarkEnd w:id="110"/>
-    </w:p>
-    <w:p/>
-    <w:p>
-      <w:pPr>
-        <w:jc w:val="center"/>
-      </w:pPr>
-      <w:r>
-        <w:rPr>
-          <w:noProof/>
-        </w:rPr>
-        <w:lastRenderedPageBreak/>
-        <w:drawing>
-          <wp:inline distT="0" distB="0" distL="0" distR="0" wp14:anchorId="78FCD42A" wp14:editId="166445A6">
-            <wp:extent cx="4372105" cy="3666309"/>
-            <wp:effectExtent l="0" t="0" r="0" b="0"/>
-            <wp:docPr id="76" name="Picture 76"/>
-            <wp:cNvGraphicFramePr>
-              <a:graphicFrameLocks xmlns:a="http://schemas.openxmlformats.org/drawingml/2006/main" noChangeAspect="1"/>
-            </wp:cNvGraphicFramePr>
-            <a:graphic xmlns:a="http://schemas.openxmlformats.org/drawingml/2006/main">
-              <a:graphicData uri="http://schemas.openxmlformats.org/drawingml/2006/picture">
-                <pic:pic xmlns:pic="http://schemas.openxmlformats.org/drawingml/2006/picture">
-                  <pic:nvPicPr>
-                    <pic:cNvPr id="0" name="x-update interface.PNG"/>
-                    <pic:cNvPicPr/>
-                  </pic:nvPicPr>
-                  <pic:blipFill>
-                    <a:blip r:embed="rId17">
-                      <a:extLst>
-                        <a:ext uri="{28A0092B-C50C-407E-A947-70E740481C1C}">
-                          <a14:useLocalDpi xmlns:a14="http://schemas.microsoft.com/office/drawing/2010/main" val="0"/>
-                        </a:ext>
-                      </a:extLst>
-                    </a:blip>
-                    <a:stretch>
-                      <a:fillRect/>
-                    </a:stretch>
-                  </pic:blipFill>
-                  <pic:spPr>
-                    <a:xfrm>
-                      <a:off x="0" y="0"/>
-                      <a:ext cx="4374573" cy="3668379"/>
-                    </a:xfrm>
-                    <a:prstGeom prst="rect">
-                      <a:avLst/>
-                    </a:prstGeom>
-                  </pic:spPr>
-                </pic:pic>
-              </a:graphicData>
-            </a:graphic>
-          </wp:inline>
-        </w:drawing>
-      </w:r>
-    </w:p>
-    <w:p>
-      <w:pPr>
-        <w:pStyle w:val="Heading1"/>
-        <w:numPr>
-          <w:ilvl w:val="3"/>
-          <w:numId w:val="8"/>
-        </w:numPr>
-        <w:tabs>
-          <w:tab w:val="left" w:pos="1530"/>
-        </w:tabs>
-        <w:rPr>
-          <w:rFonts w:ascii="Times New Roman" w:hAnsi="Times New Roman" w:cs="Times New Roman"/>
-          <w:b w:val="0"/>
-          <w:bCs w:val="0"/>
-          <w:kern w:val="0"/>
-          <w:sz w:val="24"/>
-          <w:szCs w:val="24"/>
-        </w:rPr>
-      </w:pPr>
-      <w:bookmarkStart w:id="111" w:name="_Toc372141557"/>
-      <w:bookmarkStart w:id="112" w:name="_Toc372145338"/>
-      <w:bookmarkStart w:id="113" w:name="_Toc372147971"/>
-      <w:bookmarkStart w:id="114" w:name="_Toc372296628"/>
-      <w:bookmarkStart w:id="115" w:name="_Toc372296915"/>
-      <w:bookmarkStart w:id="116" w:name="_Toc372297138"/>
-      <w:bookmarkStart w:id="117" w:name="_Toc373492609"/>
-      <w:bookmarkStart w:id="118" w:name="_Toc373492806"/>
-      <w:bookmarkStart w:id="119" w:name="_Toc373493787"/>
-      <w:bookmarkStart w:id="120" w:name="_Toc469909930"/>
-      <w:r>
-        <w:rPr>
-          <w:rFonts w:ascii="Times New Roman" w:hAnsi="Times New Roman" w:cs="Times New Roman"/>
-          <w:b w:val="0"/>
-          <w:bCs w:val="0"/>
-          <w:kern w:val="0"/>
-          <w:sz w:val="24"/>
-          <w:szCs w:val="24"/>
-        </w:rPr>
-        <w:t>Delete Interface</w:t>
-      </w:r>
-      <w:bookmarkEnd w:id="111"/>
-      <w:bookmarkEnd w:id="112"/>
-      <w:bookmarkEnd w:id="113"/>
-      <w:bookmarkEnd w:id="114"/>
-      <w:bookmarkEnd w:id="115"/>
-      <w:bookmarkEnd w:id="116"/>
-      <w:bookmarkEnd w:id="117"/>
-      <w:bookmarkEnd w:id="118"/>
-      <w:bookmarkEnd w:id="119"/>
-      <w:bookmarkEnd w:id="120"/>
-    </w:p>
-    <w:p>
-      <w:pPr>
-        <w:pStyle w:val="Heading1"/>
-        <w:numPr>
-          <w:ilvl w:val="0"/>
-          <w:numId w:val="0"/>
-        </w:numPr>
-        <w:tabs>
-          <w:tab w:val="left" w:pos="1530"/>
-        </w:tabs>
-        <w:ind w:left="720"/>
-        <w:jc w:val="center"/>
-      </w:pPr>
-      <w:bookmarkStart w:id="121" w:name="_Toc372141558"/>
-      <w:bookmarkStart w:id="122" w:name="_Toc372145339"/>
-      <w:bookmarkStart w:id="123" w:name="_Toc372147972"/>
-      <w:bookmarkStart w:id="124" w:name="_Toc372296629"/>
-      <w:bookmarkStart w:id="125" w:name="_Toc372296916"/>
-      <w:bookmarkStart w:id="126" w:name="_Toc372297139"/>
-      <w:bookmarkStart w:id="127" w:name="_Toc373492610"/>
-      <w:bookmarkStart w:id="128" w:name="_Toc373492807"/>
-      <w:bookmarkStart w:id="129" w:name="_Toc373493788"/>
-      <w:bookmarkStart w:id="130" w:name="_Toc469909931"/>
-      <w:r>
-        <w:rPr>
-          <w:noProof/>
-        </w:rPr>
-        <w:drawing>
-          <wp:inline distT="0" distB="0" distL="0" distR="0" wp14:anchorId="1FD0A47C" wp14:editId="2242DED9">
-            <wp:extent cx="3683726" cy="1456841"/>
-            <wp:effectExtent l="0" t="0" r="0" b="0"/>
-            <wp:docPr id="77" name="Picture 77"/>
-            <wp:cNvGraphicFramePr>
-              <a:graphicFrameLocks xmlns:a="http://schemas.openxmlformats.org/drawingml/2006/main" noChangeAspect="1"/>
-            </wp:cNvGraphicFramePr>
-            <a:graphic xmlns:a="http://schemas.openxmlformats.org/drawingml/2006/main">
-              <a:graphicData uri="http://schemas.openxmlformats.org/drawingml/2006/picture">
-                <pic:pic xmlns:pic="http://schemas.openxmlformats.org/drawingml/2006/picture">
-                  <pic:nvPicPr>
-                    <pic:cNvPr id="0" name="x-delete interface.PNG"/>
-                    <pic:cNvPicPr/>
-                  </pic:nvPicPr>
-                  <pic:blipFill>
-                    <a:blip r:embed="rId18">
-                      <a:extLst>
-                        <a:ext uri="{28A0092B-C50C-407E-A947-70E740481C1C}">
-                          <a14:useLocalDpi xmlns:a14="http://schemas.microsoft.com/office/drawing/2010/main" val="0"/>
-                        </a:ext>
-                      </a:extLst>
-                    </a:blip>
-                    <a:stretch>
-                      <a:fillRect/>
-                    </a:stretch>
-                  </pic:blipFill>
-                  <pic:spPr>
-                    <a:xfrm>
-                      <a:off x="0" y="0"/>
-                      <a:ext cx="3682853" cy="1456496"/>
-                    </a:xfrm>
-                    <a:prstGeom prst="rect">
-                      <a:avLst/>
-                    </a:prstGeom>
-                  </pic:spPr>
-                </pic:pic>
-              </a:graphicData>
-            </a:graphic>
-          </wp:inline>
-        </w:drawing>
-      </w:r>
-      <w:bookmarkEnd w:id="121"/>
-      <w:bookmarkEnd w:id="122"/>
-      <w:bookmarkEnd w:id="123"/>
-      <w:bookmarkEnd w:id="124"/>
-      <w:bookmarkEnd w:id="125"/>
-      <w:bookmarkEnd w:id="126"/>
-      <w:bookmarkEnd w:id="127"/>
-      <w:bookmarkEnd w:id="128"/>
-      <w:bookmarkEnd w:id="129"/>
-      <w:bookmarkEnd w:id="130"/>
-    </w:p>
-    <w:bookmarkEnd w:id="87"/>
-    <w:bookmarkEnd w:id="88"/>
-    <w:bookmarkEnd w:id="89"/>
-    <w:bookmarkEnd w:id="90"/>
-    <w:p>
-      <w:pPr>
-        <w:spacing w:after="200" w:line="276" w:lineRule="auto"/>
-        <w:ind w:firstLine="0"/>
       </w:pPr>
     </w:p>
     <w:p>
@@ -6019,6 +5194,8 @@
           <w:docGrid w:linePitch="360"/>
         </w:sectPr>
       </w:pPr>
+      <w:bookmarkStart w:id="83" w:name="_GoBack"/>
+      <w:bookmarkEnd w:id="83"/>
     </w:p>
     <w:p>
       <w:pPr>
@@ -6060,57 +5237,6 @@
           <w:docGrid w:linePitch="360"/>
         </w:sectPr>
       </w:pPr>
-      <w:r>
-        <w:rPr>
-          <w:noProof/>
-        </w:rPr>
-        <w:drawing>
-          <wp:inline distT="0" distB="0" distL="0" distR="0">
-            <wp:extent cx="8734425" cy="4114800"/>
-            <wp:effectExtent l="19050" t="19050" r="28575" b="19050"/>
-            <wp:docPr id="64" name="Picture 64"/>
-            <wp:cNvGraphicFramePr>
-              <a:graphicFrameLocks xmlns:a="http://schemas.openxmlformats.org/drawingml/2006/main" noChangeAspect="1"/>
-            </wp:cNvGraphicFramePr>
-            <a:graphic xmlns:a="http://schemas.openxmlformats.org/drawingml/2006/main">
-              <a:graphicData uri="http://schemas.openxmlformats.org/drawingml/2006/picture">
-                <pic:pic xmlns:pic="http://schemas.openxmlformats.org/drawingml/2006/picture">
-                  <pic:nvPicPr>
-                    <pic:cNvPr id="0" name="acquitance Association updated [29th nov 2013]-new.PNG"/>
-                    <pic:cNvPicPr/>
-                  </pic:nvPicPr>
-                  <pic:blipFill>
-                    <a:blip r:embed="rId19">
-                      <a:extLst>
-                        <a:ext uri="{28A0092B-C50C-407E-A947-70E740481C1C}">
-                          <a14:useLocalDpi xmlns:a14="http://schemas.microsoft.com/office/drawing/2010/main" val="0"/>
-                        </a:ext>
-                      </a:extLst>
-                    </a:blip>
-                    <a:stretch>
-                      <a:fillRect/>
-                    </a:stretch>
-                  </pic:blipFill>
-                  <pic:spPr>
-                    <a:xfrm>
-                      <a:off x="0" y="0"/>
-                      <a:ext cx="8734425" cy="4114800"/>
-                    </a:xfrm>
-                    <a:prstGeom prst="rect">
-                      <a:avLst/>
-                    </a:prstGeom>
-                    <a:ln w="19050">
-                      <a:solidFill>
-                        <a:schemeClr val="tx1"/>
-                      </a:solidFill>
-                    </a:ln>
-                  </pic:spPr>
-                </pic:pic>
-              </a:graphicData>
-            </a:graphic>
-          </wp:inline>
-        </w:drawing>
-      </w:r>
     </w:p>
     <w:p>
       <w:pPr>
@@ -6139,8 +5265,8 @@
           <w:i w:val="0"/>
         </w:rPr>
       </w:pPr>
-      <w:bookmarkStart w:id="131" w:name="_Toc372141560"/>
-      <w:bookmarkStart w:id="132" w:name="_Toc469909932"/>
+      <w:bookmarkStart w:id="84" w:name="_Toc372141560"/>
+      <w:bookmarkStart w:id="85" w:name="_Toc469909932"/>
       <w:r>
         <w:rPr>
           <w:rFonts w:ascii="Times New Roman" w:eastAsiaTheme="minorHAnsi" w:hAnsi="Times New Roman" w:cs="Times New Roman"/>
@@ -6148,8 +5274,8 @@
         </w:rPr>
         <w:t>Sub System Diagram</w:t>
       </w:r>
-      <w:bookmarkEnd w:id="131"/>
-      <w:bookmarkEnd w:id="132"/>
+      <w:bookmarkEnd w:id="84"/>
+      <w:bookmarkEnd w:id="85"/>
     </w:p>
     <w:p/>
     <w:p/>
@@ -6186,7 +5312,7 @@
                     <pic:cNvPicPr/>
                   </pic:nvPicPr>
                   <pic:blipFill>
-                    <a:blip r:embed="rId20">
+                    <a:blip r:embed="rId12">
                       <a:extLst>
                         <a:ext uri="{28A0092B-C50C-407E-A947-70E740481C1C}">
                           <a14:useLocalDpi xmlns:a14="http://schemas.microsoft.com/office/drawing/2010/main" val="0"/>
@@ -6238,7 +5364,7 @@
     <w:p>
       <w:pPr>
         <w:sectPr>
-          <w:footerReference w:type="default" r:id="rId21"/>
+          <w:footerReference w:type="default" r:id="rId13"/>
           <w:type w:val="continuous"/>
           <w:pgSz w:w="12240" w:h="15840"/>
           <w:pgMar w:top="1440" w:right="1440" w:bottom="1440" w:left="1440" w:header="720" w:footer="720" w:gutter="0"/>
@@ -6267,7 +5393,7 @@
           <w:i w:val="0"/>
         </w:rPr>
       </w:pPr>
-      <w:bookmarkStart w:id="133" w:name="_Toc469909933"/>
+      <w:bookmarkStart w:id="86" w:name="_Toc469909933"/>
       <w:r>
         <w:rPr>
           <w:rFonts w:ascii="Times New Roman" w:eastAsiaTheme="minorHAnsi" w:hAnsi="Times New Roman" w:cs="Times New Roman"/>
@@ -6276,7 +5402,7 @@
         <w:lastRenderedPageBreak/>
         <w:t>Class Diagram</w:t>
       </w:r>
-      <w:bookmarkEnd w:id="133"/>
+      <w:bookmarkEnd w:id="86"/>
       <w:r>
         <w:rPr>
           <w:rFonts w:ascii="Times New Roman" w:eastAsiaTheme="minorHAnsi" w:hAnsi="Times New Roman" w:cs="Times New Roman"/>
@@ -6295,7 +5421,7 @@
     <w:p>
       <w:pPr>
         <w:sectPr>
-          <w:footerReference w:type="default" r:id="rId22"/>
+          <w:footerReference w:type="default" r:id="rId14"/>
           <w:type w:val="continuous"/>
           <w:pgSz w:w="15840" w:h="12240" w:orient="landscape"/>
           <w:pgMar w:top="1440" w:right="1440" w:bottom="1440" w:left="1440" w:header="720" w:footer="720" w:gutter="0"/>
@@ -6330,7 +5456,7 @@
                     <pic:cNvPicPr/>
                   </pic:nvPicPr>
                   <pic:blipFill>
-                    <a:blip r:embed="rId23">
+                    <a:blip r:embed="rId15">
                       <a:extLst>
                         <a:ext uri="{28A0092B-C50C-407E-A947-70E740481C1C}">
                           <a14:useLocalDpi xmlns:a14="http://schemas.microsoft.com/office/drawing/2010/main" val="0"/>
@@ -6370,7 +5496,7 @@
           <w:i w:val="0"/>
         </w:rPr>
       </w:pPr>
-      <w:bookmarkStart w:id="134" w:name="_Toc469909934"/>
+      <w:bookmarkStart w:id="87" w:name="_Toc469909934"/>
       <w:r>
         <w:rPr>
           <w:rFonts w:ascii="Times New Roman" w:eastAsiaTheme="minorHAnsi" w:hAnsi="Times New Roman" w:cs="Times New Roman"/>
@@ -6379,7 +5505,7 @@
         <w:lastRenderedPageBreak/>
         <w:t>Control Objects</w:t>
       </w:r>
-      <w:bookmarkEnd w:id="134"/>
+      <w:bookmarkEnd w:id="87"/>
     </w:p>
     <w:p>
       <w:pPr>
@@ -6423,7 +5549,7 @@
                     <pic:cNvPicPr/>
                   </pic:nvPicPr>
                   <pic:blipFill>
-                    <a:blip r:embed="rId24">
+                    <a:blip r:embed="rId16">
                       <a:extLst>
                         <a:ext uri="{28A0092B-C50C-407E-A947-70E740481C1C}">
                           <a14:useLocalDpi xmlns:a14="http://schemas.microsoft.com/office/drawing/2010/main" val="0"/>
@@ -6674,8 +5800,8 @@
           <w:b/>
         </w:rPr>
       </w:pPr>
-      <w:bookmarkStart w:id="135" w:name="_Toc372139857"/>
-      <w:bookmarkStart w:id="136" w:name="_Toc372139999"/>
+      <w:bookmarkStart w:id="88" w:name="_Toc372139857"/>
+      <w:bookmarkStart w:id="89" w:name="_Toc372139999"/>
       <w:r>
         <w:rPr>
           <w:rFonts w:eastAsiaTheme="minorHAnsi"/>
@@ -6690,8 +5816,8 @@
         </w:rPr>
         <w:t>:</w:t>
       </w:r>
-      <w:bookmarkEnd w:id="135"/>
-      <w:bookmarkEnd w:id="136"/>
+      <w:bookmarkEnd w:id="88"/>
+      <w:bookmarkEnd w:id="89"/>
       <w:r>
         <w:rPr>
           <w:rFonts w:eastAsiaTheme="minorHAnsi"/>
@@ -6745,8 +5871,8 @@
         </w:rPr>
       </w:pPr>
     </w:p>
-    <w:bookmarkStart w:id="137" w:name="_Toc372139858"/>
-    <w:bookmarkStart w:id="138" w:name="_Toc372140000"/>
+    <w:bookmarkStart w:id="90" w:name="_Toc372139858"/>
+    <w:bookmarkStart w:id="91" w:name="_Toc372140000"/>
     <w:p>
       <w:pPr>
         <w:pStyle w:val="ListParagraph"/>
@@ -6924,8 +6050,8 @@
         </w:rPr>
         <w:t>:</w:t>
       </w:r>
-      <w:bookmarkEnd w:id="137"/>
-      <w:bookmarkEnd w:id="138"/>
+      <w:bookmarkEnd w:id="90"/>
+      <w:bookmarkEnd w:id="91"/>
       <w:r>
         <w:rPr>
           <w:rFonts w:eastAsiaTheme="minorHAnsi"/>
@@ -7016,8 +6142,8 @@
         </w:rPr>
       </w:pPr>
     </w:p>
-    <w:bookmarkStart w:id="139" w:name="_Toc372139859"/>
-    <w:bookmarkStart w:id="140" w:name="_Toc372140001"/>
+    <w:bookmarkStart w:id="92" w:name="_Toc372139859"/>
+    <w:bookmarkStart w:id="93" w:name="_Toc372140001"/>
     <w:p>
       <w:pPr>
         <w:pStyle w:val="ListParagraph"/>
@@ -7195,8 +6321,8 @@
         </w:rPr>
         <w:t>:</w:t>
       </w:r>
-      <w:bookmarkEnd w:id="139"/>
-      <w:bookmarkEnd w:id="140"/>
+      <w:bookmarkEnd w:id="92"/>
+      <w:bookmarkEnd w:id="93"/>
       <w:r>
         <w:rPr>
           <w:rFonts w:eastAsiaTheme="minorHAnsi"/>
@@ -7444,8 +6570,8 @@
           <w:b/>
         </w:rPr>
       </w:pPr>
-      <w:bookmarkStart w:id="141" w:name="_Toc372139860"/>
-      <w:bookmarkStart w:id="142" w:name="_Toc372140002"/>
+      <w:bookmarkStart w:id="94" w:name="_Toc372139860"/>
+      <w:bookmarkStart w:id="95" w:name="_Toc372140002"/>
       <w:r>
         <w:rPr>
           <w:rFonts w:eastAsiaTheme="minorHAnsi"/>
@@ -7460,8 +6586,8 @@
         </w:rPr>
         <w:t>:</w:t>
       </w:r>
-      <w:bookmarkEnd w:id="141"/>
-      <w:bookmarkEnd w:id="142"/>
+      <w:bookmarkEnd w:id="94"/>
+      <w:bookmarkEnd w:id="95"/>
       <w:r>
         <w:rPr>
           <w:rFonts w:eastAsiaTheme="minorHAnsi"/>
@@ -9208,8 +8334,8 @@
         </w:rPr>
       </w:pPr>
     </w:p>
-    <w:bookmarkStart w:id="143" w:name="_Toc372139861"/>
-    <w:bookmarkStart w:id="144" w:name="_Toc372140003"/>
+    <w:bookmarkStart w:id="96" w:name="_Toc372139861"/>
+    <w:bookmarkStart w:id="97" w:name="_Toc372140003"/>
     <w:p>
       <w:pPr>
         <w:pStyle w:val="ListParagraph"/>
@@ -9380,8 +8506,8 @@
         </w:rPr>
         <w:t>Response Receiver:</w:t>
       </w:r>
-      <w:bookmarkEnd w:id="143"/>
-      <w:bookmarkEnd w:id="144"/>
+      <w:bookmarkEnd w:id="96"/>
+      <w:bookmarkEnd w:id="97"/>
       <w:r>
         <w:rPr>
           <w:rFonts w:eastAsiaTheme="minorHAnsi"/>
@@ -9628,8 +8754,8 @@
           <w:b/>
         </w:rPr>
       </w:pPr>
-      <w:bookmarkStart w:id="145" w:name="_Toc372139862"/>
-      <w:bookmarkStart w:id="146" w:name="_Toc372140004"/>
+      <w:bookmarkStart w:id="98" w:name="_Toc372139862"/>
+      <w:bookmarkStart w:id="99" w:name="_Toc372140004"/>
       <w:r>
         <w:rPr>
           <w:rFonts w:eastAsiaTheme="minorHAnsi"/>
@@ -9637,8 +8763,8 @@
         </w:rPr>
         <w:t>Response Sender:</w:t>
       </w:r>
-      <w:bookmarkEnd w:id="145"/>
-      <w:bookmarkEnd w:id="146"/>
+      <w:bookmarkEnd w:id="98"/>
+      <w:bookmarkEnd w:id="99"/>
       <w:r>
         <w:rPr>
           <w:rFonts w:eastAsiaTheme="minorHAnsi"/>
@@ -9905,8 +9031,8 @@
           <w:b/>
         </w:rPr>
       </w:pPr>
-      <w:bookmarkStart w:id="147" w:name="_Toc372139863"/>
-      <w:bookmarkStart w:id="148" w:name="_Toc372140005"/>
+      <w:bookmarkStart w:id="100" w:name="_Toc372139863"/>
+      <w:bookmarkStart w:id="101" w:name="_Toc372140005"/>
       <w:r>
         <w:rPr>
           <w:rFonts w:eastAsiaTheme="minorHAnsi"/>
@@ -9914,8 +9040,8 @@
         </w:rPr>
         <w:t>Request Receiver:</w:t>
       </w:r>
-      <w:bookmarkEnd w:id="147"/>
-      <w:bookmarkEnd w:id="148"/>
+      <w:bookmarkEnd w:id="100"/>
+      <w:bookmarkEnd w:id="101"/>
       <w:r>
         <w:rPr>
           <w:rFonts w:eastAsiaTheme="minorHAnsi"/>
@@ -10170,8 +9296,8 @@
           <w:b/>
         </w:rPr>
       </w:pPr>
-      <w:bookmarkStart w:id="149" w:name="_Toc372139864"/>
-      <w:bookmarkStart w:id="150" w:name="_Toc372140006"/>
+      <w:bookmarkStart w:id="102" w:name="_Toc372139864"/>
+      <w:bookmarkStart w:id="103" w:name="_Toc372140006"/>
       <w:r>
         <w:rPr>
           <w:rFonts w:eastAsiaTheme="minorHAnsi"/>
@@ -10179,8 +9305,8 @@
         </w:rPr>
         <w:t>Request Sender:</w:t>
       </w:r>
-      <w:bookmarkEnd w:id="149"/>
-      <w:bookmarkEnd w:id="150"/>
+      <w:bookmarkEnd w:id="102"/>
+      <w:bookmarkEnd w:id="103"/>
       <w:r>
         <w:rPr>
           <w:rFonts w:eastAsiaTheme="minorHAnsi"/>
@@ -10275,8 +9401,8 @@
         </w:rPr>
       </w:pPr>
     </w:p>
-    <w:bookmarkStart w:id="151" w:name="_Toc372139865"/>
-    <w:bookmarkStart w:id="152" w:name="_Toc372140007"/>
+    <w:bookmarkStart w:id="104" w:name="_Toc372139865"/>
+    <w:bookmarkStart w:id="105" w:name="_Toc372140007"/>
     <w:p>
       <w:pPr>
         <w:pStyle w:val="ListParagraph"/>
@@ -10447,8 +9573,8 @@
         </w:rPr>
         <w:t>Policy Sender:</w:t>
       </w:r>
-      <w:bookmarkEnd w:id="151"/>
-      <w:bookmarkEnd w:id="152"/>
+      <w:bookmarkEnd w:id="104"/>
+      <w:bookmarkEnd w:id="105"/>
       <w:r>
         <w:rPr>
           <w:rFonts w:eastAsiaTheme="minorHAnsi"/>
@@ -10693,8 +9819,8 @@
           <w:b/>
         </w:rPr>
       </w:pPr>
-      <w:bookmarkStart w:id="153" w:name="_Toc372139866"/>
-      <w:bookmarkStart w:id="154" w:name="_Toc372140008"/>
+      <w:bookmarkStart w:id="106" w:name="_Toc372139866"/>
+      <w:bookmarkStart w:id="107" w:name="_Toc372140008"/>
       <w:r>
         <w:rPr>
           <w:rFonts w:eastAsiaTheme="minorHAnsi"/>
@@ -10709,8 +9835,8 @@
         </w:rPr>
         <w:t>Policy Receiver:</w:t>
       </w:r>
-      <w:bookmarkEnd w:id="153"/>
-      <w:bookmarkEnd w:id="154"/>
+      <w:bookmarkEnd w:id="106"/>
+      <w:bookmarkEnd w:id="107"/>
       <w:r>
         <w:rPr>
           <w:rFonts w:eastAsiaTheme="minorHAnsi"/>
@@ -11678,7 +10804,7 @@
       <w:pPr>
         <w:ind w:firstLine="0"/>
         <w:sectPr>
-          <w:footerReference w:type="first" r:id="rId25"/>
+          <w:footerReference w:type="first" r:id="rId17"/>
           <w:type w:val="continuous"/>
           <w:pgSz w:w="12240" w:h="15840"/>
           <w:pgMar w:top="1440" w:right="1440" w:bottom="1440" w:left="1440" w:header="720" w:footer="720" w:gutter="0"/>
@@ -11715,30 +10841,202 @@
           <w:szCs w:val="28"/>
         </w:rPr>
       </w:pPr>
-      <w:bookmarkStart w:id="155" w:name="_Toc372020885"/>
-      <w:bookmarkStart w:id="156" w:name="_Toc372020918"/>
-      <w:bookmarkStart w:id="157" w:name="_Toc372020944"/>
-      <w:bookmarkStart w:id="158" w:name="_Toc372025368"/>
-      <w:bookmarkStart w:id="159" w:name="_Toc372139869"/>
-      <w:bookmarkStart w:id="160" w:name="_Toc372140011"/>
-      <w:bookmarkStart w:id="161" w:name="_Toc372141713"/>
-      <w:bookmarkStart w:id="162" w:name="_Toc372141832"/>
-      <w:bookmarkStart w:id="163" w:name="_Toc372141919"/>
-      <w:bookmarkStart w:id="164" w:name="_Toc372145068"/>
-      <w:bookmarkStart w:id="165" w:name="_Toc372145347"/>
-      <w:bookmarkStart w:id="166" w:name="_Toc372147980"/>
-      <w:bookmarkStart w:id="167" w:name="_Toc372233596"/>
-      <w:bookmarkStart w:id="168" w:name="_Toc372233812"/>
-      <w:bookmarkStart w:id="169" w:name="_Toc372234028"/>
-      <w:bookmarkStart w:id="170" w:name="_Toc372296584"/>
-      <w:bookmarkStart w:id="171" w:name="_Toc372296635"/>
-      <w:bookmarkStart w:id="172" w:name="_Toc372296922"/>
-      <w:bookmarkStart w:id="173" w:name="_Toc372297145"/>
-      <w:bookmarkStart w:id="174" w:name="_Toc373492614"/>
-      <w:bookmarkStart w:id="175" w:name="_Toc373492811"/>
-      <w:bookmarkStart w:id="176" w:name="_Toc373493792"/>
-      <w:bookmarkStart w:id="177" w:name="_Toc469909882"/>
-      <w:bookmarkStart w:id="178" w:name="_Toc469909935"/>
+      <w:bookmarkStart w:id="108" w:name="_Toc372020885"/>
+      <w:bookmarkStart w:id="109" w:name="_Toc372020918"/>
+      <w:bookmarkStart w:id="110" w:name="_Toc372020944"/>
+      <w:bookmarkStart w:id="111" w:name="_Toc372025368"/>
+      <w:bookmarkStart w:id="112" w:name="_Toc372139869"/>
+      <w:bookmarkStart w:id="113" w:name="_Toc372140011"/>
+      <w:bookmarkStart w:id="114" w:name="_Toc372141713"/>
+      <w:bookmarkStart w:id="115" w:name="_Toc372141832"/>
+      <w:bookmarkStart w:id="116" w:name="_Toc372141919"/>
+      <w:bookmarkStart w:id="117" w:name="_Toc372145068"/>
+      <w:bookmarkStart w:id="118" w:name="_Toc372145347"/>
+      <w:bookmarkStart w:id="119" w:name="_Toc372147980"/>
+      <w:bookmarkStart w:id="120" w:name="_Toc372233596"/>
+      <w:bookmarkStart w:id="121" w:name="_Toc372233812"/>
+      <w:bookmarkStart w:id="122" w:name="_Toc372234028"/>
+      <w:bookmarkStart w:id="123" w:name="_Toc372296584"/>
+      <w:bookmarkStart w:id="124" w:name="_Toc372296635"/>
+      <w:bookmarkStart w:id="125" w:name="_Toc372296922"/>
+      <w:bookmarkStart w:id="126" w:name="_Toc372297145"/>
+      <w:bookmarkStart w:id="127" w:name="_Toc373492614"/>
+      <w:bookmarkStart w:id="128" w:name="_Toc373492811"/>
+      <w:bookmarkStart w:id="129" w:name="_Toc373493792"/>
+      <w:bookmarkStart w:id="130" w:name="_Toc469909882"/>
+      <w:bookmarkStart w:id="131" w:name="_Toc469909935"/>
+      <w:bookmarkEnd w:id="108"/>
+      <w:bookmarkEnd w:id="109"/>
+      <w:bookmarkEnd w:id="110"/>
+      <w:bookmarkEnd w:id="111"/>
+      <w:bookmarkEnd w:id="112"/>
+      <w:bookmarkEnd w:id="113"/>
+      <w:bookmarkEnd w:id="114"/>
+      <w:bookmarkEnd w:id="115"/>
+      <w:bookmarkEnd w:id="116"/>
+      <w:bookmarkEnd w:id="117"/>
+      <w:bookmarkEnd w:id="118"/>
+      <w:bookmarkEnd w:id="119"/>
+      <w:bookmarkEnd w:id="120"/>
+      <w:bookmarkEnd w:id="121"/>
+      <w:bookmarkEnd w:id="122"/>
+      <w:bookmarkEnd w:id="123"/>
+      <w:bookmarkEnd w:id="124"/>
+      <w:bookmarkEnd w:id="125"/>
+      <w:bookmarkEnd w:id="126"/>
+      <w:bookmarkEnd w:id="127"/>
+      <w:bookmarkEnd w:id="128"/>
+      <w:bookmarkEnd w:id="129"/>
+      <w:bookmarkEnd w:id="130"/>
+      <w:bookmarkEnd w:id="131"/>
+    </w:p>
+    <w:p>
+      <w:pPr>
+        <w:pStyle w:val="Heading1"/>
+        <w:rPr>
+          <w:rFonts w:ascii="Times New Roman" w:hAnsi="Times New Roman" w:cs="Times New Roman"/>
+          <w:sz w:val="40"/>
+        </w:rPr>
+      </w:pPr>
+      <w:bookmarkStart w:id="132" w:name="_Toc469909936"/>
+      <w:r>
+        <w:rPr>
+          <w:rFonts w:ascii="Times New Roman" w:hAnsi="Times New Roman" w:cs="Times New Roman"/>
+          <w:sz w:val="40"/>
+        </w:rPr>
+        <w:t>Design Model</w:t>
+      </w:r>
+      <w:bookmarkEnd w:id="132"/>
+    </w:p>
+    <w:p>
+      <w:pPr>
+        <w:pStyle w:val="Heading2"/>
+        <w:numPr>
+          <w:ilvl w:val="1"/>
+          <w:numId w:val="15"/>
+        </w:numPr>
+        <w:ind w:left="1080" w:hanging="720"/>
+        <w:rPr>
+          <w:rFonts w:eastAsiaTheme="minorHAnsi"/>
+          <w:i w:val="0"/>
+        </w:rPr>
+      </w:pPr>
+      <w:bookmarkStart w:id="133" w:name="_Toc469909937"/>
+      <w:r>
+        <w:rPr>
+          <w:rFonts w:ascii="Times New Roman" w:eastAsiaTheme="minorHAnsi" w:hAnsi="Times New Roman" w:cs="Times New Roman"/>
+          <w:i w:val="0"/>
+        </w:rPr>
+        <w:t>Sequence Diagrams</w:t>
+      </w:r>
+      <w:bookmarkEnd w:id="133"/>
+    </w:p>
+    <w:p>
+      <w:pPr>
+        <w:pStyle w:val="ListParagraph"/>
+        <w:keepNext/>
+        <w:numPr>
+          <w:ilvl w:val="1"/>
+          <w:numId w:val="1"/>
+        </w:numPr>
+        <w:spacing w:before="240" w:after="60"/>
+        <w:contextualSpacing w:val="0"/>
+        <w:outlineLvl w:val="1"/>
+        <w:rPr>
+          <w:rFonts w:ascii="Arial" w:hAnsi="Arial" w:cs="Arial"/>
+          <w:b/>
+          <w:bCs/>
+          <w:i/>
+          <w:iCs/>
+          <w:vanish/>
+          <w:sz w:val="28"/>
+          <w:szCs w:val="28"/>
+        </w:rPr>
+      </w:pPr>
+      <w:bookmarkStart w:id="134" w:name="_Toc372139873"/>
+      <w:bookmarkStart w:id="135" w:name="_Toc372140015"/>
+      <w:bookmarkStart w:id="136" w:name="_Toc372141717"/>
+      <w:bookmarkStart w:id="137" w:name="_Toc372141836"/>
+      <w:bookmarkStart w:id="138" w:name="_Toc372141923"/>
+      <w:bookmarkStart w:id="139" w:name="_Toc372145071"/>
+      <w:bookmarkStart w:id="140" w:name="_Toc372145350"/>
+      <w:bookmarkStart w:id="141" w:name="_Toc372147983"/>
+      <w:bookmarkStart w:id="142" w:name="_Toc372233599"/>
+      <w:bookmarkStart w:id="143" w:name="_Toc372233815"/>
+      <w:bookmarkStart w:id="144" w:name="_Toc372234031"/>
+      <w:bookmarkStart w:id="145" w:name="_Toc372296587"/>
+      <w:bookmarkStart w:id="146" w:name="_Toc372296638"/>
+      <w:bookmarkStart w:id="147" w:name="_Toc372296925"/>
+      <w:bookmarkStart w:id="148" w:name="_Toc372297148"/>
+      <w:bookmarkStart w:id="149" w:name="_Toc373492618"/>
+      <w:bookmarkStart w:id="150" w:name="_Toc373492815"/>
+      <w:bookmarkStart w:id="151" w:name="_Toc373493796"/>
+      <w:bookmarkStart w:id="152" w:name="_Toc469909885"/>
+      <w:bookmarkStart w:id="153" w:name="_Toc469909938"/>
+      <w:bookmarkEnd w:id="134"/>
+      <w:bookmarkEnd w:id="135"/>
+      <w:bookmarkEnd w:id="136"/>
+      <w:bookmarkEnd w:id="137"/>
+      <w:bookmarkEnd w:id="138"/>
+      <w:bookmarkEnd w:id="139"/>
+      <w:bookmarkEnd w:id="140"/>
+      <w:bookmarkEnd w:id="141"/>
+      <w:bookmarkEnd w:id="142"/>
+      <w:bookmarkEnd w:id="143"/>
+      <w:bookmarkEnd w:id="144"/>
+      <w:bookmarkEnd w:id="145"/>
+      <w:bookmarkEnd w:id="146"/>
+      <w:bookmarkEnd w:id="147"/>
+      <w:bookmarkEnd w:id="148"/>
+      <w:bookmarkEnd w:id="149"/>
+      <w:bookmarkEnd w:id="150"/>
+      <w:bookmarkEnd w:id="151"/>
+      <w:bookmarkEnd w:id="152"/>
+      <w:bookmarkEnd w:id="153"/>
+    </w:p>
+    <w:p>
+      <w:pPr>
+        <w:pStyle w:val="ListParagraph"/>
+        <w:keepNext/>
+        <w:numPr>
+          <w:ilvl w:val="1"/>
+          <w:numId w:val="1"/>
+        </w:numPr>
+        <w:spacing w:before="240" w:after="60"/>
+        <w:contextualSpacing w:val="0"/>
+        <w:outlineLvl w:val="1"/>
+        <w:rPr>
+          <w:rFonts w:ascii="Arial" w:hAnsi="Arial" w:cs="Arial"/>
+          <w:b/>
+          <w:bCs/>
+          <w:i/>
+          <w:iCs/>
+          <w:vanish/>
+          <w:sz w:val="28"/>
+          <w:szCs w:val="28"/>
+        </w:rPr>
+      </w:pPr>
+      <w:bookmarkStart w:id="154" w:name="_Toc372139874"/>
+      <w:bookmarkStart w:id="155" w:name="_Toc372140016"/>
+      <w:bookmarkStart w:id="156" w:name="_Toc372141718"/>
+      <w:bookmarkStart w:id="157" w:name="_Toc372141837"/>
+      <w:bookmarkStart w:id="158" w:name="_Toc372141924"/>
+      <w:bookmarkStart w:id="159" w:name="_Toc372145072"/>
+      <w:bookmarkStart w:id="160" w:name="_Toc372145351"/>
+      <w:bookmarkStart w:id="161" w:name="_Toc372147984"/>
+      <w:bookmarkStart w:id="162" w:name="_Toc372233600"/>
+      <w:bookmarkStart w:id="163" w:name="_Toc372233816"/>
+      <w:bookmarkStart w:id="164" w:name="_Toc372234032"/>
+      <w:bookmarkStart w:id="165" w:name="_Toc372296588"/>
+      <w:bookmarkStart w:id="166" w:name="_Toc372296639"/>
+      <w:bookmarkStart w:id="167" w:name="_Toc372296926"/>
+      <w:bookmarkStart w:id="168" w:name="_Toc372297149"/>
+      <w:bookmarkStart w:id="169" w:name="_Toc373492619"/>
+      <w:bookmarkStart w:id="170" w:name="_Toc373492816"/>
+      <w:bookmarkStart w:id="171" w:name="_Toc373493797"/>
+      <w:bookmarkStart w:id="172" w:name="_Toc469909886"/>
+      <w:bookmarkStart w:id="173" w:name="_Toc469909939"/>
+      <w:bookmarkEnd w:id="154"/>
       <w:bookmarkEnd w:id="155"/>
       <w:bookmarkEnd w:id="156"/>
       <w:bookmarkEnd w:id="157"/>
@@ -11758,178 +11056,6 @@
       <w:bookmarkEnd w:id="171"/>
       <w:bookmarkEnd w:id="172"/>
       <w:bookmarkEnd w:id="173"/>
-      <w:bookmarkEnd w:id="174"/>
-      <w:bookmarkEnd w:id="175"/>
-      <w:bookmarkEnd w:id="176"/>
-      <w:bookmarkEnd w:id="177"/>
-      <w:bookmarkEnd w:id="178"/>
-    </w:p>
-    <w:p>
-      <w:pPr>
-        <w:pStyle w:val="Heading1"/>
-        <w:rPr>
-          <w:rFonts w:ascii="Times New Roman" w:hAnsi="Times New Roman" w:cs="Times New Roman"/>
-          <w:sz w:val="40"/>
-        </w:rPr>
-      </w:pPr>
-      <w:bookmarkStart w:id="179" w:name="_Toc469909936"/>
-      <w:r>
-        <w:rPr>
-          <w:rFonts w:ascii="Times New Roman" w:hAnsi="Times New Roman" w:cs="Times New Roman"/>
-          <w:sz w:val="40"/>
-        </w:rPr>
-        <w:t>Design Model</w:t>
-      </w:r>
-      <w:bookmarkEnd w:id="179"/>
-    </w:p>
-    <w:p>
-      <w:pPr>
-        <w:pStyle w:val="Heading2"/>
-        <w:numPr>
-          <w:ilvl w:val="1"/>
-          <w:numId w:val="15"/>
-        </w:numPr>
-        <w:ind w:left="1080" w:hanging="720"/>
-        <w:rPr>
-          <w:rFonts w:eastAsiaTheme="minorHAnsi"/>
-          <w:i w:val="0"/>
-        </w:rPr>
-      </w:pPr>
-      <w:bookmarkStart w:id="180" w:name="_Toc469909937"/>
-      <w:r>
-        <w:rPr>
-          <w:rFonts w:ascii="Times New Roman" w:eastAsiaTheme="minorHAnsi" w:hAnsi="Times New Roman" w:cs="Times New Roman"/>
-          <w:i w:val="0"/>
-        </w:rPr>
-        <w:t>Sequence Diagrams</w:t>
-      </w:r>
-      <w:bookmarkEnd w:id="180"/>
-    </w:p>
-    <w:p>
-      <w:pPr>
-        <w:pStyle w:val="ListParagraph"/>
-        <w:keepNext/>
-        <w:numPr>
-          <w:ilvl w:val="1"/>
-          <w:numId w:val="1"/>
-        </w:numPr>
-        <w:spacing w:before="240" w:after="60"/>
-        <w:contextualSpacing w:val="0"/>
-        <w:outlineLvl w:val="1"/>
-        <w:rPr>
-          <w:rFonts w:ascii="Arial" w:hAnsi="Arial" w:cs="Arial"/>
-          <w:b/>
-          <w:bCs/>
-          <w:i/>
-          <w:iCs/>
-          <w:vanish/>
-          <w:sz w:val="28"/>
-          <w:szCs w:val="28"/>
-        </w:rPr>
-      </w:pPr>
-      <w:bookmarkStart w:id="181" w:name="_Toc372139873"/>
-      <w:bookmarkStart w:id="182" w:name="_Toc372140015"/>
-      <w:bookmarkStart w:id="183" w:name="_Toc372141717"/>
-      <w:bookmarkStart w:id="184" w:name="_Toc372141836"/>
-      <w:bookmarkStart w:id="185" w:name="_Toc372141923"/>
-      <w:bookmarkStart w:id="186" w:name="_Toc372145071"/>
-      <w:bookmarkStart w:id="187" w:name="_Toc372145350"/>
-      <w:bookmarkStart w:id="188" w:name="_Toc372147983"/>
-      <w:bookmarkStart w:id="189" w:name="_Toc372233599"/>
-      <w:bookmarkStart w:id="190" w:name="_Toc372233815"/>
-      <w:bookmarkStart w:id="191" w:name="_Toc372234031"/>
-      <w:bookmarkStart w:id="192" w:name="_Toc372296587"/>
-      <w:bookmarkStart w:id="193" w:name="_Toc372296638"/>
-      <w:bookmarkStart w:id="194" w:name="_Toc372296925"/>
-      <w:bookmarkStart w:id="195" w:name="_Toc372297148"/>
-      <w:bookmarkStart w:id="196" w:name="_Toc373492618"/>
-      <w:bookmarkStart w:id="197" w:name="_Toc373492815"/>
-      <w:bookmarkStart w:id="198" w:name="_Toc373493796"/>
-      <w:bookmarkStart w:id="199" w:name="_Toc469909885"/>
-      <w:bookmarkStart w:id="200" w:name="_Toc469909938"/>
-      <w:bookmarkEnd w:id="181"/>
-      <w:bookmarkEnd w:id="182"/>
-      <w:bookmarkEnd w:id="183"/>
-      <w:bookmarkEnd w:id="184"/>
-      <w:bookmarkEnd w:id="185"/>
-      <w:bookmarkEnd w:id="186"/>
-      <w:bookmarkEnd w:id="187"/>
-      <w:bookmarkEnd w:id="188"/>
-      <w:bookmarkEnd w:id="189"/>
-      <w:bookmarkEnd w:id="190"/>
-      <w:bookmarkEnd w:id="191"/>
-      <w:bookmarkEnd w:id="192"/>
-      <w:bookmarkEnd w:id="193"/>
-      <w:bookmarkEnd w:id="194"/>
-      <w:bookmarkEnd w:id="195"/>
-      <w:bookmarkEnd w:id="196"/>
-      <w:bookmarkEnd w:id="197"/>
-      <w:bookmarkEnd w:id="198"/>
-      <w:bookmarkEnd w:id="199"/>
-      <w:bookmarkEnd w:id="200"/>
-    </w:p>
-    <w:p>
-      <w:pPr>
-        <w:pStyle w:val="ListParagraph"/>
-        <w:keepNext/>
-        <w:numPr>
-          <w:ilvl w:val="1"/>
-          <w:numId w:val="1"/>
-        </w:numPr>
-        <w:spacing w:before="240" w:after="60"/>
-        <w:contextualSpacing w:val="0"/>
-        <w:outlineLvl w:val="1"/>
-        <w:rPr>
-          <w:rFonts w:ascii="Arial" w:hAnsi="Arial" w:cs="Arial"/>
-          <w:b/>
-          <w:bCs/>
-          <w:i/>
-          <w:iCs/>
-          <w:vanish/>
-          <w:sz w:val="28"/>
-          <w:szCs w:val="28"/>
-        </w:rPr>
-      </w:pPr>
-      <w:bookmarkStart w:id="201" w:name="_Toc372139874"/>
-      <w:bookmarkStart w:id="202" w:name="_Toc372140016"/>
-      <w:bookmarkStart w:id="203" w:name="_Toc372141718"/>
-      <w:bookmarkStart w:id="204" w:name="_Toc372141837"/>
-      <w:bookmarkStart w:id="205" w:name="_Toc372141924"/>
-      <w:bookmarkStart w:id="206" w:name="_Toc372145072"/>
-      <w:bookmarkStart w:id="207" w:name="_Toc372145351"/>
-      <w:bookmarkStart w:id="208" w:name="_Toc372147984"/>
-      <w:bookmarkStart w:id="209" w:name="_Toc372233600"/>
-      <w:bookmarkStart w:id="210" w:name="_Toc372233816"/>
-      <w:bookmarkStart w:id="211" w:name="_Toc372234032"/>
-      <w:bookmarkStart w:id="212" w:name="_Toc372296588"/>
-      <w:bookmarkStart w:id="213" w:name="_Toc372296639"/>
-      <w:bookmarkStart w:id="214" w:name="_Toc372296926"/>
-      <w:bookmarkStart w:id="215" w:name="_Toc372297149"/>
-      <w:bookmarkStart w:id="216" w:name="_Toc373492619"/>
-      <w:bookmarkStart w:id="217" w:name="_Toc373492816"/>
-      <w:bookmarkStart w:id="218" w:name="_Toc373493797"/>
-      <w:bookmarkStart w:id="219" w:name="_Toc469909886"/>
-      <w:bookmarkStart w:id="220" w:name="_Toc469909939"/>
-      <w:bookmarkEnd w:id="201"/>
-      <w:bookmarkEnd w:id="202"/>
-      <w:bookmarkEnd w:id="203"/>
-      <w:bookmarkEnd w:id="204"/>
-      <w:bookmarkEnd w:id="205"/>
-      <w:bookmarkEnd w:id="206"/>
-      <w:bookmarkEnd w:id="207"/>
-      <w:bookmarkEnd w:id="208"/>
-      <w:bookmarkEnd w:id="209"/>
-      <w:bookmarkEnd w:id="210"/>
-      <w:bookmarkEnd w:id="211"/>
-      <w:bookmarkEnd w:id="212"/>
-      <w:bookmarkEnd w:id="213"/>
-      <w:bookmarkEnd w:id="214"/>
-      <w:bookmarkEnd w:id="215"/>
-      <w:bookmarkEnd w:id="216"/>
-      <w:bookmarkEnd w:id="217"/>
-      <w:bookmarkEnd w:id="218"/>
-      <w:bookmarkEnd w:id="219"/>
-      <w:bookmarkEnd w:id="220"/>
     </w:p>
     <w:p>
       <w:pPr>
@@ -11943,14 +11069,14 @@
           <w:rFonts w:ascii="Times New Roman" w:hAnsi="Times New Roman" w:cs="Times New Roman"/>
         </w:rPr>
       </w:pPr>
-      <w:bookmarkStart w:id="221" w:name="_Toc469909940"/>
+      <w:bookmarkStart w:id="174" w:name="_Toc469909940"/>
       <w:r>
         <w:rPr>
           <w:rFonts w:ascii="Times New Roman" w:hAnsi="Times New Roman" w:cs="Times New Roman"/>
         </w:rPr>
         <w:t>Database Population</w:t>
       </w:r>
-      <w:bookmarkEnd w:id="221"/>
+      <w:bookmarkEnd w:id="174"/>
     </w:p>
     <w:p>
       <w:pPr>
@@ -11964,7 +11090,7 @@
           <w:b/>
         </w:rPr>
       </w:pPr>
-      <w:bookmarkStart w:id="222" w:name="_Toc372140018"/>
+      <w:bookmarkStart w:id="175" w:name="_Toc372140018"/>
       <w:r>
         <w:rPr>
           <w:rFonts w:eastAsiaTheme="minorHAnsi"/>
@@ -11995,7 +11121,7 @@
                     <pic:cNvPicPr/>
                   </pic:nvPicPr>
                   <pic:blipFill>
-                    <a:blip r:embed="rId26">
+                    <a:blip r:embed="rId18">
                       <a:extLst>
                         <a:ext uri="{28A0092B-C50C-407E-A947-70E740481C1C}">
                           <a14:useLocalDpi xmlns:a14="http://schemas.microsoft.com/office/drawing/2010/main" val="0"/>
@@ -12033,7 +11159,7 @@
         </w:rPr>
         <w:t>Manage Subjects</w:t>
       </w:r>
-      <w:bookmarkEnd w:id="222"/>
+      <w:bookmarkEnd w:id="175"/>
     </w:p>
     <w:p>
       <w:pPr>
@@ -12047,7 +11173,7 @@
           <w:b/>
         </w:rPr>
       </w:pPr>
-      <w:bookmarkStart w:id="223" w:name="_Toc372140020"/>
+      <w:bookmarkStart w:id="176" w:name="_Toc372140020"/>
       <w:r>
         <w:rPr>
           <w:b/>
@@ -12078,7 +11204,7 @@
                     <pic:cNvPicPr/>
                   </pic:nvPicPr>
                   <pic:blipFill>
-                    <a:blip r:embed="rId27">
+                    <a:blip r:embed="rId19">
                       <a:extLst>
                         <a:ext uri="{28A0092B-C50C-407E-A947-70E740481C1C}">
                           <a14:useLocalDpi xmlns:a14="http://schemas.microsoft.com/office/drawing/2010/main" val="0"/>
@@ -12138,8 +11264,8 @@
           <w:b/>
         </w:rPr>
       </w:pPr>
-      <w:bookmarkStart w:id="224" w:name="_Toc372140021"/>
-      <w:bookmarkEnd w:id="223"/>
+      <w:bookmarkStart w:id="177" w:name="_Toc372140021"/>
+      <w:bookmarkEnd w:id="176"/>
       <w:r>
         <w:rPr>
           <w:rFonts w:eastAsiaTheme="minorHAnsi"/>
@@ -12170,7 +11296,7 @@
                     <pic:cNvPicPr/>
                   </pic:nvPicPr>
                   <pic:blipFill>
-                    <a:blip r:embed="rId28">
+                    <a:blip r:embed="rId20">
                       <a:extLst>
                         <a:ext uri="{28A0092B-C50C-407E-A947-70E740481C1C}">
                           <a14:useLocalDpi xmlns:a14="http://schemas.microsoft.com/office/drawing/2010/main" val="0"/>
@@ -12208,7 +11334,7 @@
         </w:rPr>
         <w:t>Manage Resource</w:t>
       </w:r>
-      <w:bookmarkEnd w:id="224"/>
+      <w:bookmarkEnd w:id="177"/>
     </w:p>
     <w:p>
       <w:pPr>
@@ -12238,22 +11364,22 @@
           <w:szCs w:val="26"/>
         </w:rPr>
       </w:pPr>
-      <w:bookmarkStart w:id="225" w:name="_Toc372139881"/>
-      <w:bookmarkStart w:id="226" w:name="_Toc372140023"/>
-      <w:bookmarkStart w:id="227" w:name="_Toc372141722"/>
-      <w:bookmarkStart w:id="228" w:name="_Toc373492621"/>
-      <w:bookmarkStart w:id="229" w:name="_Toc373492818"/>
-      <w:bookmarkStart w:id="230" w:name="_Toc373493799"/>
-      <w:bookmarkStart w:id="231" w:name="_Toc469909888"/>
-      <w:bookmarkStart w:id="232" w:name="_Toc469909941"/>
-      <w:bookmarkEnd w:id="225"/>
-      <w:bookmarkEnd w:id="226"/>
-      <w:bookmarkEnd w:id="227"/>
-      <w:bookmarkEnd w:id="228"/>
-      <w:bookmarkEnd w:id="229"/>
-      <w:bookmarkEnd w:id="230"/>
-      <w:bookmarkEnd w:id="231"/>
-      <w:bookmarkEnd w:id="232"/>
+      <w:bookmarkStart w:id="178" w:name="_Toc372139881"/>
+      <w:bookmarkStart w:id="179" w:name="_Toc372140023"/>
+      <w:bookmarkStart w:id="180" w:name="_Toc372141722"/>
+      <w:bookmarkStart w:id="181" w:name="_Toc373492621"/>
+      <w:bookmarkStart w:id="182" w:name="_Toc373492818"/>
+      <w:bookmarkStart w:id="183" w:name="_Toc373493799"/>
+      <w:bookmarkStart w:id="184" w:name="_Toc469909888"/>
+      <w:bookmarkStart w:id="185" w:name="_Toc469909941"/>
+      <w:bookmarkEnd w:id="178"/>
+      <w:bookmarkEnd w:id="179"/>
+      <w:bookmarkEnd w:id="180"/>
+      <w:bookmarkEnd w:id="181"/>
+      <w:bookmarkEnd w:id="182"/>
+      <w:bookmarkEnd w:id="183"/>
+      <w:bookmarkEnd w:id="184"/>
+      <w:bookmarkEnd w:id="185"/>
     </w:p>
     <w:p>
       <w:pPr>
@@ -12278,46 +11404,46 @@
           <w:szCs w:val="26"/>
         </w:rPr>
       </w:pPr>
-      <w:bookmarkStart w:id="233" w:name="_Toc372139882"/>
-      <w:bookmarkStart w:id="234" w:name="_Toc372140024"/>
-      <w:bookmarkStart w:id="235" w:name="_Toc372141723"/>
-      <w:bookmarkStart w:id="236" w:name="_Toc372141841"/>
-      <w:bookmarkStart w:id="237" w:name="_Toc372141928"/>
-      <w:bookmarkStart w:id="238" w:name="_Toc372145076"/>
-      <w:bookmarkStart w:id="239" w:name="_Toc372145355"/>
-      <w:bookmarkStart w:id="240" w:name="_Toc372147988"/>
-      <w:bookmarkStart w:id="241" w:name="_Toc372233604"/>
-      <w:bookmarkStart w:id="242" w:name="_Toc372233820"/>
-      <w:bookmarkStart w:id="243" w:name="_Toc372234036"/>
-      <w:bookmarkStart w:id="244" w:name="_Toc372296592"/>
-      <w:bookmarkStart w:id="245" w:name="_Toc372296643"/>
-      <w:bookmarkStart w:id="246" w:name="_Toc372296930"/>
-      <w:bookmarkStart w:id="247" w:name="_Toc372297153"/>
-      <w:bookmarkStart w:id="248" w:name="_Toc373492622"/>
-      <w:bookmarkStart w:id="249" w:name="_Toc373492819"/>
-      <w:bookmarkStart w:id="250" w:name="_Toc373493800"/>
-      <w:bookmarkStart w:id="251" w:name="_Toc469909889"/>
-      <w:bookmarkStart w:id="252" w:name="_Toc469909942"/>
-      <w:bookmarkEnd w:id="233"/>
-      <w:bookmarkEnd w:id="234"/>
-      <w:bookmarkEnd w:id="235"/>
-      <w:bookmarkEnd w:id="236"/>
-      <w:bookmarkEnd w:id="237"/>
-      <w:bookmarkEnd w:id="238"/>
-      <w:bookmarkEnd w:id="239"/>
-      <w:bookmarkEnd w:id="240"/>
-      <w:bookmarkEnd w:id="241"/>
-      <w:bookmarkEnd w:id="242"/>
-      <w:bookmarkEnd w:id="243"/>
-      <w:bookmarkEnd w:id="244"/>
-      <w:bookmarkEnd w:id="245"/>
-      <w:bookmarkEnd w:id="246"/>
-      <w:bookmarkEnd w:id="247"/>
-      <w:bookmarkEnd w:id="248"/>
-      <w:bookmarkEnd w:id="249"/>
-      <w:bookmarkEnd w:id="250"/>
-      <w:bookmarkEnd w:id="251"/>
-      <w:bookmarkEnd w:id="252"/>
+      <w:bookmarkStart w:id="186" w:name="_Toc372139882"/>
+      <w:bookmarkStart w:id="187" w:name="_Toc372140024"/>
+      <w:bookmarkStart w:id="188" w:name="_Toc372141723"/>
+      <w:bookmarkStart w:id="189" w:name="_Toc372141841"/>
+      <w:bookmarkStart w:id="190" w:name="_Toc372141928"/>
+      <w:bookmarkStart w:id="191" w:name="_Toc372145076"/>
+      <w:bookmarkStart w:id="192" w:name="_Toc372145355"/>
+      <w:bookmarkStart w:id="193" w:name="_Toc372147988"/>
+      <w:bookmarkStart w:id="194" w:name="_Toc372233604"/>
+      <w:bookmarkStart w:id="195" w:name="_Toc372233820"/>
+      <w:bookmarkStart w:id="196" w:name="_Toc372234036"/>
+      <w:bookmarkStart w:id="197" w:name="_Toc372296592"/>
+      <w:bookmarkStart w:id="198" w:name="_Toc372296643"/>
+      <w:bookmarkStart w:id="199" w:name="_Toc372296930"/>
+      <w:bookmarkStart w:id="200" w:name="_Toc372297153"/>
+      <w:bookmarkStart w:id="201" w:name="_Toc373492622"/>
+      <w:bookmarkStart w:id="202" w:name="_Toc373492819"/>
+      <w:bookmarkStart w:id="203" w:name="_Toc373493800"/>
+      <w:bookmarkStart w:id="204" w:name="_Toc469909889"/>
+      <w:bookmarkStart w:id="205" w:name="_Toc469909942"/>
+      <w:bookmarkEnd w:id="186"/>
+      <w:bookmarkEnd w:id="187"/>
+      <w:bookmarkEnd w:id="188"/>
+      <w:bookmarkEnd w:id="189"/>
+      <w:bookmarkEnd w:id="190"/>
+      <w:bookmarkEnd w:id="191"/>
+      <w:bookmarkEnd w:id="192"/>
+      <w:bookmarkEnd w:id="193"/>
+      <w:bookmarkEnd w:id="194"/>
+      <w:bookmarkEnd w:id="195"/>
+      <w:bookmarkEnd w:id="196"/>
+      <w:bookmarkEnd w:id="197"/>
+      <w:bookmarkEnd w:id="198"/>
+      <w:bookmarkEnd w:id="199"/>
+      <w:bookmarkEnd w:id="200"/>
+      <w:bookmarkEnd w:id="201"/>
+      <w:bookmarkEnd w:id="202"/>
+      <w:bookmarkEnd w:id="203"/>
+      <w:bookmarkEnd w:id="204"/>
+      <w:bookmarkEnd w:id="205"/>
     </w:p>
     <w:p>
       <w:pPr>
@@ -12342,46 +11468,46 @@
           <w:szCs w:val="26"/>
         </w:rPr>
       </w:pPr>
-      <w:bookmarkStart w:id="253" w:name="_Toc372139883"/>
-      <w:bookmarkStart w:id="254" w:name="_Toc372140025"/>
-      <w:bookmarkStart w:id="255" w:name="_Toc372141724"/>
-      <w:bookmarkStart w:id="256" w:name="_Toc372141842"/>
-      <w:bookmarkStart w:id="257" w:name="_Toc372141929"/>
-      <w:bookmarkStart w:id="258" w:name="_Toc372145077"/>
-      <w:bookmarkStart w:id="259" w:name="_Toc372145356"/>
-      <w:bookmarkStart w:id="260" w:name="_Toc372147989"/>
-      <w:bookmarkStart w:id="261" w:name="_Toc372233605"/>
-      <w:bookmarkStart w:id="262" w:name="_Toc372233821"/>
-      <w:bookmarkStart w:id="263" w:name="_Toc372234037"/>
-      <w:bookmarkStart w:id="264" w:name="_Toc372296593"/>
-      <w:bookmarkStart w:id="265" w:name="_Toc372296644"/>
-      <w:bookmarkStart w:id="266" w:name="_Toc372296931"/>
-      <w:bookmarkStart w:id="267" w:name="_Toc372297154"/>
-      <w:bookmarkStart w:id="268" w:name="_Toc373492623"/>
-      <w:bookmarkStart w:id="269" w:name="_Toc373492820"/>
-      <w:bookmarkStart w:id="270" w:name="_Toc373493801"/>
-      <w:bookmarkStart w:id="271" w:name="_Toc469909890"/>
-      <w:bookmarkStart w:id="272" w:name="_Toc469909943"/>
-      <w:bookmarkEnd w:id="253"/>
-      <w:bookmarkEnd w:id="254"/>
-      <w:bookmarkEnd w:id="255"/>
-      <w:bookmarkEnd w:id="256"/>
-      <w:bookmarkEnd w:id="257"/>
-      <w:bookmarkEnd w:id="258"/>
-      <w:bookmarkEnd w:id="259"/>
-      <w:bookmarkEnd w:id="260"/>
-      <w:bookmarkEnd w:id="261"/>
-      <w:bookmarkEnd w:id="262"/>
-      <w:bookmarkEnd w:id="263"/>
-      <w:bookmarkEnd w:id="264"/>
-      <w:bookmarkEnd w:id="265"/>
-      <w:bookmarkEnd w:id="266"/>
-      <w:bookmarkEnd w:id="267"/>
-      <w:bookmarkEnd w:id="268"/>
-      <w:bookmarkEnd w:id="269"/>
-      <w:bookmarkEnd w:id="270"/>
-      <w:bookmarkEnd w:id="271"/>
-      <w:bookmarkEnd w:id="272"/>
+      <w:bookmarkStart w:id="206" w:name="_Toc372139883"/>
+      <w:bookmarkStart w:id="207" w:name="_Toc372140025"/>
+      <w:bookmarkStart w:id="208" w:name="_Toc372141724"/>
+      <w:bookmarkStart w:id="209" w:name="_Toc372141842"/>
+      <w:bookmarkStart w:id="210" w:name="_Toc372141929"/>
+      <w:bookmarkStart w:id="211" w:name="_Toc372145077"/>
+      <w:bookmarkStart w:id="212" w:name="_Toc372145356"/>
+      <w:bookmarkStart w:id="213" w:name="_Toc372147989"/>
+      <w:bookmarkStart w:id="214" w:name="_Toc372233605"/>
+      <w:bookmarkStart w:id="215" w:name="_Toc372233821"/>
+      <w:bookmarkStart w:id="216" w:name="_Toc372234037"/>
+      <w:bookmarkStart w:id="217" w:name="_Toc372296593"/>
+      <w:bookmarkStart w:id="218" w:name="_Toc372296644"/>
+      <w:bookmarkStart w:id="219" w:name="_Toc372296931"/>
+      <w:bookmarkStart w:id="220" w:name="_Toc372297154"/>
+      <w:bookmarkStart w:id="221" w:name="_Toc373492623"/>
+      <w:bookmarkStart w:id="222" w:name="_Toc373492820"/>
+      <w:bookmarkStart w:id="223" w:name="_Toc373493801"/>
+      <w:bookmarkStart w:id="224" w:name="_Toc469909890"/>
+      <w:bookmarkStart w:id="225" w:name="_Toc469909943"/>
+      <w:bookmarkEnd w:id="206"/>
+      <w:bookmarkEnd w:id="207"/>
+      <w:bookmarkEnd w:id="208"/>
+      <w:bookmarkEnd w:id="209"/>
+      <w:bookmarkEnd w:id="210"/>
+      <w:bookmarkEnd w:id="211"/>
+      <w:bookmarkEnd w:id="212"/>
+      <w:bookmarkEnd w:id="213"/>
+      <w:bookmarkEnd w:id="214"/>
+      <w:bookmarkEnd w:id="215"/>
+      <w:bookmarkEnd w:id="216"/>
+      <w:bookmarkEnd w:id="217"/>
+      <w:bookmarkEnd w:id="218"/>
+      <w:bookmarkEnd w:id="219"/>
+      <w:bookmarkEnd w:id="220"/>
+      <w:bookmarkEnd w:id="221"/>
+      <w:bookmarkEnd w:id="222"/>
+      <w:bookmarkEnd w:id="223"/>
+      <w:bookmarkEnd w:id="224"/>
+      <w:bookmarkEnd w:id="225"/>
     </w:p>
     <w:p>
       <w:pPr>
@@ -12395,14 +11521,14 @@
           <w:b/>
         </w:rPr>
       </w:pPr>
-      <w:bookmarkStart w:id="273" w:name="_Toc372140026"/>
+      <w:bookmarkStart w:id="226" w:name="_Toc372140026"/>
       <w:r>
         <w:rPr>
           <w:b/>
         </w:rPr>
         <w:t>Manage Environment</w:t>
       </w:r>
-      <w:bookmarkEnd w:id="273"/>
+      <w:bookmarkEnd w:id="226"/>
     </w:p>
     <w:p>
       <w:r>
@@ -12433,7 +11559,7 @@
                     <pic:cNvPicPr/>
                   </pic:nvPicPr>
                   <pic:blipFill>
-                    <a:blip r:embed="rId29">
+                    <a:blip r:embed="rId21">
                       <a:extLst>
                         <a:ext uri="{28A0092B-C50C-407E-A947-70E740481C1C}">
                           <a14:useLocalDpi xmlns:a14="http://schemas.microsoft.com/office/drawing/2010/main" val="0"/>
@@ -12504,8 +11630,8 @@
           <w:rFonts w:ascii="Times New Roman" w:hAnsi="Times New Roman" w:cs="Times New Roman"/>
         </w:rPr>
       </w:pPr>
-      <w:bookmarkStart w:id="274" w:name="_Toc469909944"/>
-      <w:bookmarkStart w:id="275" w:name="_Toc372140033"/>
+      <w:bookmarkStart w:id="227" w:name="_Toc469909944"/>
+      <w:bookmarkStart w:id="228" w:name="_Toc372140033"/>
       <w:r>
         <w:rPr>
           <w:rFonts w:ascii="Times New Roman" w:hAnsi="Times New Roman" w:cs="Times New Roman"/>
@@ -12513,7 +11639,7 @@
         <w:lastRenderedPageBreak/>
         <w:t>Policy Creation</w:t>
       </w:r>
-      <w:bookmarkEnd w:id="274"/>
+      <w:bookmarkEnd w:id="227"/>
     </w:p>
     <w:p>
       <w:pPr>
@@ -12531,15 +11657,15 @@
           <w:b/>
         </w:rPr>
       </w:pPr>
-      <w:bookmarkStart w:id="276" w:name="_Toc372140034"/>
-      <w:bookmarkEnd w:id="275"/>
+      <w:bookmarkStart w:id="229" w:name="_Toc372140034"/>
+      <w:bookmarkEnd w:id="228"/>
       <w:r>
         <w:rPr>
           <w:b/>
         </w:rPr>
         <w:t>Manage Condition</w:t>
       </w:r>
-      <w:bookmarkEnd w:id="276"/>
+      <w:bookmarkEnd w:id="229"/>
     </w:p>
     <w:p>
       <w:pPr>
@@ -12574,7 +11700,7 @@
                     <pic:cNvPicPr/>
                   </pic:nvPicPr>
                   <pic:blipFill>
-                    <a:blip r:embed="rId30">
+                    <a:blip r:embed="rId22">
                       <a:extLst>
                         <a:ext uri="{28A0092B-C50C-407E-A947-70E740481C1C}">
                           <a14:useLocalDpi xmlns:a14="http://schemas.microsoft.com/office/drawing/2010/main" val="0"/>
@@ -12617,7 +11743,7 @@
           <w:b/>
         </w:rPr>
       </w:pPr>
-      <w:bookmarkStart w:id="277" w:name="_Toc372140035"/>
+      <w:bookmarkStart w:id="230" w:name="_Toc372140035"/>
     </w:p>
     <w:p>
       <w:pPr>
@@ -12675,7 +11801,7 @@
                     <pic:cNvPicPr/>
                   </pic:nvPicPr>
                   <pic:blipFill>
-                    <a:blip r:embed="rId31">
+                    <a:blip r:embed="rId23">
                       <a:extLst>
                         <a:ext uri="{28A0092B-C50C-407E-A947-70E740481C1C}">
                           <a14:useLocalDpi xmlns:a14="http://schemas.microsoft.com/office/drawing/2010/main" val="0"/>
@@ -12751,7 +11877,7 @@
         <w:lastRenderedPageBreak/>
         <w:t>Manage Rule</w:t>
       </w:r>
-      <w:bookmarkEnd w:id="277"/>
+      <w:bookmarkEnd w:id="230"/>
     </w:p>
     <w:p>
       <w:pPr>
@@ -12817,7 +11943,7 @@
                     <pic:cNvPicPr/>
                   </pic:nvPicPr>
                   <pic:blipFill>
-                    <a:blip r:embed="rId32">
+                    <a:blip r:embed="rId24">
                       <a:extLst>
                         <a:ext uri="{28A0092B-C50C-407E-A947-70E740481C1C}">
                           <a14:useLocalDpi xmlns:a14="http://schemas.microsoft.com/office/drawing/2010/main" val="0"/>
@@ -12857,7 +11983,7 @@
         </w:tabs>
         <w:ind w:left="1710" w:firstLine="0"/>
       </w:pPr>
-      <w:bookmarkStart w:id="278" w:name="_Toc372140036"/>
+      <w:bookmarkStart w:id="231" w:name="_Toc372140036"/>
     </w:p>
     <w:p>
       <w:pPr>
@@ -12896,7 +12022,7 @@
         <w:lastRenderedPageBreak/>
         <w:t>Manage Obligation</w:t>
       </w:r>
-      <w:bookmarkEnd w:id="278"/>
+      <w:bookmarkEnd w:id="231"/>
     </w:p>
     <w:p>
       <w:pPr>
@@ -12938,7 +12064,7 @@
                     <pic:cNvPicPr/>
                   </pic:nvPicPr>
                   <pic:blipFill>
-                    <a:blip r:embed="rId33">
+                    <a:blip r:embed="rId25">
                       <a:extLst>
                         <a:ext uri="{28A0092B-C50C-407E-A947-70E740481C1C}">
                           <a14:useLocalDpi xmlns:a14="http://schemas.microsoft.com/office/drawing/2010/main" val="0"/>
@@ -13011,7 +12137,7 @@
           <w:b/>
         </w:rPr>
       </w:pPr>
-      <w:bookmarkStart w:id="279" w:name="_Toc372140037"/>
+      <w:bookmarkStart w:id="232" w:name="_Toc372140037"/>
       <w:r>
         <w:rPr>
           <w:b/>
@@ -13019,7 +12145,7 @@
         <w:lastRenderedPageBreak/>
         <w:t>Manage Policy</w:t>
       </w:r>
-      <w:bookmarkEnd w:id="279"/>
+      <w:bookmarkEnd w:id="232"/>
     </w:p>
     <w:p>
       <w:pPr>
@@ -13053,7 +12179,7 @@
                     <pic:cNvPicPr/>
                   </pic:nvPicPr>
                   <pic:blipFill>
-                    <a:blip r:embed="rId34">
+                    <a:blip r:embed="rId26">
                       <a:extLst>
                         <a:ext uri="{28A0092B-C50C-407E-A947-70E740481C1C}">
                           <a14:useLocalDpi xmlns:a14="http://schemas.microsoft.com/office/drawing/2010/main" val="0"/>
@@ -13093,7 +12219,7 @@
         </w:tabs>
         <w:ind w:left="1710" w:firstLine="0"/>
       </w:pPr>
-      <w:bookmarkStart w:id="280" w:name="_Toc372140038"/>
+      <w:bookmarkStart w:id="233" w:name="_Toc372140038"/>
     </w:p>
     <w:p>
       <w:pPr>
@@ -13114,7 +12240,7 @@
         <w:lastRenderedPageBreak/>
         <w:t>Manage Policy Set</w:t>
       </w:r>
-      <w:bookmarkEnd w:id="280"/>
+      <w:bookmarkEnd w:id="233"/>
     </w:p>
     <w:p>
       <w:pPr>
@@ -13155,7 +12281,7 @@
                     <pic:cNvPicPr/>
                   </pic:nvPicPr>
                   <pic:blipFill>
-                    <a:blip r:embed="rId35">
+                    <a:blip r:embed="rId27">
                       <a:extLst>
                         <a:ext uri="{28A0092B-C50C-407E-A947-70E740481C1C}">
                           <a14:useLocalDpi xmlns:a14="http://schemas.microsoft.com/office/drawing/2010/main" val="0"/>
@@ -13229,7 +12355,7 @@
         <w:lastRenderedPageBreak/>
         <w:br w:type="page"/>
       </w:r>
-      <w:bookmarkStart w:id="281" w:name="_Toc469909945"/>
+      <w:bookmarkStart w:id="234" w:name="_Toc469909945"/>
       <w:r>
         <w:rPr>
           <w:rFonts w:ascii="Times New Roman" w:hAnsi="Times New Roman" w:cs="Times New Roman"/>
@@ -13237,7 +12363,7 @@
         <w:lastRenderedPageBreak/>
         <w:t>Policy Generation</w:t>
       </w:r>
-      <w:bookmarkEnd w:id="281"/>
+      <w:bookmarkEnd w:id="234"/>
     </w:p>
     <w:p>
       <w:pPr>
@@ -13273,7 +12399,7 @@
                     <pic:cNvPicPr/>
                   </pic:nvPicPr>
                   <pic:blipFill>
-                    <a:blip r:embed="rId36">
+                    <a:blip r:embed="rId28">
                       <a:extLst>
                         <a:ext uri="{28A0092B-C50C-407E-A947-70E740481C1C}">
                           <a14:useLocalDpi xmlns:a14="http://schemas.microsoft.com/office/drawing/2010/main" val="0"/>
@@ -13350,18 +12476,18 @@
           <w:szCs w:val="26"/>
         </w:rPr>
       </w:pPr>
-      <w:bookmarkStart w:id="282" w:name="_Toc372297156"/>
-      <w:bookmarkStart w:id="283" w:name="_Toc373492626"/>
-      <w:bookmarkStart w:id="284" w:name="_Toc373492823"/>
-      <w:bookmarkStart w:id="285" w:name="_Toc373493804"/>
-      <w:bookmarkStart w:id="286" w:name="_Toc469909893"/>
-      <w:bookmarkStart w:id="287" w:name="_Toc469909946"/>
-      <w:bookmarkEnd w:id="282"/>
-      <w:bookmarkEnd w:id="283"/>
-      <w:bookmarkEnd w:id="284"/>
-      <w:bookmarkEnd w:id="285"/>
-      <w:bookmarkEnd w:id="286"/>
-      <w:bookmarkEnd w:id="287"/>
+      <w:bookmarkStart w:id="235" w:name="_Toc372297156"/>
+      <w:bookmarkStart w:id="236" w:name="_Toc373492626"/>
+      <w:bookmarkStart w:id="237" w:name="_Toc373492823"/>
+      <w:bookmarkStart w:id="238" w:name="_Toc373493804"/>
+      <w:bookmarkStart w:id="239" w:name="_Toc469909893"/>
+      <w:bookmarkStart w:id="240" w:name="_Toc469909946"/>
+      <w:bookmarkEnd w:id="235"/>
+      <w:bookmarkEnd w:id="236"/>
+      <w:bookmarkEnd w:id="237"/>
+      <w:bookmarkEnd w:id="238"/>
+      <w:bookmarkEnd w:id="239"/>
+      <w:bookmarkEnd w:id="240"/>
     </w:p>
     <w:p>
       <w:pPr>
@@ -13374,16 +12500,16 @@
           <w:rFonts w:ascii="Times New Roman" w:hAnsi="Times New Roman" w:cs="Times New Roman"/>
         </w:rPr>
       </w:pPr>
-      <w:bookmarkStart w:id="288" w:name="_Toc372140028"/>
-      <w:bookmarkStart w:id="289" w:name="_Toc469909947"/>
+      <w:bookmarkStart w:id="241" w:name="_Toc372140028"/>
+      <w:bookmarkStart w:id="242" w:name="_Toc469909947"/>
       <w:r>
         <w:rPr>
           <w:rFonts w:ascii="Times New Roman" w:hAnsi="Times New Roman" w:cs="Times New Roman"/>
         </w:rPr>
         <w:t>Manage Pre-Updates</w:t>
       </w:r>
-      <w:bookmarkEnd w:id="288"/>
-      <w:bookmarkEnd w:id="289"/>
+      <w:bookmarkEnd w:id="241"/>
+      <w:bookmarkEnd w:id="242"/>
     </w:p>
     <w:p/>
     <w:p>
@@ -13411,7 +12537,7 @@
           <w:docGrid w:linePitch="360"/>
         </w:sectPr>
       </w:pPr>
-      <w:bookmarkStart w:id="290" w:name="_Toc469909948"/>
+      <w:bookmarkStart w:id="243" w:name="_Toc469909948"/>
       <w:r>
         <w:rPr>
           <w:noProof/>
@@ -13440,7 +12566,7 @@
                     <pic:cNvPicPr/>
                   </pic:nvPicPr>
                   <pic:blipFill>
-                    <a:blip r:embed="rId37">
+                    <a:blip r:embed="rId29">
                       <a:extLst>
                         <a:ext uri="{28A0092B-C50C-407E-A947-70E740481C1C}">
                           <a14:useLocalDpi xmlns:a14="http://schemas.microsoft.com/office/drawing/2010/main" val="0"/>
@@ -13475,7 +12601,7 @@
       <w:r>
         <w:br w:type="page"/>
       </w:r>
-      <w:bookmarkStart w:id="291" w:name="_Toc372140032"/>
+      <w:bookmarkStart w:id="244" w:name="_Toc372140032"/>
       <w:r>
         <w:rPr>
           <w:rFonts w:ascii="Times New Roman" w:hAnsi="Times New Roman" w:cs="Times New Roman"/>
@@ -13497,8 +12623,8 @@
         </w:rPr>
         <w:t>-Updates</w:t>
       </w:r>
-      <w:bookmarkEnd w:id="290"/>
-      <w:bookmarkEnd w:id="291"/>
+      <w:bookmarkEnd w:id="243"/>
+      <w:bookmarkEnd w:id="244"/>
     </w:p>
     <w:p>
       <w:pPr>
@@ -13534,7 +12660,7 @@
                     <pic:cNvPicPr/>
                   </pic:nvPicPr>
                   <pic:blipFill>
-                    <a:blip r:embed="rId38">
+                    <a:blip r:embed="rId30">
                       <a:extLst>
                         <a:ext uri="{28A0092B-C50C-407E-A947-70E740481C1C}">
                           <a14:useLocalDpi xmlns:a14="http://schemas.microsoft.com/office/drawing/2010/main" val="0"/>
@@ -13596,8 +12722,8 @@
           <w:rFonts w:ascii="Times New Roman" w:hAnsi="Times New Roman" w:cs="Times New Roman"/>
         </w:rPr>
       </w:pPr>
-      <w:bookmarkStart w:id="292" w:name="_Toc372140031"/>
-      <w:bookmarkStart w:id="293" w:name="_Toc469909949"/>
+      <w:bookmarkStart w:id="245" w:name="_Toc372140031"/>
+      <w:bookmarkStart w:id="246" w:name="_Toc469909949"/>
       <w:r>
         <w:rPr>
           <w:rFonts w:ascii="Times New Roman" w:hAnsi="Times New Roman" w:cs="Times New Roman"/>
@@ -13605,8 +12731,8 @@
         <w:lastRenderedPageBreak/>
         <w:t>Manage Post-Updates</w:t>
       </w:r>
-      <w:bookmarkEnd w:id="292"/>
-      <w:bookmarkEnd w:id="293"/>
+      <w:bookmarkEnd w:id="245"/>
+      <w:bookmarkEnd w:id="246"/>
     </w:p>
     <w:p>
       <w:pPr>
@@ -13665,7 +12791,7 @@
                     <pic:cNvPicPr/>
                   </pic:nvPicPr>
                   <pic:blipFill>
-                    <a:blip r:embed="rId39">
+                    <a:blip r:embed="rId31">
                       <a:extLst>
                         <a:ext uri="{28A0092B-C50C-407E-A947-70E740481C1C}">
                           <a14:useLocalDpi xmlns:a14="http://schemas.microsoft.com/office/drawing/2010/main" val="0"/>
@@ -13709,7 +12835,7 @@
           <w:rFonts w:ascii="Times New Roman" w:hAnsi="Times New Roman" w:cs="Times New Roman"/>
         </w:rPr>
       </w:pPr>
-      <w:bookmarkStart w:id="294" w:name="_Toc469909950"/>
+      <w:bookmarkStart w:id="247" w:name="_Toc469909950"/>
       <w:r>
         <w:rPr>
           <w:rFonts w:ascii="Times New Roman" w:hAnsi="Times New Roman" w:cs="Times New Roman"/>
@@ -13717,7 +12843,7 @@
         <w:lastRenderedPageBreak/>
         <w:t>Request Interception</w:t>
       </w:r>
-      <w:bookmarkEnd w:id="294"/>
+      <w:bookmarkEnd w:id="247"/>
     </w:p>
     <w:p>
       <w:pPr>
@@ -13743,7 +12869,7 @@
                     <pic:cNvPicPr/>
                   </pic:nvPicPr>
                   <pic:blipFill>
-                    <a:blip r:embed="rId40">
+                    <a:blip r:embed="rId32">
                       <a:extLst>
                         <a:ext uri="{28A0092B-C50C-407E-A947-70E740481C1C}">
                           <a14:useLocalDpi xmlns:a14="http://schemas.microsoft.com/office/drawing/2010/main" val="0"/>
@@ -13806,7 +12932,7 @@
           <w:rFonts w:ascii="Times New Roman" w:hAnsi="Times New Roman" w:cs="Times New Roman"/>
         </w:rPr>
       </w:pPr>
-      <w:bookmarkStart w:id="295" w:name="_Toc469909951"/>
+      <w:bookmarkStart w:id="248" w:name="_Toc469909951"/>
       <w:r>
         <w:rPr>
           <w:rFonts w:ascii="Times New Roman" w:hAnsi="Times New Roman" w:cs="Times New Roman"/>
@@ -13814,7 +12940,7 @@
         <w:lastRenderedPageBreak/>
         <w:t>Attribute Update</w:t>
       </w:r>
-      <w:bookmarkEnd w:id="295"/>
+      <w:bookmarkEnd w:id="248"/>
     </w:p>
     <w:p/>
     <w:p>
@@ -13844,7 +12970,7 @@
                     <pic:cNvPicPr/>
                   </pic:nvPicPr>
                   <pic:blipFill>
-                    <a:blip r:embed="rId41">
+                    <a:blip r:embed="rId33">
                       <a:extLst>
                         <a:ext uri="{28A0092B-C50C-407E-A947-70E740481C1C}">
                           <a14:useLocalDpi xmlns:a14="http://schemas.microsoft.com/office/drawing/2010/main" val="0"/>
@@ -14046,7 +13172,7 @@
           <w:rFonts w:ascii="Times New Roman" w:hAnsi="Times New Roman" w:cs="Times New Roman"/>
         </w:rPr>
       </w:pPr>
-      <w:bookmarkStart w:id="296" w:name="_Toc469909952"/>
+      <w:bookmarkStart w:id="249" w:name="_Toc469909952"/>
       <w:r>
         <w:rPr>
           <w:rFonts w:ascii="Times New Roman" w:hAnsi="Times New Roman" w:cs="Times New Roman"/>
@@ -14054,7 +13180,7 @@
         <w:lastRenderedPageBreak/>
         <w:t>Access Request Re-evaluation</w:t>
       </w:r>
-      <w:bookmarkEnd w:id="296"/>
+      <w:bookmarkEnd w:id="249"/>
     </w:p>
     <w:p>
       <w:r>
@@ -14085,7 +13211,7 @@
                     <pic:cNvPicPr/>
                   </pic:nvPicPr>
                   <pic:blipFill>
-                    <a:blip r:embed="rId42">
+                    <a:blip r:embed="rId34">
                       <a:extLst>
                         <a:ext uri="{28A0092B-C50C-407E-A947-70E740481C1C}">
                           <a14:useLocalDpi xmlns:a14="http://schemas.microsoft.com/office/drawing/2010/main" val="0"/>
@@ -14131,7 +13257,7 @@
           <w:rFonts w:ascii="Times New Roman" w:hAnsi="Times New Roman" w:cs="Times New Roman"/>
         </w:rPr>
       </w:pPr>
-      <w:bookmarkStart w:id="297" w:name="_Toc469909953"/>
+      <w:bookmarkStart w:id="250" w:name="_Toc469909953"/>
       <w:r>
         <w:rPr>
           <w:rFonts w:ascii="Times New Roman" w:hAnsi="Times New Roman" w:cs="Times New Roman"/>
@@ -14139,7 +13265,7 @@
         <w:lastRenderedPageBreak/>
         <w:t>Policy Evaluation</w:t>
       </w:r>
-      <w:bookmarkEnd w:id="297"/>
+      <w:bookmarkEnd w:id="250"/>
     </w:p>
     <w:p>
       <w:r>
@@ -14170,7 +13296,7 @@
                     <pic:cNvPicPr/>
                   </pic:nvPicPr>
                   <pic:blipFill>
-                    <a:blip r:embed="rId43">
+                    <a:blip r:embed="rId35">
                       <a:extLst>
                         <a:ext uri="{28A0092B-C50C-407E-A947-70E740481C1C}">
                           <a14:useLocalDpi xmlns:a14="http://schemas.microsoft.com/office/drawing/2010/main" val="0"/>
@@ -14220,8 +13346,8 @@
           <w:i w:val="0"/>
         </w:rPr>
       </w:pPr>
-      <w:bookmarkStart w:id="298" w:name="_Toc372141565"/>
-      <w:bookmarkStart w:id="299" w:name="_Toc469909954"/>
+      <w:bookmarkStart w:id="251" w:name="_Toc372141565"/>
+      <w:bookmarkStart w:id="252" w:name="_Toc469909954"/>
       <w:proofErr w:type="gramStart"/>
       <w:r>
         <w:rPr>
@@ -14238,8 +13364,8 @@
         </w:rPr>
         <w:t xml:space="preserve"> Diagrams</w:t>
       </w:r>
-      <w:bookmarkEnd w:id="298"/>
-      <w:bookmarkEnd w:id="299"/>
+      <w:bookmarkEnd w:id="251"/>
+      <w:bookmarkEnd w:id="252"/>
       <w:proofErr w:type="gramEnd"/>
     </w:p>
     <w:p>
@@ -14338,14 +13464,14 @@
           <w:rFonts w:ascii="Times New Roman" w:hAnsi="Times New Roman" w:cs="Times New Roman"/>
         </w:rPr>
       </w:pPr>
-      <w:bookmarkStart w:id="300" w:name="_Toc469909955"/>
+      <w:bookmarkStart w:id="253" w:name="_Toc469909955"/>
       <w:r>
         <w:rPr>
           <w:rFonts w:ascii="Times New Roman" w:hAnsi="Times New Roman" w:cs="Times New Roman"/>
         </w:rPr>
         <w:t>Database Population</w:t>
       </w:r>
-      <w:bookmarkEnd w:id="300"/>
+      <w:bookmarkEnd w:id="253"/>
     </w:p>
     <w:p>
       <w:pPr>
@@ -14391,7 +13517,7 @@
                     <pic:cNvPicPr/>
                   </pic:nvPicPr>
                   <pic:blipFill>
-                    <a:blip r:embed="rId44">
+                    <a:blip r:embed="rId36">
                       <a:extLst>
                         <a:ext uri="{28A0092B-C50C-407E-A947-70E740481C1C}">
                           <a14:useLocalDpi xmlns:a14="http://schemas.microsoft.com/office/drawing/2010/main" val="0"/>
@@ -14590,7 +13716,7 @@
                     <pic:cNvPicPr/>
                   </pic:nvPicPr>
                   <pic:blipFill>
-                    <a:blip r:embed="rId45">
+                    <a:blip r:embed="rId37">
                       <a:extLst>
                         <a:ext uri="{28A0092B-C50C-407E-A947-70E740481C1C}">
                           <a14:useLocalDpi xmlns:a14="http://schemas.microsoft.com/office/drawing/2010/main" val="0"/>
@@ -14872,7 +13998,7 @@
                     </pic:cNvPicPr>
                   </pic:nvPicPr>
                   <pic:blipFill>
-                    <a:blip r:embed="rId46">
+                    <a:blip r:embed="rId38">
                       <a:extLst>
                         <a:ext uri="{28A0092B-C50C-407E-A947-70E740481C1C}">
                           <a14:useLocalDpi xmlns:a14="http://schemas.microsoft.com/office/drawing/2010/main" val="0"/>
@@ -14976,7 +14102,7 @@
                     </pic:cNvPicPr>
                   </pic:nvPicPr>
                   <pic:blipFill>
-                    <a:blip r:embed="rId47">
+                    <a:blip r:embed="rId39">
                       <a:extLst>
                         <a:ext uri="{28A0092B-C50C-407E-A947-70E740481C1C}">
                           <a14:useLocalDpi xmlns:a14="http://schemas.microsoft.com/office/drawing/2010/main" val="0"/>
@@ -15021,7 +14147,7 @@
           <w:rFonts w:ascii="Times New Roman" w:hAnsi="Times New Roman" w:cs="Times New Roman"/>
         </w:rPr>
       </w:pPr>
-      <w:bookmarkStart w:id="301" w:name="_Toc469909956"/>
+      <w:bookmarkStart w:id="254" w:name="_Toc469909956"/>
       <w:r>
         <w:rPr>
           <w:rFonts w:ascii="Times New Roman" w:hAnsi="Times New Roman" w:cs="Times New Roman"/>
@@ -15029,7 +14155,7 @@
         <w:lastRenderedPageBreak/>
         <w:t>Policy Creation</w:t>
       </w:r>
-      <w:bookmarkEnd w:id="301"/>
+      <w:bookmarkEnd w:id="254"/>
     </w:p>
     <w:p/>
     <w:p>
@@ -15102,7 +14228,7 @@
                     </pic:cNvPicPr>
                   </pic:nvPicPr>
                   <pic:blipFill>
-                    <a:blip r:embed="rId48">
+                    <a:blip r:embed="rId40">
                       <a:extLst>
                         <a:ext uri="{28A0092B-C50C-407E-A947-70E740481C1C}">
                           <a14:useLocalDpi xmlns:a14="http://schemas.microsoft.com/office/drawing/2010/main" val="0"/>
@@ -15402,7 +14528,7 @@
                     </pic:cNvPicPr>
                   </pic:nvPicPr>
                   <pic:blipFill>
-                    <a:blip r:embed="rId49">
+                    <a:blip r:embed="rId41">
                       <a:extLst>
                         <a:ext uri="{28A0092B-C50C-407E-A947-70E740481C1C}">
                           <a14:useLocalDpi xmlns:a14="http://schemas.microsoft.com/office/drawing/2010/main" val="0"/>
@@ -15669,7 +14795,7 @@
                     </pic:cNvPicPr>
                   </pic:nvPicPr>
                   <pic:blipFill>
-                    <a:blip r:embed="rId50">
+                    <a:blip r:embed="rId42">
                       <a:extLst>
                         <a:ext uri="{28A0092B-C50C-407E-A947-70E740481C1C}">
                           <a14:useLocalDpi xmlns:a14="http://schemas.microsoft.com/office/drawing/2010/main" val="0"/>
@@ -15774,7 +14900,7 @@
                     </pic:cNvPicPr>
                   </pic:nvPicPr>
                   <pic:blipFill>
-                    <a:blip r:embed="rId51">
+                    <a:blip r:embed="rId43">
                       <a:extLst>
                         <a:ext uri="{28A0092B-C50C-407E-A947-70E740481C1C}">
                           <a14:useLocalDpi xmlns:a14="http://schemas.microsoft.com/office/drawing/2010/main" val="0"/>
@@ -15896,7 +15022,7 @@
                     </pic:cNvPicPr>
                   </pic:nvPicPr>
                   <pic:blipFill>
-                    <a:blip r:embed="rId52">
+                    <a:blip r:embed="rId44">
                       <a:extLst>
                         <a:ext uri="{28A0092B-C50C-407E-A947-70E740481C1C}">
                           <a14:useLocalDpi xmlns:a14="http://schemas.microsoft.com/office/drawing/2010/main" val="0"/>
@@ -16134,7 +15260,7 @@
                     </pic:cNvPicPr>
                   </pic:nvPicPr>
                   <pic:blipFill>
-                    <a:blip r:embed="rId53">
+                    <a:blip r:embed="rId45">
                       <a:extLst>
                         <a:ext uri="{28A0092B-C50C-407E-A947-70E740481C1C}">
                           <a14:useLocalDpi xmlns:a14="http://schemas.microsoft.com/office/drawing/2010/main" val="0"/>
@@ -16195,14 +15321,14 @@
           <w:rFonts w:ascii="Times New Roman" w:hAnsi="Times New Roman" w:cs="Times New Roman"/>
         </w:rPr>
       </w:pPr>
-      <w:bookmarkStart w:id="302" w:name="_Toc469909957"/>
+      <w:bookmarkStart w:id="255" w:name="_Toc469909957"/>
       <w:r>
         <w:rPr>
           <w:rFonts w:ascii="Times New Roman" w:hAnsi="Times New Roman" w:cs="Times New Roman"/>
         </w:rPr>
         <w:t>Policy Generation</w:t>
       </w:r>
-      <w:bookmarkEnd w:id="302"/>
+      <w:bookmarkEnd w:id="255"/>
     </w:p>
     <w:p>
       <w:pPr>
@@ -16241,7 +15367,7 @@
                     <pic:cNvPicPr/>
                   </pic:nvPicPr>
                   <pic:blipFill>
-                    <a:blip r:embed="rId54">
+                    <a:blip r:embed="rId46">
                       <a:extLst>
                         <a:ext uri="{28A0092B-C50C-407E-A947-70E740481C1C}">
                           <a14:useLocalDpi xmlns:a14="http://schemas.microsoft.com/office/drawing/2010/main" val="0"/>
@@ -16284,7 +15410,7 @@
           <w:rFonts w:ascii="Times New Roman" w:hAnsi="Times New Roman" w:cs="Times New Roman"/>
         </w:rPr>
       </w:pPr>
-      <w:bookmarkStart w:id="303" w:name="_Toc469909958"/>
+      <w:bookmarkStart w:id="256" w:name="_Toc469909958"/>
       <w:r>
         <w:rPr>
           <w:rFonts w:eastAsiaTheme="minorHAnsi"/>
@@ -16317,7 +15443,7 @@
                     </pic:cNvPicPr>
                   </pic:nvPicPr>
                   <pic:blipFill>
-                    <a:blip r:embed="rId55">
+                    <a:blip r:embed="rId47">
                       <a:extLst>
                         <a:ext uri="{28A0092B-C50C-407E-A947-70E740481C1C}">
                           <a14:useLocalDpi xmlns:a14="http://schemas.microsoft.com/office/drawing/2010/main" val="0"/>
@@ -16356,7 +15482,7 @@
         </w:rPr>
         <w:t>Manage Pre-Updates</w:t>
       </w:r>
-      <w:bookmarkEnd w:id="303"/>
+      <w:bookmarkEnd w:id="256"/>
       <w:r>
         <w:rPr>
           <w:rFonts w:ascii="Times New Roman" w:hAnsi="Times New Roman" w:cs="Times New Roman"/>
@@ -16375,14 +15501,14 @@
           <w:rFonts w:ascii="Times New Roman" w:hAnsi="Times New Roman" w:cs="Times New Roman"/>
         </w:rPr>
       </w:pPr>
-      <w:bookmarkStart w:id="304" w:name="_Toc469909959"/>
+      <w:bookmarkStart w:id="257" w:name="_Toc469909959"/>
       <w:r>
         <w:rPr>
           <w:rFonts w:ascii="Times New Roman" w:hAnsi="Times New Roman" w:cs="Times New Roman"/>
         </w:rPr>
         <w:t>Manage On-Updates</w:t>
       </w:r>
-      <w:bookmarkEnd w:id="304"/>
+      <w:bookmarkEnd w:id="257"/>
     </w:p>
     <w:p>
       <w:pPr>
@@ -16424,7 +15550,7 @@
                     </pic:cNvPicPr>
                   </pic:nvPicPr>
                   <pic:blipFill>
-                    <a:blip r:embed="rId56">
+                    <a:blip r:embed="rId48">
                       <a:extLst>
                         <a:ext uri="{28A0092B-C50C-407E-A947-70E740481C1C}">
                           <a14:useLocalDpi xmlns:a14="http://schemas.microsoft.com/office/drawing/2010/main" val="0"/>
@@ -16471,7 +15597,7 @@
           <w:sz w:val="28"/>
         </w:rPr>
       </w:pPr>
-      <w:bookmarkStart w:id="305" w:name="_Toc469909960"/>
+      <w:bookmarkStart w:id="258" w:name="_Toc469909960"/>
       <w:r>
         <w:rPr>
           <w:rFonts w:ascii="Times New Roman" w:hAnsi="Times New Roman" w:cs="Times New Roman"/>
@@ -16479,7 +15605,7 @@
         <w:lastRenderedPageBreak/>
         <w:t>Manage Post Updates</w:t>
       </w:r>
-      <w:bookmarkEnd w:id="305"/>
+      <w:bookmarkEnd w:id="258"/>
       <w:r>
         <w:rPr>
           <w:rFonts w:eastAsiaTheme="minorHAnsi"/>
@@ -16529,7 +15655,7 @@
                     </pic:cNvPicPr>
                   </pic:nvPicPr>
                   <pic:blipFill>
-                    <a:blip r:embed="rId57">
+                    <a:blip r:embed="rId49">
                       <a:extLst>
                         <a:ext uri="{28A0092B-C50C-407E-A947-70E740481C1C}">
                           <a14:useLocalDpi xmlns:a14="http://schemas.microsoft.com/office/drawing/2010/main" val="0"/>
@@ -16585,14 +15711,14 @@
           <w:rFonts w:ascii="Times New Roman" w:hAnsi="Times New Roman" w:cs="Times New Roman"/>
         </w:rPr>
       </w:pPr>
-      <w:bookmarkStart w:id="306" w:name="_Toc469909961"/>
+      <w:bookmarkStart w:id="259" w:name="_Toc469909961"/>
       <w:r>
         <w:rPr>
           <w:rFonts w:ascii="Times New Roman" w:hAnsi="Times New Roman" w:cs="Times New Roman"/>
         </w:rPr>
         <w:t>Request Interception and Policy enforcement</w:t>
       </w:r>
-      <w:bookmarkEnd w:id="306"/>
+      <w:bookmarkEnd w:id="259"/>
       <w:r>
         <w:rPr>
           <w:rFonts w:ascii="Times New Roman" w:hAnsi="Times New Roman" w:cs="Times New Roman"/>
@@ -16640,7 +15766,7 @@
                     </pic:cNvPicPr>
                   </pic:nvPicPr>
                   <pic:blipFill>
-                    <a:blip r:embed="rId58">
+                    <a:blip r:embed="rId50">
                       <a:extLst>
                         <a:ext uri="{28A0092B-C50C-407E-A947-70E740481C1C}">
                           <a14:useLocalDpi xmlns:a14="http://schemas.microsoft.com/office/drawing/2010/main" val="0"/>
@@ -16712,14 +15838,14 @@
           <w:rFonts w:ascii="Times New Roman" w:hAnsi="Times New Roman" w:cs="Times New Roman"/>
         </w:rPr>
       </w:pPr>
-      <w:bookmarkStart w:id="307" w:name="_Toc469909962"/>
+      <w:bookmarkStart w:id="260" w:name="_Toc469909962"/>
       <w:r>
         <w:rPr>
           <w:rFonts w:ascii="Times New Roman" w:hAnsi="Times New Roman" w:cs="Times New Roman"/>
         </w:rPr>
         <w:t>Enforce Attribute Update</w:t>
       </w:r>
-      <w:bookmarkEnd w:id="307"/>
+      <w:bookmarkEnd w:id="260"/>
     </w:p>
     <w:p>
       <w:pPr>
@@ -16773,7 +15899,7 @@
                     <pic:cNvPicPr/>
                   </pic:nvPicPr>
                   <pic:blipFill>
-                    <a:blip r:embed="rId59">
+                    <a:blip r:embed="rId51">
                       <a:extLst>
                         <a:ext uri="{28A0092B-C50C-407E-A947-70E740481C1C}">
                           <a14:useLocalDpi xmlns:a14="http://schemas.microsoft.com/office/drawing/2010/main" val="0"/>
@@ -16990,7 +16116,7 @@
           <w:rFonts w:ascii="Times New Roman" w:hAnsi="Times New Roman" w:cs="Times New Roman"/>
         </w:rPr>
       </w:pPr>
-      <w:bookmarkStart w:id="308" w:name="_Toc469909963"/>
+      <w:bookmarkStart w:id="261" w:name="_Toc469909963"/>
       <w:r>
         <w:rPr>
           <w:rFonts w:ascii="Times New Roman" w:hAnsi="Times New Roman" w:cs="Times New Roman"/>
@@ -16998,7 +16124,7 @@
         <w:lastRenderedPageBreak/>
         <w:t>Access Request Re-Evaluation</w:t>
       </w:r>
-      <w:bookmarkEnd w:id="308"/>
+      <w:bookmarkEnd w:id="261"/>
     </w:p>
     <w:p>
       <w:pPr>
@@ -17037,7 +16163,7 @@
                     <pic:cNvPicPr/>
                   </pic:nvPicPr>
                   <pic:blipFill>
-                    <a:blip r:embed="rId60">
+                    <a:blip r:embed="rId52">
                       <a:extLst>
                         <a:ext uri="{28A0092B-C50C-407E-A947-70E740481C1C}">
                           <a14:useLocalDpi xmlns:a14="http://schemas.microsoft.com/office/drawing/2010/main" val="0"/>
@@ -17221,7 +16347,7 @@
           <w:rFonts w:ascii="Times New Roman" w:hAnsi="Times New Roman" w:cs="Times New Roman"/>
         </w:rPr>
       </w:pPr>
-      <w:bookmarkStart w:id="309" w:name="_Toc469909964"/>
+      <w:bookmarkStart w:id="262" w:name="_Toc469909964"/>
       <w:r>
         <w:rPr>
           <w:rFonts w:ascii="Times New Roman" w:hAnsi="Times New Roman" w:cs="Times New Roman"/>
@@ -17229,7 +16355,7 @@
         <w:lastRenderedPageBreak/>
         <w:t>Policy Evaluation</w:t>
       </w:r>
-      <w:bookmarkEnd w:id="309"/>
+      <w:bookmarkEnd w:id="262"/>
     </w:p>
     <w:p>
       <w:pPr>
@@ -17268,7 +16394,7 @@
                     <pic:cNvPicPr/>
                   </pic:nvPicPr>
                   <pic:blipFill>
-                    <a:blip r:embed="rId61">
+                    <a:blip r:embed="rId53">
                       <a:extLst>
                         <a:ext uri="{28A0092B-C50C-407E-A947-70E740481C1C}">
                           <a14:useLocalDpi xmlns:a14="http://schemas.microsoft.com/office/drawing/2010/main" val="0"/>
@@ -17443,7 +16569,7 @@
           <w:i w:val="0"/>
         </w:rPr>
       </w:pPr>
-      <w:bookmarkStart w:id="310" w:name="_Toc469909965"/>
+      <w:bookmarkStart w:id="263" w:name="_Toc469909965"/>
       <w:r>
         <w:rPr>
           <w:rFonts w:ascii="Times New Roman" w:eastAsiaTheme="minorHAnsi" w:hAnsi="Times New Roman" w:cs="Times New Roman"/>
@@ -17452,7 +16578,7 @@
         <w:lastRenderedPageBreak/>
         <w:t>Activity Diagrams</w:t>
       </w:r>
-      <w:bookmarkEnd w:id="310"/>
+      <w:bookmarkEnd w:id="263"/>
       <w:r>
         <w:rPr>
           <w:rFonts w:ascii="Times New Roman" w:eastAsiaTheme="minorHAnsi" w:hAnsi="Times New Roman" w:cs="Times New Roman"/>
@@ -17494,7 +16620,7 @@
           <w:i w:val="0"/>
         </w:rPr>
       </w:pPr>
-      <w:bookmarkStart w:id="311" w:name="_Toc469909966"/>
+      <w:bookmarkStart w:id="264" w:name="_Toc469909966"/>
       <w:r>
         <w:rPr>
           <w:rFonts w:ascii="Times New Roman" w:eastAsiaTheme="minorHAnsi" w:hAnsi="Times New Roman" w:cs="Times New Roman"/>
@@ -17502,7 +16628,7 @@
         </w:rPr>
         <w:t>Deployment Diagram</w:t>
       </w:r>
-      <w:bookmarkEnd w:id="311"/>
+      <w:bookmarkEnd w:id="264"/>
     </w:p>
     <w:p>
       <w:pPr>
@@ -17555,7 +16681,7 @@
           <w:i w:val="0"/>
         </w:rPr>
       </w:pPr>
-      <w:bookmarkStart w:id="312" w:name="_Toc469909967"/>
+      <w:bookmarkStart w:id="265" w:name="_Toc469909967"/>
       <w:r>
         <w:rPr>
           <w:rFonts w:ascii="Times New Roman" w:eastAsiaTheme="minorHAnsi" w:hAnsi="Times New Roman" w:cs="Times New Roman"/>
@@ -17563,7 +16689,7 @@
         </w:rPr>
         <w:t>Component Diagram</w:t>
       </w:r>
-      <w:bookmarkEnd w:id="312"/>
+      <w:bookmarkEnd w:id="265"/>
     </w:p>
     <w:p>
       <w:pPr>
@@ -17615,7 +16741,7 @@
           <w:i w:val="0"/>
         </w:rPr>
       </w:pPr>
-      <w:bookmarkStart w:id="313" w:name="_Toc469909968"/>
+      <w:bookmarkStart w:id="266" w:name="_Toc469909968"/>
       <w:r>
         <w:rPr>
           <w:rFonts w:ascii="Times New Roman" w:eastAsiaTheme="minorHAnsi" w:hAnsi="Times New Roman" w:cs="Times New Roman"/>
@@ -17623,7 +16749,7 @@
         </w:rPr>
         <w:t>Package Diagram</w:t>
       </w:r>
-      <w:bookmarkEnd w:id="313"/>
+      <w:bookmarkEnd w:id="266"/>
     </w:p>
     <w:p>
       <w:pPr>
@@ -17690,17 +16816,6 @@
   <w:p>
     <w:pPr>
       <w:pStyle w:val="Footer"/>
-      <w:jc w:val="center"/>
-    </w:pPr>
-  </w:p>
-</w:ftr>
-</file>
-
-<file path=word/footer2.xml><?xml version="1.0" encoding="utf-8"?>
-<w:ftr xmlns:wpc="http://schemas.microsoft.com/office/word/2010/wordprocessingCanvas" xmlns:mc="http://schemas.openxmlformats.org/markup-compatibility/2006" xmlns:o="urn:schemas-microsoft-com:office:office" xmlns:r="http://schemas.openxmlformats.org/officeDocument/2006/relationships" xmlns:m="http://schemas.openxmlformats.org/officeDocument/2006/math" xmlns:v="urn:schemas-microsoft-com:vml" xmlns:wp14="http://schemas.microsoft.com/office/word/2010/wordprocessingDrawing" xmlns:wp="http://schemas.openxmlformats.org/drawingml/2006/wordprocessingDrawing" xmlns:w10="urn:schemas-microsoft-com:office:word" xmlns:w="http://schemas.openxmlformats.org/wordprocessingml/2006/main" xmlns:w14="http://schemas.microsoft.com/office/word/2010/wordml" xmlns:wpg="http://schemas.microsoft.com/office/word/2010/wordprocessingGroup" xmlns:wpi="http://schemas.microsoft.com/office/word/2010/wordprocessingInk" xmlns:wne="http://schemas.microsoft.com/office/word/2006/wordml" xmlns:wps="http://schemas.microsoft.com/office/word/2010/wordprocessingShape" mc:Ignorable="w14 wp14">
-  <w:p>
-    <w:pPr>
-      <w:pStyle w:val="Footer"/>
       <w:pBdr>
         <w:top w:val="single" w:sz="4" w:space="1" w:color="D9D9D9" w:themeColor="background1" w:themeShade="D9"/>
       </w:pBdr>
@@ -17718,6 +16833,17 @@
 </w:ftr>
 </file>
 
+<file path=word/footer2.xml><?xml version="1.0" encoding="utf-8"?>
+<w:ftr xmlns:wpc="http://schemas.microsoft.com/office/word/2010/wordprocessingCanvas" xmlns:mc="http://schemas.openxmlformats.org/markup-compatibility/2006" xmlns:o="urn:schemas-microsoft-com:office:office" xmlns:r="http://schemas.openxmlformats.org/officeDocument/2006/relationships" xmlns:m="http://schemas.openxmlformats.org/officeDocument/2006/math" xmlns:v="urn:schemas-microsoft-com:vml" xmlns:wp14="http://schemas.microsoft.com/office/word/2010/wordprocessingDrawing" xmlns:wp="http://schemas.openxmlformats.org/drawingml/2006/wordprocessingDrawing" xmlns:w10="urn:schemas-microsoft-com:office:word" xmlns:w="http://schemas.openxmlformats.org/wordprocessingml/2006/main" xmlns:w14="http://schemas.microsoft.com/office/word/2010/wordml" xmlns:wpg="http://schemas.microsoft.com/office/word/2010/wordprocessingGroup" xmlns:wpi="http://schemas.microsoft.com/office/word/2010/wordprocessingInk" xmlns:wne="http://schemas.microsoft.com/office/word/2006/wordml" xmlns:wps="http://schemas.microsoft.com/office/word/2010/wordprocessingShape" mc:Ignorable="w14 wp14">
+  <w:p>
+    <w:pPr>
+      <w:pStyle w:val="Footer"/>
+      <w:jc w:val="center"/>
+    </w:pPr>
+  </w:p>
+</w:ftr>
+</file>
+
 <file path=word/footer3.xml><?xml version="1.0" encoding="utf-8"?>
 <w:ftr xmlns:wpc="http://schemas.microsoft.com/office/word/2010/wordprocessingCanvas" xmlns:mc="http://schemas.openxmlformats.org/markup-compatibility/2006" xmlns:o="urn:schemas-microsoft-com:office:office" xmlns:r="http://schemas.openxmlformats.org/officeDocument/2006/relationships" xmlns:m="http://schemas.openxmlformats.org/officeDocument/2006/math" xmlns:v="urn:schemas-microsoft-com:vml" xmlns:wp14="http://schemas.microsoft.com/office/word/2010/wordprocessingDrawing" xmlns:wp="http://schemas.openxmlformats.org/drawingml/2006/wordprocessingDrawing" xmlns:w10="urn:schemas-microsoft-com:office:word" xmlns:w="http://schemas.openxmlformats.org/wordprocessingml/2006/main" xmlns:w14="http://schemas.microsoft.com/office/word/2010/wordml" xmlns:wpg="http://schemas.microsoft.com/office/word/2010/wordprocessingGroup" xmlns:wpi="http://schemas.microsoft.com/office/word/2010/wordprocessingInk" xmlns:wne="http://schemas.microsoft.com/office/word/2006/wordml" xmlns:wps="http://schemas.microsoft.com/office/word/2010/wordprocessingShape" mc:Ignorable="w14 wp14">
   <w:p>
@@ -17730,17 +16856,6 @@
 </file>
 
 <file path=word/footer4.xml><?xml version="1.0" encoding="utf-8"?>
-<w:ftr xmlns:wpc="http://schemas.microsoft.com/office/word/2010/wordprocessingCanvas" xmlns:mc="http://schemas.openxmlformats.org/markup-compatibility/2006" xmlns:o="urn:schemas-microsoft-com:office:office" xmlns:r="http://schemas.openxmlformats.org/officeDocument/2006/relationships" xmlns:m="http://schemas.openxmlformats.org/officeDocument/2006/math" xmlns:v="urn:schemas-microsoft-com:vml" xmlns:wp14="http://schemas.microsoft.com/office/word/2010/wordprocessingDrawing" xmlns:wp="http://schemas.openxmlformats.org/drawingml/2006/wordprocessingDrawing" xmlns:w10="urn:schemas-microsoft-com:office:word" xmlns:w="http://schemas.openxmlformats.org/wordprocessingml/2006/main" xmlns:w14="http://schemas.microsoft.com/office/word/2010/wordml" xmlns:wpg="http://schemas.microsoft.com/office/word/2010/wordprocessingGroup" xmlns:wpi="http://schemas.microsoft.com/office/word/2010/wordprocessingInk" xmlns:wne="http://schemas.microsoft.com/office/word/2006/wordml" xmlns:wps="http://schemas.microsoft.com/office/word/2010/wordprocessingShape" mc:Ignorable="w14 wp14">
-  <w:p>
-    <w:pPr>
-      <w:pStyle w:val="Footer"/>
-      <w:jc w:val="center"/>
-    </w:pPr>
-  </w:p>
-</w:ftr>
-</file>
-
-<file path=word/footer5.xml><?xml version="1.0" encoding="utf-8"?>
 <w:ftr xmlns:wpc="http://schemas.microsoft.com/office/word/2010/wordprocessingCanvas" xmlns:mc="http://schemas.openxmlformats.org/markup-compatibility/2006" xmlns:o="urn:schemas-microsoft-com:office:office" xmlns:r="http://schemas.openxmlformats.org/officeDocument/2006/relationships" xmlns:m="http://schemas.openxmlformats.org/officeDocument/2006/math" xmlns:v="urn:schemas-microsoft-com:vml" xmlns:wp14="http://schemas.microsoft.com/office/word/2010/wordprocessingDrawing" xmlns:wp="http://schemas.openxmlformats.org/drawingml/2006/wordprocessingDrawing" xmlns:w10="urn:schemas-microsoft-com:office:word" xmlns:w="http://schemas.openxmlformats.org/wordprocessingml/2006/main" xmlns:w14="http://schemas.microsoft.com/office/word/2010/wordml" xmlns:wpg="http://schemas.microsoft.com/office/word/2010/wordprocessingGroup" xmlns:wpi="http://schemas.microsoft.com/office/word/2010/wordprocessingInk" xmlns:wne="http://schemas.microsoft.com/office/word/2006/wordml" xmlns:wps="http://schemas.microsoft.com/office/word/2010/wordprocessingShape" mc:Ignorable="w14 wp14">
   <w:p>
     <w:pPr>
@@ -19022,7 +18137,7 @@
       <w:lvlText w:val="%1.%2"/>
       <w:lvlJc w:val="left"/>
       <w:pPr>
-        <w:ind w:left="375" w:hanging="375"/>
+        <w:ind w:left="1005" w:hanging="375"/>
       </w:pPr>
       <w:rPr>
         <w:rFonts w:hint="default"/>
@@ -21740,7 +20855,7 @@
 </file>
 
 <file path=customXml/itemProps1.xml><?xml version="1.0" encoding="utf-8"?>
-<ds:datastoreItem xmlns:ds="http://schemas.openxmlformats.org/officeDocument/2006/customXml" ds:itemID="{BD50B06D-0794-433A-AD59-3F30A9825DC2}">
+<ds:datastoreItem xmlns:ds="http://schemas.openxmlformats.org/officeDocument/2006/customXml" ds:itemID="{5EE5E85E-9EF8-4E56-A5F4-B8E666C68F12}">
   <ds:schemaRefs>
     <ds:schemaRef ds:uri="http://schemas.openxmlformats.org/officeDocument/2006/bibliography"/>
   </ds:schemaRefs>
@@ -21748,7 +20863,7 @@
 </file>
 
 <file path=customXml/itemProps2.xml><?xml version="1.0" encoding="utf-8"?>
-<ds:datastoreItem xmlns:ds="http://schemas.openxmlformats.org/officeDocument/2006/customXml" ds:itemID="{D61D1C8A-6B44-4769-B419-D4BABE8A1DEC}">
+<ds:datastoreItem xmlns:ds="http://schemas.openxmlformats.org/officeDocument/2006/customXml" ds:itemID="{656661A2-5E01-410B-A9D5-C9E8764C73E8}">
   <ds:schemaRefs>
     <ds:schemaRef ds:uri="http://schemas.openxmlformats.org/officeDocument/2006/bibliography"/>
   </ds:schemaRefs>

</xml_diff>